<commit_message>
Uzlaboju un pievienoju vel funkcionālās prasības
</commit_message>
<xml_diff>
--- a/Tehniskā Dokumentācija.docx
+++ b/Tehniskā Dokumentācija.docx
@@ -2472,7 +2472,10 @@
         <w:ind w:firstLine="720"/>
       </w:pPr>
       <w:r>
-        <w:t>Funkcija nodrošina to, ka iebraucošie autobusi iekrāsojas ar gaišu krāsu</w:t>
+        <w:t xml:space="preserve">Funkcija nodrošina to, ka iebraucošie autobusi </w:t>
+      </w:r>
+      <w:r>
+        <w:t>parādās atsevišķa sadaļa kopā ar laiku</w:t>
       </w:r>
       <w:r>
         <w:t>.</w:t>
@@ -2563,7 +2566,10 @@
         <w:ind w:firstLine="720"/>
       </w:pPr>
       <w:r>
-        <w:t>Mājaslapa tiek iekrāsots ar zaļu krāsu autobuss kas ierodas autoosta</w:t>
+        <w:t xml:space="preserve">Mājaslapa tiek </w:t>
+      </w:r>
+      <w:r>
+        <w:t>attiecīgā citā sadaļa parāda iebraucošo autobusu maršrutu un laiku</w:t>
       </w:r>
       <w:r>
         <w:t>.</w:t>
@@ -2614,7 +2620,10 @@
         <w:ind w:firstLine="720"/>
       </w:pPr>
       <w:r>
-        <w:t>Funkcija nodrošina to, ka izbraucošie autobusi iekrāsojas ar gaišu krāsu</w:t>
+        <w:t>Funkcija nodroši</w:t>
+      </w:r>
+      <w:r>
+        <w:t>na to, ka izbraucošie autobusi parādās atsevišķa sadaļā kopā ar laiku</w:t>
       </w:r>
       <w:r>
         <w:t>.</w:t>
@@ -2672,19 +2681,16 @@
         <w:ind w:firstLine="720"/>
       </w:pPr>
       <w:r>
-        <w:t xml:space="preserve">Tiek pārbaudīti tuvākie autobusi kuri </w:t>
-      </w:r>
-      <w:r>
-        <w:t>izbrauc</w:t>
-      </w:r>
-      <w:r>
-        <w:t xml:space="preserve"> no</w:t>
-      </w:r>
-      <w:r>
-        <w:t xml:space="preserve"> autoosta</w:t>
-      </w:r>
-      <w:r>
-        <w:t>s</w:t>
+        <w:t xml:space="preserve">Mājaslapā </w:t>
+      </w:r>
+      <w:r>
+        <w:t xml:space="preserve">tiek attiecīgā citā sadaļa parāda </w:t>
+      </w:r>
+      <w:r>
+        <w:t xml:space="preserve">izbraucošo </w:t>
+      </w:r>
+      <w:r>
+        <w:t>autobusu maršrutu un laiku</w:t>
       </w:r>
       <w:r>
         <w:t>.</w:t>
@@ -3540,17 +3546,1337 @@
     </w:p>
     <w:p>
       <w:pPr>
+        <w:ind w:firstLine="720"/>
+        <w:rPr>
+          <w:b/>
+        </w:rPr>
+      </w:pPr>
+      <w:r>
+        <w:rPr>
+          <w:b/>
+        </w:rPr>
+        <w:t>P.</w:t>
+      </w:r>
+      <w:r>
+        <w:rPr>
+          <w:b/>
+        </w:rPr>
+        <w:t>8 Funkcija “Papildus sadaļa”</w:t>
+      </w:r>
+    </w:p>
+    <w:p>
+      <w:pPr>
+        <w:ind w:firstLine="720"/>
+        <w:rPr>
+          <w:u w:val="single"/>
+        </w:rPr>
+      </w:pPr>
+      <w:r>
+        <w:rPr>
+          <w:u w:val="single"/>
+        </w:rPr>
+        <w:t>Mērķis</w:t>
+      </w:r>
+      <w:r>
+        <w:rPr>
+          <w:u w:val="single"/>
+        </w:rPr>
+        <w:t>:</w:t>
+      </w:r>
+    </w:p>
+    <w:p>
+      <w:pPr>
+        <w:ind w:firstLine="720"/>
+      </w:pPr>
+      <w:r>
+        <w:t>Paziņot par kāda maršruta kavēšanos, atcelšanos vai kādi maršruti kursē svētku laikos</w:t>
+      </w:r>
+    </w:p>
+    <w:p>
+      <w:pPr>
+        <w:ind w:firstLine="720"/>
+        <w:rPr>
+          <w:u w:val="single"/>
+        </w:rPr>
+      </w:pPr>
+      <w:proofErr w:type="spellStart"/>
+      <w:r>
+        <w:rPr>
+          <w:u w:val="single"/>
+        </w:rPr>
+        <w:t>Ievaddati</w:t>
+      </w:r>
+      <w:proofErr w:type="spellEnd"/>
+      <w:r>
+        <w:rPr>
+          <w:u w:val="single"/>
+        </w:rPr>
+        <w:t>:</w:t>
+      </w:r>
+    </w:p>
+    <w:p>
+      <w:pPr>
+        <w:ind w:firstLine="720"/>
+      </w:pPr>
+      <w:r>
+        <w:lastRenderedPageBreak/>
+        <w:t>Ievada noteiktos datumus kuros kāds maršruts atceļas vai svētku datumus un maršrutus kuri nekursē noteiktajos datumos</w:t>
+      </w:r>
+    </w:p>
+    <w:p>
+      <w:pPr>
+        <w:ind w:firstLine="720"/>
+        <w:rPr>
+          <w:u w:val="single"/>
+        </w:rPr>
+      </w:pPr>
+      <w:r>
+        <w:rPr>
+          <w:u w:val="single"/>
+        </w:rPr>
+        <w:t>Apstrāde:</w:t>
+      </w:r>
+    </w:p>
+    <w:p>
+      <w:pPr>
+        <w:ind w:firstLine="720"/>
+      </w:pPr>
+      <w:r>
+        <w:t>Pārbauda kādi maršruti neatrodas noteiktajos datumos</w:t>
+      </w:r>
+    </w:p>
+    <w:p>
+      <w:pPr>
+        <w:ind w:firstLine="720"/>
+        <w:rPr>
+          <w:u w:val="single"/>
+        </w:rPr>
+      </w:pPr>
+      <w:proofErr w:type="spellStart"/>
+      <w:r>
+        <w:rPr>
+          <w:u w:val="single"/>
+        </w:rPr>
+        <w:t>Izvaddati</w:t>
+      </w:r>
+      <w:proofErr w:type="spellEnd"/>
+      <w:r>
+        <w:rPr>
+          <w:u w:val="single"/>
+        </w:rPr>
+        <w:t>:</w:t>
+      </w:r>
+    </w:p>
+    <w:p>
+      <w:pPr>
+        <w:ind w:firstLine="720"/>
+      </w:pPr>
+      <w:r>
+        <w:t xml:space="preserve">Mājaslapas apakšējā sadaļa neliels paziņojums par </w:t>
+      </w:r>
+      <w:proofErr w:type="spellStart"/>
+      <w:r>
+        <w:t>kavēšānos</w:t>
+      </w:r>
+      <w:proofErr w:type="spellEnd"/>
+      <w:r>
+        <w:t>/atcelšanos</w:t>
+      </w:r>
+    </w:p>
+    <w:p>
+      <w:pPr>
+        <w:ind w:firstLine="720"/>
+        <w:rPr>
+          <w:b/>
+        </w:rPr>
+      </w:pPr>
+      <w:r>
+        <w:rPr>
+          <w:b/>
+        </w:rPr>
+        <w:t>P.</w:t>
+      </w:r>
+      <w:r>
+        <w:rPr>
+          <w:b/>
+        </w:rPr>
+        <w:t>9</w:t>
+      </w:r>
+      <w:r>
+        <w:rPr>
+          <w:b/>
+        </w:rPr>
+        <w:t xml:space="preserve"> Funkcija “</w:t>
+      </w:r>
+      <w:r>
+        <w:rPr>
+          <w:b/>
+        </w:rPr>
+        <w:t>Pulkstenis</w:t>
+      </w:r>
+      <w:r>
+        <w:rPr>
+          <w:b/>
+        </w:rPr>
+        <w:t>”</w:t>
+      </w:r>
+    </w:p>
+    <w:p>
+      <w:pPr>
+        <w:ind w:firstLine="720"/>
+        <w:rPr>
+          <w:u w:val="single"/>
+        </w:rPr>
+      </w:pPr>
+      <w:r>
+        <w:rPr>
+          <w:u w:val="single"/>
+        </w:rPr>
+        <w:t>Mērķis</w:t>
+      </w:r>
+      <w:r>
+        <w:rPr>
+          <w:u w:val="single"/>
+        </w:rPr>
+        <w:t>:</w:t>
+      </w:r>
+    </w:p>
+    <w:p>
+      <w:pPr>
+        <w:ind w:firstLine="720"/>
+      </w:pPr>
+      <w:r>
+        <w:t xml:space="preserve">Funkcija </w:t>
+      </w:r>
+      <w:r>
+        <w:t>parādīs mājaslapā pulksteni ar pareizu laiku lai klienti zinātu, kāds ir pašlaik pulkstenis</w:t>
+      </w:r>
+    </w:p>
+    <w:p>
+      <w:pPr>
+        <w:ind w:firstLine="720"/>
+        <w:rPr>
+          <w:u w:val="single"/>
+        </w:rPr>
+      </w:pPr>
+      <w:proofErr w:type="spellStart"/>
+      <w:r>
+        <w:rPr>
+          <w:u w:val="single"/>
+        </w:rPr>
+        <w:t>Ievaddati</w:t>
+      </w:r>
+      <w:proofErr w:type="spellEnd"/>
+      <w:r>
+        <w:rPr>
+          <w:u w:val="single"/>
+        </w:rPr>
+        <w:t>:</w:t>
+      </w:r>
+    </w:p>
+    <w:p>
+      <w:pPr>
+        <w:ind w:firstLine="720"/>
+      </w:pPr>
+      <w:r>
+        <w:t>Tiek izvēlēts pašlaik esošais laiks</w:t>
+      </w:r>
+    </w:p>
+    <w:p>
+      <w:pPr>
+        <w:ind w:firstLine="720"/>
+        <w:rPr>
+          <w:u w:val="single"/>
+        </w:rPr>
+      </w:pPr>
+      <w:proofErr w:type="spellStart"/>
+      <w:r>
+        <w:rPr>
+          <w:u w:val="single"/>
+        </w:rPr>
+        <w:t>Izvaddati</w:t>
+      </w:r>
+      <w:proofErr w:type="spellEnd"/>
+      <w:r>
+        <w:rPr>
+          <w:u w:val="single"/>
+        </w:rPr>
+        <w:t>:</w:t>
+      </w:r>
+    </w:p>
+    <w:p>
+      <w:pPr>
+        <w:ind w:firstLine="720"/>
+      </w:pPr>
+      <w:r>
+        <w:t>Stūri tiek parādīts cik pulkstenis ir tajā brīdi</w:t>
+      </w:r>
+    </w:p>
+    <w:p>
+      <w:pPr>
+        <w:ind w:firstLine="720"/>
+        <w:rPr>
+          <w:b/>
+        </w:rPr>
+      </w:pPr>
+      <w:r>
+        <w:rPr>
+          <w:b/>
+        </w:rPr>
+        <w:t>P.</w:t>
+      </w:r>
+      <w:r>
+        <w:rPr>
+          <w:b/>
+        </w:rPr>
+        <w:t>10</w:t>
+      </w:r>
+      <w:r>
+        <w:rPr>
+          <w:b/>
+        </w:rPr>
+        <w:t xml:space="preserve"> </w:t>
+      </w:r>
+      <w:r>
+        <w:rPr>
+          <w:b/>
+        </w:rPr>
+        <w:t>Funkcija “</w:t>
+      </w:r>
+      <w:r>
+        <w:rPr>
+          <w:b/>
+        </w:rPr>
+        <w:t xml:space="preserve">Pievienot </w:t>
+      </w:r>
+      <w:proofErr w:type="spellStart"/>
+      <w:r>
+        <w:rPr>
+          <w:b/>
+        </w:rPr>
+        <w:t>apakšsadaļu</w:t>
+      </w:r>
+      <w:proofErr w:type="spellEnd"/>
+      <w:r>
+        <w:rPr>
+          <w:b/>
+        </w:rPr>
+        <w:t>”</w:t>
+      </w:r>
+    </w:p>
+    <w:p>
+      <w:pPr>
+        <w:ind w:firstLine="720"/>
+        <w:rPr>
+          <w:u w:val="single"/>
+        </w:rPr>
+      </w:pPr>
+      <w:r>
+        <w:rPr>
+          <w:u w:val="single"/>
+        </w:rPr>
+        <w:t>Mērķis</w:t>
+      </w:r>
+      <w:r>
+        <w:rPr>
+          <w:u w:val="single"/>
+        </w:rPr>
+        <w:t>:</w:t>
+      </w:r>
+    </w:p>
+    <w:p>
+      <w:pPr>
+        <w:ind w:firstLine="720"/>
+      </w:pPr>
+      <w:r>
+        <w:t>Mērķis ir dot iespēju administrācijai mainīt kāds teksts tiek norādīts zemākā sadaļa, ka arī ievadīt cik ilgi šī zemāk esoša informācija tiks parādīta</w:t>
+      </w:r>
+    </w:p>
+    <w:p>
+      <w:pPr>
+        <w:ind w:firstLine="720"/>
+        <w:rPr>
+          <w:u w:val="single"/>
+        </w:rPr>
+      </w:pPr>
+      <w:proofErr w:type="spellStart"/>
+      <w:r>
+        <w:rPr>
+          <w:u w:val="single"/>
+        </w:rPr>
+        <w:t>Ievaddati</w:t>
+      </w:r>
+      <w:proofErr w:type="spellEnd"/>
+      <w:r>
+        <w:rPr>
+          <w:u w:val="single"/>
+        </w:rPr>
+        <w:t>:</w:t>
+      </w:r>
+    </w:p>
+    <w:tbl>
+      <w:tblPr>
+        <w:tblStyle w:val="Reatabula"/>
+        <w:tblW w:w="0" w:type="auto"/>
+        <w:tblLook w:val="04A0" w:firstRow="1" w:lastRow="0" w:firstColumn="1" w:lastColumn="0" w:noHBand="0" w:noVBand="1"/>
+      </w:tblPr>
+      <w:tblGrid>
+        <w:gridCol w:w="4814"/>
+        <w:gridCol w:w="4814"/>
+      </w:tblGrid>
+      <w:tr>
+        <w:tc>
+          <w:tcPr>
+            <w:tcW w:w="4814" w:type="dxa"/>
+          </w:tcPr>
+          <w:p>
+            <w:pPr>
+              <w:ind w:firstLine="0"/>
+              <w:jc w:val="center"/>
+              <w:rPr>
+                <w:sz w:val="20"/>
+                <w:szCs w:val="20"/>
+              </w:rPr>
+            </w:pPr>
+            <w:r>
+              <w:rPr>
+                <w:sz w:val="20"/>
+                <w:szCs w:val="20"/>
+              </w:rPr>
+              <w:t>Lietotājvārds</w:t>
+            </w:r>
+          </w:p>
+        </w:tc>
+        <w:tc>
+          <w:tcPr>
+            <w:tcW w:w="4814" w:type="dxa"/>
+          </w:tcPr>
+          <w:p>
+            <w:pPr>
+              <w:ind w:firstLine="0"/>
+              <w:jc w:val="center"/>
+              <w:rPr>
+                <w:sz w:val="20"/>
+                <w:szCs w:val="20"/>
+              </w:rPr>
+            </w:pPr>
+            <w:proofErr w:type="spellStart"/>
+            <w:r>
+              <w:rPr>
+                <w:sz w:val="20"/>
+                <w:szCs w:val="20"/>
+              </w:rPr>
+              <w:t>Varchar</w:t>
+            </w:r>
+            <w:proofErr w:type="spellEnd"/>
+          </w:p>
+        </w:tc>
+      </w:tr>
+      <w:tr>
+        <w:tc>
+          <w:tcPr>
+            <w:tcW w:w="4814" w:type="dxa"/>
+          </w:tcPr>
+          <w:p>
+            <w:pPr>
+              <w:ind w:firstLine="0"/>
+              <w:jc w:val="center"/>
+              <w:rPr>
+                <w:sz w:val="20"/>
+                <w:szCs w:val="20"/>
+              </w:rPr>
+            </w:pPr>
+            <w:r>
+              <w:rPr>
+                <w:sz w:val="20"/>
+                <w:szCs w:val="20"/>
+              </w:rPr>
+              <w:t>Laiks</w:t>
+            </w:r>
+          </w:p>
+        </w:tc>
+        <w:tc>
+          <w:tcPr>
+            <w:tcW w:w="4814" w:type="dxa"/>
+          </w:tcPr>
+          <w:p>
+            <w:pPr>
+              <w:ind w:firstLine="0"/>
+              <w:jc w:val="center"/>
+              <w:rPr>
+                <w:sz w:val="20"/>
+                <w:szCs w:val="20"/>
+              </w:rPr>
+            </w:pPr>
+            <w:proofErr w:type="spellStart"/>
+            <w:r>
+              <w:rPr>
+                <w:sz w:val="20"/>
+                <w:szCs w:val="20"/>
+              </w:rPr>
+              <w:t>DateTime</w:t>
+            </w:r>
+            <w:proofErr w:type="spellEnd"/>
+          </w:p>
+        </w:tc>
+      </w:tr>
+      <w:tr>
+        <w:tc>
+          <w:tcPr>
+            <w:tcW w:w="4814" w:type="dxa"/>
+          </w:tcPr>
+          <w:p>
+            <w:pPr>
+              <w:ind w:firstLine="0"/>
+              <w:jc w:val="center"/>
+              <w:rPr>
+                <w:sz w:val="20"/>
+                <w:szCs w:val="20"/>
+              </w:rPr>
+            </w:pPr>
+            <w:r>
+              <w:rPr>
+                <w:sz w:val="20"/>
+                <w:szCs w:val="20"/>
+              </w:rPr>
+              <w:t>Ilgums</w:t>
+            </w:r>
+          </w:p>
+        </w:tc>
+        <w:tc>
+          <w:tcPr>
+            <w:tcW w:w="4814" w:type="dxa"/>
+          </w:tcPr>
+          <w:p>
+            <w:pPr>
+              <w:ind w:firstLine="0"/>
+              <w:jc w:val="center"/>
+              <w:rPr>
+                <w:sz w:val="20"/>
+                <w:szCs w:val="20"/>
+              </w:rPr>
+            </w:pPr>
+            <w:proofErr w:type="spellStart"/>
+            <w:r>
+              <w:rPr>
+                <w:sz w:val="20"/>
+                <w:szCs w:val="20"/>
+              </w:rPr>
+              <w:t>DateTime</w:t>
+            </w:r>
+            <w:proofErr w:type="spellEnd"/>
+          </w:p>
+        </w:tc>
+      </w:tr>
+    </w:tbl>
+    <w:p>
+      <w:pPr>
+        <w:ind w:firstLine="720"/>
+        <w:rPr>
+          <w:u w:val="single"/>
+        </w:rPr>
+      </w:pPr>
+    </w:p>
+    <w:p>
+      <w:pPr>
+        <w:ind w:firstLine="720"/>
+        <w:rPr>
+          <w:u w:val="single"/>
+        </w:rPr>
+      </w:pPr>
+      <w:proofErr w:type="spellStart"/>
+      <w:r>
+        <w:rPr>
+          <w:u w:val="single"/>
+        </w:rPr>
+        <w:t>Izvaddati</w:t>
+      </w:r>
+      <w:proofErr w:type="spellEnd"/>
+      <w:r>
+        <w:rPr>
+          <w:u w:val="single"/>
+        </w:rPr>
+        <w:t>:</w:t>
+      </w:r>
+    </w:p>
+    <w:p>
+      <w:pPr>
+        <w:ind w:firstLine="720"/>
+      </w:pPr>
+      <w:r>
+        <w:t>Tiek pievienota jauns teksts zemākajā sadaļa.</w:t>
+      </w:r>
+    </w:p>
+    <w:p>
+      <w:pPr>
+        <w:ind w:firstLine="720"/>
+        <w:rPr>
+          <w:b/>
+        </w:rPr>
+      </w:pPr>
+      <w:r>
+        <w:rPr>
+          <w:b/>
+        </w:rPr>
+        <w:t>P.</w:t>
+      </w:r>
+      <w:r>
+        <w:rPr>
+          <w:b/>
+        </w:rPr>
+        <w:t>11</w:t>
+      </w:r>
+      <w:r>
+        <w:rPr>
+          <w:b/>
+        </w:rPr>
+        <w:t xml:space="preserve"> </w:t>
+      </w:r>
+      <w:r>
+        <w:rPr>
+          <w:b/>
+        </w:rPr>
+        <w:t>Funkcija “</w:t>
+      </w:r>
+      <w:r>
+        <w:rPr>
+          <w:b/>
+        </w:rPr>
+        <w:t>Sinhronizācija</w:t>
+      </w:r>
+      <w:r>
+        <w:rPr>
+          <w:b/>
+        </w:rPr>
+        <w:t xml:space="preserve"> </w:t>
+      </w:r>
+      <w:r>
+        <w:rPr>
+          <w:b/>
+        </w:rPr>
+        <w:t xml:space="preserve">ar </w:t>
+      </w:r>
+      <w:r>
+        <w:rPr>
+          <w:b/>
+        </w:rPr>
+        <w:t>ATD</w:t>
+      </w:r>
+      <w:r>
+        <w:rPr>
+          <w:b/>
+        </w:rPr>
+        <w:t>”</w:t>
+      </w:r>
+    </w:p>
+    <w:p>
+      <w:pPr>
+        <w:ind w:firstLine="720"/>
+        <w:rPr>
+          <w:u w:val="single"/>
+        </w:rPr>
+      </w:pPr>
+      <w:r>
+        <w:rPr>
+          <w:u w:val="single"/>
+        </w:rPr>
+        <w:t>Mērķis</w:t>
+      </w:r>
+      <w:r>
+        <w:rPr>
+          <w:u w:val="single"/>
+        </w:rPr>
+        <w:t>:</w:t>
+      </w:r>
+    </w:p>
+    <w:p>
+      <w:pPr>
+        <w:ind w:firstLine="720"/>
+        <w:rPr>
+          <w:u w:val="single"/>
+        </w:rPr>
+      </w:pPr>
+    </w:p>
+    <w:p>
+      <w:pPr>
+        <w:ind w:firstLine="720"/>
+      </w:pPr>
+      <w:r>
+        <w:t>Mērķis ir ik pēc nedēļas sinhronizēt datus lai vienmēr parādītu aktuālos maršrutus</w:t>
+      </w:r>
+    </w:p>
+    <w:p>
+      <w:pPr>
+        <w:ind w:firstLine="720"/>
+        <w:rPr>
+          <w:u w:val="single"/>
+        </w:rPr>
+      </w:pPr>
+      <w:proofErr w:type="spellStart"/>
+      <w:r>
+        <w:rPr>
+          <w:u w:val="single"/>
+        </w:rPr>
+        <w:t>Ievaddati</w:t>
+      </w:r>
+      <w:proofErr w:type="spellEnd"/>
+      <w:r>
+        <w:rPr>
+          <w:u w:val="single"/>
+        </w:rPr>
+        <w:t>:</w:t>
+      </w:r>
+    </w:p>
+    <w:tbl>
+      <w:tblPr>
+        <w:tblStyle w:val="Reatabula"/>
+        <w:tblW w:w="0" w:type="auto"/>
+        <w:tblLook w:val="04A0" w:firstRow="1" w:lastRow="0" w:firstColumn="1" w:lastColumn="0" w:noHBand="0" w:noVBand="1"/>
+      </w:tblPr>
+      <w:tblGrid>
+        <w:gridCol w:w="4814"/>
+        <w:gridCol w:w="4814"/>
+      </w:tblGrid>
+      <w:tr>
+        <w:tc>
+          <w:tcPr>
+            <w:tcW w:w="4814" w:type="dxa"/>
+          </w:tcPr>
+          <w:p>
+            <w:pPr>
+              <w:ind w:firstLine="0"/>
+              <w:jc w:val="center"/>
+              <w:rPr>
+                <w:sz w:val="20"/>
+                <w:szCs w:val="20"/>
+              </w:rPr>
+            </w:pPr>
+            <w:proofErr w:type="spellStart"/>
+            <w:r>
+              <w:rPr>
+                <w:sz w:val="20"/>
+                <w:szCs w:val="20"/>
+              </w:rPr>
+              <w:t>Route_id</w:t>
+            </w:r>
+            <w:proofErr w:type="spellEnd"/>
+          </w:p>
+        </w:tc>
+        <w:tc>
+          <w:tcPr>
+            <w:tcW w:w="4814" w:type="dxa"/>
+          </w:tcPr>
+          <w:p>
+            <w:pPr>
+              <w:ind w:firstLine="0"/>
+              <w:jc w:val="center"/>
+              <w:rPr>
+                <w:sz w:val="20"/>
+                <w:szCs w:val="20"/>
+              </w:rPr>
+            </w:pPr>
+            <w:r>
+              <w:rPr>
+                <w:sz w:val="20"/>
+                <w:szCs w:val="20"/>
+              </w:rPr>
+              <w:t>ID</w:t>
+            </w:r>
+          </w:p>
+        </w:tc>
+      </w:tr>
+      <w:tr>
+        <w:tc>
+          <w:tcPr>
+            <w:tcW w:w="4814" w:type="dxa"/>
+          </w:tcPr>
+          <w:p>
+            <w:pPr>
+              <w:ind w:firstLine="0"/>
+              <w:jc w:val="center"/>
+              <w:rPr>
+                <w:sz w:val="20"/>
+                <w:szCs w:val="20"/>
+              </w:rPr>
+            </w:pPr>
+            <w:proofErr w:type="spellStart"/>
+            <w:r>
+              <w:rPr>
+                <w:sz w:val="20"/>
+                <w:szCs w:val="20"/>
+              </w:rPr>
+              <w:t>Agency_id</w:t>
+            </w:r>
+            <w:proofErr w:type="spellEnd"/>
+          </w:p>
+        </w:tc>
+        <w:tc>
+          <w:tcPr>
+            <w:tcW w:w="4814" w:type="dxa"/>
+          </w:tcPr>
+          <w:p>
+            <w:pPr>
+              <w:ind w:firstLine="0"/>
+              <w:jc w:val="center"/>
+              <w:rPr>
+                <w:sz w:val="20"/>
+                <w:szCs w:val="20"/>
+              </w:rPr>
+            </w:pPr>
+            <w:r>
+              <w:rPr>
+                <w:sz w:val="20"/>
+                <w:szCs w:val="20"/>
+              </w:rPr>
+              <w:t>ID</w:t>
+            </w:r>
+          </w:p>
+        </w:tc>
+      </w:tr>
+      <w:tr>
+        <w:tc>
+          <w:tcPr>
+            <w:tcW w:w="4814" w:type="dxa"/>
+          </w:tcPr>
+          <w:p>
+            <w:pPr>
+              <w:ind w:firstLine="0"/>
+              <w:jc w:val="center"/>
+              <w:rPr>
+                <w:sz w:val="20"/>
+                <w:szCs w:val="20"/>
+              </w:rPr>
+            </w:pPr>
+            <w:proofErr w:type="spellStart"/>
+            <w:r>
+              <w:rPr>
+                <w:sz w:val="20"/>
+                <w:szCs w:val="20"/>
+              </w:rPr>
+              <w:t>Route_short_name</w:t>
+            </w:r>
+            <w:proofErr w:type="spellEnd"/>
+          </w:p>
+        </w:tc>
+        <w:tc>
+          <w:tcPr>
+            <w:tcW w:w="4814" w:type="dxa"/>
+          </w:tcPr>
+          <w:p>
+            <w:pPr>
+              <w:ind w:firstLine="0"/>
+              <w:jc w:val="center"/>
+              <w:rPr>
+                <w:sz w:val="20"/>
+                <w:szCs w:val="20"/>
+              </w:rPr>
+            </w:pPr>
+            <w:r>
+              <w:rPr>
+                <w:sz w:val="20"/>
+                <w:szCs w:val="20"/>
+              </w:rPr>
+              <w:t>ID</w:t>
+            </w:r>
+          </w:p>
+        </w:tc>
+      </w:tr>
+      <w:tr>
+        <w:tc>
+          <w:tcPr>
+            <w:tcW w:w="4814" w:type="dxa"/>
+          </w:tcPr>
+          <w:p>
+            <w:pPr>
+              <w:ind w:firstLine="0"/>
+              <w:jc w:val="center"/>
+              <w:rPr>
+                <w:sz w:val="20"/>
+                <w:szCs w:val="20"/>
+              </w:rPr>
+            </w:pPr>
+            <w:proofErr w:type="spellStart"/>
+            <w:r>
+              <w:rPr>
+                <w:sz w:val="20"/>
+                <w:szCs w:val="20"/>
+              </w:rPr>
+              <w:t>Route_long_name</w:t>
+            </w:r>
+            <w:proofErr w:type="spellEnd"/>
+          </w:p>
+        </w:tc>
+        <w:tc>
+          <w:tcPr>
+            <w:tcW w:w="4814" w:type="dxa"/>
+          </w:tcPr>
+          <w:p>
+            <w:pPr>
+              <w:ind w:firstLine="0"/>
+              <w:jc w:val="center"/>
+              <w:rPr>
+                <w:sz w:val="20"/>
+                <w:szCs w:val="20"/>
+              </w:rPr>
+            </w:pPr>
+            <w:proofErr w:type="spellStart"/>
+            <w:r>
+              <w:rPr>
+                <w:sz w:val="20"/>
+                <w:szCs w:val="20"/>
+              </w:rPr>
+              <w:t>Varchar</w:t>
+            </w:r>
+            <w:proofErr w:type="spellEnd"/>
+          </w:p>
+        </w:tc>
+      </w:tr>
+      <w:tr>
+        <w:tc>
+          <w:tcPr>
+            <w:tcW w:w="4814" w:type="dxa"/>
+          </w:tcPr>
+          <w:p>
+            <w:pPr>
+              <w:ind w:firstLine="0"/>
+              <w:jc w:val="center"/>
+              <w:rPr>
+                <w:sz w:val="20"/>
+                <w:szCs w:val="20"/>
+              </w:rPr>
+            </w:pPr>
+            <w:proofErr w:type="spellStart"/>
+            <w:r>
+              <w:rPr>
+                <w:sz w:val="20"/>
+                <w:szCs w:val="20"/>
+              </w:rPr>
+              <w:t>Route_desc</w:t>
+            </w:r>
+            <w:proofErr w:type="spellEnd"/>
+          </w:p>
+        </w:tc>
+        <w:tc>
+          <w:tcPr>
+            <w:tcW w:w="4814" w:type="dxa"/>
+          </w:tcPr>
+          <w:p>
+            <w:pPr>
+              <w:ind w:firstLine="0"/>
+              <w:jc w:val="center"/>
+              <w:rPr>
+                <w:sz w:val="20"/>
+                <w:szCs w:val="20"/>
+              </w:rPr>
+            </w:pPr>
+            <w:proofErr w:type="spellStart"/>
+            <w:r>
+              <w:rPr>
+                <w:sz w:val="20"/>
+                <w:szCs w:val="20"/>
+              </w:rPr>
+              <w:t>Varchar</w:t>
+            </w:r>
+            <w:proofErr w:type="spellEnd"/>
+          </w:p>
+        </w:tc>
+      </w:tr>
+      <w:tr>
+        <w:tc>
+          <w:tcPr>
+            <w:tcW w:w="4814" w:type="dxa"/>
+          </w:tcPr>
+          <w:p>
+            <w:pPr>
+              <w:ind w:firstLine="0"/>
+              <w:jc w:val="center"/>
+              <w:rPr>
+                <w:sz w:val="20"/>
+                <w:szCs w:val="20"/>
+              </w:rPr>
+            </w:pPr>
+            <w:proofErr w:type="spellStart"/>
+            <w:r>
+              <w:rPr>
+                <w:sz w:val="20"/>
+                <w:szCs w:val="20"/>
+              </w:rPr>
+              <w:t>Route_type</w:t>
+            </w:r>
+            <w:proofErr w:type="spellEnd"/>
+          </w:p>
+        </w:tc>
+        <w:tc>
+          <w:tcPr>
+            <w:tcW w:w="4814" w:type="dxa"/>
+          </w:tcPr>
+          <w:p>
+            <w:pPr>
+              <w:ind w:firstLine="0"/>
+              <w:jc w:val="center"/>
+              <w:rPr>
+                <w:sz w:val="20"/>
+                <w:szCs w:val="20"/>
+              </w:rPr>
+            </w:pPr>
+            <w:r>
+              <w:rPr>
+                <w:sz w:val="20"/>
+                <w:szCs w:val="20"/>
+              </w:rPr>
+              <w:t>ID</w:t>
+            </w:r>
+          </w:p>
+        </w:tc>
+      </w:tr>
+    </w:tbl>
+    <w:p>
+      <w:pPr>
+        <w:ind w:firstLine="720"/>
+        <w:rPr>
+          <w:u w:val="single"/>
+        </w:rPr>
+      </w:pPr>
+      <w:proofErr w:type="spellStart"/>
+      <w:r>
+        <w:rPr>
+          <w:u w:val="single"/>
+        </w:rPr>
+        <w:t>Izvaddati</w:t>
+      </w:r>
+      <w:proofErr w:type="spellEnd"/>
+      <w:r>
+        <w:rPr>
+          <w:u w:val="single"/>
+        </w:rPr>
+        <w:t>:</w:t>
+      </w:r>
+    </w:p>
+    <w:p>
+      <w:pPr>
+        <w:ind w:firstLine="720"/>
+      </w:pPr>
+      <w:r>
+        <w:t>Tiek parādīti jau aktuālākie autobusi maršruti mājaslapā</w:t>
+      </w:r>
+    </w:p>
+    <w:p>
+      <w:pPr>
+        <w:ind w:firstLine="720"/>
+        <w:rPr>
+          <w:b/>
+        </w:rPr>
+      </w:pPr>
+      <w:r>
+        <w:rPr>
+          <w:b/>
+        </w:rPr>
+        <w:lastRenderedPageBreak/>
+        <w:t>P.</w:t>
+      </w:r>
+      <w:r>
+        <w:rPr>
+          <w:b/>
+        </w:rPr>
+        <w:t>12</w:t>
+      </w:r>
+      <w:bookmarkStart w:id="8" w:name="_GoBack"/>
+      <w:bookmarkEnd w:id="8"/>
+      <w:r>
+        <w:rPr>
+          <w:b/>
+        </w:rPr>
+        <w:t xml:space="preserve"> Funkcija “</w:t>
+      </w:r>
+      <w:r>
+        <w:rPr>
+          <w:b/>
+        </w:rPr>
+        <w:t>Pārskats</w:t>
+      </w:r>
+      <w:r>
+        <w:rPr>
+          <w:b/>
+        </w:rPr>
+        <w:t>”</w:t>
+      </w:r>
+    </w:p>
+    <w:p>
+      <w:pPr>
+        <w:ind w:firstLine="720"/>
+        <w:rPr>
+          <w:u w:val="single"/>
+        </w:rPr>
+      </w:pPr>
+      <w:r>
+        <w:rPr>
+          <w:u w:val="single"/>
+        </w:rPr>
+        <w:t>Mērķis</w:t>
+      </w:r>
+      <w:r>
+        <w:rPr>
+          <w:u w:val="single"/>
+        </w:rPr>
+        <w:t>:</w:t>
+      </w:r>
+    </w:p>
+    <w:p>
+      <w:pPr>
+        <w:ind w:firstLine="720"/>
+      </w:pPr>
+      <w:r>
+        <w:t>Administrācijai pēc ielogošanās redzēt visus autobusu maršrutus un tos varētu apskatīt</w:t>
+      </w:r>
+    </w:p>
+    <w:p>
+      <w:pPr>
+        <w:ind w:firstLine="720"/>
+        <w:rPr>
+          <w:u w:val="single"/>
+        </w:rPr>
+      </w:pPr>
+      <w:proofErr w:type="spellStart"/>
+      <w:r>
+        <w:rPr>
+          <w:u w:val="single"/>
+        </w:rPr>
+        <w:t>Ievaddati</w:t>
+      </w:r>
+      <w:proofErr w:type="spellEnd"/>
+      <w:r>
+        <w:rPr>
+          <w:u w:val="single"/>
+        </w:rPr>
+        <w:t>:</w:t>
+      </w:r>
+    </w:p>
+    <w:tbl>
+      <w:tblPr>
+        <w:tblStyle w:val="Reatabula"/>
+        <w:tblW w:w="0" w:type="auto"/>
+        <w:tblLook w:val="04A0" w:firstRow="1" w:lastRow="0" w:firstColumn="1" w:lastColumn="0" w:noHBand="0" w:noVBand="1"/>
+      </w:tblPr>
+      <w:tblGrid>
+        <w:gridCol w:w="4814"/>
+        <w:gridCol w:w="4814"/>
+      </w:tblGrid>
+      <w:tr>
+        <w:tc>
+          <w:tcPr>
+            <w:tcW w:w="4814" w:type="dxa"/>
+          </w:tcPr>
+          <w:p>
+            <w:pPr>
+              <w:ind w:firstLine="0"/>
+              <w:jc w:val="center"/>
+              <w:rPr>
+                <w:sz w:val="20"/>
+                <w:szCs w:val="20"/>
+              </w:rPr>
+            </w:pPr>
+            <w:r>
+              <w:rPr>
+                <w:sz w:val="20"/>
+                <w:szCs w:val="20"/>
+              </w:rPr>
+              <w:t>Lietotājvārds</w:t>
+            </w:r>
+          </w:p>
+        </w:tc>
+        <w:tc>
+          <w:tcPr>
+            <w:tcW w:w="4814" w:type="dxa"/>
+          </w:tcPr>
+          <w:p>
+            <w:pPr>
+              <w:ind w:firstLine="0"/>
+              <w:jc w:val="center"/>
+              <w:rPr>
+                <w:sz w:val="20"/>
+                <w:szCs w:val="20"/>
+              </w:rPr>
+            </w:pPr>
+            <w:r>
+              <w:rPr>
+                <w:sz w:val="20"/>
+                <w:szCs w:val="20"/>
+              </w:rPr>
+              <w:t>Parole</w:t>
+            </w:r>
+          </w:p>
+        </w:tc>
+      </w:tr>
+      <w:tr>
+        <w:tc>
+          <w:tcPr>
+            <w:tcW w:w="4814" w:type="dxa"/>
+          </w:tcPr>
+          <w:p>
+            <w:pPr>
+              <w:ind w:firstLine="0"/>
+              <w:jc w:val="center"/>
+              <w:rPr>
+                <w:sz w:val="20"/>
+                <w:szCs w:val="20"/>
+              </w:rPr>
+            </w:pPr>
+            <w:r>
+              <w:rPr>
+                <w:sz w:val="20"/>
+                <w:szCs w:val="20"/>
+              </w:rPr>
+              <w:t>Obligāts</w:t>
+            </w:r>
+          </w:p>
+        </w:tc>
+        <w:tc>
+          <w:tcPr>
+            <w:tcW w:w="4814" w:type="dxa"/>
+          </w:tcPr>
+          <w:p>
+            <w:pPr>
+              <w:ind w:firstLine="0"/>
+              <w:jc w:val="center"/>
+              <w:rPr>
+                <w:sz w:val="20"/>
+                <w:szCs w:val="20"/>
+              </w:rPr>
+            </w:pPr>
+            <w:r>
+              <w:rPr>
+                <w:sz w:val="20"/>
+                <w:szCs w:val="20"/>
+              </w:rPr>
+              <w:t>Obligāts</w:t>
+            </w:r>
+          </w:p>
+        </w:tc>
+      </w:tr>
+      <w:tr>
+        <w:tc>
+          <w:tcPr>
+            <w:tcW w:w="4814" w:type="dxa"/>
+          </w:tcPr>
+          <w:p>
+            <w:pPr>
+              <w:ind w:firstLine="0"/>
+              <w:jc w:val="center"/>
+              <w:rPr>
+                <w:sz w:val="20"/>
+                <w:szCs w:val="20"/>
+              </w:rPr>
+            </w:pPr>
+            <w:proofErr w:type="spellStart"/>
+            <w:r>
+              <w:rPr>
+                <w:sz w:val="20"/>
+                <w:szCs w:val="20"/>
+              </w:rPr>
+              <w:t>Varchar</w:t>
+            </w:r>
+            <w:proofErr w:type="spellEnd"/>
+          </w:p>
+        </w:tc>
+        <w:tc>
+          <w:tcPr>
+            <w:tcW w:w="4814" w:type="dxa"/>
+          </w:tcPr>
+          <w:p>
+            <w:pPr>
+              <w:ind w:firstLine="0"/>
+              <w:jc w:val="center"/>
+              <w:rPr>
+                <w:sz w:val="20"/>
+                <w:szCs w:val="20"/>
+              </w:rPr>
+            </w:pPr>
+            <w:proofErr w:type="spellStart"/>
+            <w:r>
+              <w:rPr>
+                <w:sz w:val="20"/>
+                <w:szCs w:val="20"/>
+              </w:rPr>
+              <w:t>Varchar</w:t>
+            </w:r>
+            <w:proofErr w:type="spellEnd"/>
+          </w:p>
+        </w:tc>
+      </w:tr>
+    </w:tbl>
+    <w:p>
+      <w:pPr>
+        <w:ind w:firstLine="720"/>
+        <w:rPr>
+          <w:u w:val="single"/>
+        </w:rPr>
+      </w:pPr>
+      <w:proofErr w:type="spellStart"/>
+      <w:r>
+        <w:rPr>
+          <w:u w:val="single"/>
+        </w:rPr>
+        <w:t>Izvaddati</w:t>
+      </w:r>
+      <w:proofErr w:type="spellEnd"/>
+      <w:r>
+        <w:rPr>
+          <w:u w:val="single"/>
+        </w:rPr>
+        <w:t>:</w:t>
+      </w:r>
+    </w:p>
+    <w:p>
+      <w:pPr>
+        <w:ind w:firstLine="720"/>
+      </w:pPr>
+      <w:r>
+        <w:t>Administrācijas sadaļa redzēt visus maršrutus pēc kārtas</w:t>
+      </w:r>
+    </w:p>
+    <w:p>
+      <w:pPr>
+        <w:ind w:firstLine="720"/>
+      </w:pPr>
+    </w:p>
+    <w:p>
+      <w:pPr>
+        <w:ind w:firstLine="720"/>
+      </w:pPr>
+    </w:p>
+    <w:p>
+      <w:pPr>
+        <w:ind w:firstLine="720"/>
+      </w:pPr>
+    </w:p>
+    <w:p>
+      <w:pPr>
+        <w:ind w:firstLine="720"/>
+      </w:pPr>
+    </w:p>
+    <w:p>
+      <w:pPr>
+        <w:ind w:firstLine="720"/>
+      </w:pPr>
+    </w:p>
+    <w:p>
+      <w:pPr>
+        <w:ind w:firstLine="720"/>
+      </w:pPr>
+    </w:p>
+    <w:p>
+      <w:pPr>
         <w:pStyle w:val="Virsraksts2"/>
         <w:numPr>
           <w:ilvl w:val="1"/>
           <w:numId w:val="1"/>
         </w:numPr>
       </w:pPr>
-      <w:bookmarkStart w:id="8" w:name="_Toc151136119"/>
+      <w:bookmarkStart w:id="9" w:name="_Toc151136119"/>
       <w:r>
         <w:t>Sistēmas nefunkcionālās prasības</w:t>
       </w:r>
-      <w:bookmarkEnd w:id="8"/>
+      <w:bookmarkEnd w:id="9"/>
     </w:p>
     <w:p>
       <w:pPr>
@@ -3672,11 +4998,11 @@
           <w:numId w:val="1"/>
         </w:numPr>
       </w:pPr>
-      <w:bookmarkStart w:id="9" w:name="_Toc151136120"/>
+      <w:bookmarkStart w:id="10" w:name="_Toc151136120"/>
       <w:r>
         <w:t>Gala lietotāja raksturiezīmes</w:t>
       </w:r>
-      <w:bookmarkEnd w:id="9"/>
+      <w:bookmarkEnd w:id="10"/>
     </w:p>
     <w:p>
       <w:pPr>
@@ -3718,12 +5044,12 @@
           <w:numId w:val="1"/>
         </w:numPr>
       </w:pPr>
-      <w:bookmarkStart w:id="10" w:name="_Toc151136121"/>
+      <w:bookmarkStart w:id="11" w:name="_Toc151136121"/>
       <w:r>
         <w:lastRenderedPageBreak/>
         <w:t>Izstrādes līdzekļu, rīku apraksts un izvēles pamatojums</w:t>
       </w:r>
-      <w:bookmarkEnd w:id="10"/>
+      <w:bookmarkEnd w:id="11"/>
     </w:p>
     <w:p>
       <w:r>
@@ -3734,11 +5060,11 @@
       <w:pPr>
         <w:pStyle w:val="Virsraksts2"/>
       </w:pPr>
-      <w:bookmarkStart w:id="11" w:name="_Toc151136122"/>
+      <w:bookmarkStart w:id="12" w:name="_Toc151136122"/>
       <w:r>
         <w:t>3.1. Izvēlēto risinājuma līdzekļi un valodu apraksts</w:t>
       </w:r>
-      <w:bookmarkEnd w:id="11"/>
+      <w:bookmarkEnd w:id="12"/>
     </w:p>
     <w:p>
       <w:r>
@@ -3856,11 +5182,11 @@
       <w:pPr>
         <w:pStyle w:val="Virsraksts2"/>
       </w:pPr>
-      <w:bookmarkStart w:id="12" w:name="_Toc151136123"/>
+      <w:bookmarkStart w:id="13" w:name="_Toc151136123"/>
       <w:r>
         <w:t>3.2. Iespējamo risinājuma līdzekļu un valodu apraksts</w:t>
       </w:r>
-      <w:bookmarkEnd w:id="12"/>
+      <w:bookmarkEnd w:id="13"/>
     </w:p>
     <w:p/>
     <w:p>
@@ -3959,8 +5285,6 @@
       <w:r>
         <w:t xml:space="preserve">”. </w:t>
       </w:r>
-      <w:bookmarkStart w:id="13" w:name="_GoBack"/>
-      <w:bookmarkEnd w:id="13"/>
     </w:p>
     <w:p>
       <w:pPr>
@@ -4237,7 +5561,7 @@
           <w:rPr>
             <w:noProof/>
           </w:rPr>
-          <w:t>10</w:t>
+          <w:t>19</w:t>
         </w:r>
         <w:r>
           <w:rPr>
@@ -5530,7 +6854,7 @@
 </file>
 
 <file path=customXml/itemProps1.xml><?xml version="1.0" encoding="utf-8"?>
-<ds:datastoreItem xmlns:ds="http://schemas.openxmlformats.org/officeDocument/2006/customXml" ds:itemID="{09C7FD26-38CF-44DF-B546-613B31C288AE}">
+<ds:datastoreItem xmlns:ds="http://schemas.openxmlformats.org/officeDocument/2006/customXml" ds:itemID="{6794A2AC-5AEE-4EFF-81C0-809B1452379B}">
   <ds:schemaRefs>
     <ds:schemaRef ds:uri="http://schemas.openxmlformats.org/officeDocument/2006/bibliography"/>
   </ds:schemaRefs>

</xml_diff>

<commit_message>
Izlaboju dokumentācijas kļūdas, pievienoju klāt nepieciešamo
</commit_message>
<xml_diff>
--- a/Tehniskā Dokumentācija.docx
+++ b/Tehniskā Dokumentācija.docx
@@ -1,9 +1,10 @@
 
 <file path=word/document.xml><?xml version="1.0" encoding="utf-8"?>
-<w:document xmlns:wpc="http://schemas.microsoft.com/office/word/2010/wordprocessingCanvas" xmlns:mc="http://schemas.openxmlformats.org/markup-compatibility/2006" xmlns:o="urn:schemas-microsoft-com:office:office" xmlns:r="http://schemas.openxmlformats.org/officeDocument/2006/relationships" xmlns:m="http://schemas.openxmlformats.org/officeDocument/2006/math" xmlns:v="urn:schemas-microsoft-com:vml" xmlns:wp14="http://schemas.microsoft.com/office/word/2010/wordprocessingDrawing" xmlns:wp="http://schemas.openxmlformats.org/drawingml/2006/wordprocessingDrawing" xmlns:w10="urn:schemas-microsoft-com:office:word" xmlns:w="http://schemas.openxmlformats.org/wordprocessingml/2006/main" xmlns:w14="http://schemas.microsoft.com/office/word/2010/wordml" xmlns:w15="http://schemas.microsoft.com/office/word/2012/wordml" xmlns:wpg="http://schemas.microsoft.com/office/word/2010/wordprocessingGroup" xmlns:wpi="http://schemas.microsoft.com/office/word/2010/wordprocessingInk" xmlns:wne="http://schemas.microsoft.com/office/word/2006/wordml" xmlns:wps="http://schemas.microsoft.com/office/word/2010/wordprocessingShape" mc:Ignorable="w14 w15 wp14">
+<w:document xmlns:wpc="http://schemas.microsoft.com/office/word/2010/wordprocessingCanvas" xmlns:cx="http://schemas.microsoft.com/office/drawing/2014/chartex" xmlns:cx1="http://schemas.microsoft.com/office/drawing/2015/9/8/chartex" xmlns:mc="http://schemas.openxmlformats.org/markup-compatibility/2006" xmlns:o="urn:schemas-microsoft-com:office:office" xmlns:r="http://schemas.openxmlformats.org/officeDocument/2006/relationships" xmlns:m="http://schemas.openxmlformats.org/officeDocument/2006/math" xmlns:v="urn:schemas-microsoft-com:vml" xmlns:wp14="http://schemas.microsoft.com/office/word/2010/wordprocessingDrawing" xmlns:wp="http://schemas.openxmlformats.org/drawingml/2006/wordprocessingDrawing" xmlns:w10="urn:schemas-microsoft-com:office:word" xmlns:w="http://schemas.openxmlformats.org/wordprocessingml/2006/main" xmlns:w14="http://schemas.microsoft.com/office/word/2010/wordml" xmlns:w15="http://schemas.microsoft.com/office/word/2012/wordml" xmlns:w16se="http://schemas.microsoft.com/office/word/2015/wordml/symex" xmlns:wpg="http://schemas.microsoft.com/office/word/2010/wordprocessingGroup" xmlns:wpi="http://schemas.microsoft.com/office/word/2010/wordprocessingInk" xmlns:wne="http://schemas.microsoft.com/office/word/2006/wordml" xmlns:wps="http://schemas.microsoft.com/office/word/2010/wordprocessingShape" mc:Ignorable="w14 w15 w16se wp14">
   <w:body>
     <w:p>
       <w:pPr>
+        <w:jc w:val="center"/>
         <w:rPr>
           <w:sz w:val="28"/>
           <w:szCs w:val="28"/>
@@ -84,7 +85,7 @@
     </w:p>
     <w:p>
       <w:pPr>
-        <w:pStyle w:val="Virsraksts1"/>
+        <w:pStyle w:val="Heading1"/>
       </w:pPr>
       <w:bookmarkStart w:id="0" w:name="_Toc151136112"/>
       <w:r>
@@ -195,38 +196,7 @@
           <w:szCs w:val="28"/>
         </w:rPr>
         <w:tab/>
-      </w:r>
-      <w:proofErr w:type="spellStart"/>
-      <w:r>
-        <w:rPr>
-          <w:sz w:val="28"/>
-          <w:szCs w:val="28"/>
-        </w:rPr>
-        <w:t>Kristers</w:t>
-      </w:r>
-      <w:proofErr w:type="spellEnd"/>
-      <w:r>
-        <w:rPr>
-          <w:sz w:val="28"/>
-          <w:szCs w:val="28"/>
-        </w:rPr>
-        <w:t xml:space="preserve"> Emīls </w:t>
-      </w:r>
-      <w:proofErr w:type="spellStart"/>
-      <w:r>
-        <w:rPr>
-          <w:sz w:val="28"/>
-          <w:szCs w:val="28"/>
-        </w:rPr>
-        <w:t>Černiševs</w:t>
-      </w:r>
-      <w:proofErr w:type="spellEnd"/>
-      <w:r>
-        <w:rPr>
-          <w:sz w:val="28"/>
-          <w:szCs w:val="28"/>
-        </w:rPr>
-        <w:t xml:space="preserve"> ......</w:t>
+        <w:t>Kristers Emīls Černiševs ......</w:t>
       </w:r>
     </w:p>
     <w:p>
@@ -282,7 +252,7 @@
     </w:p>
     <w:p>
       <w:pPr>
-        <w:pStyle w:val="Virsraksts1"/>
+        <w:pStyle w:val="Heading1"/>
       </w:pPr>
       <w:bookmarkStart w:id="1" w:name="_Toc151136113"/>
       <w:r>
@@ -315,7 +285,7 @@
       <w:sdtContent>
         <w:p>
           <w:pPr>
-            <w:pStyle w:val="Saturardtjavirsraksts"/>
+            <w:pStyle w:val="TOCHeading"/>
             <w:rPr>
               <w:noProof/>
             </w:rPr>
@@ -332,7 +302,7 @@
         </w:p>
         <w:p>
           <w:pPr>
-            <w:pStyle w:val="Saturs1"/>
+            <w:pStyle w:val="TOC1"/>
             <w:tabs>
               <w:tab w:val="left" w:pos="1320"/>
               <w:tab w:val="right" w:leader="dot" w:pos="9628"/>
@@ -347,7 +317,7 @@
           <w:hyperlink w:anchor="_Toc151136115" w:history="1">
             <w:r>
               <w:rPr>
-                <w:rStyle w:val="Hipersaite"/>
+                <w:rStyle w:val="Hyperlink"/>
                 <w:noProof/>
               </w:rPr>
               <w:t>1.</w:t>
@@ -363,7 +333,7 @@
             </w:r>
             <w:r>
               <w:rPr>
-                <w:rStyle w:val="Hipersaite"/>
+                <w:rStyle w:val="Hyperlink"/>
                 <w:noProof/>
               </w:rPr>
               <w:t>Uzdevuma formulējums</w:t>
@@ -420,7 +390,7 @@
         </w:p>
         <w:p>
           <w:pPr>
-            <w:pStyle w:val="Saturs1"/>
+            <w:pStyle w:val="TOC1"/>
             <w:tabs>
               <w:tab w:val="left" w:pos="1320"/>
               <w:tab w:val="right" w:leader="dot" w:pos="9628"/>
@@ -435,7 +405,7 @@
           <w:hyperlink w:anchor="_Toc151136116" w:history="1">
             <w:r>
               <w:rPr>
-                <w:rStyle w:val="Hipersaite"/>
+                <w:rStyle w:val="Hyperlink"/>
                 <w:noProof/>
               </w:rPr>
               <w:t>2.</w:t>
@@ -451,7 +421,7 @@
             </w:r>
             <w:r>
               <w:rPr>
-                <w:rStyle w:val="Hipersaite"/>
+                <w:rStyle w:val="Hyperlink"/>
                 <w:noProof/>
               </w:rPr>
               <w:t>Programmatūras prasību specifikācija</w:t>
@@ -508,7 +478,7 @@
         </w:p>
         <w:p>
           <w:pPr>
-            <w:pStyle w:val="Saturs2"/>
+            <w:pStyle w:val="TOC2"/>
             <w:tabs>
               <w:tab w:val="left" w:pos="1760"/>
               <w:tab w:val="right" w:leader="dot" w:pos="9628"/>
@@ -523,7 +493,7 @@
           <w:hyperlink w:anchor="_Toc151136117" w:history="1">
             <w:r>
               <w:rPr>
-                <w:rStyle w:val="Hipersaite"/>
+                <w:rStyle w:val="Hyperlink"/>
                 <w:noProof/>
               </w:rPr>
               <w:t>2.1</w:t>
@@ -539,7 +509,7 @@
             </w:r>
             <w:r>
               <w:rPr>
-                <w:rStyle w:val="Hipersaite"/>
+                <w:rStyle w:val="Hyperlink"/>
                 <w:noProof/>
               </w:rPr>
               <w:t>Produkta perspektīva</w:t>
@@ -596,7 +566,7 @@
         </w:p>
         <w:p>
           <w:pPr>
-            <w:pStyle w:val="Saturs2"/>
+            <w:pStyle w:val="TOC2"/>
             <w:tabs>
               <w:tab w:val="left" w:pos="1760"/>
               <w:tab w:val="right" w:leader="dot" w:pos="9628"/>
@@ -611,7 +581,7 @@
           <w:hyperlink w:anchor="_Toc151136118" w:history="1">
             <w:r>
               <w:rPr>
-                <w:rStyle w:val="Hipersaite"/>
+                <w:rStyle w:val="Hyperlink"/>
                 <w:noProof/>
               </w:rPr>
               <w:t>2.2</w:t>
@@ -627,7 +597,7 @@
             </w:r>
             <w:r>
               <w:rPr>
-                <w:rStyle w:val="Hipersaite"/>
+                <w:rStyle w:val="Hyperlink"/>
                 <w:noProof/>
               </w:rPr>
               <w:t>Sistēmas funkcionālās prasības</w:t>
@@ -684,7 +654,7 @@
         </w:p>
         <w:p>
           <w:pPr>
-            <w:pStyle w:val="Saturs2"/>
+            <w:pStyle w:val="TOC2"/>
             <w:tabs>
               <w:tab w:val="left" w:pos="1760"/>
               <w:tab w:val="right" w:leader="dot" w:pos="9628"/>
@@ -699,7 +669,7 @@
           <w:hyperlink w:anchor="_Toc151136119" w:history="1">
             <w:r>
               <w:rPr>
-                <w:rStyle w:val="Hipersaite"/>
+                <w:rStyle w:val="Hyperlink"/>
                 <w:noProof/>
               </w:rPr>
               <w:t>2.3</w:t>
@@ -715,7 +685,7 @@
             </w:r>
             <w:r>
               <w:rPr>
-                <w:rStyle w:val="Hipersaite"/>
+                <w:rStyle w:val="Hyperlink"/>
                 <w:noProof/>
               </w:rPr>
               <w:t>Sistēmas nefunkcionālās prasības</w:t>
@@ -772,7 +742,7 @@
         </w:p>
         <w:p>
           <w:pPr>
-            <w:pStyle w:val="Saturs2"/>
+            <w:pStyle w:val="TOC2"/>
             <w:tabs>
               <w:tab w:val="right" w:leader="dot" w:pos="9628"/>
             </w:tabs>
@@ -786,7 +756,7 @@
           <w:hyperlink w:anchor="_Toc151136120" w:history="1">
             <w:r>
               <w:rPr>
-                <w:rStyle w:val="Hipersaite"/>
+                <w:rStyle w:val="Hyperlink"/>
                 <w:noProof/>
               </w:rPr>
               <w:t>2.4 Gala lietotāja raksturiezīmes</w:t>
@@ -843,7 +813,7 @@
         </w:p>
         <w:p>
           <w:pPr>
-            <w:pStyle w:val="Saturs1"/>
+            <w:pStyle w:val="TOC1"/>
             <w:tabs>
               <w:tab w:val="left" w:pos="1320"/>
               <w:tab w:val="right" w:leader="dot" w:pos="9628"/>
@@ -862,7 +832,7 @@
           <w:hyperlink w:anchor="_Toc151136121" w:history="1">
             <w:r>
               <w:rPr>
-                <w:rStyle w:val="Hipersaite"/>
+                <w:rStyle w:val="Hyperlink"/>
                 <w:noProof/>
               </w:rPr>
               <w:t>3.Izstrādes līdzekļu, rīku apraksts un izvēles pamatojums</w:t>
@@ -919,7 +889,7 @@
         </w:p>
         <w:p>
           <w:pPr>
-            <w:pStyle w:val="Saturs2"/>
+            <w:pStyle w:val="TOC2"/>
             <w:tabs>
               <w:tab w:val="right" w:leader="dot" w:pos="9628"/>
             </w:tabs>
@@ -933,7 +903,7 @@
           <w:hyperlink w:anchor="_Toc151136122" w:history="1">
             <w:r>
               <w:rPr>
-                <w:rStyle w:val="Hipersaite"/>
+                <w:rStyle w:val="Hyperlink"/>
                 <w:noProof/>
               </w:rPr>
               <w:t>3.1. Izvēlēto risinājuma līdzekļi un valodu apraksts</w:t>
@@ -990,7 +960,7 @@
         </w:p>
         <w:p>
           <w:pPr>
-            <w:pStyle w:val="Saturs2"/>
+            <w:pStyle w:val="TOC2"/>
             <w:tabs>
               <w:tab w:val="right" w:leader="dot" w:pos="9628"/>
             </w:tabs>
@@ -1004,7 +974,7 @@
           <w:hyperlink w:anchor="_Toc151136123" w:history="1">
             <w:r>
               <w:rPr>
-                <w:rStyle w:val="Hipersaite"/>
+                <w:rStyle w:val="Hyperlink"/>
                 <w:noProof/>
               </w:rPr>
               <w:t>3.2. Iespējamo risinājuma līdzekļu un valodu apraksts</w:t>
@@ -1061,7 +1031,7 @@
         </w:p>
         <w:p>
           <w:pPr>
-            <w:pStyle w:val="Saturs1"/>
+            <w:pStyle w:val="TOC1"/>
             <w:tabs>
               <w:tab w:val="right" w:leader="dot" w:pos="9628"/>
             </w:tabs>
@@ -1075,7 +1045,7 @@
           <w:hyperlink w:anchor="_Toc151136124" w:history="1">
             <w:r>
               <w:rPr>
-                <w:rStyle w:val="Hipersaite"/>
+                <w:rStyle w:val="Hyperlink"/>
                 <w:noProof/>
               </w:rPr>
               <w:t>4. Sistēmas modelēšana un projektēšana</w:t>
@@ -1132,7 +1102,7 @@
         </w:p>
         <w:p>
           <w:pPr>
-            <w:pStyle w:val="Saturs2"/>
+            <w:pStyle w:val="TOC2"/>
             <w:tabs>
               <w:tab w:val="right" w:leader="dot" w:pos="9628"/>
             </w:tabs>
@@ -1146,7 +1116,7 @@
           <w:hyperlink w:anchor="_Toc151136125" w:history="1">
             <w:r>
               <w:rPr>
-                <w:rStyle w:val="Hipersaite"/>
+                <w:rStyle w:val="Hyperlink"/>
                 <w:noProof/>
               </w:rPr>
               <w:t>4.1. Sistēmas struktūras modelis</w:t>
@@ -1203,7 +1173,7 @@
         </w:p>
         <w:p>
           <w:pPr>
-            <w:pStyle w:val="Saturs2"/>
+            <w:pStyle w:val="TOC2"/>
             <w:tabs>
               <w:tab w:val="right" w:leader="dot" w:pos="9628"/>
             </w:tabs>
@@ -1217,7 +1187,7 @@
           <w:hyperlink w:anchor="_Toc151136126" w:history="1">
             <w:r>
               <w:rPr>
-                <w:rStyle w:val="Hipersaite"/>
+                <w:rStyle w:val="Hyperlink"/>
                 <w:noProof/>
               </w:rPr>
               <w:t>4.2 Funkcionālais un dinamiskais sistēmas modelis</w:t>
@@ -1274,7 +1244,7 @@
         </w:p>
         <w:p>
           <w:pPr>
-            <w:pStyle w:val="Saturs2"/>
+            <w:pStyle w:val="TOC2"/>
             <w:tabs>
               <w:tab w:val="right" w:leader="dot" w:pos="9628"/>
             </w:tabs>
@@ -1288,7 +1258,7 @@
           <w:hyperlink w:anchor="_Toc151136127" w:history="1">
             <w:r>
               <w:rPr>
-                <w:rStyle w:val="Hipersaite"/>
+                <w:rStyle w:val="Hyperlink"/>
                 <w:noProof/>
               </w:rPr>
               <w:t>4.3 Sistēmas moduļu apraksts un algoritmu shēmas</w:t>
@@ -1345,7 +1315,7 @@
         </w:p>
         <w:p>
           <w:pPr>
-            <w:pStyle w:val="Saturs1"/>
+            <w:pStyle w:val="TOC1"/>
             <w:tabs>
               <w:tab w:val="right" w:leader="dot" w:pos="9628"/>
             </w:tabs>
@@ -1359,7 +1329,7 @@
           <w:hyperlink w:anchor="_Toc151136128" w:history="1">
             <w:r>
               <w:rPr>
-                <w:rStyle w:val="Hipersaite"/>
+                <w:rStyle w:val="Hyperlink"/>
                 <w:noProof/>
               </w:rPr>
               <w:t>5. Lietotāju ceļvedis</w:t>
@@ -1416,7 +1386,7 @@
         </w:p>
         <w:p>
           <w:pPr>
-            <w:pStyle w:val="Saturs1"/>
+            <w:pStyle w:val="TOC1"/>
             <w:tabs>
               <w:tab w:val="right" w:leader="dot" w:pos="9628"/>
             </w:tabs>
@@ -1430,7 +1400,7 @@
           <w:hyperlink w:anchor="_Toc151136129" w:history="1">
             <w:r>
               <w:rPr>
-                <w:rStyle w:val="Hipersaite"/>
+                <w:rStyle w:val="Hyperlink"/>
                 <w:noProof/>
               </w:rPr>
               <w:t>6. Testēšanas dokumentācija</w:t>
@@ -1487,7 +1457,7 @@
         </w:p>
         <w:p>
           <w:pPr>
-            <w:pStyle w:val="Saturs2"/>
+            <w:pStyle w:val="TOC2"/>
             <w:tabs>
               <w:tab w:val="right" w:leader="dot" w:pos="9628"/>
             </w:tabs>
@@ -1501,7 +1471,7 @@
           <w:hyperlink w:anchor="_Toc151136130" w:history="1">
             <w:r>
               <w:rPr>
-                <w:rStyle w:val="Hipersaite"/>
+                <w:rStyle w:val="Hyperlink"/>
                 <w:noProof/>
               </w:rPr>
               <w:t>6.1. Izvēlētās testēšanas metodes, rīku apraksts un pamatojums</w:t>
@@ -1558,7 +1528,7 @@
         </w:p>
         <w:p>
           <w:pPr>
-            <w:pStyle w:val="Saturs2"/>
+            <w:pStyle w:val="TOC2"/>
             <w:tabs>
               <w:tab w:val="right" w:leader="dot" w:pos="9628"/>
             </w:tabs>
@@ -1572,7 +1542,7 @@
           <w:hyperlink w:anchor="_Toc151136131" w:history="1">
             <w:r>
               <w:rPr>
-                <w:rStyle w:val="Hipersaite"/>
+                <w:rStyle w:val="Hyperlink"/>
                 <w:noProof/>
               </w:rPr>
               <w:t>6.2 Alternatīvas testēšanas metodes un rīki</w:t>
@@ -1629,7 +1599,7 @@
         </w:p>
         <w:p>
           <w:pPr>
-            <w:pStyle w:val="Saturs2"/>
+            <w:pStyle w:val="TOC2"/>
             <w:tabs>
               <w:tab w:val="right" w:leader="dot" w:pos="9628"/>
             </w:tabs>
@@ -1643,7 +1613,7 @@
           <w:hyperlink w:anchor="_Toc151136132" w:history="1">
             <w:r>
               <w:rPr>
-                <w:rStyle w:val="Hipersaite"/>
+                <w:rStyle w:val="Hyperlink"/>
                 <w:noProof/>
               </w:rPr>
               <w:t>6.3 Testpiemēru kopa</w:t>
@@ -1700,7 +1670,7 @@
         </w:p>
         <w:p>
           <w:pPr>
-            <w:pStyle w:val="Saturs2"/>
+            <w:pStyle w:val="TOC2"/>
             <w:tabs>
               <w:tab w:val="right" w:leader="dot" w:pos="9628"/>
             </w:tabs>
@@ -1714,7 +1684,7 @@
           <w:hyperlink w:anchor="_Toc151136133" w:history="1">
             <w:r>
               <w:rPr>
-                <w:rStyle w:val="Hipersaite"/>
+                <w:rStyle w:val="Hyperlink"/>
                 <w:noProof/>
               </w:rPr>
               <w:t>6.4 Testēšanas žurnāls</w:t>
@@ -1771,7 +1741,7 @@
         </w:p>
         <w:p>
           <w:pPr>
-            <w:pStyle w:val="Saturs1"/>
+            <w:pStyle w:val="TOC1"/>
             <w:tabs>
               <w:tab w:val="right" w:leader="dot" w:pos="9628"/>
             </w:tabs>
@@ -1785,7 +1755,7 @@
           <w:hyperlink w:anchor="_Toc151136134" w:history="1">
             <w:r>
               <w:rPr>
-                <w:rStyle w:val="Hipersaite"/>
+                <w:rStyle w:val="Hyperlink"/>
                 <w:noProof/>
               </w:rPr>
               <w:t>7. Individuālais ieguldījums</w:t>
@@ -1842,7 +1812,7 @@
         </w:p>
         <w:p>
           <w:pPr>
-            <w:pStyle w:val="Saturs1"/>
+            <w:pStyle w:val="TOC1"/>
             <w:tabs>
               <w:tab w:val="right" w:leader="dot" w:pos="9628"/>
             </w:tabs>
@@ -1856,7 +1826,7 @@
           <w:hyperlink w:anchor="_Toc151136135" w:history="1">
             <w:r>
               <w:rPr>
-                <w:rStyle w:val="Hipersaite"/>
+                <w:rStyle w:val="Hyperlink"/>
                 <w:noProof/>
               </w:rPr>
               <w:t>8. Secinājumi</w:t>
@@ -1913,7 +1883,7 @@
         </w:p>
         <w:p>
           <w:pPr>
-            <w:pStyle w:val="Saturs1"/>
+            <w:pStyle w:val="TOC1"/>
             <w:tabs>
               <w:tab w:val="right" w:leader="dot" w:pos="9628"/>
             </w:tabs>
@@ -1927,7 +1897,7 @@
           <w:hyperlink w:anchor="_Toc151136136" w:history="1">
             <w:r>
               <w:rPr>
-                <w:rStyle w:val="Hipersaite"/>
+                <w:rStyle w:val="Hyperlink"/>
                 <w:noProof/>
               </w:rPr>
               <w:t>9. Lietoto saīsinājumu un terminu skaidrojums</w:t>
@@ -1984,7 +1954,7 @@
         </w:p>
         <w:p>
           <w:pPr>
-            <w:pStyle w:val="Saturs1"/>
+            <w:pStyle w:val="TOC1"/>
             <w:tabs>
               <w:tab w:val="right" w:leader="dot" w:pos="9628"/>
             </w:tabs>
@@ -1998,7 +1968,7 @@
           <w:hyperlink w:anchor="_Toc151136137" w:history="1">
             <w:r>
               <w:rPr>
-                <w:rStyle w:val="Hipersaite"/>
+                <w:rStyle w:val="Hyperlink"/>
                 <w:noProof/>
               </w:rPr>
               <w:t>10. Literatūras un informācijas avotu saraksts</w:t>
@@ -2079,7 +2049,7 @@
     </w:p>
     <w:p>
       <w:pPr>
-        <w:pStyle w:val="Virsraksts1"/>
+        <w:pStyle w:val="Heading1"/>
       </w:pPr>
       <w:bookmarkStart w:id="2" w:name="_Toc151136114"/>
       <w:r>
@@ -2135,7 +2105,7 @@
     </w:p>
     <w:p>
       <w:pPr>
-        <w:pStyle w:val="Virsraksts1"/>
+        <w:pStyle w:val="Heading1"/>
         <w:numPr>
           <w:ilvl w:val="0"/>
           <w:numId w:val="1"/>
@@ -2194,7 +2164,7 @@
     </w:p>
     <w:p>
       <w:pPr>
-        <w:pStyle w:val="Virsraksts1"/>
+        <w:pStyle w:val="Heading1"/>
         <w:numPr>
           <w:ilvl w:val="0"/>
           <w:numId w:val="1"/>
@@ -2214,7 +2184,7 @@
     </w:p>
     <w:p>
       <w:pPr>
-        <w:pStyle w:val="Virsraksts2"/>
+        <w:pStyle w:val="Heading2"/>
         <w:numPr>
           <w:ilvl w:val="1"/>
           <w:numId w:val="1"/>
@@ -2254,7 +2224,7 @@
     </w:p>
     <w:p>
       <w:pPr>
-        <w:pStyle w:val="Virsraksts2"/>
+        <w:pStyle w:val="Heading2"/>
         <w:numPr>
           <w:ilvl w:val="1"/>
           <w:numId w:val="1"/>
@@ -2289,19 +2259,7 @@
         <w:rPr>
           <w:b/>
         </w:rPr>
-        <w:t xml:space="preserve"> “</w:t>
-      </w:r>
-      <w:r>
-        <w:rPr>
-          <w:b/>
-        </w:rPr>
-        <w:t>Ieslēgšanas</w:t>
-      </w:r>
-      <w:r>
-        <w:rPr>
-          <w:b/>
-        </w:rPr>
-        <w:t xml:space="preserve">” </w:t>
+        <w:t xml:space="preserve"> </w:t>
       </w:r>
       <w:r>
         <w:rPr>
@@ -2681,16 +2639,7 @@
         <w:ind w:firstLine="720"/>
       </w:pPr>
       <w:r>
-        <w:t xml:space="preserve">Mājaslapā </w:t>
-      </w:r>
-      <w:r>
-        <w:t xml:space="preserve">tiek attiecīgā citā sadaļa parāda </w:t>
-      </w:r>
-      <w:r>
-        <w:t xml:space="preserve">izbraucošo </w:t>
-      </w:r>
-      <w:r>
-        <w:t>autobusu maršrutu un laiku</w:t>
+        <w:t>Mājaslapā tiek attiecīgā citā sadaļa parāda izbraucošo autobusu maršrutu un laiku</w:t>
       </w:r>
       <w:r>
         <w:t>.</w:t>
@@ -2840,7 +2789,7 @@
     </w:p>
     <w:p>
       <w:pPr>
-        <w:pStyle w:val="Sarakstarindkopa"/>
+        <w:pStyle w:val="ListParagraph"/>
         <w:numPr>
           <w:ilvl w:val="0"/>
           <w:numId w:val="3"/>
@@ -2863,7 +2812,7 @@
     </w:p>
     <w:tbl>
       <w:tblPr>
-        <w:tblStyle w:val="Reatabula"/>
+        <w:tblStyle w:val="TableGrid"/>
         <w:tblW w:w="0" w:type="auto"/>
         <w:tblLook w:val="04A0" w:firstRow="1" w:lastRow="0" w:firstColumn="1" w:lastColumn="0" w:noHBand="0" w:noVBand="1"/>
       </w:tblPr>
@@ -3706,148 +3655,121 @@
         <w:rPr>
           <w:b/>
         </w:rPr>
-        <w:t xml:space="preserve"> Funkcija “</w:t>
-      </w:r>
-      <w:r>
+        <w:t xml:space="preserve"> Funkcija “Pulkstenis”</w:t>
+      </w:r>
+    </w:p>
+    <w:p>
+      <w:pPr>
+        <w:ind w:firstLine="720"/>
+        <w:rPr>
+          <w:u w:val="single"/>
+        </w:rPr>
+      </w:pPr>
+      <w:r>
+        <w:rPr>
+          <w:u w:val="single"/>
+        </w:rPr>
+        <w:t>Mērķis</w:t>
+      </w:r>
+      <w:r>
+        <w:rPr>
+          <w:u w:val="single"/>
+        </w:rPr>
+        <w:t>:</w:t>
+      </w:r>
+    </w:p>
+    <w:p>
+      <w:pPr>
+        <w:ind w:firstLine="720"/>
+      </w:pPr>
+      <w:r>
+        <w:t>Funkcija parādīs mājaslapā pulksteni ar pareizu laiku lai klienti zinātu, kāds ir pašlaik pulkstenis</w:t>
+      </w:r>
+    </w:p>
+    <w:p>
+      <w:pPr>
+        <w:ind w:firstLine="720"/>
+        <w:rPr>
+          <w:u w:val="single"/>
+        </w:rPr>
+      </w:pPr>
+      <w:proofErr w:type="spellStart"/>
+      <w:r>
+        <w:rPr>
+          <w:u w:val="single"/>
+        </w:rPr>
+        <w:t>Ievaddati</w:t>
+      </w:r>
+      <w:proofErr w:type="spellEnd"/>
+      <w:r>
+        <w:rPr>
+          <w:u w:val="single"/>
+        </w:rPr>
+        <w:t>:</w:t>
+      </w:r>
+    </w:p>
+    <w:p>
+      <w:pPr>
+        <w:ind w:firstLine="720"/>
+      </w:pPr>
+      <w:r>
+        <w:t>Tiek izvēlēts pašlaik esošais laiks</w:t>
+      </w:r>
+    </w:p>
+    <w:p>
+      <w:pPr>
+        <w:ind w:firstLine="720"/>
+        <w:rPr>
+          <w:u w:val="single"/>
+        </w:rPr>
+      </w:pPr>
+      <w:proofErr w:type="spellStart"/>
+      <w:r>
+        <w:rPr>
+          <w:u w:val="single"/>
+        </w:rPr>
+        <w:t>Izvaddati</w:t>
+      </w:r>
+      <w:proofErr w:type="spellEnd"/>
+      <w:r>
+        <w:rPr>
+          <w:u w:val="single"/>
+        </w:rPr>
+        <w:t>:</w:t>
+      </w:r>
+    </w:p>
+    <w:p>
+      <w:pPr>
+        <w:ind w:firstLine="720"/>
+      </w:pPr>
+      <w:r>
+        <w:t>Stūri tiek parādīts cik pulkstenis ir tajā brīdi</w:t>
+      </w:r>
+    </w:p>
+    <w:p>
+      <w:pPr>
+        <w:ind w:firstLine="720"/>
         <w:rPr>
           <w:b/>
         </w:rPr>
-        <w:t>Pulkstenis</w:t>
-      </w:r>
+      </w:pPr>
       <w:r>
         <w:rPr>
           <w:b/>
         </w:rPr>
-        <w:t>”</w:t>
-      </w:r>
-    </w:p>
-    <w:p>
-      <w:pPr>
-        <w:ind w:firstLine="720"/>
-        <w:rPr>
-          <w:u w:val="single"/>
-        </w:rPr>
-      </w:pPr>
-      <w:r>
-        <w:rPr>
-          <w:u w:val="single"/>
-        </w:rPr>
-        <w:t>Mērķis</w:t>
-      </w:r>
-      <w:r>
-        <w:rPr>
-          <w:u w:val="single"/>
-        </w:rPr>
-        <w:t>:</w:t>
-      </w:r>
-    </w:p>
-    <w:p>
-      <w:pPr>
-        <w:ind w:firstLine="720"/>
-      </w:pPr>
-      <w:r>
-        <w:t xml:space="preserve">Funkcija </w:t>
-      </w:r>
-      <w:r>
-        <w:t>parādīs mājaslapā pulksteni ar pareizu laiku lai klienti zinātu, kāds ir pašlaik pulkstenis</w:t>
-      </w:r>
-    </w:p>
-    <w:p>
-      <w:pPr>
-        <w:ind w:firstLine="720"/>
-        <w:rPr>
-          <w:u w:val="single"/>
-        </w:rPr>
-      </w:pPr>
-      <w:proofErr w:type="spellStart"/>
-      <w:r>
-        <w:rPr>
-          <w:u w:val="single"/>
-        </w:rPr>
-        <w:t>Ievaddati</w:t>
-      </w:r>
-      <w:proofErr w:type="spellEnd"/>
-      <w:r>
-        <w:rPr>
-          <w:u w:val="single"/>
-        </w:rPr>
-        <w:t>:</w:t>
-      </w:r>
-    </w:p>
-    <w:p>
-      <w:pPr>
-        <w:ind w:firstLine="720"/>
-      </w:pPr>
-      <w:r>
-        <w:t>Tiek izvēlēts pašlaik esošais laiks</w:t>
-      </w:r>
-    </w:p>
-    <w:p>
-      <w:pPr>
-        <w:ind w:firstLine="720"/>
-        <w:rPr>
-          <w:u w:val="single"/>
-        </w:rPr>
-      </w:pPr>
-      <w:proofErr w:type="spellStart"/>
-      <w:r>
-        <w:rPr>
-          <w:u w:val="single"/>
-        </w:rPr>
-        <w:t>Izvaddati</w:t>
-      </w:r>
-      <w:proofErr w:type="spellEnd"/>
-      <w:r>
-        <w:rPr>
-          <w:u w:val="single"/>
-        </w:rPr>
-        <w:t>:</w:t>
-      </w:r>
-    </w:p>
-    <w:p>
-      <w:pPr>
-        <w:ind w:firstLine="720"/>
-      </w:pPr>
-      <w:r>
-        <w:t>Stūri tiek parādīts cik pulkstenis ir tajā brīdi</w:t>
-      </w:r>
-    </w:p>
-    <w:p>
-      <w:pPr>
-        <w:ind w:firstLine="720"/>
+        <w:t>P.</w:t>
+      </w:r>
+      <w:r>
         <w:rPr>
           <w:b/>
         </w:rPr>
-      </w:pPr>
+        <w:t xml:space="preserve">10 </w:t>
+      </w:r>
       <w:r>
         <w:rPr>
           <w:b/>
         </w:rPr>
-        <w:t>P.</w:t>
-      </w:r>
-      <w:r>
-        <w:rPr>
-          <w:b/>
-        </w:rPr>
-        <w:t>10</w:t>
-      </w:r>
-      <w:r>
-        <w:rPr>
-          <w:b/>
-        </w:rPr>
-        <w:t xml:space="preserve"> </w:t>
-      </w:r>
-      <w:r>
-        <w:rPr>
-          <w:b/>
-        </w:rPr>
-        <w:t>Funkcija “</w:t>
-      </w:r>
-      <w:r>
-        <w:rPr>
-          <w:b/>
-        </w:rPr>
-        <w:t xml:space="preserve">Pievienot </w:t>
+        <w:t xml:space="preserve">Funkcija “Pievienot </w:t>
       </w:r>
       <w:proofErr w:type="spellStart"/>
       <w:r>
@@ -3916,7 +3838,7 @@
     </w:p>
     <w:tbl>
       <w:tblPr>
-        <w:tblStyle w:val="Reatabula"/>
+        <w:tblStyle w:val="TableGrid"/>
         <w:tblW w:w="0" w:type="auto"/>
         <w:tblLook w:val="04A0" w:firstRow="1" w:lastRow="0" w:firstColumn="1" w:lastColumn="0" w:noHBand="0" w:noVBand="1"/>
       </w:tblPr>
@@ -4130,13 +4052,7 @@
         <w:rPr>
           <w:b/>
         </w:rPr>
-        <w:t xml:space="preserve"> </w:t>
-      </w:r>
-      <w:r>
-        <w:rPr>
-          <w:b/>
-        </w:rPr>
-        <w:t>Funkcija “</w:t>
+        <w:t xml:space="preserve"> Funkcija “</w:t>
       </w:r>
       <w:r>
         <w:rPr>
@@ -4229,7 +4145,7 @@
     </w:p>
     <w:tbl>
       <w:tblPr>
-        <w:tblStyle w:val="Reatabula"/>
+        <w:tblStyle w:val="TableGrid"/>
         <w:tblW w:w="0" w:type="auto"/>
         <w:tblLook w:val="04A0" w:firstRow="1" w:lastRow="0" w:firstColumn="1" w:lastColumn="0" w:noHBand="0" w:noVBand="1"/>
       </w:tblPr>
@@ -4580,25 +4496,11 @@
         </w:rPr>
         <w:t>12</w:t>
       </w:r>
-      <w:bookmarkStart w:id="8" w:name="_GoBack"/>
-      <w:bookmarkEnd w:id="8"/>
       <w:r>
         <w:rPr>
           <w:b/>
         </w:rPr>
-        <w:t xml:space="preserve"> Funkcija “</w:t>
-      </w:r>
-      <w:r>
-        <w:rPr>
-          <w:b/>
-        </w:rPr>
-        <w:t>Pārskats</w:t>
-      </w:r>
-      <w:r>
-        <w:rPr>
-          <w:b/>
-        </w:rPr>
-        <w:t>”</w:t>
+        <w:t xml:space="preserve"> Funkcija “Pārskats”</w:t>
       </w:r>
     </w:p>
     <w:p>
@@ -4653,7 +4555,7 @@
     </w:p>
     <w:tbl>
       <w:tblPr>
-        <w:tblStyle w:val="Reatabula"/>
+        <w:tblStyle w:val="TableGrid"/>
         <w:tblW w:w="0" w:type="auto"/>
         <w:tblLook w:val="04A0" w:firstRow="1" w:lastRow="0" w:firstColumn="1" w:lastColumn="0" w:noHBand="0" w:noVBand="1"/>
       </w:tblPr>
@@ -4866,21 +4768,21 @@
     </w:p>
     <w:p>
       <w:pPr>
-        <w:pStyle w:val="Virsraksts2"/>
+        <w:pStyle w:val="Heading2"/>
         <w:numPr>
           <w:ilvl w:val="1"/>
           <w:numId w:val="1"/>
         </w:numPr>
       </w:pPr>
-      <w:bookmarkStart w:id="9" w:name="_Toc151136119"/>
+      <w:bookmarkStart w:id="8" w:name="_Toc151136119"/>
       <w:r>
         <w:t>Sistēmas nefunkcionālās prasības</w:t>
       </w:r>
-      <w:bookmarkEnd w:id="9"/>
-    </w:p>
-    <w:p>
-      <w:pPr>
-        <w:pStyle w:val="Sarakstarindkopa"/>
+      <w:bookmarkEnd w:id="8"/>
+    </w:p>
+    <w:p>
+      <w:pPr>
+        <w:pStyle w:val="ListParagraph"/>
         <w:numPr>
           <w:ilvl w:val="0"/>
           <w:numId w:val="2"/>
@@ -4900,7 +4802,7 @@
     </w:p>
     <w:p>
       <w:pPr>
-        <w:pStyle w:val="Sarakstarindkopa"/>
+        <w:pStyle w:val="ListParagraph"/>
         <w:numPr>
           <w:ilvl w:val="0"/>
           <w:numId w:val="2"/>
@@ -4912,7 +4814,7 @@
     </w:p>
     <w:p>
       <w:pPr>
-        <w:pStyle w:val="Sarakstarindkopa"/>
+        <w:pStyle w:val="ListParagraph"/>
         <w:numPr>
           <w:ilvl w:val="0"/>
           <w:numId w:val="2"/>
@@ -4936,7 +4838,7 @@
     </w:p>
     <w:p>
       <w:pPr>
-        <w:pStyle w:val="Sarakstarindkopa"/>
+        <w:pStyle w:val="ListParagraph"/>
         <w:numPr>
           <w:ilvl w:val="0"/>
           <w:numId w:val="2"/>
@@ -4959,7 +4861,7 @@
     </w:p>
     <w:p>
       <w:pPr>
-        <w:pStyle w:val="Sarakstarindkopa"/>
+        <w:pStyle w:val="ListParagraph"/>
         <w:numPr>
           <w:ilvl w:val="0"/>
           <w:numId w:val="2"/>
@@ -4986,41 +4888,52 @@
     </w:p>
     <w:p>
       <w:pPr>
-        <w:pStyle w:val="Sarakstarindkopa"/>
+        <w:pStyle w:val="ListParagraph"/>
         <w:ind w:left="1571" w:firstLine="0"/>
       </w:pPr>
     </w:p>
     <w:p>
       <w:pPr>
-        <w:pStyle w:val="Virsraksts2"/>
+        <w:pStyle w:val="Heading2"/>
         <w:numPr>
           <w:ilvl w:val="1"/>
           <w:numId w:val="1"/>
         </w:numPr>
       </w:pPr>
-      <w:bookmarkStart w:id="10" w:name="_Toc151136120"/>
+      <w:bookmarkStart w:id="9" w:name="_Toc151136120"/>
       <w:r>
         <w:t>Gala lietotāja raksturiezīmes</w:t>
       </w:r>
+      <w:bookmarkEnd w:id="9"/>
+    </w:p>
+    <w:p>
+      <w:pPr>
+        <w:pStyle w:val="ListParagraph"/>
+        <w:ind w:left="1213" w:firstLine="720"/>
+      </w:pPr>
+      <w:r>
+        <w:t>“</w:t>
+      </w:r>
+      <w:r>
+        <w:t>Autobusa kustības saraksta informatīva sistēma</w:t>
+      </w:r>
+      <w:r>
+        <w:t>” ir autobusu kustības saraksts kurš tiek parādīts iekš Kuldīgas autoostas</w:t>
+      </w:r>
+      <w:r>
+        <w:t xml:space="preserve"> kuru galvenie klienti ir cilvēki kuriem ir nepieciešams sabiedriskais transports lai nonāktu no pilsētas</w:t>
+      </w:r>
+      <w:r>
+        <w:t xml:space="preserve"> centra</w:t>
+      </w:r>
+      <w:r>
+        <w:t xml:space="preserve"> uz savām mājām. Protams, ka klientu tehnoloģiskās prasmes var atšķirties, bet visi var atrast draudzīgu atrisinājumu.</w:t>
+      </w:r>
+      <w:r>
+        <w:t xml:space="preserve"> Vecuma vai izglītības ierobežojumi nav paredzēti, tomēr par primāro lietotāju tiek uzskatīti cilvēki kuri izmanto sabiedrisko transportu Kuldīga, dēļ skolas, darba vai citu iemeslu dēļ.</w:t>
+      </w:r>
+      <w:bookmarkStart w:id="10" w:name="_GoBack"/>
       <w:bookmarkEnd w:id="10"/>
-    </w:p>
-    <w:p>
-      <w:pPr>
-        <w:pStyle w:val="Sarakstarindkopa"/>
-        <w:ind w:left="1213" w:firstLine="720"/>
-      </w:pPr>
-      <w:r>
-        <w:t>“</w:t>
-      </w:r>
-      <w:r>
-        <w:t>Autobusa kustības saraksta informatīva sistēma</w:t>
-      </w:r>
-      <w:r>
-        <w:t>” ir autobusu kustības saraksts kurš tiek parādīts iekš Kuldīgas autoostas</w:t>
-      </w:r>
-      <w:r>
-        <w:t xml:space="preserve"> kuru galvenie klienti ir cilvēki kuriem ir nepieciešams sabiedriskais transports lai nonāktu no pilsētas uz savām mājām. Protams, ka klientu tehnoloģiskās prasmes var atšķirties, bet visi var atrast draudzīgu atrisinājumu.</w:t>
-      </w:r>
     </w:p>
     <w:p>
       <w:pPr>
@@ -5038,7 +4951,7 @@
     </w:p>
     <w:p>
       <w:pPr>
-        <w:pStyle w:val="Virsraksts1"/>
+        <w:pStyle w:val="Heading1"/>
         <w:numPr>
           <w:ilvl w:val="0"/>
           <w:numId w:val="1"/>
@@ -5058,7 +4971,7 @@
     </w:p>
     <w:p>
       <w:pPr>
-        <w:pStyle w:val="Virsraksts2"/>
+        <w:pStyle w:val="Heading2"/>
       </w:pPr>
       <w:bookmarkStart w:id="12" w:name="_Toc151136122"/>
       <w:r>
@@ -5180,7 +5093,7 @@
     </w:p>
     <w:p>
       <w:pPr>
-        <w:pStyle w:val="Virsraksts2"/>
+        <w:pStyle w:val="Heading2"/>
       </w:pPr>
       <w:bookmarkStart w:id="13" w:name="_Toc151136123"/>
       <w:r>
@@ -5288,7 +5201,7 @@
     </w:p>
     <w:p>
       <w:pPr>
-        <w:pStyle w:val="Virsraksts1"/>
+        <w:pStyle w:val="Heading1"/>
       </w:pPr>
       <w:bookmarkStart w:id="14" w:name="_Toc151136124"/>
       <w:r>
@@ -5299,7 +5212,7 @@
     </w:p>
     <w:p>
       <w:pPr>
-        <w:pStyle w:val="Virsraksts2"/>
+        <w:pStyle w:val="Heading2"/>
       </w:pPr>
       <w:bookmarkStart w:id="15" w:name="_Toc151136125"/>
       <w:r>
@@ -5309,7 +5222,7 @@
     </w:p>
     <w:p>
       <w:pPr>
-        <w:pStyle w:val="Virsraksts2"/>
+        <w:pStyle w:val="Heading2"/>
       </w:pPr>
       <w:bookmarkStart w:id="16" w:name="_Toc151136126"/>
       <w:r>
@@ -5319,7 +5232,7 @@
     </w:p>
     <w:p>
       <w:pPr>
-        <w:pStyle w:val="Virsraksts2"/>
+        <w:pStyle w:val="Heading2"/>
         <w:sectPr>
           <w:pgSz w:w="11906" w:h="16838"/>
           <w:pgMar w:top="1418" w:right="1134" w:bottom="1134" w:left="1134" w:header="709" w:footer="709" w:gutter="0"/>
@@ -5336,7 +5249,7 @@
     </w:p>
     <w:p>
       <w:pPr>
-        <w:pStyle w:val="Virsraksts1"/>
+        <w:pStyle w:val="Heading1"/>
         <w:sectPr>
           <w:pgSz w:w="11906" w:h="16838"/>
           <w:pgMar w:top="1418" w:right="1134" w:bottom="1134" w:left="1134" w:header="709" w:footer="709" w:gutter="0"/>
@@ -5354,7 +5267,7 @@
     </w:p>
     <w:p>
       <w:pPr>
-        <w:pStyle w:val="Virsraksts1"/>
+        <w:pStyle w:val="Heading1"/>
       </w:pPr>
       <w:bookmarkStart w:id="19" w:name="_Toc151136129"/>
       <w:r>
@@ -5365,7 +5278,7 @@
     </w:p>
     <w:p>
       <w:pPr>
-        <w:pStyle w:val="Virsraksts2"/>
+        <w:pStyle w:val="Heading2"/>
       </w:pPr>
       <w:bookmarkStart w:id="20" w:name="_Toc151136130"/>
       <w:r>
@@ -5375,7 +5288,7 @@
     </w:p>
     <w:p>
       <w:pPr>
-        <w:pStyle w:val="Virsraksts2"/>
+        <w:pStyle w:val="Heading2"/>
       </w:pPr>
       <w:bookmarkStart w:id="21" w:name="_Toc151136131"/>
       <w:r>
@@ -5385,7 +5298,7 @@
     </w:p>
     <w:p>
       <w:pPr>
-        <w:pStyle w:val="Virsraksts2"/>
+        <w:pStyle w:val="Heading2"/>
       </w:pPr>
       <w:bookmarkStart w:id="22" w:name="_Toc151136132"/>
       <w:r>
@@ -5395,7 +5308,7 @@
     </w:p>
     <w:p>
       <w:pPr>
-        <w:pStyle w:val="Virsraksts2"/>
+        <w:pStyle w:val="Heading2"/>
         <w:sectPr>
           <w:pgSz w:w="11906" w:h="16838"/>
           <w:pgMar w:top="1418" w:right="1134" w:bottom="1134" w:left="1134" w:header="709" w:footer="709" w:gutter="0"/>
@@ -5412,7 +5325,7 @@
     </w:p>
     <w:p>
       <w:pPr>
-        <w:pStyle w:val="Virsraksts1"/>
+        <w:pStyle w:val="Heading1"/>
         <w:sectPr>
           <w:pgSz w:w="11906" w:h="16838"/>
           <w:pgMar w:top="1418" w:right="1134" w:bottom="1134" w:left="1134" w:header="709" w:footer="709" w:gutter="0"/>
@@ -5430,7 +5343,7 @@
     </w:p>
     <w:p>
       <w:pPr>
-        <w:pStyle w:val="Virsraksts1"/>
+        <w:pStyle w:val="Heading1"/>
         <w:sectPr>
           <w:pgSz w:w="11906" w:h="16838"/>
           <w:pgMar w:top="1418" w:right="1134" w:bottom="1134" w:left="1134" w:header="709" w:footer="709" w:gutter="0"/>
@@ -5448,7 +5361,7 @@
     </w:p>
     <w:p>
       <w:pPr>
-        <w:pStyle w:val="Virsraksts1"/>
+        <w:pStyle w:val="Heading1"/>
         <w:sectPr>
           <w:pgSz w:w="11906" w:h="16838"/>
           <w:pgMar w:top="1418" w:right="1134" w:bottom="1134" w:left="1134" w:header="709" w:footer="709" w:gutter="0"/>
@@ -5466,7 +5379,7 @@
     </w:p>
     <w:p>
       <w:pPr>
-        <w:pStyle w:val="Virsraksts1"/>
+        <w:pStyle w:val="Heading1"/>
       </w:pPr>
       <w:bookmarkStart w:id="27" w:name="_Toc151136137"/>
       <w:r>
@@ -5487,7 +5400,7 @@
 </file>
 
 <file path=word/endnotes.xml><?xml version="1.0" encoding="utf-8"?>
-<w:endnotes xmlns:wpc="http://schemas.microsoft.com/office/word/2010/wordprocessingCanvas" xmlns:mc="http://schemas.openxmlformats.org/markup-compatibility/2006" xmlns:o="urn:schemas-microsoft-com:office:office" xmlns:r="http://schemas.openxmlformats.org/officeDocument/2006/relationships" xmlns:m="http://schemas.openxmlformats.org/officeDocument/2006/math" xmlns:v="urn:schemas-microsoft-com:vml" xmlns:wp14="http://schemas.microsoft.com/office/word/2010/wordprocessingDrawing" xmlns:wp="http://schemas.openxmlformats.org/drawingml/2006/wordprocessingDrawing" xmlns:w10="urn:schemas-microsoft-com:office:word" xmlns:w="http://schemas.openxmlformats.org/wordprocessingml/2006/main" xmlns:w14="http://schemas.microsoft.com/office/word/2010/wordml" xmlns:w15="http://schemas.microsoft.com/office/word/2012/wordml" xmlns:wpg="http://schemas.microsoft.com/office/word/2010/wordprocessingGroup" xmlns:wpi="http://schemas.microsoft.com/office/word/2010/wordprocessingInk" xmlns:wne="http://schemas.microsoft.com/office/word/2006/wordml" xmlns:wps="http://schemas.microsoft.com/office/word/2010/wordprocessingShape" mc:Ignorable="w14 w15 wp14">
+<w:endnotes xmlns:wpc="http://schemas.microsoft.com/office/word/2010/wordprocessingCanvas" xmlns:cx="http://schemas.microsoft.com/office/drawing/2014/chartex" xmlns:cx1="http://schemas.microsoft.com/office/drawing/2015/9/8/chartex" xmlns:mc="http://schemas.openxmlformats.org/markup-compatibility/2006" xmlns:o="urn:schemas-microsoft-com:office:office" xmlns:r="http://schemas.openxmlformats.org/officeDocument/2006/relationships" xmlns:m="http://schemas.openxmlformats.org/officeDocument/2006/math" xmlns:v="urn:schemas-microsoft-com:vml" xmlns:wp14="http://schemas.microsoft.com/office/word/2010/wordprocessingDrawing" xmlns:wp="http://schemas.openxmlformats.org/drawingml/2006/wordprocessingDrawing" xmlns:w10="urn:schemas-microsoft-com:office:word" xmlns:w="http://schemas.openxmlformats.org/wordprocessingml/2006/main" xmlns:w14="http://schemas.microsoft.com/office/word/2010/wordml" xmlns:w15="http://schemas.microsoft.com/office/word/2012/wordml" xmlns:w16se="http://schemas.microsoft.com/office/word/2015/wordml/symex" xmlns:wpg="http://schemas.microsoft.com/office/word/2010/wordprocessingGroup" xmlns:wpi="http://schemas.microsoft.com/office/word/2010/wordprocessingInk" xmlns:wne="http://schemas.microsoft.com/office/word/2006/wordml" xmlns:wps="http://schemas.microsoft.com/office/word/2010/wordprocessingShape" mc:Ignorable="w14 w15 w16se wp14">
   <w:endnote w:type="separator" w:id="-1">
     <w:p>
       <w:pPr>
@@ -5512,15 +5425,15 @@
 </file>
 
 <file path=word/footer1.xml><?xml version="1.0" encoding="utf-8"?>
-<w:ftr xmlns:wpc="http://schemas.microsoft.com/office/word/2010/wordprocessingCanvas" xmlns:mc="http://schemas.openxmlformats.org/markup-compatibility/2006" xmlns:o="urn:schemas-microsoft-com:office:office" xmlns:r="http://schemas.openxmlformats.org/officeDocument/2006/relationships" xmlns:m="http://schemas.openxmlformats.org/officeDocument/2006/math" xmlns:v="urn:schemas-microsoft-com:vml" xmlns:wp14="http://schemas.microsoft.com/office/word/2010/wordprocessingDrawing" xmlns:wp="http://schemas.openxmlformats.org/drawingml/2006/wordprocessingDrawing" xmlns:w10="urn:schemas-microsoft-com:office:word" xmlns:w="http://schemas.openxmlformats.org/wordprocessingml/2006/main" xmlns:w14="http://schemas.microsoft.com/office/word/2010/wordml" xmlns:w15="http://schemas.microsoft.com/office/word/2012/wordml" xmlns:wpg="http://schemas.microsoft.com/office/word/2010/wordprocessingGroup" xmlns:wpi="http://schemas.microsoft.com/office/word/2010/wordprocessingInk" xmlns:wne="http://schemas.microsoft.com/office/word/2006/wordml" xmlns:wps="http://schemas.microsoft.com/office/word/2010/wordprocessingShape" mc:Ignorable="w14 w15 wp14">
+<w:ftr xmlns:wpc="http://schemas.microsoft.com/office/word/2010/wordprocessingCanvas" xmlns:cx="http://schemas.microsoft.com/office/drawing/2014/chartex" xmlns:cx1="http://schemas.microsoft.com/office/drawing/2015/9/8/chartex" xmlns:mc="http://schemas.openxmlformats.org/markup-compatibility/2006" xmlns:o="urn:schemas-microsoft-com:office:office" xmlns:r="http://schemas.openxmlformats.org/officeDocument/2006/relationships" xmlns:m="http://schemas.openxmlformats.org/officeDocument/2006/math" xmlns:v="urn:schemas-microsoft-com:vml" xmlns:wp14="http://schemas.microsoft.com/office/word/2010/wordprocessingDrawing" xmlns:wp="http://schemas.openxmlformats.org/drawingml/2006/wordprocessingDrawing" xmlns:w10="urn:schemas-microsoft-com:office:word" xmlns:w="http://schemas.openxmlformats.org/wordprocessingml/2006/main" xmlns:w14="http://schemas.microsoft.com/office/word/2010/wordml" xmlns:w15="http://schemas.microsoft.com/office/word/2012/wordml" xmlns:w16se="http://schemas.microsoft.com/office/word/2015/wordml/symex" xmlns:wpg="http://schemas.microsoft.com/office/word/2010/wordprocessingGroup" xmlns:wpi="http://schemas.microsoft.com/office/word/2010/wordprocessingInk" xmlns:wne="http://schemas.microsoft.com/office/word/2006/wordml" xmlns:wps="http://schemas.microsoft.com/office/word/2010/wordprocessingShape" mc:Ignorable="w14 w15 w16se wp14">
   <w:p>
     <w:pPr>
-      <w:pStyle w:val="Kjene"/>
+      <w:pStyle w:val="Footer"/>
     </w:pPr>
   </w:p>
   <w:p>
     <w:pPr>
-      <w:pStyle w:val="Kjene"/>
+      <w:pStyle w:val="Footer"/>
       <w:jc w:val="center"/>
     </w:pPr>
   </w:p>
@@ -5528,7 +5441,7 @@
 </file>
 
 <file path=word/footer2.xml><?xml version="1.0" encoding="utf-8"?>
-<w:ftr xmlns:wpc="http://schemas.microsoft.com/office/word/2010/wordprocessingCanvas" xmlns:mc="http://schemas.openxmlformats.org/markup-compatibility/2006" xmlns:o="urn:schemas-microsoft-com:office:office" xmlns:r="http://schemas.openxmlformats.org/officeDocument/2006/relationships" xmlns:m="http://schemas.openxmlformats.org/officeDocument/2006/math" xmlns:v="urn:schemas-microsoft-com:vml" xmlns:wp14="http://schemas.microsoft.com/office/word/2010/wordprocessingDrawing" xmlns:wp="http://schemas.openxmlformats.org/drawingml/2006/wordprocessingDrawing" xmlns:w10="urn:schemas-microsoft-com:office:word" xmlns:w="http://schemas.openxmlformats.org/wordprocessingml/2006/main" xmlns:w14="http://schemas.microsoft.com/office/word/2010/wordml" xmlns:w15="http://schemas.microsoft.com/office/word/2012/wordml" xmlns:wpg="http://schemas.microsoft.com/office/word/2010/wordprocessingGroup" xmlns:wpi="http://schemas.microsoft.com/office/word/2010/wordprocessingInk" xmlns:wne="http://schemas.microsoft.com/office/word/2006/wordml" xmlns:wps="http://schemas.microsoft.com/office/word/2010/wordprocessingShape" mc:Ignorable="w14 w15 wp14">
+<w:ftr xmlns:wpc="http://schemas.microsoft.com/office/word/2010/wordprocessingCanvas" xmlns:cx="http://schemas.microsoft.com/office/drawing/2014/chartex" xmlns:cx1="http://schemas.microsoft.com/office/drawing/2015/9/8/chartex" xmlns:mc="http://schemas.openxmlformats.org/markup-compatibility/2006" xmlns:o="urn:schemas-microsoft-com:office:office" xmlns:r="http://schemas.openxmlformats.org/officeDocument/2006/relationships" xmlns:m="http://schemas.openxmlformats.org/officeDocument/2006/math" xmlns:v="urn:schemas-microsoft-com:vml" xmlns:wp14="http://schemas.microsoft.com/office/word/2010/wordprocessingDrawing" xmlns:wp="http://schemas.openxmlformats.org/drawingml/2006/wordprocessingDrawing" xmlns:w10="urn:schemas-microsoft-com:office:word" xmlns:w="http://schemas.openxmlformats.org/wordprocessingml/2006/main" xmlns:w14="http://schemas.microsoft.com/office/word/2010/wordml" xmlns:w15="http://schemas.microsoft.com/office/word/2012/wordml" xmlns:w16se="http://schemas.microsoft.com/office/word/2015/wordml/symex" xmlns:wpg="http://schemas.microsoft.com/office/word/2010/wordprocessingGroup" xmlns:wpi="http://schemas.microsoft.com/office/word/2010/wordprocessingInk" xmlns:wne="http://schemas.microsoft.com/office/word/2006/wordml" xmlns:wps="http://schemas.microsoft.com/office/word/2010/wordprocessingShape" mc:Ignorable="w14 w15 w16se wp14">
   <w:sdt>
     <w:sdtPr>
       <w:id w:val="309366698"/>
@@ -5545,7 +5458,7 @@
     <w:sdtContent>
       <w:p>
         <w:pPr>
-          <w:pStyle w:val="Kjene"/>
+          <w:pStyle w:val="Footer"/>
           <w:jc w:val="center"/>
         </w:pPr>
         <w:r>
@@ -5561,7 +5474,7 @@
           <w:rPr>
             <w:noProof/>
           </w:rPr>
-          <w:t>19</w:t>
+          <w:t>11</w:t>
         </w:r>
         <w:r>
           <w:rPr>
@@ -5574,7 +5487,7 @@
   </w:sdt>
   <w:p>
     <w:pPr>
-      <w:pStyle w:val="Kjene"/>
+      <w:pStyle w:val="Footer"/>
       <w:ind w:firstLine="0"/>
     </w:pPr>
   </w:p>
@@ -5582,15 +5495,15 @@
 </file>
 
 <file path=word/footer3.xml><?xml version="1.0" encoding="utf-8"?>
-<w:ftr xmlns:wpc="http://schemas.microsoft.com/office/word/2010/wordprocessingCanvas" xmlns:mc="http://schemas.openxmlformats.org/markup-compatibility/2006" xmlns:o="urn:schemas-microsoft-com:office:office" xmlns:r="http://schemas.openxmlformats.org/officeDocument/2006/relationships" xmlns:m="http://schemas.openxmlformats.org/officeDocument/2006/math" xmlns:v="urn:schemas-microsoft-com:vml" xmlns:wp14="http://schemas.microsoft.com/office/word/2010/wordprocessingDrawing" xmlns:wp="http://schemas.openxmlformats.org/drawingml/2006/wordprocessingDrawing" xmlns:w10="urn:schemas-microsoft-com:office:word" xmlns:w="http://schemas.openxmlformats.org/wordprocessingml/2006/main" xmlns:w14="http://schemas.microsoft.com/office/word/2010/wordml" xmlns:w15="http://schemas.microsoft.com/office/word/2012/wordml" xmlns:wpg="http://schemas.microsoft.com/office/word/2010/wordprocessingGroup" xmlns:wpi="http://schemas.microsoft.com/office/word/2010/wordprocessingInk" xmlns:wne="http://schemas.microsoft.com/office/word/2006/wordml" xmlns:wps="http://schemas.microsoft.com/office/word/2010/wordprocessingShape" mc:Ignorable="w14 w15 wp14">
+<w:ftr xmlns:wpc="http://schemas.microsoft.com/office/word/2010/wordprocessingCanvas" xmlns:cx="http://schemas.microsoft.com/office/drawing/2014/chartex" xmlns:cx1="http://schemas.microsoft.com/office/drawing/2015/9/8/chartex" xmlns:mc="http://schemas.openxmlformats.org/markup-compatibility/2006" xmlns:o="urn:schemas-microsoft-com:office:office" xmlns:r="http://schemas.openxmlformats.org/officeDocument/2006/relationships" xmlns:m="http://schemas.openxmlformats.org/officeDocument/2006/math" xmlns:v="urn:schemas-microsoft-com:vml" xmlns:wp14="http://schemas.microsoft.com/office/word/2010/wordprocessingDrawing" xmlns:wp="http://schemas.openxmlformats.org/drawingml/2006/wordprocessingDrawing" xmlns:w10="urn:schemas-microsoft-com:office:word" xmlns:w="http://schemas.openxmlformats.org/wordprocessingml/2006/main" xmlns:w14="http://schemas.microsoft.com/office/word/2010/wordml" xmlns:w15="http://schemas.microsoft.com/office/word/2012/wordml" xmlns:w16se="http://schemas.microsoft.com/office/word/2015/wordml/symex" xmlns:wpg="http://schemas.microsoft.com/office/word/2010/wordprocessingGroup" xmlns:wpi="http://schemas.microsoft.com/office/word/2010/wordprocessingInk" xmlns:wne="http://schemas.microsoft.com/office/word/2006/wordml" xmlns:wps="http://schemas.microsoft.com/office/word/2010/wordprocessingShape" mc:Ignorable="w14 w15 w16se wp14">
   <w:p>
     <w:pPr>
-      <w:pStyle w:val="Kjene"/>
+      <w:pStyle w:val="Footer"/>
     </w:pPr>
   </w:p>
   <w:p>
     <w:pPr>
-      <w:pStyle w:val="Kjene"/>
+      <w:pStyle w:val="Footer"/>
       <w:jc w:val="center"/>
     </w:pPr>
     <w:r>
@@ -5601,7 +5514,7 @@
 </file>
 
 <file path=word/footnotes.xml><?xml version="1.0" encoding="utf-8"?>
-<w:footnotes xmlns:wpc="http://schemas.microsoft.com/office/word/2010/wordprocessingCanvas" xmlns:mc="http://schemas.openxmlformats.org/markup-compatibility/2006" xmlns:o="urn:schemas-microsoft-com:office:office" xmlns:r="http://schemas.openxmlformats.org/officeDocument/2006/relationships" xmlns:m="http://schemas.openxmlformats.org/officeDocument/2006/math" xmlns:v="urn:schemas-microsoft-com:vml" xmlns:wp14="http://schemas.microsoft.com/office/word/2010/wordprocessingDrawing" xmlns:wp="http://schemas.openxmlformats.org/drawingml/2006/wordprocessingDrawing" xmlns:w10="urn:schemas-microsoft-com:office:word" xmlns:w="http://schemas.openxmlformats.org/wordprocessingml/2006/main" xmlns:w14="http://schemas.microsoft.com/office/word/2010/wordml" xmlns:w15="http://schemas.microsoft.com/office/word/2012/wordml" xmlns:wpg="http://schemas.microsoft.com/office/word/2010/wordprocessingGroup" xmlns:wpi="http://schemas.microsoft.com/office/word/2010/wordprocessingInk" xmlns:wne="http://schemas.microsoft.com/office/word/2006/wordml" xmlns:wps="http://schemas.microsoft.com/office/word/2010/wordprocessingShape" mc:Ignorable="w14 w15 wp14">
+<w:footnotes xmlns:wpc="http://schemas.microsoft.com/office/word/2010/wordprocessingCanvas" xmlns:cx="http://schemas.microsoft.com/office/drawing/2014/chartex" xmlns:cx1="http://schemas.microsoft.com/office/drawing/2015/9/8/chartex" xmlns:mc="http://schemas.openxmlformats.org/markup-compatibility/2006" xmlns:o="urn:schemas-microsoft-com:office:office" xmlns:r="http://schemas.openxmlformats.org/officeDocument/2006/relationships" xmlns:m="http://schemas.openxmlformats.org/officeDocument/2006/math" xmlns:v="urn:schemas-microsoft-com:vml" xmlns:wp14="http://schemas.microsoft.com/office/word/2010/wordprocessingDrawing" xmlns:wp="http://schemas.openxmlformats.org/drawingml/2006/wordprocessingDrawing" xmlns:w10="urn:schemas-microsoft-com:office:word" xmlns:w="http://schemas.openxmlformats.org/wordprocessingml/2006/main" xmlns:w14="http://schemas.microsoft.com/office/word/2010/wordml" xmlns:w15="http://schemas.microsoft.com/office/word/2012/wordml" xmlns:w16se="http://schemas.microsoft.com/office/word/2015/wordml/symex" xmlns:wpg="http://schemas.microsoft.com/office/word/2010/wordprocessingGroup" xmlns:wpi="http://schemas.microsoft.com/office/word/2010/wordprocessingInk" xmlns:wne="http://schemas.microsoft.com/office/word/2006/wordml" xmlns:wps="http://schemas.microsoft.com/office/word/2010/wordprocessingShape" mc:Ignorable="w14 w15 w16se wp14">
   <w:footnote w:type="separator" w:id="-1">
     <w:p>
       <w:pPr>
@@ -5626,8 +5539,8 @@
 </file>
 
 <file path=word/numbering.xml><?xml version="1.0" encoding="utf-8"?>
-<w:numbering xmlns:wpc="http://schemas.microsoft.com/office/word/2010/wordprocessingCanvas" xmlns:mc="http://schemas.openxmlformats.org/markup-compatibility/2006" xmlns:o="urn:schemas-microsoft-com:office:office" xmlns:r="http://schemas.openxmlformats.org/officeDocument/2006/relationships" xmlns:m="http://schemas.openxmlformats.org/officeDocument/2006/math" xmlns:v="urn:schemas-microsoft-com:vml" xmlns:wp14="http://schemas.microsoft.com/office/word/2010/wordprocessingDrawing" xmlns:wp="http://schemas.openxmlformats.org/drawingml/2006/wordprocessingDrawing" xmlns:w10="urn:schemas-microsoft-com:office:word" xmlns:w="http://schemas.openxmlformats.org/wordprocessingml/2006/main" xmlns:w14="http://schemas.microsoft.com/office/word/2010/wordml" xmlns:w15="http://schemas.microsoft.com/office/word/2012/wordml" xmlns:wpg="http://schemas.microsoft.com/office/word/2010/wordprocessingGroup" xmlns:wpi="http://schemas.microsoft.com/office/word/2010/wordprocessingInk" xmlns:wne="http://schemas.microsoft.com/office/word/2006/wordml" xmlns:wps="http://schemas.microsoft.com/office/word/2010/wordprocessingShape" mc:Ignorable="w14 w15 wp14">
-  <w:abstractNum w:abstractNumId="0">
+<w:numbering xmlns:wpc="http://schemas.microsoft.com/office/word/2010/wordprocessingCanvas" xmlns:cx="http://schemas.microsoft.com/office/drawing/2014/chartex" xmlns:cx1="http://schemas.microsoft.com/office/drawing/2015/9/8/chartex" xmlns:mc="http://schemas.openxmlformats.org/markup-compatibility/2006" xmlns:o="urn:schemas-microsoft-com:office:office" xmlns:r="http://schemas.openxmlformats.org/officeDocument/2006/relationships" xmlns:m="http://schemas.openxmlformats.org/officeDocument/2006/math" xmlns:v="urn:schemas-microsoft-com:vml" xmlns:wp14="http://schemas.microsoft.com/office/word/2010/wordprocessingDrawing" xmlns:wp="http://schemas.openxmlformats.org/drawingml/2006/wordprocessingDrawing" xmlns:w10="urn:schemas-microsoft-com:office:word" xmlns:w="http://schemas.openxmlformats.org/wordprocessingml/2006/main" xmlns:w14="http://schemas.microsoft.com/office/word/2010/wordml" xmlns:w15="http://schemas.microsoft.com/office/word/2012/wordml" xmlns:w16se="http://schemas.microsoft.com/office/word/2015/wordml/symex" xmlns:wpg="http://schemas.microsoft.com/office/word/2010/wordprocessingGroup" xmlns:wpi="http://schemas.microsoft.com/office/word/2010/wordprocessingInk" xmlns:wne="http://schemas.microsoft.com/office/word/2006/wordml" xmlns:wps="http://schemas.microsoft.com/office/word/2010/wordprocessingShape" mc:Ignorable="w14 w15 w16se wp14">
+  <w:abstractNum w:abstractNumId="0" w15:restartNumberingAfterBreak="0">
     <w:nsid w:val="4421707C"/>
     <w:multiLevelType w:val="multilevel"/>
     <w:tmpl w:val="E5905DEC"/>
@@ -5748,7 +5661,7 @@
       </w:rPr>
     </w:lvl>
   </w:abstractNum>
-  <w:abstractNum w:abstractNumId="1">
+  <w:abstractNum w:abstractNumId="1" w15:restartNumberingAfterBreak="0">
     <w:nsid w:val="455D3492"/>
     <w:multiLevelType w:val="hybridMultilevel"/>
     <w:tmpl w:val="8292C4EA"/>
@@ -5837,7 +5750,7 @@
       </w:pPr>
     </w:lvl>
   </w:abstractNum>
-  <w:abstractNum w:abstractNumId="2">
+  <w:abstractNum w:abstractNumId="2" w15:restartNumberingAfterBreak="0">
     <w:nsid w:val="7A0B45A4"/>
     <w:multiLevelType w:val="hybridMultilevel"/>
     <w:tmpl w:val="C02CCF9E"/>
@@ -5939,7 +5852,7 @@
 </file>
 
 <file path=word/styles.xml><?xml version="1.0" encoding="utf-8"?>
-<w:styles xmlns:mc="http://schemas.openxmlformats.org/markup-compatibility/2006" xmlns:r="http://schemas.openxmlformats.org/officeDocument/2006/relationships" xmlns:w="http://schemas.openxmlformats.org/wordprocessingml/2006/main" xmlns:w14="http://schemas.microsoft.com/office/word/2010/wordml" xmlns:w15="http://schemas.microsoft.com/office/word/2012/wordml" mc:Ignorable="w14 w15">
+<w:styles xmlns:mc="http://schemas.openxmlformats.org/markup-compatibility/2006" xmlns:r="http://schemas.openxmlformats.org/officeDocument/2006/relationships" xmlns:w="http://schemas.openxmlformats.org/wordprocessingml/2006/main" xmlns:w14="http://schemas.microsoft.com/office/word/2010/wordml" xmlns:w15="http://schemas.microsoft.com/office/word/2012/wordml" xmlns:w16se="http://schemas.microsoft.com/office/word/2015/wordml/symex" mc:Ignorable="w14 w15 w16se">
   <w:docDefaults>
     <w:rPrDefault>
       <w:rPr>
@@ -6329,7 +6242,7 @@
     <w:lsdException w:name="List Table 6 Colorful Accent 6" w:uiPriority="51"/>
     <w:lsdException w:name="List Table 7 Colorful Accent 6" w:uiPriority="52"/>
   </w:latentStyles>
-  <w:style w:type="paragraph" w:default="1" w:styleId="Parasts">
+  <w:style w:type="paragraph" w:default="1" w:styleId="Normal">
     <w:name w:val="Normal"/>
     <w:qFormat/>
     <w:rsid w:val="00684DFD"/>
@@ -6338,11 +6251,11 @@
       <w:sz w:val="24"/>
     </w:rPr>
   </w:style>
-  <w:style w:type="paragraph" w:styleId="Virsraksts1">
+  <w:style w:type="paragraph" w:styleId="Heading1">
     <w:name w:val="heading 1"/>
-    <w:basedOn w:val="Parasts"/>
-    <w:next w:val="Parasts"/>
-    <w:link w:val="Virsraksts1Rakstz"/>
+    <w:basedOn w:val="Normal"/>
+    <w:next w:val="Normal"/>
+    <w:link w:val="Heading1Char"/>
     <w:uiPriority w:val="9"/>
     <w:qFormat/>
     <w:rsid w:val="00512CB8"/>
@@ -6362,11 +6275,11 @@
       <w:szCs w:val="32"/>
     </w:rPr>
   </w:style>
-  <w:style w:type="paragraph" w:styleId="Virsraksts2">
+  <w:style w:type="paragraph" w:styleId="Heading2">
     <w:name w:val="heading 2"/>
-    <w:basedOn w:val="Parasts"/>
-    <w:next w:val="Parasts"/>
-    <w:link w:val="Virsraksts2Rakstz"/>
+    <w:basedOn w:val="Normal"/>
+    <w:next w:val="Normal"/>
+    <w:link w:val="Heading2Char"/>
     <w:uiPriority w:val="9"/>
     <w:unhideWhenUsed/>
     <w:qFormat/>
@@ -6385,13 +6298,13 @@
       <w:szCs w:val="26"/>
     </w:rPr>
   </w:style>
-  <w:style w:type="character" w:default="1" w:styleId="Noklusjumarindkopasfonts">
+  <w:style w:type="character" w:default="1" w:styleId="DefaultParagraphFont">
     <w:name w:val="Default Paragraph Font"/>
     <w:uiPriority w:val="1"/>
     <w:semiHidden/>
     <w:unhideWhenUsed/>
   </w:style>
-  <w:style w:type="table" w:default="1" w:styleId="Parastatabula">
+  <w:style w:type="table" w:default="1" w:styleId="TableNormal">
     <w:name w:val="Normal Table"/>
     <w:uiPriority w:val="99"/>
     <w:semiHidden/>
@@ -6406,16 +6319,16 @@
       </w:tblCellMar>
     </w:tblPr>
   </w:style>
-  <w:style w:type="numbering" w:default="1" w:styleId="Bezsaraksta">
+  <w:style w:type="numbering" w:default="1" w:styleId="NoList">
     <w:name w:val="No List"/>
     <w:uiPriority w:val="99"/>
     <w:semiHidden/>
     <w:unhideWhenUsed/>
   </w:style>
-  <w:style w:type="character" w:customStyle="1" w:styleId="Virsraksts1Rakstz">
-    <w:name w:val="Virsraksts 1 Rakstz."/>
-    <w:basedOn w:val="Noklusjumarindkopasfonts"/>
-    <w:link w:val="Virsraksts1"/>
+  <w:style w:type="character" w:customStyle="1" w:styleId="Heading1Char">
+    <w:name w:val="Heading 1 Char"/>
+    <w:basedOn w:val="DefaultParagraphFont"/>
+    <w:link w:val="Heading1"/>
     <w:uiPriority w:val="9"/>
     <w:rsid w:val="00512CB8"/>
     <w:rPr>
@@ -6426,10 +6339,10 @@
       <w:szCs w:val="32"/>
     </w:rPr>
   </w:style>
-  <w:style w:type="character" w:customStyle="1" w:styleId="Virsraksts2Rakstz">
-    <w:name w:val="Virsraksts 2 Rakstz."/>
-    <w:basedOn w:val="Noklusjumarindkopasfonts"/>
-    <w:link w:val="Virsraksts2"/>
+  <w:style w:type="character" w:customStyle="1" w:styleId="Heading2Char">
+    <w:name w:val="Heading 2 Char"/>
+    <w:basedOn w:val="DefaultParagraphFont"/>
+    <w:link w:val="Heading2"/>
     <w:uiPriority w:val="9"/>
     <w:rsid w:val="00A51486"/>
     <w:rPr>
@@ -6439,9 +6352,9 @@
       <w:szCs w:val="26"/>
     </w:rPr>
   </w:style>
-  <w:style w:type="paragraph" w:styleId="Sarakstarindkopa">
+  <w:style w:type="paragraph" w:styleId="ListParagraph">
     <w:name w:val="List Paragraph"/>
-    <w:basedOn w:val="Parasts"/>
+    <w:basedOn w:val="Normal"/>
     <w:uiPriority w:val="34"/>
     <w:qFormat/>
     <w:rsid w:val="00BA5731"/>
@@ -6450,10 +6363,10 @@
       <w:contextualSpacing/>
     </w:pPr>
   </w:style>
-  <w:style w:type="paragraph" w:styleId="Galvene">
+  <w:style w:type="paragraph" w:styleId="Header">
     <w:name w:val="header"/>
-    <w:basedOn w:val="Parasts"/>
-    <w:link w:val="GalveneRakstz"/>
+    <w:basedOn w:val="Normal"/>
+    <w:link w:val="HeaderChar"/>
     <w:uiPriority w:val="99"/>
     <w:unhideWhenUsed/>
     <w:rsid w:val="00C34D74"/>
@@ -6465,10 +6378,10 @@
       <w:spacing w:line="240" w:lineRule="auto"/>
     </w:pPr>
   </w:style>
-  <w:style w:type="character" w:customStyle="1" w:styleId="GalveneRakstz">
-    <w:name w:val="Galvene Rakstz."/>
-    <w:basedOn w:val="Noklusjumarindkopasfonts"/>
-    <w:link w:val="Galvene"/>
+  <w:style w:type="character" w:customStyle="1" w:styleId="HeaderChar">
+    <w:name w:val="Header Char"/>
+    <w:basedOn w:val="DefaultParagraphFont"/>
+    <w:link w:val="Header"/>
     <w:uiPriority w:val="99"/>
     <w:rsid w:val="00C34D74"/>
     <w:rPr>
@@ -6476,10 +6389,10 @@
       <w:sz w:val="24"/>
     </w:rPr>
   </w:style>
-  <w:style w:type="paragraph" w:styleId="Kjene">
+  <w:style w:type="paragraph" w:styleId="Footer">
     <w:name w:val="footer"/>
-    <w:basedOn w:val="Parasts"/>
-    <w:link w:val="KjeneRakstz"/>
+    <w:basedOn w:val="Normal"/>
+    <w:link w:val="FooterChar"/>
     <w:uiPriority w:val="99"/>
     <w:unhideWhenUsed/>
     <w:rsid w:val="00C34D74"/>
@@ -6491,10 +6404,10 @@
       <w:spacing w:line="240" w:lineRule="auto"/>
     </w:pPr>
   </w:style>
-  <w:style w:type="character" w:customStyle="1" w:styleId="KjeneRakstz">
-    <w:name w:val="Kājene Rakstz."/>
-    <w:basedOn w:val="Noklusjumarindkopasfonts"/>
-    <w:link w:val="Kjene"/>
+  <w:style w:type="character" w:customStyle="1" w:styleId="FooterChar">
+    <w:name w:val="Footer Char"/>
+    <w:basedOn w:val="DefaultParagraphFont"/>
+    <w:link w:val="Footer"/>
     <w:uiPriority w:val="99"/>
     <w:rsid w:val="00C34D74"/>
     <w:rPr>
@@ -6502,10 +6415,10 @@
       <w:sz w:val="24"/>
     </w:rPr>
   </w:style>
-  <w:style w:type="paragraph" w:styleId="Saturardtjavirsraksts">
+  <w:style w:type="paragraph" w:styleId="TOCHeading">
     <w:name w:val="TOC Heading"/>
-    <w:basedOn w:val="Virsraksts1"/>
-    <w:next w:val="Parasts"/>
+    <w:basedOn w:val="Heading1"/>
+    <w:next w:val="Normal"/>
     <w:uiPriority w:val="39"/>
     <w:unhideWhenUsed/>
     <w:qFormat/>
@@ -6523,10 +6436,10 @@
       <w:lang w:eastAsia="lv-LV"/>
     </w:rPr>
   </w:style>
-  <w:style w:type="paragraph" w:styleId="Saturs1">
+  <w:style w:type="paragraph" w:styleId="TOC1">
     <w:name w:val="toc 1"/>
-    <w:basedOn w:val="Parasts"/>
-    <w:next w:val="Parasts"/>
+    <w:basedOn w:val="Normal"/>
+    <w:next w:val="Normal"/>
     <w:autoRedefine/>
     <w:uiPriority w:val="39"/>
     <w:unhideWhenUsed/>
@@ -6535,10 +6448,10 @@
       <w:spacing w:after="100"/>
     </w:pPr>
   </w:style>
-  <w:style w:type="paragraph" w:styleId="Saturs2">
+  <w:style w:type="paragraph" w:styleId="TOC2">
     <w:name w:val="toc 2"/>
-    <w:basedOn w:val="Parasts"/>
-    <w:next w:val="Parasts"/>
+    <w:basedOn w:val="Normal"/>
+    <w:next w:val="Normal"/>
     <w:autoRedefine/>
     <w:uiPriority w:val="39"/>
     <w:unhideWhenUsed/>
@@ -6548,9 +6461,9 @@
       <w:ind w:left="240"/>
     </w:pPr>
   </w:style>
-  <w:style w:type="character" w:styleId="Hipersaite">
+  <w:style w:type="character" w:styleId="Hyperlink">
     <w:name w:val="Hyperlink"/>
-    <w:basedOn w:val="Noklusjumarindkopasfonts"/>
+    <w:basedOn w:val="DefaultParagraphFont"/>
     <w:uiPriority w:val="99"/>
     <w:unhideWhenUsed/>
     <w:rsid w:val="00A5037D"/>
@@ -6559,16 +6472,15 @@
       <w:u w:val="single"/>
     </w:rPr>
   </w:style>
-  <w:style w:type="table" w:styleId="Reatabula">
+  <w:style w:type="table" w:styleId="TableGrid">
     <w:name w:val="Table Grid"/>
-    <w:basedOn w:val="Parastatabula"/>
+    <w:basedOn w:val="TableNormal"/>
     <w:uiPriority w:val="39"/>
     <w:rsid w:val="00B85E8A"/>
     <w:pPr>
       <w:spacing w:line="240" w:lineRule="auto"/>
     </w:pPr>
     <w:tblPr>
-      <w:tblInd w:w="0" w:type="dxa"/>
       <w:tblBorders>
         <w:top w:val="single" w:sz="4" w:space="0" w:color="auto"/>
         <w:left w:val="single" w:sz="4" w:space="0" w:color="auto"/>
@@ -6577,12 +6489,6 @@
         <w:insideH w:val="single" w:sz="4" w:space="0" w:color="auto"/>
         <w:insideV w:val="single" w:sz="4" w:space="0" w:color="auto"/>
       </w:tblBorders>
-      <w:tblCellMar>
-        <w:top w:w="0" w:type="dxa"/>
-        <w:left w:w="108" w:type="dxa"/>
-        <w:bottom w:w="0" w:type="dxa"/>
-        <w:right w:w="108" w:type="dxa"/>
-      </w:tblCellMar>
     </w:tblPr>
   </w:style>
 </w:styles>
@@ -6854,7 +6760,7 @@
 </file>
 
 <file path=customXml/itemProps1.xml><?xml version="1.0" encoding="utf-8"?>
-<ds:datastoreItem xmlns:ds="http://schemas.openxmlformats.org/officeDocument/2006/customXml" ds:itemID="{6794A2AC-5AEE-4EFF-81C0-809B1452379B}">
+<ds:datastoreItem xmlns:ds="http://schemas.openxmlformats.org/officeDocument/2006/customXml" ds:itemID="{BBBDA889-AABB-4ABD-828A-818D374B084A}">
   <ds:schemaRefs>
     <ds:schemaRef ds:uri="http://schemas.openxmlformats.org/officeDocument/2006/bibliography"/>
   </ds:schemaRefs>

</xml_diff>

<commit_message>
Pievienoju projektam klat login paneli, pievienoju vel citas lietas
</commit_message>
<xml_diff>
--- a/Tehniskā Dokumentācija.docx
+++ b/Tehniskā Dokumentācija.docx
@@ -1367,7 +1367,15 @@
     </w:p>
     <w:p>
       <w:r>
-        <w:t>Autobusa kustības saraksta informatīva sistēma tiks veidota no nulles. Tiks veidots dizains kā šī sistēma tiks parādīta cilvēkiem uz ekrāna autoosta, pēc tam tiks veidota pati sistēma kura norādīs ienākošo un izejošo autobusu laiki. Sistēma būs gatava, kad tā uz ekrāna parādīs visu tuvāko ienākošo un izejošo autobusu laiki, kā arī tiks iezīmēti, jeb iekrāsoti autobusu laiki, kuri ieradīsies pēc desmit līdz trīsdesmit minūtēm ar domu piesaistīt cilvēku uzmanību un nepalaistu garām sava autobusa ierašanos vai izbraukšanu. Šī sistēma ir nepieciešama, jo pašreizēja sistēma, kas ir izveidota un parādīta Kuldīgas autoosta ir novecojusi un ir nepieciešams to uzlabot. Kā arī pašreizēja laikā šādas sistēmas iegūšana nemaz nav tik vienkārša, jo šādu līdzīgu sistēmu nav viegli atrast un iegādāties, jo visas sistēmas maksa labu naudu. Uzlabot ar domu, lai nebūtu vienkārši norādīti laiki, bet arī sistēma parāda to, ka kāds no autobusiem tuvojās un cilvēkiem būtu vieglāk un nebūtu visu laiku jāpārbauda laiks kad autobuss ierodas un kāds ir pašreizējais laiks. Nepieciešamība ir arī dēļ klientu sūdzībām par to, ka esošajā sistēma ir "slider" efekts un dēļ šī efekta klienti nepaspēj pamanīt savu autobusu laiku, pēc tam jāgaida ir līdz atkal parādīsies klienta nepieciešamais autobusa laiks. Tāpēc tiks izveidots tā lai parāda kuri autobusi tuvojās un cilvēkiem nav jāgaida līdz parādās viņiem nepieciešamais laiks, bet drīzāk uzreiz parāda kurš autobuss tuvojās.</w:t>
+        <w:t>Autobusa kustības saraksta informatīva sistēma tiks veidota no nulles. Tiks veidots dizains kā šī sistēma tiks parādīta cilvēkiem uz ekrāna autoosta, pēc tam tiks veidota pati sistēma kura norādīs ienākošo un izejošo autobusu laiki. Sistēma būs gatava, kad tā uz ekrāna parādīs visu tuvāko ienākošo un izejošo autobusu laiki, kā arī tiks iezīmēti, jeb iekrāsoti autobusu laiki, kuri ieradīsies pēc desmit līdz trīsdesmit minūtēm ar domu piesaistīt cilvēku uzmanību un nepalaistu garām sava autobusa ierašanos vai izbraukšanu. Šī sistēma ir nepieciešama, jo pašreizēja sistēma, kas ir izveidota un parādīta Kuldīgas autoosta ir novecojusi un ir nepieciešams to uzlabot. Kā arī pašreizēja laikā šādas sistēmas iegūšana nemaz nav tik vienkārša, jo šādu līdzīgu sistēmu nav viegli atrast un iegādāties, jo visas sistēmas maksa labu naudu. Uzlabot ar domu, lai nebūtu vienkārši norādīti laiki, bet arī sistēma parāda to, ka kāds no autobusiem tuvojās un cilvēkiem būtu vieglāk un nebūtu visu laiku jāpārbauda laiks kad autobuss ierodas un kāds ir pašreizējais laiks. Nepieciešamība ir arī dēļ klientu sūdzībām par to, ka esošajā sistēma ir "</w:t>
+      </w:r>
+      <w:proofErr w:type="spellStart"/>
+      <w:r>
+        <w:t>slider</w:t>
+      </w:r>
+      <w:proofErr w:type="spellEnd"/>
+      <w:r>
+        <w:t>" efekts un dēļ šī efekta klienti nepaspēj pamanīt savu autobusu laiku, pēc tam jāgaida ir līdz atkal parādīsies klienta nepieciešamais autobusa laiks. Tāpēc tiks izveidots tā lai parāda kuri autobusi tuvojās un cilvēkiem nav jāgaida līdz parādās viņiem nepieciešamais laiks, bet drīzāk uzreiz parāda kurš autobuss tuvojās.</w:t>
       </w:r>
     </w:p>
     <w:p>
@@ -1430,7 +1438,15 @@
     </w:p>
     <w:p>
       <w:r>
-        <w:t>No īpašnieku puses skatoties manis izveidotais projekts ir uzlabojums no iepriekš izmantotas autoostas sistēmas, dēļ vairākiem uzlabojumiem kas tiks veidoti šim projektam, kā arī samazinās klientu sūdzības par šo sistēmu, tā iemesla dēļ, ka nebūs tik ļoti apgrūtināta maršruta un laika atrašana, dēļ vecās sistēmas “Slideshow” opcijas, kura mainās ik pēc noteikta laikā, bet šajā gadījumā, viss būs atvieglināts tāda veidā, ka tiks uzreiz parādīti tuvākie laiki un maršruti kuri būs aizbraukuši pazudīs līdz tie atkal atgriezīsies.</w:t>
+        <w:t>No īpašnieku puses skatoties manis izveidotais projekts ir uzlabojums no iepriekš izmantotas autoostas sistēmas, dēļ vairākiem uzlabojumiem kas tiks veidoti šim projektam, kā arī samazinās klientu sūdzības par šo sistēmu, tā iemesla dēļ, ka nebūs tik ļoti apgrūtināta maršruta un laika atrašana, dēļ vecās sistēmas “</w:t>
+      </w:r>
+      <w:proofErr w:type="spellStart"/>
+      <w:r>
+        <w:t>Slideshow</w:t>
+      </w:r>
+      <w:proofErr w:type="spellEnd"/>
+      <w:r>
+        <w:t>” opcijas, kura mainās ik pēc noteikta laikā, bet šajā gadījumā, viss būs atvieglināts tāda veidā, ka tiks uzreiz parādīti tuvākie laiki un maršruti kuri būs aizbraukuši pazudīs līdz tie atkal atgriezīsies.</w:t>
       </w:r>
     </w:p>
     <w:p>
@@ -1490,11 +1506,19 @@
           <w:u w:val="single"/>
         </w:rPr>
       </w:pPr>
-      <w:r>
-        <w:rPr>
-          <w:u w:val="single"/>
-        </w:rPr>
-        <w:t>Ievaddati:</w:t>
+      <w:proofErr w:type="spellStart"/>
+      <w:r>
+        <w:rPr>
+          <w:u w:val="single"/>
+        </w:rPr>
+        <w:t>Ievaddati</w:t>
+      </w:r>
+      <w:proofErr w:type="spellEnd"/>
+      <w:r>
+        <w:rPr>
+          <w:u w:val="single"/>
+        </w:rPr>
+        <w:t>:</w:t>
       </w:r>
     </w:p>
     <w:p>
@@ -1535,11 +1559,19 @@
           <w:u w:val="single"/>
         </w:rPr>
       </w:pPr>
-      <w:r>
-        <w:rPr>
-          <w:u w:val="single"/>
-        </w:rPr>
-        <w:t>Izvaddati:</w:t>
+      <w:proofErr w:type="spellStart"/>
+      <w:r>
+        <w:rPr>
+          <w:u w:val="single"/>
+        </w:rPr>
+        <w:t>Izvaddati</w:t>
+      </w:r>
+      <w:proofErr w:type="spellEnd"/>
+      <w:r>
+        <w:rPr>
+          <w:u w:val="single"/>
+        </w:rPr>
+        <w:t>:</w:t>
       </w:r>
     </w:p>
     <w:p>
@@ -1593,11 +1625,19 @@
           <w:u w:val="single"/>
         </w:rPr>
       </w:pPr>
-      <w:r>
-        <w:rPr>
-          <w:u w:val="single"/>
-        </w:rPr>
-        <w:t>Ievaddati:</w:t>
+      <w:proofErr w:type="spellStart"/>
+      <w:r>
+        <w:rPr>
+          <w:u w:val="single"/>
+        </w:rPr>
+        <w:t>Ievaddati</w:t>
+      </w:r>
+      <w:proofErr w:type="spellEnd"/>
+      <w:r>
+        <w:rPr>
+          <w:u w:val="single"/>
+        </w:rPr>
+        <w:t>:</w:t>
       </w:r>
     </w:p>
     <w:p>
@@ -1637,11 +1677,19 @@
           <w:u w:val="single"/>
         </w:rPr>
       </w:pPr>
-      <w:r>
-        <w:rPr>
-          <w:u w:val="single"/>
-        </w:rPr>
-        <w:t>Izvaddati:</w:t>
+      <w:proofErr w:type="spellStart"/>
+      <w:r>
+        <w:rPr>
+          <w:u w:val="single"/>
+        </w:rPr>
+        <w:t>Izvaddati</w:t>
+      </w:r>
+      <w:proofErr w:type="spellEnd"/>
+      <w:r>
+        <w:rPr>
+          <w:u w:val="single"/>
+        </w:rPr>
+        <w:t>:</w:t>
       </w:r>
     </w:p>
     <w:p>
@@ -1695,11 +1743,19 @@
           <w:u w:val="single"/>
         </w:rPr>
       </w:pPr>
-      <w:r>
-        <w:rPr>
-          <w:u w:val="single"/>
-        </w:rPr>
-        <w:t>Ievaddati:</w:t>
+      <w:proofErr w:type="spellStart"/>
+      <w:r>
+        <w:rPr>
+          <w:u w:val="single"/>
+        </w:rPr>
+        <w:t>Ievaddati</w:t>
+      </w:r>
+      <w:proofErr w:type="spellEnd"/>
+      <w:r>
+        <w:rPr>
+          <w:u w:val="single"/>
+        </w:rPr>
+        <w:t>:</w:t>
       </w:r>
     </w:p>
     <w:p>
@@ -1739,11 +1795,19 @@
           <w:u w:val="single"/>
         </w:rPr>
       </w:pPr>
-      <w:r>
-        <w:rPr>
-          <w:u w:val="single"/>
-        </w:rPr>
-        <w:t>Izvaddati:</w:t>
+      <w:proofErr w:type="spellStart"/>
+      <w:r>
+        <w:rPr>
+          <w:u w:val="single"/>
+        </w:rPr>
+        <w:t>Izvaddati</w:t>
+      </w:r>
+      <w:proofErr w:type="spellEnd"/>
+      <w:r>
+        <w:rPr>
+          <w:u w:val="single"/>
+        </w:rPr>
+        <w:t>:</w:t>
       </w:r>
     </w:p>
     <w:p>
@@ -1797,11 +1861,19 @@
           <w:u w:val="single"/>
         </w:rPr>
       </w:pPr>
-      <w:r>
-        <w:rPr>
-          <w:u w:val="single"/>
-        </w:rPr>
-        <w:t>Ievaddati:</w:t>
+      <w:proofErr w:type="spellStart"/>
+      <w:r>
+        <w:rPr>
+          <w:u w:val="single"/>
+        </w:rPr>
+        <w:t>Ievaddati</w:t>
+      </w:r>
+      <w:proofErr w:type="spellEnd"/>
+      <w:r>
+        <w:rPr>
+          <w:u w:val="single"/>
+        </w:rPr>
+        <w:t>:</w:t>
       </w:r>
     </w:p>
     <w:p>
@@ -1948,6 +2020,7 @@
                 <w:szCs w:val="20"/>
               </w:rPr>
             </w:pPr>
+            <w:proofErr w:type="spellStart"/>
             <w:r>
               <w:rPr>
                 <w:sz w:val="20"/>
@@ -1955,6 +2028,7 @@
               </w:rPr>
               <w:t>Varchar</w:t>
             </w:r>
+            <w:proofErr w:type="spellEnd"/>
           </w:p>
         </w:tc>
         <w:tc>
@@ -1971,6 +2045,7 @@
                 <w:szCs w:val="20"/>
               </w:rPr>
             </w:pPr>
+            <w:proofErr w:type="spellStart"/>
             <w:r>
               <w:rPr>
                 <w:sz w:val="20"/>
@@ -1978,6 +2053,7 @@
               </w:rPr>
               <w:t>Varchar</w:t>
             </w:r>
+            <w:proofErr w:type="spellEnd"/>
           </w:p>
         </w:tc>
       </w:tr>
@@ -2018,11 +2094,19 @@
           <w:u w:val="single"/>
         </w:rPr>
       </w:pPr>
-      <w:r>
-        <w:rPr>
-          <w:u w:val="single"/>
-        </w:rPr>
-        <w:t>Izvaddati:</w:t>
+      <w:proofErr w:type="spellStart"/>
+      <w:r>
+        <w:rPr>
+          <w:u w:val="single"/>
+        </w:rPr>
+        <w:t>Izvaddati</w:t>
+      </w:r>
+      <w:proofErr w:type="spellEnd"/>
+      <w:r>
+        <w:rPr>
+          <w:u w:val="single"/>
+        </w:rPr>
+        <w:t>:</w:t>
       </w:r>
     </w:p>
     <w:p>
@@ -2038,7 +2122,15 @@
         </w:sectPr>
       </w:pPr>
       <w:r>
-        <w:t>Tiek parādīta administrātora sadaļa iekš mājaslapas</w:t>
+        <w:t xml:space="preserve">Tiek parādīta </w:t>
+      </w:r>
+      <w:proofErr w:type="spellStart"/>
+      <w:r>
+        <w:t>administrātora</w:t>
+      </w:r>
+      <w:proofErr w:type="spellEnd"/>
+      <w:r>
+        <w:t xml:space="preserve"> sadaļa iekš mājaslapas</w:t>
       </w:r>
     </w:p>
     <w:p>
@@ -2089,11 +2181,19 @@
           <w:u w:val="single"/>
         </w:rPr>
       </w:pPr>
-      <w:r>
-        <w:rPr>
-          <w:u w:val="single"/>
-        </w:rPr>
-        <w:t>Ievaddati:</w:t>
+      <w:proofErr w:type="spellStart"/>
+      <w:r>
+        <w:rPr>
+          <w:u w:val="single"/>
+        </w:rPr>
+        <w:t>Ievaddati</w:t>
+      </w:r>
+      <w:proofErr w:type="spellEnd"/>
+      <w:r>
+        <w:rPr>
+          <w:u w:val="single"/>
+        </w:rPr>
+        <w:t>:</w:t>
       </w:r>
     </w:p>
     <w:p>
@@ -2123,21 +2223,37 @@
         <w:ind w:firstLine="720"/>
       </w:pPr>
       <w:r>
-        <w:t>Tiek pārbaudīts uz kādu daudzumu tiek mainīts, mainot dizainu vieglākai saskatamībai.</w:t>
-      </w:r>
-    </w:p>
-    <w:p>
-      <w:pPr>
-        <w:ind w:firstLine="720"/>
-        <w:rPr>
-          <w:u w:val="single"/>
-        </w:rPr>
-      </w:pPr>
-      <w:r>
-        <w:rPr>
-          <w:u w:val="single"/>
-        </w:rPr>
-        <w:t>Izvaddati:</w:t>
+        <w:t xml:space="preserve">Tiek pārbaudīts uz kādu daudzumu tiek mainīts, mainot dizainu vieglākai </w:t>
+      </w:r>
+      <w:proofErr w:type="spellStart"/>
+      <w:r>
+        <w:t>saskatamībai</w:t>
+      </w:r>
+      <w:proofErr w:type="spellEnd"/>
+      <w:r>
+        <w:t>.</w:t>
+      </w:r>
+    </w:p>
+    <w:p>
+      <w:pPr>
+        <w:ind w:firstLine="720"/>
+        <w:rPr>
+          <w:u w:val="single"/>
+        </w:rPr>
+      </w:pPr>
+      <w:proofErr w:type="spellStart"/>
+      <w:r>
+        <w:rPr>
+          <w:u w:val="single"/>
+        </w:rPr>
+        <w:t>Izvaddati</w:t>
+      </w:r>
+      <w:proofErr w:type="spellEnd"/>
+      <w:r>
+        <w:rPr>
+          <w:u w:val="single"/>
+        </w:rPr>
+        <w:t>:</w:t>
       </w:r>
     </w:p>
     <w:p>
@@ -2191,11 +2307,19 @@
           <w:u w:val="single"/>
         </w:rPr>
       </w:pPr>
-      <w:r>
-        <w:rPr>
-          <w:u w:val="single"/>
-        </w:rPr>
-        <w:t>Ievaddati:</w:t>
+      <w:proofErr w:type="spellStart"/>
+      <w:r>
+        <w:rPr>
+          <w:u w:val="single"/>
+        </w:rPr>
+        <w:t>Ievaddati</w:t>
+      </w:r>
+      <w:proofErr w:type="spellEnd"/>
+      <w:r>
+        <w:rPr>
+          <w:u w:val="single"/>
+        </w:rPr>
+        <w:t>:</w:t>
       </w:r>
     </w:p>
     <w:p>
@@ -2235,11 +2359,19 @@
           <w:u w:val="single"/>
         </w:rPr>
       </w:pPr>
-      <w:r>
-        <w:rPr>
-          <w:u w:val="single"/>
-        </w:rPr>
-        <w:t>Izvaddati:</w:t>
+      <w:proofErr w:type="spellStart"/>
+      <w:r>
+        <w:rPr>
+          <w:u w:val="single"/>
+        </w:rPr>
+        <w:t>Izvaddati</w:t>
+      </w:r>
+      <w:proofErr w:type="spellEnd"/>
+      <w:r>
+        <w:rPr>
+          <w:u w:val="single"/>
+        </w:rPr>
+        <w:t>:</w:t>
       </w:r>
     </w:p>
     <w:p>
@@ -2293,11 +2425,19 @@
           <w:u w:val="single"/>
         </w:rPr>
       </w:pPr>
-      <w:r>
-        <w:rPr>
-          <w:u w:val="single"/>
-        </w:rPr>
-        <w:t>Ievaddati:</w:t>
+      <w:proofErr w:type="spellStart"/>
+      <w:r>
+        <w:rPr>
+          <w:u w:val="single"/>
+        </w:rPr>
+        <w:t>Ievaddati</w:t>
+      </w:r>
+      <w:proofErr w:type="spellEnd"/>
+      <w:r>
+        <w:rPr>
+          <w:u w:val="single"/>
+        </w:rPr>
+        <w:t>:</w:t>
       </w:r>
     </w:p>
     <w:p>
@@ -2337,11 +2477,19 @@
           <w:u w:val="single"/>
         </w:rPr>
       </w:pPr>
-      <w:r>
-        <w:rPr>
-          <w:u w:val="single"/>
-        </w:rPr>
-        <w:t>Izvaddati:</w:t>
+      <w:proofErr w:type="spellStart"/>
+      <w:r>
+        <w:rPr>
+          <w:u w:val="single"/>
+        </w:rPr>
+        <w:t>Izvaddati</w:t>
+      </w:r>
+      <w:proofErr w:type="spellEnd"/>
+      <w:r>
+        <w:rPr>
+          <w:u w:val="single"/>
+        </w:rPr>
+        <w:t>:</w:t>
       </w:r>
     </w:p>
     <w:p>
@@ -2395,11 +2543,19 @@
           <w:u w:val="single"/>
         </w:rPr>
       </w:pPr>
-      <w:r>
-        <w:rPr>
-          <w:u w:val="single"/>
-        </w:rPr>
-        <w:t>Ievaddati:</w:t>
+      <w:proofErr w:type="spellStart"/>
+      <w:r>
+        <w:rPr>
+          <w:u w:val="single"/>
+        </w:rPr>
+        <w:t>Ievaddati</w:t>
+      </w:r>
+      <w:proofErr w:type="spellEnd"/>
+      <w:r>
+        <w:rPr>
+          <w:u w:val="single"/>
+        </w:rPr>
+        <w:t>:</w:t>
       </w:r>
     </w:p>
     <w:p>
@@ -2440,19 +2596,35 @@
           <w:u w:val="single"/>
         </w:rPr>
       </w:pPr>
-      <w:r>
-        <w:rPr>
-          <w:u w:val="single"/>
-        </w:rPr>
-        <w:t>Izvaddati:</w:t>
-      </w:r>
-    </w:p>
-    <w:p>
-      <w:pPr>
-        <w:ind w:firstLine="720"/>
-      </w:pPr>
-      <w:r>
-        <w:t>Mājaslapas apakšējā sadaļa neliels paziņojums par kavēšānos/atcelšanos</w:t>
+      <w:proofErr w:type="spellStart"/>
+      <w:r>
+        <w:rPr>
+          <w:u w:val="single"/>
+        </w:rPr>
+        <w:t>Izvaddati</w:t>
+      </w:r>
+      <w:proofErr w:type="spellEnd"/>
+      <w:r>
+        <w:rPr>
+          <w:u w:val="single"/>
+        </w:rPr>
+        <w:t>:</w:t>
+      </w:r>
+    </w:p>
+    <w:p>
+      <w:pPr>
+        <w:ind w:firstLine="720"/>
+      </w:pPr>
+      <w:r>
+        <w:t xml:space="preserve">Mājaslapas apakšējā sadaļa neliels paziņojums par </w:t>
+      </w:r>
+      <w:proofErr w:type="spellStart"/>
+      <w:r>
+        <w:t>kavēšānos</w:t>
+      </w:r>
+      <w:proofErr w:type="spellEnd"/>
+      <w:r>
+        <w:t>/atcelšanos</w:t>
       </w:r>
     </w:p>
     <w:p>
@@ -2498,11 +2670,19 @@
           <w:u w:val="single"/>
         </w:rPr>
       </w:pPr>
-      <w:r>
-        <w:rPr>
-          <w:u w:val="single"/>
-        </w:rPr>
-        <w:t>Ievaddati:</w:t>
+      <w:proofErr w:type="spellStart"/>
+      <w:r>
+        <w:rPr>
+          <w:u w:val="single"/>
+        </w:rPr>
+        <w:t>Ievaddati</w:t>
+      </w:r>
+      <w:proofErr w:type="spellEnd"/>
+      <w:r>
+        <w:rPr>
+          <w:u w:val="single"/>
+        </w:rPr>
+        <w:t>:</w:t>
       </w:r>
     </w:p>
     <w:p>
@@ -2520,11 +2700,19 @@
           <w:u w:val="single"/>
         </w:rPr>
       </w:pPr>
-      <w:r>
-        <w:rPr>
-          <w:u w:val="single"/>
-        </w:rPr>
-        <w:t>Izvaddati:</w:t>
+      <w:proofErr w:type="spellStart"/>
+      <w:r>
+        <w:rPr>
+          <w:u w:val="single"/>
+        </w:rPr>
+        <w:t>Izvaddati</w:t>
+      </w:r>
+      <w:proofErr w:type="spellEnd"/>
+      <w:r>
+        <w:rPr>
+          <w:u w:val="single"/>
+        </w:rPr>
+        <w:t>:</w:t>
       </w:r>
     </w:p>
     <w:p>
@@ -2546,7 +2734,21 @@
         <w:rPr>
           <w:b/>
         </w:rPr>
-        <w:t>P.10 Funkcija “Pievienot apakšsadaļu”</w:t>
+        <w:t xml:space="preserve">P.10 Funkcija “Pievienot </w:t>
+      </w:r>
+      <w:proofErr w:type="spellStart"/>
+      <w:r>
+        <w:rPr>
+          <w:b/>
+        </w:rPr>
+        <w:t>apakšsadaļu</w:t>
+      </w:r>
+      <w:proofErr w:type="spellEnd"/>
+      <w:r>
+        <w:rPr>
+          <w:b/>
+        </w:rPr>
+        <w:t>”</w:t>
       </w:r>
     </w:p>
     <w:p>
@@ -2578,11 +2780,19 @@
           <w:u w:val="single"/>
         </w:rPr>
       </w:pPr>
-      <w:r>
-        <w:rPr>
-          <w:u w:val="single"/>
-        </w:rPr>
-        <w:t>Ievaddati:</w:t>
+      <w:proofErr w:type="spellStart"/>
+      <w:r>
+        <w:rPr>
+          <w:u w:val="single"/>
+        </w:rPr>
+        <w:t>Ievaddati</w:t>
+      </w:r>
+      <w:proofErr w:type="spellEnd"/>
+      <w:r>
+        <w:rPr>
+          <w:u w:val="single"/>
+        </w:rPr>
+        <w:t>:</w:t>
       </w:r>
     </w:p>
     <w:tbl>
@@ -2633,6 +2843,7 @@
                 <w:szCs w:val="20"/>
               </w:rPr>
             </w:pPr>
+            <w:proofErr w:type="spellStart"/>
             <w:r>
               <w:rPr>
                 <w:sz w:val="20"/>
@@ -2640,6 +2851,7 @@
               </w:rPr>
               <w:t>Varchar</w:t>
             </w:r>
+            <w:proofErr w:type="spellEnd"/>
           </w:p>
         </w:tc>
       </w:tr>
@@ -2681,6 +2893,7 @@
                 <w:szCs w:val="20"/>
               </w:rPr>
             </w:pPr>
+            <w:proofErr w:type="spellStart"/>
             <w:r>
               <w:rPr>
                 <w:sz w:val="20"/>
@@ -2688,6 +2901,7 @@
               </w:rPr>
               <w:t>DateTime</w:t>
             </w:r>
+            <w:proofErr w:type="spellEnd"/>
           </w:p>
         </w:tc>
       </w:tr>
@@ -2729,6 +2943,7 @@
                 <w:szCs w:val="20"/>
               </w:rPr>
             </w:pPr>
+            <w:proofErr w:type="spellStart"/>
             <w:r>
               <w:rPr>
                 <w:sz w:val="20"/>
@@ -2736,6 +2951,7 @@
               </w:rPr>
               <w:t>DateTime</w:t>
             </w:r>
+            <w:proofErr w:type="spellEnd"/>
           </w:p>
         </w:tc>
       </w:tr>
@@ -2755,11 +2971,19 @@
           <w:u w:val="single"/>
         </w:rPr>
       </w:pPr>
-      <w:r>
-        <w:rPr>
-          <w:u w:val="single"/>
-        </w:rPr>
-        <w:t>Izvaddati:</w:t>
+      <w:proofErr w:type="spellStart"/>
+      <w:r>
+        <w:rPr>
+          <w:u w:val="single"/>
+        </w:rPr>
+        <w:t>Izvaddati</w:t>
+      </w:r>
+      <w:proofErr w:type="spellEnd"/>
+      <w:r>
+        <w:rPr>
+          <w:u w:val="single"/>
+        </w:rPr>
+        <w:t>:</w:t>
       </w:r>
     </w:p>
     <w:p>
@@ -2821,11 +3045,19 @@
           <w:u w:val="single"/>
         </w:rPr>
       </w:pPr>
-      <w:r>
-        <w:rPr>
-          <w:u w:val="single"/>
-        </w:rPr>
-        <w:t>Ievaddati:</w:t>
+      <w:proofErr w:type="spellStart"/>
+      <w:r>
+        <w:rPr>
+          <w:u w:val="single"/>
+        </w:rPr>
+        <w:t>Ievaddati</w:t>
+      </w:r>
+      <w:proofErr w:type="spellEnd"/>
+      <w:r>
+        <w:rPr>
+          <w:u w:val="single"/>
+        </w:rPr>
+        <w:t>:</w:t>
       </w:r>
     </w:p>
     <w:tbl>
@@ -2853,6 +3085,7 @@
                 <w:szCs w:val="20"/>
               </w:rPr>
             </w:pPr>
+            <w:proofErr w:type="spellStart"/>
             <w:r>
               <w:rPr>
                 <w:sz w:val="20"/>
@@ -2860,6 +3093,7 @@
               </w:rPr>
               <w:t>Route_id</w:t>
             </w:r>
+            <w:proofErr w:type="spellEnd"/>
           </w:p>
         </w:tc>
         <w:tc>
@@ -2901,6 +3135,7 @@
                 <w:szCs w:val="20"/>
               </w:rPr>
             </w:pPr>
+            <w:proofErr w:type="spellStart"/>
             <w:r>
               <w:rPr>
                 <w:sz w:val="20"/>
@@ -2908,6 +3143,7 @@
               </w:rPr>
               <w:t>Agency_id</w:t>
             </w:r>
+            <w:proofErr w:type="spellEnd"/>
           </w:p>
         </w:tc>
         <w:tc>
@@ -2949,6 +3185,7 @@
                 <w:szCs w:val="20"/>
               </w:rPr>
             </w:pPr>
+            <w:proofErr w:type="spellStart"/>
             <w:r>
               <w:rPr>
                 <w:sz w:val="20"/>
@@ -2956,6 +3193,7 @@
               </w:rPr>
               <w:t>Route_short_name</w:t>
             </w:r>
+            <w:proofErr w:type="spellEnd"/>
           </w:p>
         </w:tc>
         <w:tc>
@@ -2997,6 +3235,7 @@
                 <w:szCs w:val="20"/>
               </w:rPr>
             </w:pPr>
+            <w:proofErr w:type="spellStart"/>
             <w:r>
               <w:rPr>
                 <w:sz w:val="20"/>
@@ -3004,6 +3243,7 @@
               </w:rPr>
               <w:t>Route_long_name</w:t>
             </w:r>
+            <w:proofErr w:type="spellEnd"/>
           </w:p>
         </w:tc>
         <w:tc>
@@ -3020,6 +3260,7 @@
                 <w:szCs w:val="20"/>
               </w:rPr>
             </w:pPr>
+            <w:proofErr w:type="spellStart"/>
             <w:r>
               <w:rPr>
                 <w:sz w:val="20"/>
@@ -3027,6 +3268,7 @@
               </w:rPr>
               <w:t>Varchar</w:t>
             </w:r>
+            <w:proofErr w:type="spellEnd"/>
           </w:p>
         </w:tc>
       </w:tr>
@@ -3045,6 +3287,7 @@
                 <w:szCs w:val="20"/>
               </w:rPr>
             </w:pPr>
+            <w:proofErr w:type="spellStart"/>
             <w:r>
               <w:rPr>
                 <w:sz w:val="20"/>
@@ -3052,6 +3295,7 @@
               </w:rPr>
               <w:t>Route_desc</w:t>
             </w:r>
+            <w:proofErr w:type="spellEnd"/>
           </w:p>
         </w:tc>
         <w:tc>
@@ -3068,6 +3312,7 @@
                 <w:szCs w:val="20"/>
               </w:rPr>
             </w:pPr>
+            <w:proofErr w:type="spellStart"/>
             <w:r>
               <w:rPr>
                 <w:sz w:val="20"/>
@@ -3075,6 +3320,7 @@
               </w:rPr>
               <w:t>Varchar</w:t>
             </w:r>
+            <w:proofErr w:type="spellEnd"/>
           </w:p>
         </w:tc>
       </w:tr>
@@ -3093,6 +3339,7 @@
                 <w:szCs w:val="20"/>
               </w:rPr>
             </w:pPr>
+            <w:proofErr w:type="spellStart"/>
             <w:r>
               <w:rPr>
                 <w:sz w:val="20"/>
@@ -3100,6 +3347,7 @@
               </w:rPr>
               <w:t>Route_type</w:t>
             </w:r>
+            <w:proofErr w:type="spellEnd"/>
           </w:p>
         </w:tc>
         <w:tc>
@@ -3134,11 +3382,19 @@
           <w:u w:val="single"/>
         </w:rPr>
       </w:pPr>
-      <w:r>
-        <w:rPr>
-          <w:u w:val="single"/>
-        </w:rPr>
-        <w:t>Izvaddati:</w:t>
+      <w:proofErr w:type="spellStart"/>
+      <w:r>
+        <w:rPr>
+          <w:u w:val="single"/>
+        </w:rPr>
+        <w:t>Izvaddati</w:t>
+      </w:r>
+      <w:proofErr w:type="spellEnd"/>
+      <w:r>
+        <w:rPr>
+          <w:u w:val="single"/>
+        </w:rPr>
+        <w:t>:</w:t>
       </w:r>
     </w:p>
     <w:p>
@@ -3193,11 +3449,19 @@
           <w:u w:val="single"/>
         </w:rPr>
       </w:pPr>
-      <w:r>
-        <w:rPr>
-          <w:u w:val="single"/>
-        </w:rPr>
-        <w:t>Ievaddati:</w:t>
+      <w:proofErr w:type="spellStart"/>
+      <w:r>
+        <w:rPr>
+          <w:u w:val="single"/>
+        </w:rPr>
+        <w:t>Ievaddati</w:t>
+      </w:r>
+      <w:proofErr w:type="spellEnd"/>
+      <w:r>
+        <w:rPr>
+          <w:u w:val="single"/>
+        </w:rPr>
+        <w:t>:</w:t>
       </w:r>
     </w:p>
     <w:tbl>
@@ -3321,6 +3585,7 @@
                 <w:szCs w:val="20"/>
               </w:rPr>
             </w:pPr>
+            <w:proofErr w:type="spellStart"/>
             <w:r>
               <w:rPr>
                 <w:sz w:val="20"/>
@@ -3328,6 +3593,7 @@
               </w:rPr>
               <w:t>Varchar</w:t>
             </w:r>
+            <w:proofErr w:type="spellEnd"/>
           </w:p>
         </w:tc>
         <w:tc>
@@ -3344,6 +3610,7 @@
                 <w:szCs w:val="20"/>
               </w:rPr>
             </w:pPr>
+            <w:proofErr w:type="spellStart"/>
             <w:r>
               <w:rPr>
                 <w:sz w:val="20"/>
@@ -3351,6 +3618,7 @@
               </w:rPr>
               <w:t>Varchar</w:t>
             </w:r>
+            <w:proofErr w:type="spellEnd"/>
           </w:p>
         </w:tc>
       </w:tr>
@@ -3362,11 +3630,19 @@
           <w:u w:val="single"/>
         </w:rPr>
       </w:pPr>
-      <w:r>
-        <w:rPr>
-          <w:u w:val="single"/>
-        </w:rPr>
-        <w:t>Izvaddati:</w:t>
+      <w:proofErr w:type="spellStart"/>
+      <w:r>
+        <w:rPr>
+          <w:u w:val="single"/>
+        </w:rPr>
+        <w:t>Izvaddati</w:t>
+      </w:r>
+      <w:proofErr w:type="spellEnd"/>
+      <w:r>
+        <w:rPr>
+          <w:u w:val="single"/>
+        </w:rPr>
+        <w:t>:</w:t>
       </w:r>
     </w:p>
     <w:p>
@@ -3430,7 +3706,15 @@
         </w:numPr>
       </w:pPr>
       <w:r>
-        <w:t>Mājaslapas saskarnei ir jābūt Latviešu Republikas valsts valodā</w:t>
+        <w:t xml:space="preserve">Mājaslapas </w:t>
+      </w:r>
+      <w:proofErr w:type="spellStart"/>
+      <w:r>
+        <w:t>saskarnei</w:t>
+      </w:r>
+      <w:proofErr w:type="spellEnd"/>
+      <w:r>
+        <w:t xml:space="preserve"> ir jābūt Latviešu Republikas valsts valodā</w:t>
       </w:r>
     </w:p>
     <w:p>
@@ -3467,7 +3751,15 @@
         </w:numPr>
       </w:pPr>
       <w:r>
-        <w:t>Mājaslapas saskarnes dominējošai krāsai ir jābūt pēc Kuldīgas mājaslapas dizain</w:t>
+        <w:t xml:space="preserve">Mājaslapas </w:t>
+      </w:r>
+      <w:proofErr w:type="spellStart"/>
+      <w:r>
+        <w:t>saskarnes</w:t>
+      </w:r>
+      <w:proofErr w:type="spellEnd"/>
+      <w:r>
+        <w:t xml:space="preserve"> dominējošai krāsai ir jābūt pēc Kuldīgas mājaslapas dizain</w:t>
       </w:r>
     </w:p>
     <w:p>
@@ -3480,7 +3772,15 @@
         <w:ind w:firstLine="0"/>
       </w:pPr>
       <w:r>
-        <w:t>Jābūt admin autorizācijai</w:t>
+        <w:t xml:space="preserve">Jābūt </w:t>
+      </w:r>
+      <w:proofErr w:type="spellStart"/>
+      <w:r>
+        <w:t>admin</w:t>
+      </w:r>
+      <w:proofErr w:type="spellEnd"/>
+      <w:r>
+        <w:t xml:space="preserve"> autorizācijai</w:t>
       </w:r>
     </w:p>
     <w:p>
@@ -3552,22 +3852,118 @@
     </w:p>
     <w:p>
       <w:r>
-        <w:t>Projektam tiks izmantots “VirtualBox” uz kura tiks veidot serveris ar kurā varēs paskatīties projekta izveidi paša projekta vadītājs, kā arī priekš servera pārskatīšanas tiks izmantots rīks “Fiddler” caur kuru tiks pārbaudīts kādi dati tiek saņemti uz serveri un kādi dati tiek izvadīti no servera. Paša servera failu lejupielādēšanai un konfigurācijai tiks izmantots “WinBox”</w:t>
+        <w:t>Projektam tiks izmantots “</w:t>
+      </w:r>
+      <w:proofErr w:type="spellStart"/>
+      <w:r>
+        <w:t>VirtualBox</w:t>
+      </w:r>
+      <w:proofErr w:type="spellEnd"/>
+      <w:r>
+        <w:t>” uz kura tiks veidot serveris ar kurā varēs paskatīties projekta izveidi paša projekta vadītājs, kā arī priekš servera pārskatīšanas tiks izmantots rīks “</w:t>
+      </w:r>
+      <w:proofErr w:type="spellStart"/>
+      <w:r>
+        <w:t>Fiddler</w:t>
+      </w:r>
+      <w:proofErr w:type="spellEnd"/>
+      <w:r>
+        <w:t>” caur kuru tiks pārbaudīts kādi dati tiek saņemti uz serveri un kādi dati tiek izvadīti no servera. Paša servera failu lejupielādēšanai un konfigurācijai tiks izmantots “</w:t>
+      </w:r>
+      <w:proofErr w:type="spellStart"/>
+      <w:r>
+        <w:t>WinBox</w:t>
+      </w:r>
+      <w:proofErr w:type="spellEnd"/>
+      <w:r>
+        <w:t>”</w:t>
       </w:r>
       <w:r>
         <w:t>, jo man ir neliela pie šīs programmas, man ir neliela pieredze strādājot praksē.</w:t>
       </w:r>
       <w:r>
-        <w:t>. Projekta galvenokārt kodēšana notiks uz “Visual Studio Code”</w:t>
-      </w:r>
-      <w:r>
-        <w:t>, jo man ir ļoti liela pieredze strādājot ar Visual Studio Code, dēļ tā, ka mācoties šī programma vienmēr tika izmantota.</w:t>
-      </w:r>
-      <w:r>
-        <w:t>. Projektā arī tiks izmantots “MySQL Workbench” lai ievietotu datus no datubāzes un varētu pievienot datus klāt caur datubāzi</w:t>
-      </w:r>
-      <w:r>
-        <w:t>, MySQL Workbench tiek izmantots arī tādēļ, kā šo datu bāžu pārvaldības sistēmu esmu apguvis skolā, kā arī izmantojis pats personigi.</w:t>
+        <w:t>. Projekta galvenokārt kodēšana notiks uz “</w:t>
+      </w:r>
+      <w:proofErr w:type="spellStart"/>
+      <w:r>
+        <w:t>Visual</w:t>
+      </w:r>
+      <w:proofErr w:type="spellEnd"/>
+      <w:r>
+        <w:t xml:space="preserve"> </w:t>
+      </w:r>
+      <w:proofErr w:type="spellStart"/>
+      <w:r>
+        <w:t>Studio</w:t>
+      </w:r>
+      <w:proofErr w:type="spellEnd"/>
+      <w:r>
+        <w:t xml:space="preserve"> Code”</w:t>
+      </w:r>
+      <w:r>
+        <w:t xml:space="preserve">, jo man ir ļoti liela pieredze strādājot ar </w:t>
+      </w:r>
+      <w:proofErr w:type="spellStart"/>
+      <w:r>
+        <w:t>Visual</w:t>
+      </w:r>
+      <w:proofErr w:type="spellEnd"/>
+      <w:r>
+        <w:t xml:space="preserve"> </w:t>
+      </w:r>
+      <w:proofErr w:type="spellStart"/>
+      <w:r>
+        <w:t>Studio</w:t>
+      </w:r>
+      <w:proofErr w:type="spellEnd"/>
+      <w:r>
+        <w:t xml:space="preserve"> Code, dēļ tā, ka mācoties šī programma vienmēr tika izmantota.</w:t>
+      </w:r>
+      <w:r>
+        <w:t>. Projektā arī tiks izmantots “</w:t>
+      </w:r>
+      <w:proofErr w:type="spellStart"/>
+      <w:r>
+        <w:t>MySQL</w:t>
+      </w:r>
+      <w:proofErr w:type="spellEnd"/>
+      <w:r>
+        <w:t xml:space="preserve"> </w:t>
+      </w:r>
+      <w:proofErr w:type="spellStart"/>
+      <w:r>
+        <w:t>Workbench</w:t>
+      </w:r>
+      <w:proofErr w:type="spellEnd"/>
+      <w:r>
+        <w:t>” lai ievietotu datus no datubāzes un varētu pievienot datus klāt caur datubāzi</w:t>
+      </w:r>
+      <w:r>
+        <w:t xml:space="preserve">, </w:t>
+      </w:r>
+      <w:proofErr w:type="spellStart"/>
+      <w:r>
+        <w:t>MySQL</w:t>
+      </w:r>
+      <w:proofErr w:type="spellEnd"/>
+      <w:r>
+        <w:t xml:space="preserve"> </w:t>
+      </w:r>
+      <w:proofErr w:type="spellStart"/>
+      <w:r>
+        <w:t>Workbench</w:t>
+      </w:r>
+      <w:proofErr w:type="spellEnd"/>
+      <w:r>
+        <w:t xml:space="preserve"> tiek izmantots arī tādēļ, kā šo datu bāžu pārvaldības sistēmu esmu apguvis skolā, kā arī izmantojis pats </w:t>
+      </w:r>
+      <w:proofErr w:type="spellStart"/>
+      <w:r>
+        <w:t>personigi</w:t>
+      </w:r>
+      <w:proofErr w:type="spellEnd"/>
+      <w:r>
+        <w:t>.</w:t>
       </w:r>
       <w:r>
         <w:t xml:space="preserve"> Projekta dokumentācijai tiks izmantots “Microsoft Word”, kā arī projekta testēšanas dokumentācijai tiks izmantots “Microsoft Excel”.</w:t>
@@ -3576,16 +3972,85 @@
         <w:t xml:space="preserve"> Microsoft Excel un Word tiek izmantoti dēļ, tā, ka šie ir populārākie teksta reduktori, kurus izmantot esmu apguvis ne tikai skolā, bet arī pašmācība, darbojoties ar tiem savā personīgajā laikā.</w:t>
       </w:r>
       <w:r>
-        <w:t xml:space="preserve"> Paša projekta pārskatīšanai iekš mājaslapas tiks izmantots “DevTool” Google Chrome </w:t>
-      </w:r>
-      <w:r>
-        <w:t xml:space="preserve">extension </w:t>
-      </w:r>
-      <w:r>
-        <w:t>priekš koda apskatīšānas un JavaScript kodas palaišanas iekš mājaslapas.</w:t>
-      </w:r>
-      <w:r>
-        <w:t xml:space="preserve"> DevTool tiek izmantots, jo šo extension esmu nedaudz apguvis praksē, kā arī atrodu to, kā ļoti noderīgu extension.</w:t>
+        <w:t xml:space="preserve"> Paša projekta pārskatīšanai iekš mājaslapas tiks izmantots “</w:t>
+      </w:r>
+      <w:proofErr w:type="spellStart"/>
+      <w:r>
+        <w:t>DevTool</w:t>
+      </w:r>
+      <w:proofErr w:type="spellEnd"/>
+      <w:r>
+        <w:t xml:space="preserve">” Google </w:t>
+      </w:r>
+      <w:proofErr w:type="spellStart"/>
+      <w:r>
+        <w:t>Chrome</w:t>
+      </w:r>
+      <w:proofErr w:type="spellEnd"/>
+      <w:r>
+        <w:t xml:space="preserve"> </w:t>
+      </w:r>
+      <w:proofErr w:type="spellStart"/>
+      <w:r>
+        <w:t>extension</w:t>
+      </w:r>
+      <w:proofErr w:type="spellEnd"/>
+      <w:r>
+        <w:t xml:space="preserve"> </w:t>
+      </w:r>
+      <w:r>
+        <w:t xml:space="preserve">priekš koda </w:t>
+      </w:r>
+      <w:proofErr w:type="spellStart"/>
+      <w:r>
+        <w:t>apskatīšānas</w:t>
+      </w:r>
+      <w:proofErr w:type="spellEnd"/>
+      <w:r>
+        <w:t xml:space="preserve"> un </w:t>
+      </w:r>
+      <w:proofErr w:type="spellStart"/>
+      <w:r>
+        <w:t>JavaScript</w:t>
+      </w:r>
+      <w:proofErr w:type="spellEnd"/>
+      <w:r>
+        <w:t xml:space="preserve"> </w:t>
+      </w:r>
+      <w:proofErr w:type="spellStart"/>
+      <w:r>
+        <w:t>kodas</w:t>
+      </w:r>
+      <w:proofErr w:type="spellEnd"/>
+      <w:r>
+        <w:t xml:space="preserve"> palaišanas iekš mājaslapas.</w:t>
+      </w:r>
+      <w:r>
+        <w:t xml:space="preserve"> </w:t>
+      </w:r>
+      <w:proofErr w:type="spellStart"/>
+      <w:r>
+        <w:t>DevTool</w:t>
+      </w:r>
+      <w:proofErr w:type="spellEnd"/>
+      <w:r>
+        <w:t xml:space="preserve"> tiek izmantots, jo šo </w:t>
+      </w:r>
+      <w:proofErr w:type="spellStart"/>
+      <w:r>
+        <w:t>extension</w:t>
+      </w:r>
+      <w:proofErr w:type="spellEnd"/>
+      <w:r>
+        <w:t xml:space="preserve"> esmu nedaudz apguvis praksē, kā arī atrodu to, kā ļoti noderīgu </w:t>
+      </w:r>
+      <w:proofErr w:type="spellStart"/>
+      <w:r>
+        <w:t>extension</w:t>
+      </w:r>
+      <w:proofErr w:type="spellEnd"/>
+      <w:r>
+        <w:t>.</w:t>
       </w:r>
     </w:p>
     <w:p>
@@ -3594,12 +4059,46 @@
         <w:jc w:val="left"/>
       </w:pPr>
       <w:r>
-        <w:t>3.1.1. VirtualBox</w:t>
-      </w:r>
-    </w:p>
-    <w:p>
-      <w:r>
-        <w:t>VirtualBox ir spēcīgs, atvērtā koda, platformu pārklājošs virtualizācijas programmatūras pakotne. Tas ļauj lietotājiem darbināt vairākas virtuālās mašīnas (VM) uz vienas fiziskās mašīnas. Katra virtuālā mašīna darbojas kā atsevišķa datora sistēma, komplektēta ar savu operētājsistēmu (piemēram, Windows, Linux, macOS u.c.) un lietojumprogrammām.</w:t>
+        <w:t xml:space="preserve">3.1.1. </w:t>
+      </w:r>
+      <w:proofErr w:type="spellStart"/>
+      <w:r>
+        <w:t>VirtualBox</w:t>
+      </w:r>
+      <w:proofErr w:type="spellEnd"/>
+    </w:p>
+    <w:p>
+      <w:proofErr w:type="spellStart"/>
+      <w:r>
+        <w:t>VirtualBox</w:t>
+      </w:r>
+      <w:proofErr w:type="spellEnd"/>
+      <w:r>
+        <w:t xml:space="preserve"> ir spēcīgs, atvērtā koda, platformu pārklājošs virtualizācijas programmatūras </w:t>
+      </w:r>
+      <w:proofErr w:type="spellStart"/>
+      <w:r>
+        <w:t>pakotne</w:t>
+      </w:r>
+      <w:proofErr w:type="spellEnd"/>
+      <w:r>
+        <w:t xml:space="preserve">. Tas ļauj lietotājiem darbināt vairākas virtuālās mašīnas (VM) uz vienas fiziskās mašīnas. Katra virtuālā mašīna darbojas kā atsevišķa datora sistēma, komplektēta ar savu operētājsistēmu (piemēram, Windows, </w:t>
+      </w:r>
+      <w:proofErr w:type="spellStart"/>
+      <w:r>
+        <w:t>Linux</w:t>
+      </w:r>
+      <w:proofErr w:type="spellEnd"/>
+      <w:r>
+        <w:t xml:space="preserve">, </w:t>
+      </w:r>
+      <w:proofErr w:type="spellStart"/>
+      <w:r>
+        <w:t>macOS</w:t>
+      </w:r>
+      <w:proofErr w:type="spellEnd"/>
+      <w:r>
+        <w:t xml:space="preserve"> u.c.) un lietojumprogrammām.</w:t>
       </w:r>
     </w:p>
     <w:p>
@@ -3608,12 +4107,22 @@
         <w:jc w:val="left"/>
       </w:pPr>
       <w:r>
-        <w:t>3.1.2. Fiddler</w:t>
-      </w:r>
-    </w:p>
-    <w:p>
-      <w:r>
-        <w:t xml:space="preserve">Fiddler ir programmatūras rīks, kas nodrošina HTTP un HTTPS datu pārbaudi un novērošanu datoru tīklos. Tas tiek izmantots galvenokārt izstrādātājiem, tīklu administratoriem un </w:t>
+        <w:t xml:space="preserve">3.1.2. </w:t>
+      </w:r>
+      <w:proofErr w:type="spellStart"/>
+      <w:r>
+        <w:t>Fiddler</w:t>
+      </w:r>
+      <w:proofErr w:type="spellEnd"/>
+    </w:p>
+    <w:p>
+      <w:proofErr w:type="spellStart"/>
+      <w:r>
+        <w:t>Fiddler</w:t>
+      </w:r>
+      <w:proofErr w:type="spellEnd"/>
+      <w:r>
+        <w:t xml:space="preserve"> ir programmatūras rīks, kas nodrošina HTTP un HTTPS datu pārbaudi un novērošanu datoru tīklos. Tas tiek izmantots galvenokārt izstrādātājiem, tīklu administratoriem un </w:t>
       </w:r>
       <w:r>
         <w:lastRenderedPageBreak/>
@@ -3626,12 +4135,30 @@
         <w:jc w:val="left"/>
       </w:pPr>
       <w:r>
-        <w:t>3.1.3. Winbox</w:t>
-      </w:r>
-    </w:p>
-    <w:p>
-      <w:r>
-        <w:t>Winbox ir mikrotīklu tīkla ierīču konfigurēšanas un pārvaldīšanas rīks, kas tiek izmantots galvenokārt, lai konfigurētu un vadītu mikrotīklu maršrutētājus un citus tīkla ierīces, ko ražo kompānija "MikroTik".</w:t>
+        <w:t xml:space="preserve">3.1.3. </w:t>
+      </w:r>
+      <w:proofErr w:type="spellStart"/>
+      <w:r>
+        <w:t>Winbox</w:t>
+      </w:r>
+      <w:proofErr w:type="spellEnd"/>
+    </w:p>
+    <w:p>
+      <w:proofErr w:type="spellStart"/>
+      <w:r>
+        <w:t>Winbox</w:t>
+      </w:r>
+      <w:proofErr w:type="spellEnd"/>
+      <w:r>
+        <w:t xml:space="preserve"> ir mikrotīklu tīkla ierīču konfigurēšanas un pārvaldīšanas rīks, kas tiek izmantots galvenokārt, lai konfigurētu un vadītu mikrotīklu maršrutētājus un citus tīkla ierīces, ko ražo kompānija "</w:t>
+      </w:r>
+      <w:proofErr w:type="spellStart"/>
+      <w:r>
+        <w:t>MikroTik</w:t>
+      </w:r>
+      <w:proofErr w:type="spellEnd"/>
+      <w:r>
+        <w:t>".</w:t>
       </w:r>
     </w:p>
     <w:p/>
@@ -3641,12 +4168,57 @@
         <w:jc w:val="left"/>
       </w:pPr>
       <w:r>
-        <w:t>3.1.4. Visual Studio Code</w:t>
-      </w:r>
-    </w:p>
-    <w:p>
-      <w:r>
-        <w:t>Visual Studio Code (VS Code) ir bezmaksas koda redaktors, ko izveidojusi Microsoft. Tas ir pieejams Windows, macOS un Linux operētājsistēmām. VS Code ir viens no populārākajiem un spēcīgākajiem koda redaktoriem, kas plaši izmantojams programmētājiem un izstrādātājiem visā pasaulē.</w:t>
+        <w:t xml:space="preserve">3.1.4. </w:t>
+      </w:r>
+      <w:proofErr w:type="spellStart"/>
+      <w:r>
+        <w:t>Visual</w:t>
+      </w:r>
+      <w:proofErr w:type="spellEnd"/>
+      <w:r>
+        <w:t xml:space="preserve"> </w:t>
+      </w:r>
+      <w:proofErr w:type="spellStart"/>
+      <w:r>
+        <w:t>Studio</w:t>
+      </w:r>
+      <w:proofErr w:type="spellEnd"/>
+      <w:r>
+        <w:t xml:space="preserve"> Code</w:t>
+      </w:r>
+    </w:p>
+    <w:p>
+      <w:proofErr w:type="spellStart"/>
+      <w:r>
+        <w:t>Visual</w:t>
+      </w:r>
+      <w:proofErr w:type="spellEnd"/>
+      <w:r>
+        <w:t xml:space="preserve"> </w:t>
+      </w:r>
+      <w:proofErr w:type="spellStart"/>
+      <w:r>
+        <w:t>Studio</w:t>
+      </w:r>
+      <w:proofErr w:type="spellEnd"/>
+      <w:r>
+        <w:t xml:space="preserve"> Code (VS Code) ir bezmaksas koda redaktors, ko izveidojusi Microsoft. Tas ir pieejams Windows, </w:t>
+      </w:r>
+      <w:proofErr w:type="spellStart"/>
+      <w:r>
+        <w:t>macOS</w:t>
+      </w:r>
+      <w:proofErr w:type="spellEnd"/>
+      <w:r>
+        <w:t xml:space="preserve"> un </w:t>
+      </w:r>
+      <w:proofErr w:type="spellStart"/>
+      <w:r>
+        <w:t>Linux</w:t>
+      </w:r>
+      <w:proofErr w:type="spellEnd"/>
+      <w:r>
+        <w:t xml:space="preserve"> operētājsistēmām. VS Code ir viens no populārākajiem un spēcīgākajiem koda redaktoriem, kas plaši izmantojams programmētājiem un izstrādātājiem visā pasaulē.</w:t>
       </w:r>
     </w:p>
     <w:p>
@@ -3655,12 +4227,94 @@
         <w:jc w:val="left"/>
       </w:pPr>
       <w:r>
-        <w:t>3.1.5. MySQL Workbench</w:t>
-      </w:r>
-    </w:p>
-    <w:p>
-      <w:r>
-        <w:t>MySQL Workbench ir vizuāla datubāzu modelēšanas, dizaina un pārvaldīšanas rīks, kas paredzēts MySQL datubāzu sistēmai. Tas ir bezmaksas un atvērtā koda programma, kas izstrādāta un uzturēta uz MySQL Corporation piederīgā MySQL AB (tagad piederīga uzņēmumam Oracle Corporation).</w:t>
+        <w:t xml:space="preserve">3.1.5. </w:t>
+      </w:r>
+      <w:proofErr w:type="spellStart"/>
+      <w:r>
+        <w:t>MySQL</w:t>
+      </w:r>
+      <w:proofErr w:type="spellEnd"/>
+      <w:r>
+        <w:t xml:space="preserve"> </w:t>
+      </w:r>
+      <w:proofErr w:type="spellStart"/>
+      <w:r>
+        <w:t>Workbench</w:t>
+      </w:r>
+      <w:proofErr w:type="spellEnd"/>
+    </w:p>
+    <w:p>
+      <w:proofErr w:type="spellStart"/>
+      <w:r>
+        <w:t>MySQL</w:t>
+      </w:r>
+      <w:proofErr w:type="spellEnd"/>
+      <w:r>
+        <w:t xml:space="preserve"> </w:t>
+      </w:r>
+      <w:proofErr w:type="spellStart"/>
+      <w:r>
+        <w:t>Workbench</w:t>
+      </w:r>
+      <w:proofErr w:type="spellEnd"/>
+      <w:r>
+        <w:t xml:space="preserve"> ir vizuāla </w:t>
+      </w:r>
+      <w:proofErr w:type="spellStart"/>
+      <w:r>
+        <w:t>datubāzu</w:t>
+      </w:r>
+      <w:proofErr w:type="spellEnd"/>
+      <w:r>
+        <w:t xml:space="preserve"> modelēšanas, dizaina un pārvaldīšanas rīks, kas paredzēts </w:t>
+      </w:r>
+      <w:proofErr w:type="spellStart"/>
+      <w:r>
+        <w:t>MySQL</w:t>
+      </w:r>
+      <w:proofErr w:type="spellEnd"/>
+      <w:r>
+        <w:t xml:space="preserve"> </w:t>
+      </w:r>
+      <w:proofErr w:type="spellStart"/>
+      <w:r>
+        <w:t>datubāzu</w:t>
+      </w:r>
+      <w:proofErr w:type="spellEnd"/>
+      <w:r>
+        <w:t xml:space="preserve"> sistēmai. Tas ir bezmaksas un atvērtā koda programma, kas izstrādāta un uzturēta uz </w:t>
+      </w:r>
+      <w:proofErr w:type="spellStart"/>
+      <w:r>
+        <w:t>MySQL</w:t>
+      </w:r>
+      <w:proofErr w:type="spellEnd"/>
+      <w:r>
+        <w:t xml:space="preserve"> </w:t>
+      </w:r>
+      <w:proofErr w:type="spellStart"/>
+      <w:r>
+        <w:t>Corporation</w:t>
+      </w:r>
+      <w:proofErr w:type="spellEnd"/>
+      <w:r>
+        <w:t xml:space="preserve"> piederīgā </w:t>
+      </w:r>
+      <w:proofErr w:type="spellStart"/>
+      <w:r>
+        <w:t>MySQL</w:t>
+      </w:r>
+      <w:proofErr w:type="spellEnd"/>
+      <w:r>
+        <w:t xml:space="preserve"> AB (tagad piederīga uzņēmumam Oracle </w:t>
+      </w:r>
+      <w:proofErr w:type="spellStart"/>
+      <w:r>
+        <w:t>Corporation</w:t>
+      </w:r>
+      <w:proofErr w:type="spellEnd"/>
+      <w:r>
+        <w:t>).</w:t>
       </w:r>
     </w:p>
     <w:p>
@@ -3674,7 +4328,15 @@
     </w:p>
     <w:p>
       <w:r>
-        <w:t>Microsoft Word ir teksta redaktora programma, kas izstrādāta un pieder Microsoft Corporation. Tas ir daļa no Microsoft Office produktu ģimenes un ir viens no visplašāk izmantotajiem teksta apstrādes rīkiem pasaulē. Microsoft Word tiek izmantots gan uzņēmējdarbībā, gan personīgā mērogā, lai radītu, rediģētu un formatētu dokumentus dažādās nozarēs un situācijās.</w:t>
+        <w:t xml:space="preserve">Microsoft Word ir teksta redaktora programma, kas izstrādāta un pieder Microsoft </w:t>
+      </w:r>
+      <w:proofErr w:type="spellStart"/>
+      <w:r>
+        <w:t>Corporation</w:t>
+      </w:r>
+      <w:proofErr w:type="spellEnd"/>
+      <w:r>
+        <w:t>. Tas ir daļa no Microsoft Office produktu ģimenes un ir viens no visplašāk izmantotajiem teksta apstrādes rīkiem pasaulē. Microsoft Word tiek izmantots gan uzņēmējdarbībā, gan personīgā mērogā, lai radītu, rediģētu un formatētu dokumentus dažādās nozarēs un situācijās.</w:t>
       </w:r>
     </w:p>
     <w:p>
@@ -3688,7 +4350,15 @@
     </w:p>
     <w:p>
       <w:r>
-        <w:t>Microsoft Excel ir Microsoft Corporation izstrādāta programma, kas pieder Microsoft Office produktu ģimenei. Tas ir viens no visplašāk izmantotajiem un pazīstamākajiem elektroniskās tabulas rīkiem pasaulē. Microsoft Excel tiek izmantots, lai veidotu, rediģētu, analizētu un vizualizētu datus, izmantojot tabulu formātu.</w:t>
+        <w:t xml:space="preserve">Microsoft Excel ir Microsoft </w:t>
+      </w:r>
+      <w:proofErr w:type="spellStart"/>
+      <w:r>
+        <w:t>Corporation</w:t>
+      </w:r>
+      <w:proofErr w:type="spellEnd"/>
+      <w:r>
+        <w:t xml:space="preserve"> izstrādāta programma, kas pieder Microsoft Office produktu ģimenei. Tas ir viens no visplašāk izmantotajiem un pazīstamākajiem elektroniskās tabulas rīkiem pasaulē. Microsoft Excel tiek izmantots, lai veidotu, rediģētu, analizētu un vizualizētu datus, izmantojot tabulu formātu.</w:t>
       </w:r>
     </w:p>
     <w:p>
@@ -3698,12 +4368,49 @@
       </w:pPr>
       <w:r>
         <w:lastRenderedPageBreak/>
-        <w:t>3.1.8. DevTool</w:t>
-      </w:r>
-    </w:p>
-    <w:p>
-      <w:r>
-        <w:t>"DevTools" ir saīsinājums no "Developer Tools", kas angļu valodā nozīmē "izstrādātāju rīki". Šie rīki ir iebūvēti daudzos modernajos interneta pārlūkos un tiek izmantoti izstrādātājiem, lai analizētu, diagnostētu un atkļūdotu tīmekļa lapas un tīmekļa lietojumprogrammas.</w:t>
+        <w:t xml:space="preserve">3.1.8. </w:t>
+      </w:r>
+      <w:proofErr w:type="spellStart"/>
+      <w:r>
+        <w:t>DevTool</w:t>
+      </w:r>
+      <w:proofErr w:type="spellEnd"/>
+    </w:p>
+    <w:p>
+      <w:r>
+        <w:t>"</w:t>
+      </w:r>
+      <w:proofErr w:type="spellStart"/>
+      <w:r>
+        <w:t>DevTools</w:t>
+      </w:r>
+      <w:proofErr w:type="spellEnd"/>
+      <w:r>
+        <w:t>" ir saīsinājums no "</w:t>
+      </w:r>
+      <w:proofErr w:type="spellStart"/>
+      <w:r>
+        <w:t>Developer</w:t>
+      </w:r>
+      <w:proofErr w:type="spellEnd"/>
+      <w:r>
+        <w:t xml:space="preserve"> </w:t>
+      </w:r>
+      <w:proofErr w:type="spellStart"/>
+      <w:r>
+        <w:t>Tools</w:t>
+      </w:r>
+      <w:proofErr w:type="spellEnd"/>
+      <w:r>
+        <w:t xml:space="preserve">", kas angļu valodā nozīmē "izstrādātāju rīki". Šie rīki ir iebūvēti daudzos modernajos interneta pārlūkos un tiek izmantoti izstrādātājiem, lai analizētu, </w:t>
+      </w:r>
+      <w:proofErr w:type="spellStart"/>
+      <w:r>
+        <w:t>diagnostētu</w:t>
+      </w:r>
+      <w:proofErr w:type="spellEnd"/>
+      <w:r>
+        <w:t xml:space="preserve"> un atkļūdotu tīmekļa lapas un tīmekļa lietojumprogrammas.</w:t>
       </w:r>
     </w:p>
     <w:p>
@@ -3718,36 +4425,207 @@
     </w:p>
     <w:p>
       <w:r>
-        <w:t>Iespējamie līdzekļi lai aizstātu “Microsoft Word” un “Microsoft Excel” būtu Google Chrome piedāvātie “Google Dokumenti” un “Google Izklājlapas”.</w:t>
-      </w:r>
-      <w:r>
-        <w:t xml:space="preserve"> Šīs izklājlapas un dokumentus iekš google es neizmantoju, jo tie nepiedāvā tik lielas iespējas, kā pats Microsoft Word un izmantojot abus reizē, tiek sabojāts pats dokuments.</w:t>
-      </w:r>
-      <w:r>
-        <w:t xml:space="preserve">  Projekta “MySQL Workbench” var arī aizstāt ar “PhpMyAdmin” lai būtu vieglāk un nedaudz ātrāk pievienot datubāzes, kā arī vieglāk savienot ar pašu projektu ar datubāzi</w:t>
-      </w:r>
-      <w:r>
-        <w:t xml:space="preserve"> tāpē</w:t>
-      </w:r>
-      <w:bookmarkStart w:id="13" w:name="_GoBack"/>
-      <w:bookmarkEnd w:id="13"/>
-      <w:r>
-        <w:t>c, tas netiek izmantots dēļ</w:t>
-      </w:r>
-      <w:r>
-        <w:t xml:space="preserve"> tā, ka ir pašveidots serveris kurā jau tiek izmantots MySQL WorkBench un pats WorkBench ir pēc pieredzes nedaudz ērtāks, nekā pats phpMyAdmin.. </w:t>
-      </w:r>
-      <w:r>
-        <w:t>Pašai kodēšanai var arī izmantot rīku “PsPad”, kurš nav tik ļoti labi aprīkots ar dažādām palīgprogrammām, kā “Visual Studio Code” taču, kodēšana savādāk nekā nemainās</w:t>
-      </w:r>
-      <w:r>
-        <w:t>, kā arī man personīgi ir lielāka pieredze strādāt ar Visual Studio Code nekā ar PsPad, ņemot vēra cik minimāli esmu izmantojis PsPad prakses laikā.</w:t>
-      </w:r>
-      <w:r>
-        <w:t xml:space="preserve"> Paša servera konfigurēšanai var arī izmantot “WinSCP”, kā ari  tajā arī tiek piedāvāta datu lejupielādēšana serverī, tai skaitā servera konfigurēšānai ari programma “Putty”.</w:t>
-      </w:r>
-      <w:r>
-        <w:t xml:space="preserve"> WinSCP un Putty netiek izmantoti dēļ, tā, ka man nav pieredzes </w:t>
+        <w:t xml:space="preserve">Iespējamie līdzekļi lai aizstātu “Microsoft Word” un “Microsoft Excel” būtu Google </w:t>
+      </w:r>
+      <w:proofErr w:type="spellStart"/>
+      <w:r>
+        <w:t>Chrome</w:t>
+      </w:r>
+      <w:proofErr w:type="spellEnd"/>
+      <w:r>
+        <w:t xml:space="preserve"> piedāvātie “Google Dokumenti” un “Google Izklājlapas”.</w:t>
+      </w:r>
+      <w:r>
+        <w:t xml:space="preserve"> Šīs izklājlapas un dokumentus iekš </w:t>
+      </w:r>
+      <w:proofErr w:type="spellStart"/>
+      <w:r>
+        <w:t>google</w:t>
+      </w:r>
+      <w:proofErr w:type="spellEnd"/>
+      <w:r>
+        <w:t xml:space="preserve"> es neizmantoju, jo tie nepiedāvā tik lielas iespējas, kā pats Microsoft Word un izmantojot abus reizē, tiek sabojāts pats dokuments.</w:t>
+      </w:r>
+      <w:r>
+        <w:t xml:space="preserve">  Projekta “</w:t>
+      </w:r>
+      <w:proofErr w:type="spellStart"/>
+      <w:r>
+        <w:t>MySQL</w:t>
+      </w:r>
+      <w:proofErr w:type="spellEnd"/>
+      <w:r>
+        <w:t xml:space="preserve"> </w:t>
+      </w:r>
+      <w:proofErr w:type="spellStart"/>
+      <w:r>
+        <w:t>Workbench</w:t>
+      </w:r>
+      <w:proofErr w:type="spellEnd"/>
+      <w:r>
+        <w:t>” var arī aizstāt ar “</w:t>
+      </w:r>
+      <w:proofErr w:type="spellStart"/>
+      <w:r>
+        <w:t>PhpMyAdmin</w:t>
+      </w:r>
+      <w:proofErr w:type="spellEnd"/>
+      <w:r>
+        <w:t>” lai būtu vieglāk un nedaudz ātrāk pievienot datubāzes, kā arī vieglāk savienot ar pašu projektu ar datubāzi</w:t>
+      </w:r>
+      <w:r>
+        <w:t xml:space="preserve"> tāpēc, tas netiek izmantots dēļ</w:t>
+      </w:r>
+      <w:r>
+        <w:t xml:space="preserve"> tā, ka ir </w:t>
+      </w:r>
+      <w:proofErr w:type="spellStart"/>
+      <w:r>
+        <w:t>pašveidots</w:t>
+      </w:r>
+      <w:proofErr w:type="spellEnd"/>
+      <w:r>
+        <w:t xml:space="preserve"> serveris kurā jau tiek izmantots </w:t>
+      </w:r>
+      <w:proofErr w:type="spellStart"/>
+      <w:r>
+        <w:t>MySQL</w:t>
+      </w:r>
+      <w:proofErr w:type="spellEnd"/>
+      <w:r>
+        <w:t xml:space="preserve"> </w:t>
+      </w:r>
+      <w:proofErr w:type="spellStart"/>
+      <w:r>
+        <w:t>WorkBench</w:t>
+      </w:r>
+      <w:proofErr w:type="spellEnd"/>
+      <w:r>
+        <w:t xml:space="preserve"> un pats </w:t>
+      </w:r>
+      <w:proofErr w:type="spellStart"/>
+      <w:r>
+        <w:t>WorkBench</w:t>
+      </w:r>
+      <w:proofErr w:type="spellEnd"/>
+      <w:r>
+        <w:t xml:space="preserve"> ir pēc pieredzes nedaudz ērtāks, nekā pats </w:t>
+      </w:r>
+      <w:proofErr w:type="spellStart"/>
+      <w:r>
+        <w:t>phpMyAdmin</w:t>
+      </w:r>
+      <w:proofErr w:type="spellEnd"/>
+      <w:r>
+        <w:t xml:space="preserve">.. </w:t>
+      </w:r>
+      <w:r>
+        <w:t>Pašai kodēšanai var arī izmantot rīku “</w:t>
+      </w:r>
+      <w:proofErr w:type="spellStart"/>
+      <w:r>
+        <w:t>PsPad</w:t>
+      </w:r>
+      <w:proofErr w:type="spellEnd"/>
+      <w:r>
+        <w:t>”, kurš nav tik ļoti labi aprīkots ar dažādām palīgprogrammām, kā “</w:t>
+      </w:r>
+      <w:proofErr w:type="spellStart"/>
+      <w:r>
+        <w:t>Visual</w:t>
+      </w:r>
+      <w:proofErr w:type="spellEnd"/>
+      <w:r>
+        <w:t xml:space="preserve"> </w:t>
+      </w:r>
+      <w:proofErr w:type="spellStart"/>
+      <w:r>
+        <w:t>Studio</w:t>
+      </w:r>
+      <w:proofErr w:type="spellEnd"/>
+      <w:r>
+        <w:t xml:space="preserve"> Code” taču, kodēšana savādāk nekā nemainās</w:t>
+      </w:r>
+      <w:r>
+        <w:t xml:space="preserve">, kā arī man personīgi ir lielāka pieredze strādāt ar </w:t>
+      </w:r>
+      <w:proofErr w:type="spellStart"/>
+      <w:r>
+        <w:t>Visual</w:t>
+      </w:r>
+      <w:proofErr w:type="spellEnd"/>
+      <w:r>
+        <w:t xml:space="preserve"> </w:t>
+      </w:r>
+      <w:proofErr w:type="spellStart"/>
+      <w:r>
+        <w:t>Studio</w:t>
+      </w:r>
+      <w:proofErr w:type="spellEnd"/>
+      <w:r>
+        <w:t xml:space="preserve"> Code nekā ar </w:t>
+      </w:r>
+      <w:proofErr w:type="spellStart"/>
+      <w:r>
+        <w:t>PsPad</w:t>
+      </w:r>
+      <w:proofErr w:type="spellEnd"/>
+      <w:r>
+        <w:t xml:space="preserve">, ņemot vēra cik minimāli esmu izmantojis </w:t>
+      </w:r>
+      <w:proofErr w:type="spellStart"/>
+      <w:r>
+        <w:t>PsPad</w:t>
+      </w:r>
+      <w:proofErr w:type="spellEnd"/>
+      <w:r>
+        <w:t xml:space="preserve"> prakses laikā.</w:t>
+      </w:r>
+      <w:r>
+        <w:t xml:space="preserve"> Paša servera konfigurēšanai var arī izmantot “</w:t>
+      </w:r>
+      <w:proofErr w:type="spellStart"/>
+      <w:r>
+        <w:t>WinSCP</w:t>
+      </w:r>
+      <w:proofErr w:type="spellEnd"/>
+      <w:r>
+        <w:t xml:space="preserve">”, kā ari  tajā arī tiek piedāvāta datu lejupielādēšana serverī, tai skaitā servera </w:t>
+      </w:r>
+      <w:proofErr w:type="spellStart"/>
+      <w:r>
+        <w:t>konfigurēšānai</w:t>
+      </w:r>
+      <w:proofErr w:type="spellEnd"/>
+      <w:r>
+        <w:t xml:space="preserve"> ari programma “</w:t>
+      </w:r>
+      <w:proofErr w:type="spellStart"/>
+      <w:r>
+        <w:t>Putty</w:t>
+      </w:r>
+      <w:proofErr w:type="spellEnd"/>
+      <w:r>
+        <w:t>”.</w:t>
+      </w:r>
+      <w:r>
+        <w:t xml:space="preserve"> </w:t>
+      </w:r>
+      <w:proofErr w:type="spellStart"/>
+      <w:r>
+        <w:t>WinSCP</w:t>
+      </w:r>
+      <w:proofErr w:type="spellEnd"/>
+      <w:r>
+        <w:t xml:space="preserve"> un </w:t>
+      </w:r>
+      <w:proofErr w:type="spellStart"/>
+      <w:r>
+        <w:t>Putty</w:t>
+      </w:r>
+      <w:proofErr w:type="spellEnd"/>
+      <w:r>
+        <w:t xml:space="preserve"> netiek izmantoti dēļ, tā, ka man nav pieredzes </w:t>
       </w:r>
       <w:r>
         <w:t>izmantojot šīs programmas.</w:t>
@@ -3764,8 +4642,13 @@
         <w:jc w:val="left"/>
       </w:pPr>
       <w:r>
-        <w:t>3.2.1 Google dokumenti un izklajlapas</w:t>
-      </w:r>
+        <w:t xml:space="preserve">3.2.1 Google dokumenti un </w:t>
+      </w:r>
+      <w:proofErr w:type="spellStart"/>
+      <w:r>
+        <w:t>izklajlapas</w:t>
+      </w:r>
+      <w:proofErr w:type="spellEnd"/>
     </w:p>
     <w:p>
       <w:pPr>
@@ -3784,12 +4667,62 @@
         <w:jc w:val="left"/>
       </w:pPr>
       <w:r>
-        <w:t>3.2.2 phpMyAdmin</w:t>
-      </w:r>
-    </w:p>
-    <w:p>
-      <w:r>
-        <w:t>phpMyAdmin ir atvērtā pirmkoda tīmekļa pielikuma rīks, kas uzrakstīts PHP valodā un tas ir paredzēts MySQL datubāžu pārvaldīšanai izmantojot tīmekļa saskarni. phpMyAdmin ļauj izmantojot pārlūkprogrammu pārvaldīt MySQL serveri, izpildot SQL komandas un apskatīt datubāzu un tabulu saturu.</w:t>
+        <w:t xml:space="preserve">3.2.2 </w:t>
+      </w:r>
+      <w:proofErr w:type="spellStart"/>
+      <w:r>
+        <w:t>phpMyAdmin</w:t>
+      </w:r>
+      <w:proofErr w:type="spellEnd"/>
+    </w:p>
+    <w:p>
+      <w:proofErr w:type="spellStart"/>
+      <w:r>
+        <w:t>phpMyAdmin</w:t>
+      </w:r>
+      <w:proofErr w:type="spellEnd"/>
+      <w:r>
+        <w:t xml:space="preserve"> ir atvērtā pirmkoda tīmekļa pielikuma rīks, kas uzrakstīts PHP valodā un tas ir paredzēts </w:t>
+      </w:r>
+      <w:proofErr w:type="spellStart"/>
+      <w:r>
+        <w:t>MySQL</w:t>
+      </w:r>
+      <w:proofErr w:type="spellEnd"/>
+      <w:r>
+        <w:t xml:space="preserve"> datubāžu pārvaldīšanai izmantojot tīmekļa </w:t>
+      </w:r>
+      <w:proofErr w:type="spellStart"/>
+      <w:r>
+        <w:t>saskarni</w:t>
+      </w:r>
+      <w:proofErr w:type="spellEnd"/>
+      <w:r>
+        <w:t xml:space="preserve">. </w:t>
+      </w:r>
+      <w:proofErr w:type="spellStart"/>
+      <w:r>
+        <w:t>phpMyAdmin</w:t>
+      </w:r>
+      <w:proofErr w:type="spellEnd"/>
+      <w:r>
+        <w:t xml:space="preserve"> ļauj izmantojot pārlūkprogrammu pārvaldīt </w:t>
+      </w:r>
+      <w:proofErr w:type="spellStart"/>
+      <w:r>
+        <w:t>MySQL</w:t>
+      </w:r>
+      <w:proofErr w:type="spellEnd"/>
+      <w:r>
+        <w:t xml:space="preserve"> serveri, izpildot SQL komandas un apskatīt </w:t>
+      </w:r>
+      <w:proofErr w:type="spellStart"/>
+      <w:r>
+        <w:t>datubāzu</w:t>
+      </w:r>
+      <w:proofErr w:type="spellEnd"/>
+      <w:r>
+        <w:t xml:space="preserve"> un tabulu saturu.</w:t>
       </w:r>
     </w:p>
     <w:p>
@@ -3799,15 +4732,25 @@
       </w:pPr>
       <w:r>
         <w:lastRenderedPageBreak/>
-        <w:t>3.2.3 PsPad</w:t>
-      </w:r>
-    </w:p>
-    <w:p>
+        <w:t xml:space="preserve">3.2.3 </w:t>
+      </w:r>
+      <w:proofErr w:type="spellStart"/>
+      <w:r>
+        <w:t>PsPad</w:t>
+      </w:r>
+      <w:proofErr w:type="spellEnd"/>
+    </w:p>
+    <w:p>
+      <w:proofErr w:type="spellStart"/>
       <w:r>
         <w:t>Ps</w:t>
       </w:r>
       <w:r>
-        <w:t>Pad redaktors ir bezmaksas teksta redaktors un avota redaktors, kas paredzēts programmētāju lietošanai.</w:t>
+        <w:t>Pad</w:t>
+      </w:r>
+      <w:proofErr w:type="spellEnd"/>
+      <w:r>
+        <w:t xml:space="preserve"> redaktors ir bezmaksas teksta redaktors un avota redaktors, kas paredzēts programmētāju lietošanai.</w:t>
       </w:r>
     </w:p>
     <w:p>
@@ -3816,12 +4759,38 @@
         <w:jc w:val="left"/>
       </w:pPr>
       <w:r>
-        <w:t>3.2.4 WinSCP</w:t>
-      </w:r>
-    </w:p>
-    <w:p>
-      <w:r>
-        <w:t>WinSCP ir bezmaksas un atvērtā koda failu pārvaldnieks, SSH failu pārsūtīšanas protokols, failu pārsūtīšanas protokols, WebDAV, Amazon S3 un drošā kopiju protokola klients operētājsistēmai Microsoft Windows.</w:t>
+        <w:t xml:space="preserve">3.2.4 </w:t>
+      </w:r>
+      <w:proofErr w:type="spellStart"/>
+      <w:r>
+        <w:t>WinSCP</w:t>
+      </w:r>
+      <w:proofErr w:type="spellEnd"/>
+    </w:p>
+    <w:p>
+      <w:proofErr w:type="spellStart"/>
+      <w:r>
+        <w:t>WinSCP</w:t>
+      </w:r>
+      <w:proofErr w:type="spellEnd"/>
+      <w:r>
+        <w:t xml:space="preserve"> ir bezmaksas un atvērtā koda failu pārvaldnieks, SSH failu pārsūtīšanas protokols, failu pārsūtīšanas protokols, </w:t>
+      </w:r>
+      <w:proofErr w:type="spellStart"/>
+      <w:r>
+        <w:t>WebDAV</w:t>
+      </w:r>
+      <w:proofErr w:type="spellEnd"/>
+      <w:r>
+        <w:t xml:space="preserve">, </w:t>
+      </w:r>
+      <w:proofErr w:type="spellStart"/>
+      <w:r>
+        <w:t>Amazon</w:t>
+      </w:r>
+      <w:proofErr w:type="spellEnd"/>
+      <w:r>
+        <w:t xml:space="preserve"> S3 un drošā kopiju protokola klients operētājsistēmai Microsoft Windows.</w:t>
       </w:r>
     </w:p>
     <w:p>
@@ -3833,8 +4802,13 @@
         <w:t>3.2.5</w:t>
       </w:r>
       <w:r>
-        <w:t xml:space="preserve"> Putty</w:t>
-      </w:r>
+        <w:t xml:space="preserve"> </w:t>
+      </w:r>
+      <w:proofErr w:type="spellStart"/>
+      <w:r>
+        <w:t>Putty</w:t>
+      </w:r>
+      <w:proofErr w:type="spellEnd"/>
     </w:p>
     <w:p>
       <w:pPr>
@@ -3846,11 +4820,29 @@
           <w:docGrid w:linePitch="360"/>
         </w:sectPr>
       </w:pPr>
+      <w:proofErr w:type="spellStart"/>
       <w:r>
         <w:t>Putty</w:t>
       </w:r>
-      <w:r>
-        <w:t xml:space="preserve"> ir bezmaksas atvērtā koda termināļa emulators, seriālā konsole un tīkla failu pārsūtīšanas lietojumprogramma. Tā atbalsta vairākus tīkla protokolus, tostarp SCP, SSH, Telnet, rlogin un neapstrādātu ligzdas savienojumu. To var arī savienot ar seriālo portu.</w:t>
+      <w:proofErr w:type="spellEnd"/>
+      <w:r>
+        <w:t xml:space="preserve"> ir bezmaksas atvērtā koda termināļa emulators, seriālā konsole un tīkla failu pārsūtīšanas lietojumprogramma. Tā atbalsta vairākus tīkla protokolus, tostarp SCP, SSH, </w:t>
+      </w:r>
+      <w:proofErr w:type="spellStart"/>
+      <w:r>
+        <w:t>Telnet</w:t>
+      </w:r>
+      <w:proofErr w:type="spellEnd"/>
+      <w:r>
+        <w:t xml:space="preserve">, </w:t>
+      </w:r>
+      <w:proofErr w:type="spellStart"/>
+      <w:r>
+        <w:t>rlogin</w:t>
+      </w:r>
+      <w:proofErr w:type="spellEnd"/>
+      <w:r>
+        <w:t xml:space="preserve"> un neapstrādātu ligzdas savienojumu. To var arī savienot ar seriālo portu.</w:t>
       </w:r>
     </w:p>
     <w:p/>
@@ -3858,31 +4850,31 @@
       <w:pPr>
         <w:pStyle w:val="Heading1"/>
       </w:pPr>
-      <w:bookmarkStart w:id="14" w:name="_Toc151136124"/>
+      <w:bookmarkStart w:id="13" w:name="_Toc151136124"/>
       <w:r>
         <w:t>4. Sistēmas modelēšana un projektēšana</w:t>
       </w:r>
+      <w:bookmarkEnd w:id="13"/>
+    </w:p>
+    <w:p>
+      <w:pPr>
+        <w:pStyle w:val="Heading2"/>
+      </w:pPr>
+      <w:bookmarkStart w:id="14" w:name="_Toc151136125"/>
+      <w:r>
+        <w:t>4.1. Sistēmas struktūras modelis</w:t>
+      </w:r>
       <w:bookmarkEnd w:id="14"/>
     </w:p>
     <w:p>
       <w:pPr>
         <w:pStyle w:val="Heading2"/>
       </w:pPr>
-      <w:bookmarkStart w:id="15" w:name="_Toc151136125"/>
-      <w:r>
-        <w:t>4.1. Sistēmas struktūras modelis</w:t>
+      <w:bookmarkStart w:id="15" w:name="_Toc151136126"/>
+      <w:r>
+        <w:t>4.2 Funkcionālais un dinamiskais sistēmas modelis</w:t>
       </w:r>
       <w:bookmarkEnd w:id="15"/>
-    </w:p>
-    <w:p>
-      <w:pPr>
-        <w:pStyle w:val="Heading2"/>
-      </w:pPr>
-      <w:bookmarkStart w:id="16" w:name="_Toc151136126"/>
-      <w:r>
-        <w:t>4.2 Funkcionālais un dinamiskais sistēmas modelis</w:t>
-      </w:r>
-      <w:bookmarkEnd w:id="16"/>
     </w:p>
     <w:p>
       <w:pPr>
@@ -3895,11 +4887,11 @@
           <w:docGrid w:linePitch="360"/>
         </w:sectPr>
       </w:pPr>
-      <w:bookmarkStart w:id="17" w:name="_Toc151136127"/>
+      <w:bookmarkStart w:id="16" w:name="_Toc151136127"/>
       <w:r>
         <w:t>4.3 Sistēmas moduļu apraksts un algoritmu shēmas</w:t>
       </w:r>
-      <w:bookmarkEnd w:id="17"/>
+      <w:bookmarkEnd w:id="16"/>
     </w:p>
     <w:p>
       <w:pPr>
@@ -3912,31 +4904,41 @@
           <w:docGrid w:linePitch="360"/>
         </w:sectPr>
       </w:pPr>
-      <w:bookmarkStart w:id="18" w:name="_Toc151136128"/>
+      <w:bookmarkStart w:id="17" w:name="_Toc151136128"/>
       <w:r>
         <w:lastRenderedPageBreak/>
         <w:t>5. Lietotāju ceļvedis</w:t>
       </w:r>
-      <w:bookmarkEnd w:id="18"/>
+      <w:bookmarkEnd w:id="17"/>
     </w:p>
     <w:p>
       <w:pPr>
         <w:pStyle w:val="Heading1"/>
       </w:pPr>
-      <w:bookmarkStart w:id="19" w:name="_Toc151136129"/>
+      <w:bookmarkStart w:id="18" w:name="_Toc151136129"/>
       <w:r>
         <w:lastRenderedPageBreak/>
         <w:t>6. Testēšanas dokumentācija</w:t>
       </w:r>
+      <w:bookmarkEnd w:id="18"/>
+    </w:p>
+    <w:p>
+      <w:pPr>
+        <w:pStyle w:val="Heading2"/>
+      </w:pPr>
+      <w:bookmarkStart w:id="19" w:name="_Toc151136130"/>
+      <w:r>
+        <w:t>6.1. Izvēlētās testēšanas metodes, rīku apraksts un pamatojums</w:t>
+      </w:r>
       <w:bookmarkEnd w:id="19"/>
     </w:p>
     <w:p>
       <w:pPr>
         <w:pStyle w:val="Heading2"/>
       </w:pPr>
-      <w:bookmarkStart w:id="20" w:name="_Toc151136130"/>
-      <w:r>
-        <w:t>6.1. Izvēlētās testēšanas metodes, rīku apraksts un pamatojums</w:t>
+      <w:bookmarkStart w:id="20" w:name="_Toc151136131"/>
+      <w:r>
+        <w:t>6.2 Alternatīvas testēšanas metodes un rīki</w:t>
       </w:r>
       <w:bookmarkEnd w:id="20"/>
     </w:p>
@@ -3944,21 +4946,11 @@
       <w:pPr>
         <w:pStyle w:val="Heading2"/>
       </w:pPr>
-      <w:bookmarkStart w:id="21" w:name="_Toc151136131"/>
-      <w:r>
-        <w:t>6.2 Alternatīvas testēšanas metodes un rīki</w:t>
+      <w:bookmarkStart w:id="21" w:name="_Toc151136132"/>
+      <w:r>
+        <w:t>6.3 Testpiemēru kopa</w:t>
       </w:r>
       <w:bookmarkEnd w:id="21"/>
-    </w:p>
-    <w:p>
-      <w:pPr>
-        <w:pStyle w:val="Heading2"/>
-      </w:pPr>
-      <w:bookmarkStart w:id="22" w:name="_Toc151136132"/>
-      <w:r>
-        <w:t>6.3 Testpiemēru kopa</w:t>
-      </w:r>
-      <w:bookmarkEnd w:id="22"/>
     </w:p>
     <w:p>
       <w:pPr>
@@ -3971,11 +4963,11 @@
           <w:docGrid w:linePitch="360"/>
         </w:sectPr>
       </w:pPr>
-      <w:bookmarkStart w:id="23" w:name="_Toc151136133"/>
+      <w:bookmarkStart w:id="22" w:name="_Toc151136133"/>
       <w:r>
         <w:t>6.4 Testēšanas žurnāls</w:t>
       </w:r>
-      <w:bookmarkEnd w:id="23"/>
+      <w:bookmarkEnd w:id="22"/>
     </w:p>
     <w:p>
       <w:pPr>
@@ -3988,12 +4980,15 @@
           <w:docGrid w:linePitch="360"/>
         </w:sectPr>
       </w:pPr>
-      <w:bookmarkStart w:id="24" w:name="_Toc151136134"/>
+      <w:bookmarkStart w:id="23" w:name="_Toc151136135"/>
       <w:r>
         <w:lastRenderedPageBreak/>
-        <w:t>7. Individuālais ieguldījums</w:t>
-      </w:r>
-      <w:bookmarkEnd w:id="24"/>
+        <w:t>7</w:t>
+      </w:r>
+      <w:r>
+        <w:t>. Secinājumi</w:t>
+      </w:r>
+      <w:bookmarkEnd w:id="23"/>
     </w:p>
     <w:p>
       <w:pPr>
@@ -4006,41 +5001,31 @@
           <w:docGrid w:linePitch="360"/>
         </w:sectPr>
       </w:pPr>
-      <w:bookmarkStart w:id="25" w:name="_Toc151136135"/>
+      <w:bookmarkStart w:id="24" w:name="_Toc151136136"/>
       <w:r>
         <w:lastRenderedPageBreak/>
-        <w:t>8. Secinājumi</w:t>
+        <w:t>8</w:t>
+      </w:r>
+      <w:r>
+        <w:t>. Lietoto saīsinājumu un terminu skaidrojums</w:t>
+      </w:r>
+      <w:bookmarkEnd w:id="24"/>
+    </w:p>
+    <w:p>
+      <w:pPr>
+        <w:pStyle w:val="Heading1"/>
+      </w:pPr>
+      <w:bookmarkStart w:id="25" w:name="_Toc151136137"/>
+      <w:r>
+        <w:lastRenderedPageBreak/>
+        <w:t>9</w:t>
+      </w:r>
+      <w:bookmarkStart w:id="26" w:name="_GoBack"/>
+      <w:bookmarkEnd w:id="26"/>
+      <w:r>
+        <w:t>. Literatūras un informācijas avotu saraksts</w:t>
       </w:r>
       <w:bookmarkEnd w:id="25"/>
-    </w:p>
-    <w:p>
-      <w:pPr>
-        <w:pStyle w:val="Heading1"/>
-        <w:sectPr>
-          <w:pgSz w:w="11906" w:h="16838"/>
-          <w:pgMar w:top="1418" w:right="1134" w:bottom="1134" w:left="1134" w:header="709" w:footer="709" w:gutter="0"/>
-          <w:cols w:space="708"/>
-          <w:titlePg/>
-          <w:docGrid w:linePitch="360"/>
-        </w:sectPr>
-      </w:pPr>
-      <w:bookmarkStart w:id="26" w:name="_Toc151136136"/>
-      <w:r>
-        <w:lastRenderedPageBreak/>
-        <w:t>9. Lietoto saīsinājumu un terminu skaidrojums</w:t>
-      </w:r>
-      <w:bookmarkEnd w:id="26"/>
-    </w:p>
-    <w:p>
-      <w:pPr>
-        <w:pStyle w:val="Heading1"/>
-      </w:pPr>
-      <w:bookmarkStart w:id="27" w:name="_Toc151136137"/>
-      <w:r>
-        <w:lastRenderedPageBreak/>
-        <w:t>10. Literatūras un informācijas avotu saraksts</w:t>
-      </w:r>
-      <w:bookmarkEnd w:id="27"/>
     </w:p>
     <w:sectPr>
       <w:pgSz w:w="11906" w:h="16838"/>
@@ -4123,7 +5108,7 @@
           <w:rPr>
             <w:noProof/>
           </w:rPr>
-          <w:t>10</w:t>
+          <w:t>18</w:t>
         </w:r>
         <w:r>
           <w:fldChar w:fldCharType="end"/>
@@ -5410,7 +6395,7 @@
 </file>
 
 <file path=customXml/itemProps1.xml><?xml version="1.0" encoding="utf-8"?>
-<ds:datastoreItem xmlns:ds="http://schemas.openxmlformats.org/officeDocument/2006/customXml" ds:itemID="{F5E05804-9868-457C-BFF3-FA216461650B}">
+<ds:datastoreItem xmlns:ds="http://schemas.openxmlformats.org/officeDocument/2006/customXml" ds:itemID="{0F071F5A-291A-42AA-8EF1-CC472E908EC4}">
   <ds:schemaRefs>
     <ds:schemaRef ds:uri="http://schemas.openxmlformats.org/officeDocument/2006/bibliography"/>
   </ds:schemaRefs>

</xml_diff>

<commit_message>
Projekts līdz galam pabeigts, Dokumentācija uzrakstīta
</commit_message>
<xml_diff>
--- a/Tehniskā Dokumentācija.docx
+++ b/Tehniskā Dokumentācija.docx
@@ -133,7 +133,13 @@
           <w:szCs w:val="28"/>
         </w:rPr>
         <w:tab/>
-        <w:t>….........................................................</w:t>
+      </w:r>
+      <w:r>
+        <w:rPr>
+          <w:sz w:val="28"/>
+          <w:szCs w:val="28"/>
+        </w:rPr>
+        <w:t>Programmēšanas tehniķis</w:t>
       </w:r>
     </w:p>
     <w:p>
@@ -165,38 +171,82 @@
           <w:szCs w:val="28"/>
         </w:rPr>
         <w:tab/>
-        <w:t>….....................................</w:t>
-      </w:r>
-    </w:p>
-    <w:p>
-      <w:pPr>
-        <w:ind w:firstLine="0"/>
+      </w:r>
+      <w:r>
         <w:rPr>
           <w:sz w:val="28"/>
           <w:szCs w:val="28"/>
         </w:rPr>
-      </w:pPr>
-      <w:r>
+        <w:t>4PT</w:t>
+      </w:r>
+    </w:p>
+    <w:p>
+      <w:pPr>
+        <w:ind w:firstLine="0"/>
         <w:rPr>
           <w:sz w:val="28"/>
           <w:szCs w:val="28"/>
         </w:rPr>
-        <w:t>Projekta izstrādātājs</w:t>
-      </w:r>
+      </w:pPr>
       <w:r>
         <w:rPr>
           <w:sz w:val="28"/>
           <w:szCs w:val="28"/>
         </w:rPr>
-        <w:tab/>
+        <w:t>Projekta izstrādā</w:t>
       </w:r>
       <w:r>
         <w:rPr>
           <w:sz w:val="28"/>
           <w:szCs w:val="28"/>
         </w:rPr>
+        <w:t>tājs</w:t>
+      </w:r>
+      <w:r>
+        <w:rPr>
+          <w:sz w:val="28"/>
+          <w:szCs w:val="28"/>
+        </w:rPr>
         <w:tab/>
-        <w:t>Kristers Emīls Černiševs ......</w:t>
+      </w:r>
+      <w:r>
+        <w:rPr>
+          <w:sz w:val="28"/>
+          <w:szCs w:val="28"/>
+        </w:rPr>
+        <w:tab/>
+      </w:r>
+      <w:proofErr w:type="spellStart"/>
+      <w:r>
+        <w:rPr>
+          <w:sz w:val="28"/>
+          <w:szCs w:val="28"/>
+        </w:rPr>
+        <w:t>Kristers</w:t>
+      </w:r>
+      <w:proofErr w:type="spellEnd"/>
+      <w:r>
+        <w:rPr>
+          <w:sz w:val="28"/>
+          <w:szCs w:val="28"/>
+        </w:rPr>
+        <w:t xml:space="preserve"> Emīls </w:t>
+      </w:r>
+      <w:proofErr w:type="spellStart"/>
+      <w:r>
+        <w:rPr>
+          <w:sz w:val="28"/>
+          <w:szCs w:val="28"/>
+        </w:rPr>
+        <w:t>Černiševs</w:t>
+      </w:r>
+      <w:proofErr w:type="spellEnd"/>
+      <w:r>
+        <w:rPr>
+          <w:sz w:val="28"/>
+          <w:szCs w:val="28"/>
+        </w:rPr>
+        <w:t xml:space="preserve"> </w:t>
       </w:r>
     </w:p>
     <w:p>
@@ -222,7 +272,14 @@
           <w:sz w:val="28"/>
           <w:szCs w:val="28"/>
         </w:rPr>
-        <w:t>Eksāmena datums  2024.gada__________</w:t>
+        <w:t>Eksāmena datums  2024.gada</w:t>
+      </w:r>
+      <w:r>
+        <w:rPr>
+          <w:sz w:val="28"/>
+          <w:szCs w:val="28"/>
+        </w:rPr>
+        <w:t xml:space="preserve"> 20. jūnijs</w:t>
       </w:r>
     </w:p>
     <w:p>
@@ -1311,7 +1368,7 @@
     </w:p>
     <w:p>
       <w:r>
-        <w:t>Tēmas galvenā doma ir izveidot autobusu kustības saraksta informatīvo sistēmu priekš Kuldīgas autoostas. Mērķis ir izveidot sistēmu kurā tiks parādīta autobusa kustības - ierašanās un izbraukšana no autoostas. Šī sistēma tiks ievietota autoostas telpās esošajos ekrānos ar domu lai cilvēki varētu redzēt, kad iebrauc viņiem nepieciešamais autobuss un kad tas autobuss izbrauks no autoostas un ar apmēram norādītu laiku, kad tas ieradīsies noteiktajā galapunktā. Sistēmai būs uzlabots dizains, kā arī pievienotas citas jaunas lietas, kā piemēram doma ir iezīmēt autobusus kuri tuvojās autoostai piemēram pēc 10 minūtēm un līdzīgi tam norādīt ari to, kā autobuss atiet no autoostas. Ar autobusu laiku iezīmēšanu domāts ir, kad tiks iekrāsots noteiktais maršruts ar kādu krāsu lai tas vairāk iekristu acīs un varētu saprast, ka tas drīz ieradīsies vai drīz izies no autoostas.</w:t>
+        <w:t>Tēmas galvenā doma ir izveidot autobusu kustības saraksta informatīvo sistēmu priekš Kuldīgas autoostas. Mērķis ir izveidot sistēmu kurā tiks parādīta autobusa kustības - ierašanās un izbraukšana no autoostas. Šī sistēma tiks ievietota autoostas telpās esošajos ekrānos ar domu lai cilvēki varētu redzēt, kad iebrauc viņiem nepieciešamais autobuss un kad tas autobuss izbrauks no autoostas un ar apmēram norādītu laiku. Sistēmai būs uzlabots dizains, kā arī pievienotas citas jaunas lietas, kā piemēram doma ir iezīmēt autobusus kuri tuvojās autoostai piemēram pēc 10 minūtēm. Ar autobusu laiku iezīmēšanu domāts ir, kad tiks izveidota sadaļa kurā būs noradītu autobusu maršruti un laiki, kuri tuvākajā laika ieradīsies autoosta.</w:t>
       </w:r>
     </w:p>
     <w:p>
@@ -1321,7 +1378,7 @@
     </w:p>
     <w:p>
       <w:r>
-        <w:t>Dokumentā ari tiks izveidots neliels lietotāju ceļvedis, kā apmēram izskatīsies šis projekts uz vietas, jeb autoosta un ko katra krāsa kas iekrāsojas nozīme, piemēram, ko nozīmētu, kad autobusa laiks un maršruts iekrāsojas zaļš, tas piemēram būtu, ka autobuss iebrauc autoosta un, ko piemēram nozīmētu, kad autobusa maršruts un laiks iekrāsotos sarkans, tas piemēram būtu kad autobuss izbrauc no autoostas.</w:t>
+        <w:t>Dokumentā ari tiks izveidots neliels lietotāju ceļvedis, kā apmēram izskatīsies šis projekts uz vietas, jeb autoosta, kā piemēram kura no sadaļām ir tuvāko autobusu maršrutu laiki un kuri ir vienkārši parādītie maršruti kuri tajā dienā ir aktuāli, un piemēram kura ir sadaļa kurā administrators uzrādīs kaut kāda veida izmaiņas.</w:t>
       </w:r>
     </w:p>
     <w:p>
@@ -1367,7 +1424,28 @@
     </w:p>
     <w:p>
       <w:r>
-        <w:t>Autobusa kustības saraksta informatīva sistēma tiks veidota no nulles. Tiks veidots dizains kā šī sistēma tiks parādīta cilvēkiem uz ekrāna autoosta, pēc tam tiks veidota pati sistēma kura norādīs ienākošo un izejošo autobusu laiki. Sistēma būs gatava, kad tā uz ekrāna parādīs visu tuvāko ienākošo un izejošo autobusu laiki, kā arī tiks iezīmēti, jeb iekrāsoti autobusu laiki, kuri ieradīsies pēc desmit līdz trīsdesmit minūtēm ar domu piesaistīt cilvēku uzmanību un nepalaistu garām sava autobusa ierašanos vai izbraukšanu. Šī sistēma ir nepieciešama, jo pašreizēja sistēma, kas ir izveidota un parādīta Kuldīgas autoosta ir novecojusi un ir nepieciešams to uzlabot. Kā arī pašreizēja laikā šādas sistēmas iegūšana nemaz nav tik vienkārša, jo šādu līdzīgu sistēmu nav viegli atrast un iegādāties, jo visas sistēmas maksa labu naudu. Uzlabot ar domu, lai nebūtu vienkārši norādīti laiki, bet arī sistēma parāda to, ka kāds no autobusiem tuvojās un cilvēkiem būtu vieglāk un nebūtu visu laiku jāpārbauda laiks kad autobuss ierodas un kāds ir pašreizējais laiks. Nepieciešamība ir arī dēļ klientu sūdzībām par to, ka esošajā sistēma ir "slider" efekts un dēļ šī efekta klienti nepaspēj pamanīt savu autobusu laiku, pēc tam jāgaida ir līdz atkal parādīsies klienta nepieciešamais autobusa laiks. Tāpēc tiks izveidots tā lai parāda kuri autobusi tuvojās un cilvēkiem nav jāgaida līdz parādās viņiem nepieciešamais laiks, bet drīzāk uzreiz parāda kurš autobuss tuvojās.</w:t>
+        <w:t>Autobusa kustības saraksta informatīva sistēma tiks veidota no nulles. Tiks veidots dizains kā šī sistēma tiks parādīta cilvēkiem uz ekrāna autoosta, pēc tam tiks veidota pati sistēma kura norādīs ienākošo autobusu laiki. Sistēma būs gatava, kad tā uz ekrāna parādīs visu tuvāko ienākošo autobusu laiki, kā arī tiks parādīti atsevišķi maršruti kuri ieradīsies pēc desmit līdz trīsdesmit minūtēm ar domu piesaistīt cilvēku uzmanību un nepalaistu garām sava autobusa ierašanos vai izbraukšanu. Šī sistēma ir nepieciešama, jo pašreizēja sistēma, kas ir izveidota un parādīta Kuldīgas autoosta ir novecojusi un ir nepieciešams to uzlabot. Kā arī pašreizēja laikā šādas sistēmas iegūšana nemaz nav tik vienkārša, jo šādu līdzīgu sistēmu nav viegli atrast un iegādāties, jo visas sistēmas maksa labu naudu. Uzlabot ar domu, lai nebūtu vienkārši norādīti laiki, bet arī sistēma parāda to, ka kāds no autobusiem tuvojās un cilvēkiem būtu vieglāk un nebūtu visu laiku jāpārbauda laiks kad autobuss ierodas un kāds ir pašreizējais laiks. Nepieciešamība ir arī dēļ klientu sūdzībām par to, ka esošajā sistēma ir "</w:t>
+      </w:r>
+      <w:proofErr w:type="spellStart"/>
+      <w:r>
+        <w:t>slider</w:t>
+      </w:r>
+      <w:proofErr w:type="spellEnd"/>
+      <w:r>
+        <w:t>" efekts un dēļ šī efekta klienti nepaspēj pamanīt savu autobusu laiku, pēc tam jāgaida ir līdz atkal parādīsies klienta nepieciešamais autobusa laiks. Tāpēc tiks izveidots tā lai parāda kuri autobusi tuvojās un cilvēkiem nav jāgaida līdz parādās viņiem nepieciešamais laiks, bet drīzāk uzreiz parāda kurš autobuss tuvojās.</w:t>
+      </w:r>
+    </w:p>
+    <w:p>
+      <w:r>
+        <w:t xml:space="preserve">Autobusa kustības sistēmai klāt  tiks pievienota administratora pieslēgšanas daļa kura administratoram būs iespēja mainīt autobusu maršrutu, autobusu laiku daudzumu uz ekrāna lai uz ekrāna nebūtu vairāki laiki sarakstīti ar mazākiem burtiem, bet ir ar treknākiem burtiem un tuvākie laiki atzīmēti. Administratora klāt vel būs iespēja pievienot jaunus </w:t>
+      </w:r>
+      <w:proofErr w:type="spellStart"/>
+      <w:r>
+        <w:t>administrātorus</w:t>
+      </w:r>
+      <w:proofErr w:type="spellEnd"/>
+      <w:r>
+        <w:t xml:space="preserve"> , kā arī atjaunināt datus kuri ienākt no autobusu kustības oficiālās mājaslapas. Programmatūras prasību specifikācija</w:t>
       </w:r>
     </w:p>
     <w:p>
@@ -1381,7 +1459,7 @@
         </w:sectPr>
       </w:pPr>
       <w:r>
-        <w:t xml:space="preserve">Autobusa kustības sistēmai klāt  tiks pievienota administratora pieslēgšanas daļa kura administratoram būs iespēja mainīt autobusu maršrutu, autobusu laiku daudzumu uz ekrāna lai uz ekrāna nebūtu vairāki laiki sarakstīti ar mazākiem burtiem, bet ir ar treknākiem burtiem un tuvākie laiki atzīmēti. Administratora klāt vel būs iespēja mainīt krāsas iebraucošajiem un izbraucošajiem autobusiem. Piemēram, ja iebraucošo autobusa krāsa būtu zaļa un administrators var samainīt to krāsu no zaļas piemēram violetu un tas pats arī ir ar izbraucošajiem autobusiem, ja piemēram tā ir sarkana, tad administrators to krāsu var mainīt uz piemēram dzeltenu. </w:t>
+        <w:t xml:space="preserve">. </w:t>
       </w:r>
     </w:p>
     <w:p>
@@ -1430,7 +1508,15 @@
     </w:p>
     <w:p>
       <w:r>
-        <w:t>No īpašnieku puses skatoties manis izveidotais projekts ir uzlabojums no iepriekš izmantotas autoostas sistēmas, dēļ vairākiem uzlabojumiem kas tiks veidoti šim projektam, kā arī samazinās klientu sūdzības par šo sistēmu, tā iemesla dēļ, ka nebūs tik ļoti apgrūtināta maršruta un laika atrašana, dēļ vecās sistēmas “Slideshow” opcijas, kura mainās ik pēc noteikta laikā, bet šajā gadījumā, viss būs atvieglināts tāda veidā, ka tiks uzreiz parādīti tuvākie laiki un maršruti kuri būs aizbraukuši pazudīs līdz tie atkal atgriezīsies.</w:t>
+        <w:t>No īpašnieku puses skatoties manis izveidotais projekts ir uzlabojums no iepriekš izmantotas autoostas sistēmas, dēļ vairākiem uzlabojumiem kas tiks veidoti šim projektam, kā arī samazinās klientu sūdzības par šo sistēmu, tā iemesla dēļ, ka nebūs tik ļoti apgrūtināta maršruta un laika atrašana, dēļ vecās sistēmas “</w:t>
+      </w:r>
+      <w:proofErr w:type="spellStart"/>
+      <w:r>
+        <w:t>Slideshow</w:t>
+      </w:r>
+      <w:proofErr w:type="spellEnd"/>
+      <w:r>
+        <w:t>” opcijas, kura mainās ik pēc noteikta laikā, bet šajā gadījumā, viss būs atvieglināts tāda veidā, ka tiks uzreiz parādīti tuvākie laiki un maršruti kuri būs aizbraukuši pazudīs līdz tie atkal atgriezīsies.</w:t>
       </w:r>
     </w:p>
     <w:p>
@@ -1490,11 +1576,19 @@
           <w:u w:val="single"/>
         </w:rPr>
       </w:pPr>
+      <w:proofErr w:type="spellStart"/>
       <w:r>
         <w:rPr>
           <w:u w:val="single"/>
         </w:rPr>
-        <w:t>Ievaddati:</w:t>
+        <w:t>Ievaddati</w:t>
+      </w:r>
+      <w:proofErr w:type="spellEnd"/>
+      <w:r>
+        <w:rPr>
+          <w:u w:val="single"/>
+        </w:rPr>
+        <w:t>:</w:t>
       </w:r>
     </w:p>
     <w:p>
@@ -1535,11 +1629,19 @@
           <w:u w:val="single"/>
         </w:rPr>
       </w:pPr>
+      <w:proofErr w:type="spellStart"/>
       <w:r>
         <w:rPr>
           <w:u w:val="single"/>
         </w:rPr>
-        <w:t>Izvaddati:</w:t>
+        <w:t>Izvaddati</w:t>
+      </w:r>
+      <w:proofErr w:type="spellEnd"/>
+      <w:r>
+        <w:rPr>
+          <w:u w:val="single"/>
+        </w:rPr>
+        <w:t>:</w:t>
       </w:r>
     </w:p>
     <w:p>
@@ -1593,11 +1695,19 @@
           <w:u w:val="single"/>
         </w:rPr>
       </w:pPr>
+      <w:proofErr w:type="spellStart"/>
       <w:r>
         <w:rPr>
           <w:u w:val="single"/>
         </w:rPr>
-        <w:t>Ievaddati:</w:t>
+        <w:t>Ievaddati</w:t>
+      </w:r>
+      <w:proofErr w:type="spellEnd"/>
+      <w:r>
+        <w:rPr>
+          <w:u w:val="single"/>
+        </w:rPr>
+        <w:t>:</w:t>
       </w:r>
     </w:p>
     <w:p>
@@ -1637,11 +1747,19 @@
           <w:u w:val="single"/>
         </w:rPr>
       </w:pPr>
+      <w:proofErr w:type="spellStart"/>
       <w:r>
         <w:rPr>
           <w:u w:val="single"/>
         </w:rPr>
-        <w:t>Izvaddati:</w:t>
+        <w:t>Izvaddati</w:t>
+      </w:r>
+      <w:proofErr w:type="spellEnd"/>
+      <w:r>
+        <w:rPr>
+          <w:u w:val="single"/>
+        </w:rPr>
+        <w:t>:</w:t>
       </w:r>
     </w:p>
     <w:p>
@@ -1651,6 +1769,9 @@
       <w:r>
         <w:t>Mājaslapa tiek attiecīgā citā sadaļa parāda iebraucošo autobusu maršrutu un laiku.</w:t>
       </w:r>
+      <w:r>
+        <w:t>.</w:t>
+      </w:r>
     </w:p>
     <w:p>
       <w:pPr>
@@ -1663,7 +1784,13 @@
         <w:rPr>
           <w:b/>
         </w:rPr>
-        <w:t>P.3 Funkcija “Izbraukšana”</w:t>
+        <w:t>P.3</w:t>
+      </w:r>
+      <w:r>
+        <w:rPr>
+          <w:b/>
+        </w:rPr>
+        <w:t xml:space="preserve"> Administratora ielogošanās</w:t>
       </w:r>
     </w:p>
     <w:p>
@@ -1685,7 +1812,7 @@
         <w:ind w:firstLine="720"/>
       </w:pPr>
       <w:r>
-        <w:t>Funkcija nodrošina to, ka izbraucošie autobusi parādās atsevišķa sadaļā kopā ar laiku.</w:t>
+        <w:t>Funkcija nodrošina to, ka administrācija ir spējīga ielogoties mājaslapa.</w:t>
       </w:r>
     </w:p>
     <w:p>
@@ -1695,113 +1822,19 @@
           <w:u w:val="single"/>
         </w:rPr>
       </w:pPr>
+      <w:proofErr w:type="spellStart"/>
       <w:r>
         <w:rPr>
           <w:u w:val="single"/>
         </w:rPr>
-        <w:t>Ievaddati:</w:t>
-      </w:r>
-    </w:p>
-    <w:p>
-      <w:pPr>
-        <w:ind w:firstLine="720"/>
-      </w:pPr>
-      <w:r>
-        <w:t>No datubāzes izvilkti tuvākā laikā izbraucošie autobusu laiki un maršruti.</w:t>
-      </w:r>
-    </w:p>
-    <w:p>
-      <w:pPr>
-        <w:ind w:firstLine="720"/>
+        <w:t>Ievaddati</w:t>
+      </w:r>
+      <w:proofErr w:type="spellEnd"/>
+      <w:r>
         <w:rPr>
           <w:u w:val="single"/>
         </w:rPr>
-      </w:pPr>
-      <w:r>
-        <w:rPr>
-          <w:u w:val="single"/>
-        </w:rPr>
-        <w:t>Apstrāde:</w:t>
-      </w:r>
-    </w:p>
-    <w:p>
-      <w:pPr>
-        <w:ind w:firstLine="720"/>
-      </w:pPr>
-      <w:r>
-        <w:t>Mājaslapā tiek attiecīgā citā sadaļa parāda izbraucošo autobusu maršrutu un laiku.</w:t>
-      </w:r>
-    </w:p>
-    <w:p>
-      <w:pPr>
-        <w:ind w:firstLine="720"/>
-        <w:rPr>
-          <w:u w:val="single"/>
-        </w:rPr>
-      </w:pPr>
-      <w:r>
-        <w:rPr>
-          <w:u w:val="single"/>
-        </w:rPr>
-        <w:t>Izvaddati:</w:t>
-      </w:r>
-    </w:p>
-    <w:p>
-      <w:pPr>
-        <w:ind w:firstLine="720"/>
-      </w:pPr>
-      <w:r>
-        <w:t>Mājaslapā tiek iekrāsots ar sarkanu krāsu autobusa dati, kas izbrauc no autoostas.</w:t>
-      </w:r>
-    </w:p>
-    <w:p>
-      <w:pPr>
-        <w:ind w:firstLine="720"/>
-        <w:rPr>
-          <w:b/>
-        </w:rPr>
-      </w:pPr>
-      <w:r>
-        <w:rPr>
-          <w:b/>
-        </w:rPr>
-        <w:t>P.4 Administratora ielogošanās</w:t>
-      </w:r>
-    </w:p>
-    <w:p>
-      <w:pPr>
-        <w:ind w:firstLine="720"/>
-        <w:rPr>
-          <w:u w:val="single"/>
-        </w:rPr>
-      </w:pPr>
-      <w:r>
-        <w:rPr>
-          <w:u w:val="single"/>
-        </w:rPr>
-        <w:t>Mērķis:</w:t>
-      </w:r>
-    </w:p>
-    <w:p>
-      <w:pPr>
-        <w:ind w:firstLine="720"/>
-      </w:pPr>
-      <w:r>
-        <w:t>Funkcija nodrošina to, ka administrācija ir spējīga ielogoties mājaslapa.</w:t>
-      </w:r>
-    </w:p>
-    <w:p>
-      <w:pPr>
-        <w:ind w:firstLine="720"/>
-        <w:rPr>
-          <w:u w:val="single"/>
-        </w:rPr>
-      </w:pPr>
-      <w:r>
-        <w:rPr>
-          <w:u w:val="single"/>
-        </w:rPr>
-        <w:t>Ievaddati:</w:t>
+        <w:t>:</w:t>
       </w:r>
     </w:p>
     <w:p>
@@ -1899,6 +1932,7 @@
                 <w:szCs w:val="20"/>
               </w:rPr>
             </w:pPr>
+            <w:proofErr w:type="spellStart"/>
             <w:r>
               <w:rPr>
                 <w:sz w:val="20"/>
@@ -1906,6 +1940,7 @@
               </w:rPr>
               <w:t>Varchar</w:t>
             </w:r>
+            <w:proofErr w:type="spellEnd"/>
           </w:p>
         </w:tc>
       </w:tr>
@@ -1970,6 +2005,7 @@
                 <w:szCs w:val="20"/>
               </w:rPr>
             </w:pPr>
+            <w:proofErr w:type="spellStart"/>
             <w:r>
               <w:rPr>
                 <w:sz w:val="20"/>
@@ -1977,6 +2013,7 @@
               </w:rPr>
               <w:t>Varchar</w:t>
             </w:r>
+            <w:proofErr w:type="spellEnd"/>
           </w:p>
         </w:tc>
       </w:tr>
@@ -2017,37 +2054,48 @@
           <w:u w:val="single"/>
         </w:rPr>
       </w:pPr>
+      <w:proofErr w:type="spellStart"/>
       <w:r>
         <w:rPr>
           <w:u w:val="single"/>
         </w:rPr>
-        <w:t>Izvaddati:</w:t>
+        <w:t>Izvaddati</w:t>
+      </w:r>
+      <w:proofErr w:type="spellEnd"/>
+      <w:r>
+        <w:rPr>
+          <w:u w:val="single"/>
+        </w:rPr>
+        <w:t>:</w:t>
       </w:r>
     </w:p>
     <w:p>
       <w:pPr>
         <w:ind w:firstLine="720"/>
-        <w:sectPr>
-          <w:footerReference w:type="default" r:id="rId11"/>
-          <w:pgSz w:w="11906" w:h="16838"/>
-          <w:pgMar w:top="1418" w:right="1134" w:bottom="1134" w:left="1134" w:header="709" w:footer="709" w:gutter="0"/>
-          <w:cols w:space="708"/>
-          <w:titlePg/>
-          <w:docGrid w:linePitch="360"/>
-        </w:sectPr>
-      </w:pPr>
-      <w:r>
-        <w:t>Tiek parādīta administrātora sadaļa iekš mājaslapas</w:t>
-      </w:r>
-    </w:p>
-    <w:p>
-      <w:pPr>
-        <w:ind w:firstLine="0"/>
-      </w:pPr>
+      </w:pPr>
+      <w:r>
+        <w:t xml:space="preserve">Tiek parādīta </w:t>
+      </w:r>
+      <w:proofErr w:type="spellStart"/>
+      <w:r>
+        <w:t>admin</w:t>
+      </w:r>
+      <w:r>
+        <w:t>istrātora</w:t>
+      </w:r>
+      <w:proofErr w:type="spellEnd"/>
+      <w:r>
+        <w:t xml:space="preserve"> sadaļa iekš mājaslapa</w:t>
+      </w:r>
     </w:p>
     <w:p>
       <w:pPr>
         <w:ind w:firstLine="720"/>
+      </w:pPr>
+    </w:p>
+    <w:p>
+      <w:pPr>
+        <w:ind w:firstLine="720"/>
         <w:rPr>
           <w:b/>
         </w:rPr>
@@ -2056,7 +2104,13 @@
         <w:rPr>
           <w:b/>
         </w:rPr>
-        <w:t>P.5 Funkcija “Rādīto maršrutu daudzums”</w:t>
+        <w:t>P.4</w:t>
+      </w:r>
+      <w:r>
+        <w:rPr>
+          <w:b/>
+        </w:rPr>
+        <w:t xml:space="preserve"> Funkcija “Rādīto maršrutu daudzums”</w:t>
       </w:r>
     </w:p>
     <w:p>
@@ -2088,11 +2142,19 @@
           <w:u w:val="single"/>
         </w:rPr>
       </w:pPr>
+      <w:proofErr w:type="spellStart"/>
       <w:r>
         <w:rPr>
           <w:u w:val="single"/>
         </w:rPr>
-        <w:t>Ievaddati:</w:t>
+        <w:t>Ievaddati</w:t>
+      </w:r>
+      <w:proofErr w:type="spellEnd"/>
+      <w:r>
+        <w:rPr>
+          <w:u w:val="single"/>
+        </w:rPr>
+        <w:t>:</w:t>
       </w:r>
     </w:p>
     <w:p>
@@ -2122,7 +2184,15 @@
         <w:ind w:firstLine="720"/>
       </w:pPr>
       <w:r>
-        <w:t>Tiek pārbaudīts uz kādu daudzumu tiek mainīts, mainot dizainu vieglākai saskatamībai.</w:t>
+        <w:t xml:space="preserve">Tiek pārbaudīts uz kādu daudzumu tiek mainīts, mainot dizainu vieglākai </w:t>
+      </w:r>
+      <w:proofErr w:type="spellStart"/>
+      <w:r>
+        <w:t>saskatamībai</w:t>
+      </w:r>
+      <w:proofErr w:type="spellEnd"/>
+      <w:r>
+        <w:t>.</w:t>
       </w:r>
     </w:p>
     <w:p>
@@ -2132,11 +2202,19 @@
           <w:u w:val="single"/>
         </w:rPr>
       </w:pPr>
+      <w:proofErr w:type="spellStart"/>
       <w:r>
         <w:rPr>
           <w:u w:val="single"/>
         </w:rPr>
-        <w:t>Izvaddati:</w:t>
+        <w:t>Izvaddati</w:t>
+      </w:r>
+      <w:proofErr w:type="spellEnd"/>
+      <w:r>
+        <w:rPr>
+          <w:u w:val="single"/>
+        </w:rPr>
+        <w:t>:</w:t>
       </w:r>
     </w:p>
     <w:p>
@@ -2144,6 +2222,7 @@
         <w:ind w:firstLine="720"/>
       </w:pPr>
       <w:r>
+        <w:lastRenderedPageBreak/>
         <w:t>Mājaslapā mainās autobusu maršrutu daudzums, mainās teksta fonta izmērs.</w:t>
       </w:r>
     </w:p>
@@ -2158,7 +2237,13 @@
         <w:rPr>
           <w:b/>
         </w:rPr>
-        <w:t>P.6 Funkcijas “Izbraukšana” krāsas maiņa</w:t>
+        <w:t>P.5</w:t>
+      </w:r>
+      <w:r>
+        <w:rPr>
+          <w:b/>
+        </w:rPr>
+        <w:t xml:space="preserve"> Funkcija “Papildus sadaļa”</w:t>
       </w:r>
     </w:p>
     <w:p>
@@ -2180,7 +2265,7 @@
         <w:ind w:firstLine="720"/>
       </w:pPr>
       <w:r>
-        <w:t>Funkcija nodrošina to, ka var mainīt izbraucošo autobusu iezīmējošo krāsu.</w:t>
+        <w:t>Paziņot par kāda maršruta kavēšanos, atcelšanos vai kādi maršruti kursē svētku laikos</w:t>
       </w:r>
     </w:p>
     <w:p>
@@ -2190,33 +2275,71 @@
           <w:u w:val="single"/>
         </w:rPr>
       </w:pPr>
+      <w:proofErr w:type="spellStart"/>
       <w:r>
         <w:rPr>
           <w:u w:val="single"/>
         </w:rPr>
-        <w:t>Ievaddati:</w:t>
+        <w:t>Ievaddati</w:t>
+      </w:r>
+      <w:proofErr w:type="spellEnd"/>
+      <w:r>
+        <w:rPr>
+          <w:u w:val="single"/>
+        </w:rPr>
+        <w:t>:</w:t>
+      </w:r>
+    </w:p>
+    <w:p>
+      <w:pPr>
+        <w:ind w:left="720" w:firstLine="0"/>
+      </w:pPr>
+      <w:r>
+        <w:t>Ievada noteiktos datumus kuros kāds maršruts atceļas vai svētku datumus un maršrutus kuri nekursē noteiktajos datumos</w:t>
       </w:r>
     </w:p>
     <w:p>
       <w:pPr>
         <w:ind w:firstLine="720"/>
-      </w:pPr>
-      <w:r>
-        <w:t>Izvēlās uz kādu krāsu vēlās nomainīt izbraucošajiem autobusiem.</w:t>
+        <w:rPr>
+          <w:u w:val="single"/>
+        </w:rPr>
+      </w:pPr>
+      <w:r>
+        <w:rPr>
+          <w:u w:val="single"/>
+        </w:rPr>
+        <w:t>Apstrāde:</w:t>
       </w:r>
     </w:p>
     <w:p>
       <w:pPr>
         <w:ind w:firstLine="720"/>
+      </w:pPr>
+      <w:r>
+        <w:t>Pārbauda kādi maršruti neatrodas noteiktajos datumos</w:t>
+      </w:r>
+    </w:p>
+    <w:p>
+      <w:pPr>
+        <w:ind w:firstLine="720"/>
         <w:rPr>
           <w:u w:val="single"/>
         </w:rPr>
       </w:pPr>
+      <w:proofErr w:type="spellStart"/>
       <w:r>
         <w:rPr>
           <w:u w:val="single"/>
         </w:rPr>
-        <w:t>Apstrāde:</w:t>
+        <w:t>Izvaddati</w:t>
+      </w:r>
+      <w:proofErr w:type="spellEnd"/>
+      <w:r>
+        <w:rPr>
+          <w:u w:val="single"/>
+        </w:rPr>
+        <w:t>:</w:t>
       </w:r>
     </w:p>
     <w:p>
@@ -2224,13 +2347,41 @@
         <w:ind w:firstLine="720"/>
       </w:pPr>
       <w:r>
-        <w:t>Tiek pārbaudīts vai izvēlētā krāsa ir pieejama.</w:t>
+        <w:t xml:space="preserve">Mājaslapas apakšējā sadaļa neliels paziņojums par </w:t>
+      </w:r>
+      <w:proofErr w:type="spellStart"/>
+      <w:r>
+        <w:t>kavēšānos</w:t>
+      </w:r>
+      <w:proofErr w:type="spellEnd"/>
+      <w:r>
+        <w:t>/atcelšanos</w:t>
       </w:r>
     </w:p>
     <w:p>
       <w:pPr>
         <w:ind w:firstLine="720"/>
         <w:rPr>
+          <w:b/>
+        </w:rPr>
+      </w:pPr>
+      <w:r>
+        <w:rPr>
+          <w:b/>
+        </w:rPr>
+        <w:t>P.6</w:t>
+      </w:r>
+      <w:r>
+        <w:rPr>
+          <w:b/>
+        </w:rPr>
+        <w:t xml:space="preserve"> Funkcija “Pulkstenis”</w:t>
+      </w:r>
+    </w:p>
+    <w:p>
+      <w:pPr>
+        <w:ind w:firstLine="720"/>
+        <w:rPr>
           <w:u w:val="single"/>
         </w:rPr>
       </w:pPr>
@@ -2238,7 +2389,7 @@
         <w:rPr>
           <w:u w:val="single"/>
         </w:rPr>
-        <w:t>Izvaddati:</w:t>
+        <w:t>Mērķis:</w:t>
       </w:r>
     </w:p>
     <w:p>
@@ -2246,13 +2397,73 @@
         <w:ind w:firstLine="720"/>
       </w:pPr>
       <w:r>
-        <w:t>Izbraucošo autobusu iekrāsotā sadaļa maina krāsu no sarkanas uz citu.</w:t>
+        <w:t>Funkcija parādīs mājaslapā pulksteni ar pareizu laiku lai klienti zinātu, kāds ir pašlaik pulkstenis</w:t>
       </w:r>
     </w:p>
     <w:p>
       <w:pPr>
         <w:ind w:firstLine="720"/>
         <w:rPr>
+          <w:u w:val="single"/>
+        </w:rPr>
+      </w:pPr>
+      <w:proofErr w:type="spellStart"/>
+      <w:r>
+        <w:rPr>
+          <w:u w:val="single"/>
+        </w:rPr>
+        <w:t>Ievaddati</w:t>
+      </w:r>
+      <w:proofErr w:type="spellEnd"/>
+      <w:r>
+        <w:rPr>
+          <w:u w:val="single"/>
+        </w:rPr>
+        <w:t>:</w:t>
+      </w:r>
+    </w:p>
+    <w:p>
+      <w:pPr>
+        <w:ind w:firstLine="720"/>
+      </w:pPr>
+      <w:r>
+        <w:t>Tiek izvēlēts pašlaik esošais laiks</w:t>
+      </w:r>
+    </w:p>
+    <w:p>
+      <w:pPr>
+        <w:ind w:firstLine="720"/>
+        <w:rPr>
+          <w:u w:val="single"/>
+        </w:rPr>
+      </w:pPr>
+      <w:proofErr w:type="spellStart"/>
+      <w:r>
+        <w:rPr>
+          <w:u w:val="single"/>
+        </w:rPr>
+        <w:t>Izvaddati</w:t>
+      </w:r>
+      <w:proofErr w:type="spellEnd"/>
+      <w:r>
+        <w:rPr>
+          <w:u w:val="single"/>
+        </w:rPr>
+        <w:t>:</w:t>
+      </w:r>
+    </w:p>
+    <w:p>
+      <w:pPr>
+        <w:ind w:firstLine="720"/>
+      </w:pPr>
+      <w:r>
+        <w:t>Stūri tiek parādīts cik pulkstenis ir tajā brīdi</w:t>
+      </w:r>
+    </w:p>
+    <w:p>
+      <w:pPr>
+        <w:ind w:firstLine="720"/>
+        <w:rPr>
           <w:b/>
         </w:rPr>
       </w:pPr>
@@ -2260,7 +2471,27 @@
         <w:rPr>
           <w:b/>
         </w:rPr>
-        <w:t>P.7 Funkcijas “Iebraukšana” krāsas maiņa</w:t>
+        <w:t>P.7</w:t>
+      </w:r>
+      <w:r>
+        <w:rPr>
+          <w:b/>
+        </w:rPr>
+        <w:t xml:space="preserve"> Funkcija “Pievienot </w:t>
+      </w:r>
+      <w:proofErr w:type="spellStart"/>
+      <w:r>
+        <w:rPr>
+          <w:b/>
+        </w:rPr>
+        <w:t>apakšsadaļu</w:t>
+      </w:r>
+      <w:proofErr w:type="spellEnd"/>
+      <w:r>
+        <w:rPr>
+          <w:b/>
+        </w:rPr>
+        <w:t>”</w:t>
       </w:r>
     </w:p>
     <w:p>
@@ -2282,7 +2513,7 @@
         <w:ind w:firstLine="720"/>
       </w:pPr>
       <w:r>
-        <w:t>Funkcija nodrošina to, ka var mainīt iebraucošo autobusu iezīmējošo krāsu</w:t>
+        <w:t>Mērķis ir dot iespēju administrācijai mainīt kāds teksts tiek norādīts zemākā sadaļa, ka arī ievadīt cik ilgi šī zemāk esoša informācija tiks parādīta</w:t>
       </w:r>
     </w:p>
     <w:p>
@@ -2292,296 +2523,19 @@
           <w:u w:val="single"/>
         </w:rPr>
       </w:pPr>
+      <w:proofErr w:type="spellStart"/>
       <w:r>
         <w:rPr>
           <w:u w:val="single"/>
         </w:rPr>
-        <w:t>Ievaddati:</w:t>
-      </w:r>
-    </w:p>
-    <w:p>
-      <w:pPr>
-        <w:ind w:firstLine="720"/>
-      </w:pPr>
-      <w:r>
-        <w:t>Izvēlās uz kādu krāsu vēlās nomainīt iebraucošajiem autobusiem</w:t>
-      </w:r>
-    </w:p>
-    <w:p>
-      <w:pPr>
-        <w:ind w:firstLine="720"/>
+        <w:t>Ievaddati</w:t>
+      </w:r>
+      <w:proofErr w:type="spellEnd"/>
+      <w:r>
         <w:rPr>
           <w:u w:val="single"/>
         </w:rPr>
-      </w:pPr>
-      <w:r>
-        <w:rPr>
-          <w:u w:val="single"/>
-        </w:rPr>
-        <w:t>Apstrāde:</w:t>
-      </w:r>
-    </w:p>
-    <w:p>
-      <w:pPr>
-        <w:ind w:firstLine="720"/>
-      </w:pPr>
-      <w:r>
-        <w:t>Tiek pārbaudīts vai izvēlētā krāsa ir pieejama</w:t>
-      </w:r>
-    </w:p>
-    <w:p>
-      <w:pPr>
-        <w:ind w:firstLine="720"/>
-        <w:rPr>
-          <w:u w:val="single"/>
-        </w:rPr>
-      </w:pPr>
-      <w:r>
-        <w:rPr>
-          <w:u w:val="single"/>
-        </w:rPr>
-        <w:t>Izvaddati:</w:t>
-      </w:r>
-    </w:p>
-    <w:p>
-      <w:pPr>
-        <w:ind w:firstLine="720"/>
-      </w:pPr>
-      <w:r>
-        <w:t>Iebraucošo autobusu iekrāsotā sadaļa maina krāsu no sarkanas uz citu</w:t>
-      </w:r>
-    </w:p>
-    <w:p>
-      <w:pPr>
-        <w:ind w:firstLine="720"/>
-        <w:rPr>
-          <w:b/>
-        </w:rPr>
-      </w:pPr>
-      <w:r>
-        <w:rPr>
-          <w:b/>
-        </w:rPr>
-        <w:t>P.8 Funkcija “Papildus sadaļa”</w:t>
-      </w:r>
-    </w:p>
-    <w:p>
-      <w:pPr>
-        <w:ind w:firstLine="720"/>
-        <w:rPr>
-          <w:u w:val="single"/>
-        </w:rPr>
-      </w:pPr>
-      <w:r>
-        <w:rPr>
-          <w:u w:val="single"/>
-        </w:rPr>
-        <w:t>Mērķis:</w:t>
-      </w:r>
-    </w:p>
-    <w:p>
-      <w:pPr>
-        <w:ind w:firstLine="720"/>
-      </w:pPr>
-      <w:r>
-        <w:t>Paziņot par kāda maršruta kavēšanos, atcelšanos vai kādi maršruti kursē svētku laikos</w:t>
-      </w:r>
-    </w:p>
-    <w:p>
-      <w:pPr>
-        <w:ind w:firstLine="720"/>
-        <w:rPr>
-          <w:u w:val="single"/>
-        </w:rPr>
-      </w:pPr>
-      <w:r>
-        <w:rPr>
-          <w:u w:val="single"/>
-        </w:rPr>
-        <w:t>Ievaddati:</w:t>
-      </w:r>
-    </w:p>
-    <w:p>
-      <w:pPr>
-        <w:ind w:firstLine="720"/>
-      </w:pPr>
-      <w:r>
-        <w:lastRenderedPageBreak/>
-        <w:t>Ievada noteiktos datumus kuros kāds maršruts atceļas vai svētku datumus un maršrutus kuri nekursē noteiktajos datumos</w:t>
-      </w:r>
-    </w:p>
-    <w:p>
-      <w:pPr>
-        <w:ind w:firstLine="720"/>
-        <w:rPr>
-          <w:u w:val="single"/>
-        </w:rPr>
-      </w:pPr>
-      <w:r>
-        <w:rPr>
-          <w:u w:val="single"/>
-        </w:rPr>
-        <w:t>Apstrāde:</w:t>
-      </w:r>
-    </w:p>
-    <w:p>
-      <w:pPr>
-        <w:ind w:firstLine="720"/>
-      </w:pPr>
-      <w:r>
-        <w:t>Pārbauda kādi maršruti neatrodas noteiktajos datumos</w:t>
-      </w:r>
-    </w:p>
-    <w:p>
-      <w:pPr>
-        <w:ind w:firstLine="720"/>
-        <w:rPr>
-          <w:u w:val="single"/>
-        </w:rPr>
-      </w:pPr>
-      <w:r>
-        <w:rPr>
-          <w:u w:val="single"/>
-        </w:rPr>
-        <w:t>Izvaddati:</w:t>
-      </w:r>
-    </w:p>
-    <w:p>
-      <w:pPr>
-        <w:ind w:firstLine="720"/>
-      </w:pPr>
-      <w:r>
-        <w:t>Mājaslapas apakšējā sadaļa neliels paziņojums par kavēšānos/atcelšanos</w:t>
-      </w:r>
-    </w:p>
-    <w:p>
-      <w:pPr>
-        <w:ind w:firstLine="720"/>
-        <w:rPr>
-          <w:b/>
-        </w:rPr>
-      </w:pPr>
-      <w:r>
-        <w:rPr>
-          <w:b/>
-        </w:rPr>
-        <w:t>P.9 Funkcija “Pulkstenis”</w:t>
-      </w:r>
-    </w:p>
-    <w:p>
-      <w:pPr>
-        <w:ind w:firstLine="720"/>
-        <w:rPr>
-          <w:u w:val="single"/>
-        </w:rPr>
-      </w:pPr>
-      <w:r>
-        <w:rPr>
-          <w:u w:val="single"/>
-        </w:rPr>
-        <w:t>Mērķis:</w:t>
-      </w:r>
-    </w:p>
-    <w:p>
-      <w:pPr>
-        <w:ind w:firstLine="720"/>
-      </w:pPr>
-      <w:r>
-        <w:t>Funkcija parādīs mājaslapā pulksteni ar pareizu laiku lai klienti zinātu, kāds ir pašlaik pulkstenis</w:t>
-      </w:r>
-    </w:p>
-    <w:p>
-      <w:pPr>
-        <w:ind w:firstLine="720"/>
-        <w:rPr>
-          <w:u w:val="single"/>
-        </w:rPr>
-      </w:pPr>
-      <w:r>
-        <w:rPr>
-          <w:u w:val="single"/>
-        </w:rPr>
-        <w:t>Ievaddati:</w:t>
-      </w:r>
-    </w:p>
-    <w:p>
-      <w:pPr>
-        <w:ind w:firstLine="720"/>
-      </w:pPr>
-      <w:r>
-        <w:t>Tiek izvēlēts pašlaik esošais laiks</w:t>
-      </w:r>
-    </w:p>
-    <w:p>
-      <w:pPr>
-        <w:ind w:firstLine="720"/>
-        <w:rPr>
-          <w:u w:val="single"/>
-        </w:rPr>
-      </w:pPr>
-      <w:r>
-        <w:rPr>
-          <w:u w:val="single"/>
-        </w:rPr>
-        <w:t>Izvaddati:</w:t>
-      </w:r>
-    </w:p>
-    <w:p>
-      <w:pPr>
-        <w:ind w:firstLine="720"/>
-      </w:pPr>
-      <w:r>
-        <w:t>Stūri tiek parādīts cik pulkstenis ir tajā brīdi</w:t>
-      </w:r>
-    </w:p>
-    <w:p>
-      <w:pPr>
-        <w:ind w:firstLine="720"/>
-        <w:rPr>
-          <w:b/>
-        </w:rPr>
-      </w:pPr>
-      <w:r>
-        <w:rPr>
-          <w:b/>
-        </w:rPr>
-        <w:t>P.10 Funkcija “Pievienot apakšsadaļu”</w:t>
-      </w:r>
-    </w:p>
-    <w:p>
-      <w:pPr>
-        <w:ind w:firstLine="720"/>
-        <w:rPr>
-          <w:u w:val="single"/>
-        </w:rPr>
-      </w:pPr>
-      <w:r>
-        <w:rPr>
-          <w:u w:val="single"/>
-        </w:rPr>
-        <w:t>Mērķis:</w:t>
-      </w:r>
-    </w:p>
-    <w:p>
-      <w:pPr>
-        <w:ind w:firstLine="720"/>
-      </w:pPr>
-      <w:r>
-        <w:t>Mērķis ir dot iespēju administrācijai mainīt kāds teksts tiek norādīts zemākā sadaļa, ka arī ievadīt cik ilgi šī zemāk esoša informācija tiks parādīta</w:t>
-      </w:r>
-    </w:p>
-    <w:p>
-      <w:pPr>
-        <w:ind w:firstLine="720"/>
-        <w:rPr>
-          <w:u w:val="single"/>
-        </w:rPr>
-      </w:pPr>
-      <w:r>
-        <w:rPr>
-          <w:u w:val="single"/>
-        </w:rPr>
-        <w:t>Ievaddati:</w:t>
+        <w:t>:</w:t>
       </w:r>
     </w:p>
     <w:p>
@@ -2655,6 +2609,7 @@
                 <w:szCs w:val="20"/>
               </w:rPr>
             </w:pPr>
+            <w:proofErr w:type="spellStart"/>
             <w:r>
               <w:rPr>
                 <w:sz w:val="20"/>
@@ -2662,6 +2617,7 @@
               </w:rPr>
               <w:t>Varchar</w:t>
             </w:r>
+            <w:proofErr w:type="spellEnd"/>
           </w:p>
         </w:tc>
       </w:tr>
@@ -2703,6 +2659,7 @@
                 <w:szCs w:val="20"/>
               </w:rPr>
             </w:pPr>
+            <w:proofErr w:type="spellStart"/>
             <w:r>
               <w:rPr>
                 <w:sz w:val="20"/>
@@ -2710,6 +2667,7 @@
               </w:rPr>
               <w:t>DateTime</w:t>
             </w:r>
+            <w:proofErr w:type="spellEnd"/>
           </w:p>
         </w:tc>
       </w:tr>
@@ -2751,6 +2709,7 @@
                 <w:szCs w:val="20"/>
               </w:rPr>
             </w:pPr>
+            <w:proofErr w:type="spellStart"/>
             <w:r>
               <w:rPr>
                 <w:sz w:val="20"/>
@@ -2758,6 +2717,7 @@
               </w:rPr>
               <w:t>DateTime</w:t>
             </w:r>
+            <w:proofErr w:type="spellEnd"/>
           </w:p>
         </w:tc>
       </w:tr>
@@ -2777,11 +2737,19 @@
           <w:u w:val="single"/>
         </w:rPr>
       </w:pPr>
+      <w:proofErr w:type="spellStart"/>
       <w:r>
         <w:rPr>
           <w:u w:val="single"/>
         </w:rPr>
-        <w:t>Izvaddati:</w:t>
+        <w:t>Izvaddati</w:t>
+      </w:r>
+      <w:proofErr w:type="spellEnd"/>
+      <w:r>
+        <w:rPr>
+          <w:u w:val="single"/>
+        </w:rPr>
+        <w:t>:</w:t>
       </w:r>
     </w:p>
     <w:p>
@@ -2803,7 +2771,7 @@
         <w:rPr>
           <w:b/>
         </w:rPr>
-        <w:t>P.11 Funkcija “Sinhronizācija ar ATD”</w:t>
+        <w:t>P.10 Funkcija “Sinhronizācija ar ATD”</w:t>
       </w:r>
     </w:p>
     <w:p>
@@ -2833,7 +2801,8 @@
         <w:ind w:firstLine="720"/>
       </w:pPr>
       <w:r>
-        <w:t>Mērķis ir ik pēc nedēļas sinhronizēt datus lai vienmēr parādītu aktuālos maršrutus</w:t>
+        <w:lastRenderedPageBreak/>
+        <w:t>Mērķis ir ik pēc nedēļas vai pēc administratora izvēles ar pogu dota iespēja atjaunināt datus no ATD</w:t>
       </w:r>
     </w:p>
     <w:p>
@@ -2843,34 +2812,19 @@
           <w:u w:val="single"/>
         </w:rPr>
       </w:pPr>
+      <w:proofErr w:type="spellStart"/>
       <w:r>
         <w:rPr>
           <w:u w:val="single"/>
         </w:rPr>
-        <w:t>Ievaddati:</w:t>
-      </w:r>
-    </w:p>
-    <w:p>
-      <w:pPr>
-        <w:pStyle w:val="Sarakstarindkopa"/>
-        <w:numPr>
-          <w:ilvl w:val="0"/>
-          <w:numId w:val="2"/>
-        </w:numPr>
-        <w:jc w:val="right"/>
-        <w:rPr>
-          <w:b/>
-          <w:sz w:val="20"/>
-          <w:szCs w:val="20"/>
-        </w:rPr>
-      </w:pPr>
-      <w:r>
-        <w:rPr>
-          <w:b/>
-          <w:sz w:val="20"/>
-          <w:szCs w:val="20"/>
-        </w:rPr>
-        <w:t>tabula</w:t>
+        <w:t>Ievaddati</w:t>
+      </w:r>
+      <w:proofErr w:type="spellEnd"/>
+      <w:r>
+        <w:rPr>
+          <w:u w:val="single"/>
+        </w:rPr>
+        <w:t>:</w:t>
       </w:r>
     </w:p>
     <w:tbl>
@@ -2898,6 +2852,7 @@
                 <w:szCs w:val="20"/>
               </w:rPr>
             </w:pPr>
+            <w:proofErr w:type="spellStart"/>
             <w:r>
               <w:rPr>
                 <w:sz w:val="20"/>
@@ -2905,6 +2860,7 @@
               </w:rPr>
               <w:t>Route_id</w:t>
             </w:r>
+            <w:proofErr w:type="spellEnd"/>
           </w:p>
         </w:tc>
         <w:tc>
@@ -2926,7 +2882,7 @@
                 <w:sz w:val="20"/>
                 <w:szCs w:val="20"/>
               </w:rPr>
-              <w:t>INT</w:t>
+              <w:t>ID</w:t>
             </w:r>
           </w:p>
         </w:tc>
@@ -2946,6 +2902,7 @@
                 <w:szCs w:val="20"/>
               </w:rPr>
             </w:pPr>
+            <w:proofErr w:type="spellStart"/>
             <w:r>
               <w:rPr>
                 <w:sz w:val="20"/>
@@ -2953,6 +2910,7 @@
               </w:rPr>
               <w:t>Agency_id</w:t>
             </w:r>
+            <w:proofErr w:type="spellEnd"/>
           </w:p>
         </w:tc>
         <w:tc>
@@ -2974,7 +2932,7 @@
                 <w:sz w:val="20"/>
                 <w:szCs w:val="20"/>
               </w:rPr>
-              <w:t>INT</w:t>
+              <w:t>ID</w:t>
             </w:r>
           </w:p>
         </w:tc>
@@ -2994,6 +2952,7 @@
                 <w:szCs w:val="20"/>
               </w:rPr>
             </w:pPr>
+            <w:proofErr w:type="spellStart"/>
             <w:r>
               <w:rPr>
                 <w:sz w:val="20"/>
@@ -3001,6 +2960,7 @@
               </w:rPr>
               <w:t>Route_short_name</w:t>
             </w:r>
+            <w:proofErr w:type="spellEnd"/>
           </w:p>
         </w:tc>
         <w:tc>
@@ -3022,7 +2982,7 @@
                 <w:sz w:val="20"/>
                 <w:szCs w:val="20"/>
               </w:rPr>
-              <w:t>INT</w:t>
+              <w:t>ID</w:t>
             </w:r>
           </w:p>
         </w:tc>
@@ -3042,6 +3002,7 @@
                 <w:szCs w:val="20"/>
               </w:rPr>
             </w:pPr>
+            <w:proofErr w:type="spellStart"/>
             <w:r>
               <w:rPr>
                 <w:sz w:val="20"/>
@@ -3049,6 +3010,7 @@
               </w:rPr>
               <w:t>Route_long_name</w:t>
             </w:r>
+            <w:proofErr w:type="spellEnd"/>
           </w:p>
         </w:tc>
         <w:tc>
@@ -3065,6 +3027,7 @@
                 <w:szCs w:val="20"/>
               </w:rPr>
             </w:pPr>
+            <w:proofErr w:type="spellStart"/>
             <w:r>
               <w:rPr>
                 <w:sz w:val="20"/>
@@ -3072,6 +3035,7 @@
               </w:rPr>
               <w:t>Varchar</w:t>
             </w:r>
+            <w:proofErr w:type="spellEnd"/>
           </w:p>
         </w:tc>
       </w:tr>
@@ -3090,6 +3054,7 @@
                 <w:szCs w:val="20"/>
               </w:rPr>
             </w:pPr>
+            <w:proofErr w:type="spellStart"/>
             <w:r>
               <w:rPr>
                 <w:sz w:val="20"/>
@@ -3097,6 +3062,7 @@
               </w:rPr>
               <w:t>Route_desc</w:t>
             </w:r>
+            <w:proofErr w:type="spellEnd"/>
           </w:p>
         </w:tc>
         <w:tc>
@@ -3113,6 +3079,7 @@
                 <w:szCs w:val="20"/>
               </w:rPr>
             </w:pPr>
+            <w:proofErr w:type="spellStart"/>
             <w:r>
               <w:rPr>
                 <w:sz w:val="20"/>
@@ -3120,6 +3087,7 @@
               </w:rPr>
               <w:t>Varchar</w:t>
             </w:r>
+            <w:proofErr w:type="spellEnd"/>
           </w:p>
         </w:tc>
       </w:tr>
@@ -3138,6 +3106,7 @@
                 <w:szCs w:val="20"/>
               </w:rPr>
             </w:pPr>
+            <w:proofErr w:type="spellStart"/>
             <w:r>
               <w:rPr>
                 <w:sz w:val="20"/>
@@ -3145,6 +3114,7 @@
               </w:rPr>
               <w:t>Route_type</w:t>
             </w:r>
+            <w:proofErr w:type="spellEnd"/>
           </w:p>
         </w:tc>
         <w:tc>
@@ -3166,7 +3136,7 @@
                 <w:sz w:val="20"/>
                 <w:szCs w:val="20"/>
               </w:rPr>
-              <w:t>INT</w:t>
+              <w:t>ID</w:t>
             </w:r>
           </w:p>
         </w:tc>
@@ -3179,12 +3149,19 @@
           <w:u w:val="single"/>
         </w:rPr>
       </w:pPr>
+      <w:proofErr w:type="spellStart"/>
       <w:r>
         <w:rPr>
           <w:u w:val="single"/>
         </w:rPr>
-        <w:lastRenderedPageBreak/>
-        <w:t>Izvaddati:</w:t>
+        <w:t>Izvaddati</w:t>
+      </w:r>
+      <w:proofErr w:type="spellEnd"/>
+      <w:r>
+        <w:rPr>
+          <w:u w:val="single"/>
+        </w:rPr>
+        <w:t>:</w:t>
       </w:r>
     </w:p>
     <w:p>
@@ -3206,7 +3183,13 @@
         <w:rPr>
           <w:b/>
         </w:rPr>
-        <w:t>P.12 Funkcija “Pārskats”</w:t>
+        <w:t>P.9</w:t>
+      </w:r>
+      <w:r>
+        <w:rPr>
+          <w:b/>
+        </w:rPr>
+        <w:t xml:space="preserve"> Funkcija “Pārskats”</w:t>
       </w:r>
     </w:p>
     <w:p>
@@ -3238,11 +3221,19 @@
           <w:u w:val="single"/>
         </w:rPr>
       </w:pPr>
+      <w:proofErr w:type="spellStart"/>
       <w:r>
         <w:rPr>
           <w:u w:val="single"/>
         </w:rPr>
-        <w:t>Ievaddati:</w:t>
+        <w:t>Ievaddati</w:t>
+      </w:r>
+      <w:proofErr w:type="spellEnd"/>
+      <w:r>
+        <w:rPr>
+          <w:u w:val="single"/>
+        </w:rPr>
+        <w:t>:</w:t>
       </w:r>
     </w:p>
     <w:p>
@@ -3340,6 +3331,7 @@
                 <w:szCs w:val="20"/>
               </w:rPr>
             </w:pPr>
+            <w:proofErr w:type="spellStart"/>
             <w:r>
               <w:rPr>
                 <w:sz w:val="20"/>
@@ -3347,6 +3339,7 @@
               </w:rPr>
               <w:t>Varchar</w:t>
             </w:r>
+            <w:proofErr w:type="spellEnd"/>
           </w:p>
         </w:tc>
       </w:tr>
@@ -3411,6 +3404,7 @@
                 <w:szCs w:val="20"/>
               </w:rPr>
             </w:pPr>
+            <w:proofErr w:type="spellStart"/>
             <w:r>
               <w:rPr>
                 <w:sz w:val="20"/>
@@ -3418,6 +3412,7 @@
               </w:rPr>
               <w:t>Varchar</w:t>
             </w:r>
+            <w:proofErr w:type="spellEnd"/>
           </w:p>
         </w:tc>
       </w:tr>
@@ -3429,20 +3424,252 @@
           <w:u w:val="single"/>
         </w:rPr>
       </w:pPr>
+      <w:proofErr w:type="spellStart"/>
       <w:r>
         <w:rPr>
           <w:u w:val="single"/>
         </w:rPr>
-        <w:t>Izvaddati:</w:t>
-      </w:r>
-    </w:p>
-    <w:p>
-      <w:pPr>
+        <w:t>Izvaddati</w:t>
+      </w:r>
+      <w:proofErr w:type="spellEnd"/>
+      <w:r>
+        <w:rPr>
+          <w:u w:val="single"/>
+        </w:rPr>
+        <w:t>:</w:t>
+      </w:r>
+    </w:p>
+    <w:p>
+      <w:pPr>
+        <w:tabs>
+          <w:tab w:val="left" w:pos="6600"/>
+        </w:tabs>
         <w:ind w:firstLine="720"/>
       </w:pPr>
       <w:r>
         <w:t>Administrācijas sadaļa redzēt visus maršrutus pēc kārtas</w:t>
       </w:r>
+    </w:p>
+    <w:p>
+      <w:pPr>
+        <w:ind w:firstLine="720"/>
+        <w:rPr>
+          <w:b/>
+        </w:rPr>
+      </w:pPr>
+      <w:r>
+        <w:rPr>
+          <w:b/>
+        </w:rPr>
+        <w:t>P.10 Funkcija “Pievienot administratoru”</w:t>
+      </w:r>
+    </w:p>
+    <w:p>
+      <w:pPr>
+        <w:ind w:firstLine="720"/>
+        <w:rPr>
+          <w:u w:val="single"/>
+        </w:rPr>
+      </w:pPr>
+      <w:r>
+        <w:rPr>
+          <w:u w:val="single"/>
+        </w:rPr>
+        <w:t>Mērķis:</w:t>
+      </w:r>
+    </w:p>
+    <w:p>
+      <w:pPr>
+        <w:ind w:firstLine="720"/>
+      </w:pPr>
+      <w:r>
+        <w:t>Funkcija nodrošina to, ka administrators var pievienot jaunu administratoru.</w:t>
+      </w:r>
+    </w:p>
+    <w:p>
+      <w:pPr>
+        <w:ind w:firstLine="720"/>
+        <w:rPr>
+          <w:u w:val="single"/>
+        </w:rPr>
+      </w:pPr>
+      <w:proofErr w:type="spellStart"/>
+      <w:r>
+        <w:rPr>
+          <w:u w:val="single"/>
+        </w:rPr>
+        <w:t>Ievaddati</w:t>
+      </w:r>
+      <w:proofErr w:type="spellEnd"/>
+      <w:r>
+        <w:rPr>
+          <w:u w:val="single"/>
+        </w:rPr>
+        <w:t>:</w:t>
+      </w:r>
+    </w:p>
+    <w:p>
+      <w:pPr>
+        <w:ind w:firstLine="720"/>
+      </w:pPr>
+      <w:r>
+        <w:t>Atver administratora sadaļu</w:t>
+      </w:r>
+      <w:r>
+        <w:br/>
+      </w:r>
+      <w:r>
+        <w:tab/>
+        <w:t>Pievieno ierakstus iekš administrator pievienošanas sadaļas</w:t>
+      </w:r>
+      <w:r>
+        <w:br/>
+      </w:r>
+      <w:r>
+        <w:tab/>
+        <w:t>Nospiež “Pievienot” un pievieno jaunu administratoru</w:t>
+      </w:r>
+    </w:p>
+    <w:p>
+      <w:pPr>
+        <w:ind w:firstLine="720"/>
+        <w:rPr>
+          <w:u w:val="single"/>
+        </w:rPr>
+      </w:pPr>
+      <w:r>
+        <w:rPr>
+          <w:u w:val="single"/>
+        </w:rPr>
+        <w:t>Apstrāde:</w:t>
+      </w:r>
+    </w:p>
+    <w:p>
+      <w:pPr>
+        <w:ind w:firstLine="720"/>
+      </w:pPr>
+      <w:r>
+        <w:t>Tiek pārbaudīti tuvākie autobusi kuri ierodas autoosta.</w:t>
+      </w:r>
+    </w:p>
+    <w:p>
+      <w:pPr>
+        <w:ind w:firstLine="720"/>
+        <w:rPr>
+          <w:u w:val="single"/>
+        </w:rPr>
+      </w:pPr>
+      <w:proofErr w:type="spellStart"/>
+      <w:r>
+        <w:rPr>
+          <w:u w:val="single"/>
+        </w:rPr>
+        <w:t>Izvaddati</w:t>
+      </w:r>
+      <w:proofErr w:type="spellEnd"/>
+      <w:r>
+        <w:rPr>
+          <w:u w:val="single"/>
+        </w:rPr>
+        <w:t>:</w:t>
+      </w:r>
+    </w:p>
+    <w:p>
+      <w:pPr>
+        <w:ind w:firstLine="720"/>
+      </w:pPr>
+      <w:r>
+        <w:t>Mājaslapa tiek attiecīgā citā sadaļa parāda iebraucošo autobusu maršrutu un laiku.</w:t>
+      </w:r>
+    </w:p>
+    <w:p>
+      <w:pPr>
+        <w:ind w:firstLine="720"/>
+        <w:rPr>
+          <w:b/>
+        </w:rPr>
+      </w:pPr>
+      <w:r>
+        <w:rPr>
+          <w:b/>
+        </w:rPr>
+        <w:t>P.11 Funkcija “Dzēst administratoru”</w:t>
+      </w:r>
+    </w:p>
+    <w:p>
+      <w:pPr>
+        <w:ind w:firstLine="720"/>
+        <w:rPr>
+          <w:u w:val="single"/>
+        </w:rPr>
+      </w:pPr>
+      <w:r>
+        <w:rPr>
+          <w:u w:val="single"/>
+        </w:rPr>
+        <w:t>Mērķis:</w:t>
+      </w:r>
+    </w:p>
+    <w:p>
+      <w:pPr>
+        <w:ind w:firstLine="720"/>
+      </w:pPr>
+      <w:r>
+        <w:t>Funkcija nodrošina to, ka administrators var izdzēst citus administratorus</w:t>
+      </w:r>
+    </w:p>
+    <w:p>
+      <w:pPr>
+        <w:ind w:firstLine="720"/>
+        <w:rPr>
+          <w:u w:val="single"/>
+        </w:rPr>
+      </w:pPr>
+      <w:proofErr w:type="spellStart"/>
+      <w:r>
+        <w:rPr>
+          <w:u w:val="single"/>
+        </w:rPr>
+        <w:t>Ievaddati</w:t>
+      </w:r>
+      <w:proofErr w:type="spellEnd"/>
+      <w:r>
+        <w:rPr>
+          <w:u w:val="single"/>
+        </w:rPr>
+        <w:t>:</w:t>
+      </w:r>
+    </w:p>
+    <w:p>
+      <w:pPr>
+        <w:ind w:firstLine="720"/>
+      </w:pPr>
+      <w:r>
+        <w:t>Atver administratora sadaļu</w:t>
+      </w:r>
+    </w:p>
+    <w:p>
+      <w:pPr>
+        <w:ind w:firstLine="720"/>
+      </w:pPr>
+      <w:r>
+        <w:t>Ievada administratora ID noteiktajā sadaļa</w:t>
+      </w:r>
+      <w:r>
+        <w:br/>
+      </w:r>
+      <w:r>
+        <w:tab/>
+        <w:t>Nospiež “Dzēst” un dzēš administratoru</w:t>
+      </w:r>
+    </w:p>
+    <w:p>
+      <w:pPr>
+        <w:tabs>
+          <w:tab w:val="left" w:pos="6600"/>
+        </w:tabs>
+        <w:ind w:firstLine="720"/>
+      </w:pPr>
     </w:p>
     <w:p>
       <w:pPr>
@@ -3467,7 +3694,15 @@
         </w:numPr>
       </w:pPr>
       <w:r>
-        <w:t>Mājaslapas saskarnei ir jābūt Latviešu Republikas valsts valodā</w:t>
+        <w:t xml:space="preserve">Mājaslapas </w:t>
+      </w:r>
+      <w:proofErr w:type="spellStart"/>
+      <w:r>
+        <w:t>saskarnei</w:t>
+      </w:r>
+      <w:proofErr w:type="spellEnd"/>
+      <w:r>
+        <w:t xml:space="preserve"> ir jābūt Latviešu Republikas valsts valodā</w:t>
       </w:r>
     </w:p>
     <w:p>
@@ -3504,7 +3739,15 @@
         </w:numPr>
       </w:pPr>
       <w:r>
-        <w:t>Mājaslapas saskarnes dominējošai krāsai ir jābūt pēc Kuldīgas mājaslapas dizain</w:t>
+        <w:t xml:space="preserve">Mājaslapas </w:t>
+      </w:r>
+      <w:proofErr w:type="spellStart"/>
+      <w:r>
+        <w:t>saskarnes</w:t>
+      </w:r>
+      <w:proofErr w:type="spellEnd"/>
+      <w:r>
+        <w:t xml:space="preserve"> dominējošai krāsai ir jābūt pēc Kuldīgas mājaslapas dizain</w:t>
       </w:r>
     </w:p>
     <w:p>
@@ -3517,7 +3760,15 @@
         <w:ind w:firstLine="0"/>
       </w:pPr>
       <w:r>
-        <w:t>Jābūt admin autorizācijai</w:t>
+        <w:t xml:space="preserve">Jābūt </w:t>
+      </w:r>
+      <w:proofErr w:type="spellStart"/>
+      <w:r>
+        <w:t>admin</w:t>
+      </w:r>
+      <w:proofErr w:type="spellEnd"/>
+      <w:r>
+        <w:t xml:space="preserve"> autorizācijai</w:t>
       </w:r>
     </w:p>
     <w:p>
@@ -3542,6 +3793,1006 @@
       <w:r>
         <w:t>“Autobusa kustības saraksta informatīva sistēma” ir autobusu kustības saraksts kurš tiek parādīts iekš Kuldīgas autoostas kuru galvenie klienti ir cilvēki kuriem ir nepieciešams sabiedriskais transports lai nonāktu no pilsētas centra uz savām mājām. Protams, ka klientu tehnoloģiskās prasmes var atšķirties, bet visi var atrast draudzīgu atrisinājumu. Vecuma vai izglītības ierobežojumi nav paredzēti, tomēr par primāro lietotāju tiek uzskatīti cilvēki kuri izmanto sabiedrisko transportu Kuldīga, dēļ skolas, darba vai citu iemeslu dēļ.</w:t>
       </w:r>
+    </w:p>
+    <w:p>
+      <w:pPr>
+        <w:sectPr>
+          <w:footerReference w:type="default" r:id="rId11"/>
+          <w:pgSz w:w="11906" w:h="16838"/>
+          <w:pgMar w:top="1418" w:right="1134" w:bottom="1134" w:left="1134" w:header="709" w:footer="709" w:gutter="0"/>
+          <w:cols w:space="708"/>
+          <w:titlePg/>
+          <w:docGrid w:linePitch="360"/>
+        </w:sectPr>
+      </w:pPr>
+      <w:r>
+        <w:t xml:space="preserve"> </w:t>
+      </w:r>
+    </w:p>
+    <w:p>
+      <w:pPr>
+        <w:pStyle w:val="Virsraksts1"/>
+        <w:numPr>
+          <w:ilvl w:val="0"/>
+          <w:numId w:val="1"/>
+        </w:numPr>
+      </w:pPr>
+      <w:bookmarkStart w:id="10" w:name="_Toc151136121"/>
+      <w:r>
+        <w:lastRenderedPageBreak/>
+        <w:t>Izstrādes līdzekļu, rīku apraksts un izvēles pamatojums</w:t>
+      </w:r>
+      <w:bookmarkEnd w:id="10"/>
+    </w:p>
+    <w:p>
+      <w:r>
+        <w:t>Šajā nodaļa tiks sīkāk apraksts par to, kādi līdzekļi un rīki tiks izmantoti autobusu kustības saraksta informatīvo sistēmas veidošanā, kā arī tiks aprakstīti citi līdzekļi un rīki ar kuriem var veidot šo darbu.</w:t>
+      </w:r>
+    </w:p>
+    <w:p>
+      <w:pPr>
+        <w:pStyle w:val="Virsraksts2"/>
+      </w:pPr>
+      <w:bookmarkStart w:id="11" w:name="_Toc151136122"/>
+      <w:r>
+        <w:t>3.1. Izvēlēto risinājuma līdzekļi un valodu apraksts</w:t>
+      </w:r>
+      <w:bookmarkEnd w:id="11"/>
+    </w:p>
+    <w:p>
+      <w:r>
+        <w:t>Projektam tiks izmantots “</w:t>
+      </w:r>
+      <w:proofErr w:type="spellStart"/>
+      <w:r>
+        <w:t>VirtualBox</w:t>
+      </w:r>
+      <w:proofErr w:type="spellEnd"/>
+      <w:r>
+        <w:t>” uz kura tiks veidot serveris ar kurā varēs paskatīties projekta izveidi paša projekta vadītājs, kā arī priekš servera pārskatīšanas tiks izmantots rīks “</w:t>
+      </w:r>
+      <w:proofErr w:type="spellStart"/>
+      <w:r>
+        <w:t>Fiddler</w:t>
+      </w:r>
+      <w:proofErr w:type="spellEnd"/>
+      <w:r>
+        <w:t>” caur kuru tiks pārbaudīts kādi dati tiek saņemti uz serveri un kādi dati tiek izvadīti no servera. Paša servera failu lejupielādēšanai un konfigurācijai tiks izmantots “</w:t>
+      </w:r>
+      <w:proofErr w:type="spellStart"/>
+      <w:r>
+        <w:t>WinBox</w:t>
+      </w:r>
+      <w:proofErr w:type="spellEnd"/>
+      <w:r>
+        <w:t>”</w:t>
+      </w:r>
+      <w:r>
+        <w:t>, jo man ir neliela pie šīs programmas, man ir neliela pieredze strādājot praksē.</w:t>
+      </w:r>
+      <w:r>
+        <w:t>. Projekta galvenokārt kodēšana notiks uz “</w:t>
+      </w:r>
+      <w:proofErr w:type="spellStart"/>
+      <w:r>
+        <w:t>Visual</w:t>
+      </w:r>
+      <w:proofErr w:type="spellEnd"/>
+      <w:r>
+        <w:t xml:space="preserve"> </w:t>
+      </w:r>
+      <w:proofErr w:type="spellStart"/>
+      <w:r>
+        <w:t>Studio</w:t>
+      </w:r>
+      <w:proofErr w:type="spellEnd"/>
+      <w:r>
+        <w:t xml:space="preserve"> Code”</w:t>
+      </w:r>
+      <w:r>
+        <w:t xml:space="preserve">, jo man ir ļoti liela pieredze strādājot ar </w:t>
+      </w:r>
+      <w:proofErr w:type="spellStart"/>
+      <w:r>
+        <w:t>Visual</w:t>
+      </w:r>
+      <w:proofErr w:type="spellEnd"/>
+      <w:r>
+        <w:t xml:space="preserve"> </w:t>
+      </w:r>
+      <w:proofErr w:type="spellStart"/>
+      <w:r>
+        <w:t>Studio</w:t>
+      </w:r>
+      <w:proofErr w:type="spellEnd"/>
+      <w:r>
+        <w:t xml:space="preserve"> Code, dēļ tā, ka mācoties šī programma vienmēr tika izmantota.</w:t>
+      </w:r>
+      <w:r>
+        <w:t>. Projektā arī tiks izmantots “</w:t>
+      </w:r>
+      <w:proofErr w:type="spellStart"/>
+      <w:r>
+        <w:t>MySQL</w:t>
+      </w:r>
+      <w:proofErr w:type="spellEnd"/>
+      <w:r>
+        <w:t xml:space="preserve"> </w:t>
+      </w:r>
+      <w:proofErr w:type="spellStart"/>
+      <w:r>
+        <w:t>Workbench</w:t>
+      </w:r>
+      <w:proofErr w:type="spellEnd"/>
+      <w:r>
+        <w:t>” lai ievietotu datus no datubāzes un varētu pievienot datus klāt caur datubāzi</w:t>
+      </w:r>
+      <w:r>
+        <w:t xml:space="preserve">, </w:t>
+      </w:r>
+      <w:proofErr w:type="spellStart"/>
+      <w:r>
+        <w:t>MySQL</w:t>
+      </w:r>
+      <w:proofErr w:type="spellEnd"/>
+      <w:r>
+        <w:t xml:space="preserve"> </w:t>
+      </w:r>
+      <w:proofErr w:type="spellStart"/>
+      <w:r>
+        <w:t>Workbench</w:t>
+      </w:r>
+      <w:proofErr w:type="spellEnd"/>
+      <w:r>
+        <w:t xml:space="preserve"> tiek izmantots arī tādēļ, kā šo datu bāžu pārvaldības sistēmu esmu apguvis skolā, kā arī izmantojis pats </w:t>
+      </w:r>
+      <w:proofErr w:type="spellStart"/>
+      <w:r>
+        <w:t>personigi</w:t>
+      </w:r>
+      <w:proofErr w:type="spellEnd"/>
+      <w:r>
+        <w:t>.</w:t>
+      </w:r>
+      <w:r>
+        <w:t xml:space="preserve"> Projekta dokumentācijai tiks izmantots “Microsoft Word”, kā arī projekta testēšanas dokumentācijai tiks izmantots “Microsoft Excel”.</w:t>
+      </w:r>
+      <w:r>
+        <w:t xml:space="preserve"> Microsoft Excel un Word tiek izmantoti dēļ, tā, ka šie ir populārākie teksta reduktori, kurus izmantot esmu apguvis ne tikai skolā, bet arī pašmācība, darbojoties ar tiem savā personīgajā laikā.</w:t>
+      </w:r>
+      <w:r>
+        <w:t xml:space="preserve"> Paša projekta pārskatīšanai iekš mājaslapas tiks izmantots “</w:t>
+      </w:r>
+      <w:proofErr w:type="spellStart"/>
+      <w:r>
+        <w:t>DevTool</w:t>
+      </w:r>
+      <w:proofErr w:type="spellEnd"/>
+      <w:r>
+        <w:t xml:space="preserve">” Google </w:t>
+      </w:r>
+      <w:proofErr w:type="spellStart"/>
+      <w:r>
+        <w:t>Chrome</w:t>
+      </w:r>
+      <w:proofErr w:type="spellEnd"/>
+      <w:r>
+        <w:t xml:space="preserve"> </w:t>
+      </w:r>
+      <w:proofErr w:type="spellStart"/>
+      <w:r>
+        <w:t>extension</w:t>
+      </w:r>
+      <w:proofErr w:type="spellEnd"/>
+      <w:r>
+        <w:t xml:space="preserve"> </w:t>
+      </w:r>
+      <w:r>
+        <w:t xml:space="preserve">priekš koda </w:t>
+      </w:r>
+      <w:proofErr w:type="spellStart"/>
+      <w:r>
+        <w:t>apskatīšānas</w:t>
+      </w:r>
+      <w:proofErr w:type="spellEnd"/>
+      <w:r>
+        <w:t xml:space="preserve"> un </w:t>
+      </w:r>
+      <w:proofErr w:type="spellStart"/>
+      <w:r>
+        <w:t>JavaScript</w:t>
+      </w:r>
+      <w:proofErr w:type="spellEnd"/>
+      <w:r>
+        <w:t xml:space="preserve"> </w:t>
+      </w:r>
+      <w:proofErr w:type="spellStart"/>
+      <w:r>
+        <w:t>kodas</w:t>
+      </w:r>
+      <w:proofErr w:type="spellEnd"/>
+      <w:r>
+        <w:t xml:space="preserve"> palaišanas iekš mājaslapas.</w:t>
+      </w:r>
+      <w:r>
+        <w:t xml:space="preserve"> </w:t>
+      </w:r>
+      <w:proofErr w:type="spellStart"/>
+      <w:r>
+        <w:t>DevTool</w:t>
+      </w:r>
+      <w:proofErr w:type="spellEnd"/>
+      <w:r>
+        <w:t xml:space="preserve"> tiek izmantots, jo šo </w:t>
+      </w:r>
+      <w:proofErr w:type="spellStart"/>
+      <w:r>
+        <w:t>extension</w:t>
+      </w:r>
+      <w:proofErr w:type="spellEnd"/>
+      <w:r>
+        <w:t xml:space="preserve"> esmu nedaudz apguvis praksē, kā arī atrodu to, kā ļoti noderīgu </w:t>
+      </w:r>
+      <w:proofErr w:type="spellStart"/>
+      <w:r>
+        <w:t>extension</w:t>
+      </w:r>
+      <w:proofErr w:type="spellEnd"/>
+      <w:r>
+        <w:t>.</w:t>
+      </w:r>
+    </w:p>
+    <w:p>
+      <w:pPr>
+        <w:pStyle w:val="Virsraksts2"/>
+        <w:jc w:val="left"/>
+      </w:pPr>
+      <w:r>
+        <w:t xml:space="preserve">3.1.1. </w:t>
+      </w:r>
+      <w:proofErr w:type="spellStart"/>
+      <w:r>
+        <w:t>VirtualBox</w:t>
+      </w:r>
+      <w:proofErr w:type="spellEnd"/>
+    </w:p>
+    <w:p>
+      <w:proofErr w:type="spellStart"/>
+      <w:r>
+        <w:t>VirtualBox</w:t>
+      </w:r>
+      <w:proofErr w:type="spellEnd"/>
+      <w:r>
+        <w:t xml:space="preserve"> ir spēcīgs, atvērtā koda, platformu pārklājošs virtualizācijas programmatūras </w:t>
+      </w:r>
+      <w:proofErr w:type="spellStart"/>
+      <w:r>
+        <w:t>pakotne</w:t>
+      </w:r>
+      <w:proofErr w:type="spellEnd"/>
+      <w:r>
+        <w:t xml:space="preserve">. Tas ļauj lietotājiem darbināt vairākas virtuālās mašīnas (VM) uz vienas fiziskās mašīnas. Katra virtuālā mašīna darbojas kā atsevišķa datora sistēma, komplektēta ar savu operētājsistēmu (piemēram, Windows, </w:t>
+      </w:r>
+      <w:proofErr w:type="spellStart"/>
+      <w:r>
+        <w:t>Linux</w:t>
+      </w:r>
+      <w:proofErr w:type="spellEnd"/>
+      <w:r>
+        <w:t xml:space="preserve">, </w:t>
+      </w:r>
+      <w:proofErr w:type="spellStart"/>
+      <w:r>
+        <w:t>macOS</w:t>
+      </w:r>
+      <w:proofErr w:type="spellEnd"/>
+      <w:r>
+        <w:t xml:space="preserve"> u.c.) un lietojumprogrammām.</w:t>
+      </w:r>
+    </w:p>
+    <w:p>
+      <w:pPr>
+        <w:pStyle w:val="Virsraksts2"/>
+        <w:jc w:val="left"/>
+      </w:pPr>
+      <w:r>
+        <w:t xml:space="preserve">3.1.2. </w:t>
+      </w:r>
+      <w:proofErr w:type="spellStart"/>
+      <w:r>
+        <w:t>Fiddler</w:t>
+      </w:r>
+      <w:proofErr w:type="spellEnd"/>
+    </w:p>
+    <w:p>
+      <w:proofErr w:type="spellStart"/>
+      <w:r>
+        <w:t>Fiddler</w:t>
+      </w:r>
+      <w:proofErr w:type="spellEnd"/>
+      <w:r>
+        <w:t xml:space="preserve"> ir programmatūras rīks, kas nodrošina HTTP un HTTPS datu pārbaudi un novērošanu datoru tīklos. Tas tiek izmantots galvenokārt izstrādātājiem, tīklu administratoriem un </w:t>
+      </w:r>
+      <w:r>
+        <w:lastRenderedPageBreak/>
+        <w:t>drošības speciālistiem, lai analizētu un atkļūdotu tīmekļa pārlūkprogrammas un citas klienta-servera sakaru.</w:t>
+      </w:r>
+    </w:p>
+    <w:p>
+      <w:pPr>
+        <w:pStyle w:val="Virsraksts2"/>
+        <w:jc w:val="left"/>
+      </w:pPr>
+      <w:r>
+        <w:t xml:space="preserve">3.1.3. </w:t>
+      </w:r>
+      <w:proofErr w:type="spellStart"/>
+      <w:r>
+        <w:t>Winbox</w:t>
+      </w:r>
+      <w:proofErr w:type="spellEnd"/>
+    </w:p>
+    <w:p>
+      <w:proofErr w:type="spellStart"/>
+      <w:r>
+        <w:t>Winbox</w:t>
+      </w:r>
+      <w:proofErr w:type="spellEnd"/>
+      <w:r>
+        <w:t xml:space="preserve"> ir mikrotīklu tīkla ierīču konfigurēšanas un pārvaldīšanas rīks, kas tiek izmantots galvenokārt, lai konfigurētu un vadītu mikrotīklu maršrutētājus un citus tīkla ierīces, ko ražo kompānija "</w:t>
+      </w:r>
+      <w:proofErr w:type="spellStart"/>
+      <w:r>
+        <w:t>MikroTik</w:t>
+      </w:r>
+      <w:proofErr w:type="spellEnd"/>
+      <w:r>
+        <w:t>".</w:t>
+      </w:r>
+    </w:p>
+    <w:p/>
+    <w:p>
+      <w:pPr>
+        <w:pStyle w:val="Virsraksts2"/>
+        <w:jc w:val="left"/>
+      </w:pPr>
+      <w:r>
+        <w:t xml:space="preserve">3.1.4. </w:t>
+      </w:r>
+      <w:proofErr w:type="spellStart"/>
+      <w:r>
+        <w:t>Visual</w:t>
+      </w:r>
+      <w:proofErr w:type="spellEnd"/>
+      <w:r>
+        <w:t xml:space="preserve"> </w:t>
+      </w:r>
+      <w:proofErr w:type="spellStart"/>
+      <w:r>
+        <w:t>Studio</w:t>
+      </w:r>
+      <w:proofErr w:type="spellEnd"/>
+      <w:r>
+        <w:t xml:space="preserve"> Code</w:t>
+      </w:r>
+    </w:p>
+    <w:p>
+      <w:proofErr w:type="spellStart"/>
+      <w:r>
+        <w:t>Visual</w:t>
+      </w:r>
+      <w:proofErr w:type="spellEnd"/>
+      <w:r>
+        <w:t xml:space="preserve"> </w:t>
+      </w:r>
+      <w:proofErr w:type="spellStart"/>
+      <w:r>
+        <w:t>Studio</w:t>
+      </w:r>
+      <w:proofErr w:type="spellEnd"/>
+      <w:r>
+        <w:t xml:space="preserve"> Code (VS Code) ir bezmaksas koda redaktors, ko izveidojusi Microsoft. Tas ir pieejams Windows, </w:t>
+      </w:r>
+      <w:proofErr w:type="spellStart"/>
+      <w:r>
+        <w:t>macOS</w:t>
+      </w:r>
+      <w:proofErr w:type="spellEnd"/>
+      <w:r>
+        <w:t xml:space="preserve"> un </w:t>
+      </w:r>
+      <w:proofErr w:type="spellStart"/>
+      <w:r>
+        <w:t>Linux</w:t>
+      </w:r>
+      <w:proofErr w:type="spellEnd"/>
+      <w:r>
+        <w:t xml:space="preserve"> operētājsistēmām. VS Code ir viens no populārākajiem un spēcīgākajiem koda redaktoriem, kas plaši izmantojams programmētājiem un izstrādātājiem visā pasaulē.</w:t>
+      </w:r>
+    </w:p>
+    <w:p>
+      <w:pPr>
+        <w:pStyle w:val="Virsraksts2"/>
+        <w:jc w:val="left"/>
+      </w:pPr>
+      <w:r>
+        <w:t xml:space="preserve">3.1.5. </w:t>
+      </w:r>
+      <w:proofErr w:type="spellStart"/>
+      <w:r>
+        <w:t>MySQL</w:t>
+      </w:r>
+      <w:proofErr w:type="spellEnd"/>
+      <w:r>
+        <w:t xml:space="preserve"> </w:t>
+      </w:r>
+      <w:proofErr w:type="spellStart"/>
+      <w:r>
+        <w:t>Workbench</w:t>
+      </w:r>
+      <w:proofErr w:type="spellEnd"/>
+    </w:p>
+    <w:p>
+      <w:proofErr w:type="spellStart"/>
+      <w:r>
+        <w:t>MySQL</w:t>
+      </w:r>
+      <w:proofErr w:type="spellEnd"/>
+      <w:r>
+        <w:t xml:space="preserve"> </w:t>
+      </w:r>
+      <w:proofErr w:type="spellStart"/>
+      <w:r>
+        <w:t>Workbench</w:t>
+      </w:r>
+      <w:proofErr w:type="spellEnd"/>
+      <w:r>
+        <w:t xml:space="preserve"> ir vizuāla </w:t>
+      </w:r>
+      <w:proofErr w:type="spellStart"/>
+      <w:r>
+        <w:t>datubāzu</w:t>
+      </w:r>
+      <w:proofErr w:type="spellEnd"/>
+      <w:r>
+        <w:t xml:space="preserve"> modelēšanas, dizaina un pārvaldīšanas rīks, kas paredzēts </w:t>
+      </w:r>
+      <w:proofErr w:type="spellStart"/>
+      <w:r>
+        <w:t>MySQL</w:t>
+      </w:r>
+      <w:proofErr w:type="spellEnd"/>
+      <w:r>
+        <w:t xml:space="preserve"> </w:t>
+      </w:r>
+      <w:proofErr w:type="spellStart"/>
+      <w:r>
+        <w:t>datubāzu</w:t>
+      </w:r>
+      <w:proofErr w:type="spellEnd"/>
+      <w:r>
+        <w:t xml:space="preserve"> sistēmai. Tas ir bezmaksas un atvērtā koda programma, kas izstrādāta un uzturēta uz </w:t>
+      </w:r>
+      <w:proofErr w:type="spellStart"/>
+      <w:r>
+        <w:t>MySQL</w:t>
+      </w:r>
+      <w:proofErr w:type="spellEnd"/>
+      <w:r>
+        <w:t xml:space="preserve"> </w:t>
+      </w:r>
+      <w:proofErr w:type="spellStart"/>
+      <w:r>
+        <w:t>Corporation</w:t>
+      </w:r>
+      <w:proofErr w:type="spellEnd"/>
+      <w:r>
+        <w:t xml:space="preserve"> piederīgā </w:t>
+      </w:r>
+      <w:proofErr w:type="spellStart"/>
+      <w:r>
+        <w:t>MySQL</w:t>
+      </w:r>
+      <w:proofErr w:type="spellEnd"/>
+      <w:r>
+        <w:t xml:space="preserve"> AB (tagad piederīga uzņēmumam Oracle </w:t>
+      </w:r>
+      <w:proofErr w:type="spellStart"/>
+      <w:r>
+        <w:t>Corporation</w:t>
+      </w:r>
+      <w:proofErr w:type="spellEnd"/>
+      <w:r>
+        <w:t>).</w:t>
+      </w:r>
+    </w:p>
+    <w:p>
+      <w:pPr>
+        <w:pStyle w:val="Virsraksts2"/>
+        <w:jc w:val="left"/>
+      </w:pPr>
+      <w:r>
+        <w:t>3.1.6. Microsoft Word</w:t>
+      </w:r>
+    </w:p>
+    <w:p>
+      <w:r>
+        <w:t xml:space="preserve">Microsoft Word ir teksta redaktora programma, kas izstrādāta un pieder Microsoft </w:t>
+      </w:r>
+      <w:proofErr w:type="spellStart"/>
+      <w:r>
+        <w:t>Corporation</w:t>
+      </w:r>
+      <w:proofErr w:type="spellEnd"/>
+      <w:r>
+        <w:t>. Tas ir daļa no Microsoft Office produktu ģimenes un ir viens no visplašāk izmantotajiem teksta apstrādes rīkiem pasaulē. Microsoft Word tiek izmantots gan uzņēmējdarbībā, gan personīgā mērogā, lai radītu, rediģētu un formatētu dokumentus dažādās nozarēs un situācijās.</w:t>
+      </w:r>
+    </w:p>
+    <w:p>
+      <w:pPr>
+        <w:pStyle w:val="Virsraksts2"/>
+        <w:jc w:val="left"/>
+      </w:pPr>
+      <w:r>
+        <w:t>3.1.7. Microsoft Excel</w:t>
+      </w:r>
+    </w:p>
+    <w:p>
+      <w:r>
+        <w:t xml:space="preserve">Microsoft Excel ir Microsoft </w:t>
+      </w:r>
+      <w:proofErr w:type="spellStart"/>
+      <w:r>
+        <w:t>Corporation</w:t>
+      </w:r>
+      <w:proofErr w:type="spellEnd"/>
+      <w:r>
+        <w:t xml:space="preserve"> izstrādāta programma, kas pieder Microsoft Office produktu ģimenei. Tas ir viens no visplašāk izmantotajiem un pazīstamākajiem elektroniskās tabulas rīkiem pasaulē. Microsoft Excel tiek izmantots, lai veidotu, rediģētu, analizētu un vizualizētu datus, izmantojot tabulu formātu.</w:t>
+      </w:r>
+    </w:p>
+    <w:p>
+      <w:pPr>
+        <w:pStyle w:val="Virsraksts2"/>
+        <w:jc w:val="left"/>
+      </w:pPr>
+      <w:r>
+        <w:lastRenderedPageBreak/>
+        <w:t xml:space="preserve">3.1.8. </w:t>
+      </w:r>
+      <w:proofErr w:type="spellStart"/>
+      <w:r>
+        <w:t>DevTool</w:t>
+      </w:r>
+      <w:proofErr w:type="spellEnd"/>
+    </w:p>
+    <w:p>
+      <w:r>
+        <w:t>"</w:t>
+      </w:r>
+      <w:proofErr w:type="spellStart"/>
+      <w:r>
+        <w:t>DevTools</w:t>
+      </w:r>
+      <w:proofErr w:type="spellEnd"/>
+      <w:r>
+        <w:t>" ir saīsinājums no "</w:t>
+      </w:r>
+      <w:proofErr w:type="spellStart"/>
+      <w:r>
+        <w:t>Developer</w:t>
+      </w:r>
+      <w:proofErr w:type="spellEnd"/>
+      <w:r>
+        <w:t xml:space="preserve"> </w:t>
+      </w:r>
+      <w:proofErr w:type="spellStart"/>
+      <w:r>
+        <w:t>Tools</w:t>
+      </w:r>
+      <w:proofErr w:type="spellEnd"/>
+      <w:r>
+        <w:t xml:space="preserve">", kas angļu valodā nozīmē "izstrādātāju rīki". Šie rīki ir iebūvēti daudzos modernajos interneta pārlūkos un tiek izmantoti izstrādātājiem, lai analizētu, </w:t>
+      </w:r>
+      <w:proofErr w:type="spellStart"/>
+      <w:r>
+        <w:t>diagnostētu</w:t>
+      </w:r>
+      <w:proofErr w:type="spellEnd"/>
+      <w:r>
+        <w:t xml:space="preserve"> un atkļūdotu tīmekļa lapas un tīmekļa lietojumprogrammas.</w:t>
+      </w:r>
+    </w:p>
+    <w:p>
+      <w:pPr>
+        <w:pStyle w:val="Virsraksts2"/>
+      </w:pPr>
+      <w:bookmarkStart w:id="12" w:name="_Toc151136123"/>
+      <w:r>
+        <w:t>3.2. Iespējamo risinājuma līdzekļu un valodu apraksts</w:t>
+      </w:r>
+      <w:bookmarkEnd w:id="12"/>
+    </w:p>
+    <w:p>
+      <w:r>
+        <w:t xml:space="preserve">Iespējamie līdzekļi lai aizstātu “Microsoft Word” un “Microsoft Excel” būtu Google </w:t>
+      </w:r>
+      <w:proofErr w:type="spellStart"/>
+      <w:r>
+        <w:t>Chrome</w:t>
+      </w:r>
+      <w:proofErr w:type="spellEnd"/>
+      <w:r>
+        <w:t xml:space="preserve"> piedāvātie “Google Dokumenti” un “Google Izklājlapas”.</w:t>
+      </w:r>
+      <w:r>
+        <w:t xml:space="preserve"> Šīs izklājlapas un dokumentus iekš </w:t>
+      </w:r>
+      <w:proofErr w:type="spellStart"/>
+      <w:r>
+        <w:t>google</w:t>
+      </w:r>
+      <w:proofErr w:type="spellEnd"/>
+      <w:r>
+        <w:t xml:space="preserve"> es neizmantoju, jo tie nepiedāvā tik lielas iespējas, kā pats Microsoft Word un izmantojot abus reizē, tiek sabojāts pats dokuments.</w:t>
+      </w:r>
+      <w:r>
+        <w:t xml:space="preserve">  Projekta “</w:t>
+      </w:r>
+      <w:proofErr w:type="spellStart"/>
+      <w:r>
+        <w:t>MySQL</w:t>
+      </w:r>
+      <w:proofErr w:type="spellEnd"/>
+      <w:r>
+        <w:t xml:space="preserve"> </w:t>
+      </w:r>
+      <w:proofErr w:type="spellStart"/>
+      <w:r>
+        <w:t>Workbench</w:t>
+      </w:r>
+      <w:proofErr w:type="spellEnd"/>
+      <w:r>
+        <w:t>” var arī aizstāt ar “</w:t>
+      </w:r>
+      <w:proofErr w:type="spellStart"/>
+      <w:r>
+        <w:t>PhpMyAdmin</w:t>
+      </w:r>
+      <w:proofErr w:type="spellEnd"/>
+      <w:r>
+        <w:t>” lai būtu vieglāk un nedaudz ātrāk pievienot datubāzes, kā arī vieglāk savienot ar pašu projektu ar datubāzi</w:t>
+      </w:r>
+      <w:r>
+        <w:t xml:space="preserve"> tāpēc, tas netiek izmantots dēļ</w:t>
+      </w:r>
+      <w:r>
+        <w:t xml:space="preserve"> tā, ka ir </w:t>
+      </w:r>
+      <w:proofErr w:type="spellStart"/>
+      <w:r>
+        <w:t>pašveidots</w:t>
+      </w:r>
+      <w:proofErr w:type="spellEnd"/>
+      <w:r>
+        <w:t xml:space="preserve"> serveris kurā jau tiek izmantots </w:t>
+      </w:r>
+      <w:proofErr w:type="spellStart"/>
+      <w:r>
+        <w:t>MySQL</w:t>
+      </w:r>
+      <w:proofErr w:type="spellEnd"/>
+      <w:r>
+        <w:t xml:space="preserve"> </w:t>
+      </w:r>
+      <w:proofErr w:type="spellStart"/>
+      <w:r>
+        <w:t>WorkBench</w:t>
+      </w:r>
+      <w:proofErr w:type="spellEnd"/>
+      <w:r>
+        <w:t xml:space="preserve"> un pats </w:t>
+      </w:r>
+      <w:proofErr w:type="spellStart"/>
+      <w:r>
+        <w:t>WorkBench</w:t>
+      </w:r>
+      <w:proofErr w:type="spellEnd"/>
+      <w:r>
+        <w:t xml:space="preserve"> ir pēc pieredzes nedaudz ērtāks, nekā pats </w:t>
+      </w:r>
+      <w:proofErr w:type="spellStart"/>
+      <w:r>
+        <w:t>phpMyAdmin</w:t>
+      </w:r>
+      <w:proofErr w:type="spellEnd"/>
+      <w:r>
+        <w:t xml:space="preserve">.. </w:t>
+      </w:r>
+      <w:r>
+        <w:t>Pašai kodēšanai var arī izmantot rīku “</w:t>
+      </w:r>
+      <w:proofErr w:type="spellStart"/>
+      <w:r>
+        <w:t>PsPad</w:t>
+      </w:r>
+      <w:proofErr w:type="spellEnd"/>
+      <w:r>
+        <w:t>”, kurš nav tik ļoti labi aprīkots ar dažādām palīgprogrammām, kā “</w:t>
+      </w:r>
+      <w:proofErr w:type="spellStart"/>
+      <w:r>
+        <w:t>Visual</w:t>
+      </w:r>
+      <w:proofErr w:type="spellEnd"/>
+      <w:r>
+        <w:t xml:space="preserve"> </w:t>
+      </w:r>
+      <w:proofErr w:type="spellStart"/>
+      <w:r>
+        <w:t>Studio</w:t>
+      </w:r>
+      <w:proofErr w:type="spellEnd"/>
+      <w:r>
+        <w:t xml:space="preserve"> Code” taču, kodēšana savādāk nekā nemainās</w:t>
+      </w:r>
+      <w:r>
+        <w:t xml:space="preserve">, kā arī man personīgi ir lielāka pieredze strādāt ar </w:t>
+      </w:r>
+      <w:proofErr w:type="spellStart"/>
+      <w:r>
+        <w:t>Visual</w:t>
+      </w:r>
+      <w:proofErr w:type="spellEnd"/>
+      <w:r>
+        <w:t xml:space="preserve"> </w:t>
+      </w:r>
+      <w:proofErr w:type="spellStart"/>
+      <w:r>
+        <w:t>Studio</w:t>
+      </w:r>
+      <w:proofErr w:type="spellEnd"/>
+      <w:r>
+        <w:t xml:space="preserve"> Code nekā ar </w:t>
+      </w:r>
+      <w:proofErr w:type="spellStart"/>
+      <w:r>
+        <w:t>PsPad</w:t>
+      </w:r>
+      <w:proofErr w:type="spellEnd"/>
+      <w:r>
+        <w:t xml:space="preserve">, ņemot vēra cik minimāli esmu izmantojis </w:t>
+      </w:r>
+      <w:proofErr w:type="spellStart"/>
+      <w:r>
+        <w:t>PsPad</w:t>
+      </w:r>
+      <w:proofErr w:type="spellEnd"/>
+      <w:r>
+        <w:t xml:space="preserve"> prakses laikā.</w:t>
+      </w:r>
+      <w:r>
+        <w:t xml:space="preserve"> Paša servera konfigurēšanai var arī izmantot “</w:t>
+      </w:r>
+      <w:proofErr w:type="spellStart"/>
+      <w:r>
+        <w:t>WinSCP</w:t>
+      </w:r>
+      <w:proofErr w:type="spellEnd"/>
+      <w:r>
+        <w:t xml:space="preserve">”, kā ari  tajā arī tiek piedāvāta datu lejupielādēšana serverī, tai skaitā servera </w:t>
+      </w:r>
+      <w:proofErr w:type="spellStart"/>
+      <w:r>
+        <w:t>konfigurēšānai</w:t>
+      </w:r>
+      <w:proofErr w:type="spellEnd"/>
+      <w:r>
+        <w:t xml:space="preserve"> ari programma “</w:t>
+      </w:r>
+      <w:proofErr w:type="spellStart"/>
+      <w:r>
+        <w:t>Putty</w:t>
+      </w:r>
+      <w:proofErr w:type="spellEnd"/>
+      <w:r>
+        <w:t>”.</w:t>
+      </w:r>
+      <w:r>
+        <w:t xml:space="preserve"> </w:t>
+      </w:r>
+      <w:proofErr w:type="spellStart"/>
+      <w:r>
+        <w:t>WinSCP</w:t>
+      </w:r>
+      <w:proofErr w:type="spellEnd"/>
+      <w:r>
+        <w:t xml:space="preserve"> un </w:t>
+      </w:r>
+      <w:proofErr w:type="spellStart"/>
+      <w:r>
+        <w:t>Putty</w:t>
+      </w:r>
+      <w:proofErr w:type="spellEnd"/>
+      <w:r>
+        <w:t xml:space="preserve"> netiek izmantoti dēļ, tā, ka man nav pieredzes </w:t>
+      </w:r>
+      <w:r>
+        <w:t>izmantojot šīs programmas.</w:t>
+      </w:r>
+    </w:p>
+    <w:p>
+      <w:pPr>
+        <w:pStyle w:val="Virsraksts2"/>
+        <w:jc w:val="left"/>
+      </w:pPr>
+      <w:r>
+        <w:t xml:space="preserve">3.2.1 Google dokumenti un </w:t>
+      </w:r>
+      <w:proofErr w:type="spellStart"/>
+      <w:r>
+        <w:t>izklajlapas</w:t>
+      </w:r>
+      <w:proofErr w:type="spellEnd"/>
+    </w:p>
+    <w:p>
+      <w:pPr>
+        <w:ind w:firstLine="720"/>
+      </w:pPr>
+      <w:r>
+        <w:t>Google dokumenti ir tiešsaistes tekstapstrādes programma, kas iekļauta kā daļa no Google piedāvātā bezmaksas tīmekļa Google dokumentu redaktoru komplekta, kurā ietilpst arī Google izklājlapas</w:t>
+      </w:r>
+      <w:r>
+        <w:t>.</w:t>
+      </w:r>
+    </w:p>
+    <w:p>
+      <w:pPr>
+        <w:pStyle w:val="Virsraksts2"/>
+        <w:jc w:val="left"/>
+      </w:pPr>
+      <w:r>
+        <w:t xml:space="preserve">3.2.2 </w:t>
+      </w:r>
+      <w:proofErr w:type="spellStart"/>
+      <w:r>
+        <w:t>phpMyAdmin</w:t>
+      </w:r>
+      <w:proofErr w:type="spellEnd"/>
+    </w:p>
+    <w:p>
+      <w:proofErr w:type="spellStart"/>
+      <w:r>
+        <w:t>phpMyAdmin</w:t>
+      </w:r>
+      <w:proofErr w:type="spellEnd"/>
+      <w:r>
+        <w:t xml:space="preserve"> ir atvērtā pirmkoda tīmekļa pielikuma rīks, kas uzrakstīts PHP valodā un tas ir paredzēts </w:t>
+      </w:r>
+      <w:proofErr w:type="spellStart"/>
+      <w:r>
+        <w:t>MySQL</w:t>
+      </w:r>
+      <w:proofErr w:type="spellEnd"/>
+      <w:r>
+        <w:t xml:space="preserve"> datubāžu pārvaldīšanai izmantojot tīmekļa </w:t>
+      </w:r>
+      <w:proofErr w:type="spellStart"/>
+      <w:r>
+        <w:t>saskarni</w:t>
+      </w:r>
+      <w:proofErr w:type="spellEnd"/>
+      <w:r>
+        <w:t xml:space="preserve">. </w:t>
+      </w:r>
+      <w:proofErr w:type="spellStart"/>
+      <w:r>
+        <w:t>phpMyAdmin</w:t>
+      </w:r>
+      <w:proofErr w:type="spellEnd"/>
+      <w:r>
+        <w:t xml:space="preserve"> ļauj izmantojot pārlūkprogrammu pārvaldīt </w:t>
+      </w:r>
+      <w:proofErr w:type="spellStart"/>
+      <w:r>
+        <w:t>MySQL</w:t>
+      </w:r>
+      <w:proofErr w:type="spellEnd"/>
+      <w:r>
+        <w:t xml:space="preserve"> serveri, izpildot SQL komandas un apskatīt </w:t>
+      </w:r>
+      <w:proofErr w:type="spellStart"/>
+      <w:r>
+        <w:t>datubāzu</w:t>
+      </w:r>
+      <w:proofErr w:type="spellEnd"/>
+      <w:r>
+        <w:t xml:space="preserve"> un tabulu saturu.</w:t>
+      </w:r>
+    </w:p>
+    <w:p>
+      <w:pPr>
+        <w:pStyle w:val="Virsraksts2"/>
+        <w:jc w:val="left"/>
+      </w:pPr>
+      <w:r>
+        <w:lastRenderedPageBreak/>
+        <w:t xml:space="preserve">3.2.3 </w:t>
+      </w:r>
+      <w:proofErr w:type="spellStart"/>
+      <w:r>
+        <w:t>PsPad</w:t>
+      </w:r>
+      <w:proofErr w:type="spellEnd"/>
+    </w:p>
+    <w:p>
+      <w:proofErr w:type="spellStart"/>
+      <w:r>
+        <w:t>Ps</w:t>
+      </w:r>
+      <w:r>
+        <w:t>Pad</w:t>
+      </w:r>
+      <w:proofErr w:type="spellEnd"/>
+      <w:r>
+        <w:t xml:space="preserve"> redaktors ir bezmaksas teksta redaktors un avota redaktors, kas paredzēts programmētāju lietošanai.</w:t>
+      </w:r>
+    </w:p>
+    <w:p>
+      <w:pPr>
+        <w:pStyle w:val="Virsraksts2"/>
+        <w:jc w:val="left"/>
+      </w:pPr>
+      <w:r>
+        <w:t xml:space="preserve">3.2.4 </w:t>
+      </w:r>
+      <w:proofErr w:type="spellStart"/>
+      <w:r>
+        <w:t>WinSCP</w:t>
+      </w:r>
+      <w:proofErr w:type="spellEnd"/>
+    </w:p>
+    <w:p>
+      <w:proofErr w:type="spellStart"/>
+      <w:r>
+        <w:t>WinSCP</w:t>
+      </w:r>
+      <w:proofErr w:type="spellEnd"/>
+      <w:r>
+        <w:t xml:space="preserve"> ir bezmaksas un atvērtā koda failu pārvaldnieks, SSH failu pārsūtīšanas protokols, failu pārsūtīšanas protokols, </w:t>
+      </w:r>
+      <w:proofErr w:type="spellStart"/>
+      <w:r>
+        <w:t>WebDAV</w:t>
+      </w:r>
+      <w:proofErr w:type="spellEnd"/>
+      <w:r>
+        <w:t xml:space="preserve">, </w:t>
+      </w:r>
+      <w:proofErr w:type="spellStart"/>
+      <w:r>
+        <w:t>Amazon</w:t>
+      </w:r>
+      <w:proofErr w:type="spellEnd"/>
+      <w:r>
+        <w:t xml:space="preserve"> S3 un drošā kopiju protokola klients operētājsistēmai Microsoft Windows.</w:t>
+      </w:r>
+    </w:p>
+    <w:p>
+      <w:pPr>
+        <w:pStyle w:val="Virsraksts2"/>
+        <w:jc w:val="left"/>
+      </w:pPr>
+      <w:r>
+        <w:t>3.2.5</w:t>
+      </w:r>
+      <w:r>
+        <w:t xml:space="preserve"> </w:t>
+      </w:r>
+      <w:proofErr w:type="spellStart"/>
+      <w:r>
+        <w:t>Putty</w:t>
+      </w:r>
+      <w:proofErr w:type="spellEnd"/>
     </w:p>
     <w:p>
       <w:pPr>
@@ -3553,331 +4804,29 @@
           <w:docGrid w:linePitch="360"/>
         </w:sectPr>
       </w:pPr>
-      <w:r>
-        <w:t xml:space="preserve"> </w:t>
-      </w:r>
-    </w:p>
-    <w:p>
-      <w:pPr>
-        <w:pStyle w:val="Virsraksts1"/>
-        <w:numPr>
-          <w:ilvl w:val="0"/>
-          <w:numId w:val="1"/>
-        </w:numPr>
-      </w:pPr>
-      <w:bookmarkStart w:id="10" w:name="_Toc151136121"/>
-      <w:r>
-        <w:lastRenderedPageBreak/>
-        <w:t>Izstrādes līdzekļu, rīku apraksts un izvēles pamatojums</w:t>
-      </w:r>
-      <w:bookmarkEnd w:id="10"/>
-    </w:p>
-    <w:p>
-      <w:r>
-        <w:t>Šajā nodaļa tiks sīkāk apraksts par to, kādi līdzekļi un rīki tiks izmantoti autobusu kustības saraksta informatīvo sistēmas veidošanā, kā arī tiks aprakstīti citi līdzekļi un rīki ar kuriem var veidot šo darbu.</w:t>
-      </w:r>
-    </w:p>
-    <w:p>
-      <w:pPr>
-        <w:pStyle w:val="Virsraksts2"/>
-      </w:pPr>
-      <w:bookmarkStart w:id="11" w:name="_Toc151136122"/>
-      <w:r>
-        <w:t>3.1. Izvēlēto risinājuma līdzekļi un valodu apraksts</w:t>
-      </w:r>
-      <w:bookmarkEnd w:id="11"/>
-    </w:p>
-    <w:p>
-      <w:r>
-        <w:t>Projektam tiks izmantots “VirtualBox” uz kura tiks veidot serveris ar kurā varēs paskatīties projekta izveidi paša projekta vadītājs, kā arī priekš servera pārskatīšanas tiks izmantots rīks “Fiddler” caur kuru tiks pārbaudīts kādi dati tiek saņemti uz serveri un kādi dati tiek izvadīti no servera. Paša servera failu lejupielādēšanai un konfigurācijai tiks izmantots “WinBox”</w:t>
-      </w:r>
-      <w:r>
-        <w:t>, jo man ir neliela pie šīs programmas, man ir neliela pieredze strādājot praksē.</w:t>
-      </w:r>
-      <w:r>
-        <w:t>. Projekta galvenokārt kodēšana notiks uz “Visual Studio Code”</w:t>
-      </w:r>
-      <w:r>
-        <w:t>, jo man ir ļoti liela pieredze strādājot ar Visual Studio Code, dēļ tā, ka mācoties šī programma vienmēr tika izmantota.</w:t>
-      </w:r>
-      <w:r>
-        <w:t>. Projektā arī tiks izmantots “MySQL Workbench” lai ievietotu datus no datubāzes un varētu pievienot datus klāt caur datubāzi</w:t>
-      </w:r>
-      <w:r>
-        <w:t>, MySQL Workbench tiek izmantots arī tādēļ, kā šo datu bāžu pārvaldības sistēmu esmu apguvis skolā, kā arī izmantojis pats personigi.</w:t>
-      </w:r>
-      <w:r>
-        <w:t xml:space="preserve"> Projekta dokumentācijai tiks izmantots “Microsoft Word”, kā arī projekta testēšanas dokumentācijai tiks izmantots “Microsoft Excel”.</w:t>
-      </w:r>
-      <w:r>
-        <w:t xml:space="preserve"> Microsoft Excel un Word tiek izmantoti dēļ, tā, ka šie ir populārākie teksta reduktori, kurus izmantot esmu apguvis ne tikai skolā, bet arī pašmācība, darbojoties ar tiem savā personīgajā laikā.</w:t>
-      </w:r>
-      <w:r>
-        <w:t xml:space="preserve"> Paša projekta pārskatīšanai iekš mājaslapas tiks izmantots “DevTool” Google Chrome </w:t>
-      </w:r>
-      <w:r>
-        <w:t xml:space="preserve">extension </w:t>
-      </w:r>
-      <w:r>
-        <w:t>priekš koda apskatīšānas un JavaScript kodas palaišanas iekš mājaslapas.</w:t>
-      </w:r>
-      <w:r>
-        <w:t xml:space="preserve"> DevTool tiek izmantots, jo šo extension esmu nedaudz apguvis praksē, kā arī atrodu to, kā ļoti noderīgu extension.</w:t>
-      </w:r>
-    </w:p>
-    <w:p>
-      <w:pPr>
-        <w:pStyle w:val="Virsraksts2"/>
-        <w:jc w:val="left"/>
-      </w:pPr>
-      <w:r>
-        <w:t>3.1.1. VirtualBox</w:t>
-      </w:r>
-    </w:p>
-    <w:p>
-      <w:r>
-        <w:t>VirtualBox ir spēcīgs, atvērtā koda, platformu pārklājošs virtualizācijas programmatūras pakotne. Tas ļauj lietotājiem darbināt vairākas virtuālās mašīnas (VM) uz vienas fiziskās mašīnas. Katra virtuālā mašīna darbojas kā atsevišķa datora sistēma, komplektēta ar savu operētājsistēmu (piemēram, Windows, Linux, macOS u.c.) un lietojumprogrammām.</w:t>
-      </w:r>
-    </w:p>
-    <w:p>
-      <w:pPr>
-        <w:pStyle w:val="Virsraksts2"/>
-        <w:jc w:val="left"/>
-      </w:pPr>
-      <w:r>
-        <w:t>3.1.2. Fiddler</w:t>
-      </w:r>
-    </w:p>
-    <w:p>
-      <w:r>
-        <w:t xml:space="preserve">Fiddler ir programmatūras rīks, kas nodrošina HTTP un HTTPS datu pārbaudi un novērošanu datoru tīklos. Tas tiek izmantots galvenokārt izstrādātājiem, tīklu administratoriem un </w:t>
-      </w:r>
-      <w:r>
-        <w:lastRenderedPageBreak/>
-        <w:t>drošības speciālistiem, lai analizētu un atkļūdotu tīmekļa pārlūkprogrammas un citas klienta-servera sakaru.</w:t>
-      </w:r>
-    </w:p>
-    <w:p>
-      <w:pPr>
-        <w:pStyle w:val="Virsraksts2"/>
-        <w:jc w:val="left"/>
-      </w:pPr>
-      <w:r>
-        <w:t>3.1.3. Winbox</w:t>
-      </w:r>
-    </w:p>
-    <w:p>
-      <w:r>
-        <w:t>Winbox ir mikrotīklu tīkla ierīču konfigurēšanas un pārvaldīšanas rīks, kas tiek izmantots galvenokārt, lai konfigurētu un vadītu mikrotīklu maršrutētājus un citus tīkla ierīces, ko ražo kompānija "MikroTik".</w:t>
-      </w:r>
-    </w:p>
-    <w:p/>
-    <w:p>
-      <w:pPr>
-        <w:pStyle w:val="Virsraksts2"/>
-        <w:jc w:val="left"/>
-      </w:pPr>
-      <w:r>
-        <w:t>3.1.4. Visual Studio Code</w:t>
-      </w:r>
-    </w:p>
-    <w:p>
-      <w:r>
-        <w:t>Visual Studio Code (VS Code) ir bezmaksas koda redaktors, ko izveidojusi Microsoft. Tas ir pieejams Windows, macOS un Linux operētājsistēmām. VS Code ir viens no populārākajiem un spēcīgākajiem koda redaktoriem, kas plaši izmantojams programmētājiem un izstrādātājiem visā pasaulē.</w:t>
-      </w:r>
-    </w:p>
-    <w:p>
-      <w:pPr>
-        <w:pStyle w:val="Virsraksts2"/>
-        <w:jc w:val="left"/>
-      </w:pPr>
-      <w:r>
-        <w:t>3.1.5. MySQL Workbench</w:t>
-      </w:r>
-    </w:p>
-    <w:p>
-      <w:r>
-        <w:t>MySQL Workbench ir vizuāla datubāzu modelēšanas, dizaina un pārvaldīšanas rīks, kas paredzēts MySQL datubāzu sistēmai. Tas ir bezmaksas un atvērtā koda programma, kas izstrādāta un uzturēta uz MySQL Corporation piederīgā MySQL AB (tagad piederīga uzņēmumam Oracle Corporation).</w:t>
-      </w:r>
-    </w:p>
-    <w:p>
-      <w:pPr>
-        <w:pStyle w:val="Virsraksts2"/>
-        <w:jc w:val="left"/>
-      </w:pPr>
-      <w:r>
-        <w:t>3.1.6. Microsoft Word</w:t>
-      </w:r>
-    </w:p>
-    <w:p>
-      <w:r>
-        <w:t>Microsoft Word ir teksta redaktora programma, kas izstrādāta un pieder Microsoft Corporation. Tas ir daļa no Microsoft Office produktu ģimenes un ir viens no visplašāk izmantotajiem teksta apstrādes rīkiem pasaulē. Microsoft Word tiek izmantots gan uzņēmējdarbībā, gan personīgā mērogā, lai radītu, rediģētu un formatētu dokumentus dažādās nozarēs un situācijās.</w:t>
-      </w:r>
-    </w:p>
-    <w:p>
-      <w:pPr>
-        <w:pStyle w:val="Virsraksts2"/>
-        <w:jc w:val="left"/>
-      </w:pPr>
-      <w:r>
-        <w:t>3.1.7. Microsoft Excel</w:t>
-      </w:r>
-    </w:p>
-    <w:p>
-      <w:r>
-        <w:t>Microsoft Excel ir Microsoft Corporation izstrādāta programma, kas pieder Microsoft Office produktu ģimenei. Tas ir viens no visplašāk izmantotajiem un pazīstamākajiem elektroniskās tabulas rīkiem pasaulē. Microsoft Excel tiek izmantots, lai veidotu, rediģētu, analizētu un vizualizētu datus, izmantojot tabulu formātu.</w:t>
-      </w:r>
-    </w:p>
-    <w:p>
-      <w:pPr>
-        <w:pStyle w:val="Virsraksts2"/>
-        <w:jc w:val="left"/>
-      </w:pPr>
-      <w:r>
-        <w:lastRenderedPageBreak/>
-        <w:t>3.1.8. DevTool</w:t>
-      </w:r>
-    </w:p>
-    <w:p>
-      <w:r>
-        <w:t>"DevTools" ir saīsinājums no "Developer Tools", kas angļu valodā nozīmē "izstrādātāju rīki". Šie rīki ir iebūvēti daudzos modernajos interneta pārlūkos un tiek izmantoti izstrādātājiem, lai analizētu, diagnostētu un atkļūdotu tīmekļa lapas un tīmekļa lietojumprogrammas.</w:t>
-      </w:r>
-    </w:p>
-    <w:p>
-      <w:pPr>
-        <w:pStyle w:val="Virsraksts2"/>
-      </w:pPr>
-      <w:bookmarkStart w:id="12" w:name="_Toc151136123"/>
-      <w:r>
-        <w:t>3.2. Iespējamo risinājuma līdzekļu un valodu apraksts</w:t>
-      </w:r>
-      <w:bookmarkEnd w:id="12"/>
-    </w:p>
-    <w:p>
-      <w:r>
-        <w:t>Iespējamie līdzekļi lai aizstātu “Microsoft Word” un “Microsoft Excel” būtu Google Chrome piedāvātie “Google Dokumenti” un “Google Izklājlapas”.</w:t>
-      </w:r>
-      <w:r>
-        <w:t xml:space="preserve"> Šīs izklājlapas un dokumentus iekš google es neizmantoju, jo tie nepiedāvā tik lielas iespējas, kā pats Microsoft Word un izmantojot abus reizē, tiek sabojāts pats dokuments.</w:t>
-      </w:r>
-      <w:r>
-        <w:t xml:space="preserve">  Projekta “MySQL Workbench” var arī aizstāt ar “PhpMyAdmin” lai būtu vieglāk un nedaudz ātrāk pievienot datubāzes, kā arī vieglāk savienot ar pašu projektu ar datubāzi</w:t>
-      </w:r>
-      <w:r>
-        <w:t xml:space="preserve"> tāpēc, tas netiek izmantots dēļ</w:t>
-      </w:r>
-      <w:r>
-        <w:t xml:space="preserve"> tā, ka ir pašveidots serveris kurā jau tiek izmantots MySQL WorkBench un pats WorkBench ir pēc pieredzes nedaudz ērtāks, nekā pats phpMyAdmin.. </w:t>
-      </w:r>
-      <w:r>
-        <w:t>Pašai kodēšanai var arī izmantot rīku “PsPad”, kurš nav tik ļoti labi aprīkots ar dažādām palīgprogrammām, kā “Visual Studio Code” taču, kodēšana savādāk nekā nemainās</w:t>
-      </w:r>
-      <w:r>
-        <w:t>, kā arī man personīgi ir lielāka pieredze strādāt ar Visual Studio Code nekā ar PsPad, ņemot vēra cik minimāli esmu izmantojis PsPad prakses laikā.</w:t>
-      </w:r>
-      <w:r>
-        <w:t xml:space="preserve"> Paša servera konfigurēšanai var arī izmantot “WinSCP”, kā ari  tajā arī tiek piedāvāta datu lejupielādēšana serverī, tai skaitā servera konfigurēšānai ari programma “Putty”.</w:t>
-      </w:r>
-      <w:r>
-        <w:t xml:space="preserve"> WinSCP un Putty netiek izmantoti dēļ, tā, ka man nav pieredzes </w:t>
-      </w:r>
-      <w:r>
-        <w:t>izmantojot šīs programmas.</w:t>
-      </w:r>
-    </w:p>
-    <w:p>
-      <w:pPr>
-        <w:pStyle w:val="Virsraksts2"/>
-        <w:jc w:val="left"/>
-      </w:pPr>
-      <w:r>
-        <w:t>3.2.1 Google dokumenti un izklajlapas</w:t>
-      </w:r>
-    </w:p>
-    <w:p>
-      <w:pPr>
-        <w:ind w:firstLine="720"/>
-      </w:pPr>
-      <w:r>
-        <w:t>Google dokumenti ir tiešsaistes tekstapstrādes programma, kas iekļauta kā daļa no Google piedāvātā bezmaksas tīmekļa Google dokumentu redaktoru komplekta, kurā ietilpst arī Google izklājlapas</w:t>
-      </w:r>
-      <w:r>
-        <w:t>.</w:t>
-      </w:r>
-    </w:p>
-    <w:p>
-      <w:pPr>
-        <w:pStyle w:val="Virsraksts2"/>
-        <w:jc w:val="left"/>
-      </w:pPr>
-      <w:r>
-        <w:t>3.2.2 phpMyAdmin</w:t>
-      </w:r>
-    </w:p>
-    <w:p>
-      <w:r>
-        <w:t>phpMyAdmin ir atvērtā pirmkoda tīmekļa pielikuma rīks, kas uzrakstīts PHP valodā un tas ir paredzēts MySQL datubāžu pārvaldīšanai izmantojot tīmekļa saskarni. phpMyAdmin ļauj izmantojot pārlūkprogrammu pārvaldīt MySQL serveri, izpildot SQL komandas un apskatīt datubāzu un tabulu saturu.</w:t>
-      </w:r>
-    </w:p>
-    <w:p>
-      <w:pPr>
-        <w:pStyle w:val="Virsraksts2"/>
-        <w:jc w:val="left"/>
-      </w:pPr>
-      <w:r>
-        <w:lastRenderedPageBreak/>
-        <w:t>3.2.3 PsPad</w:t>
-      </w:r>
-    </w:p>
-    <w:p>
-      <w:r>
-        <w:t>Ps</w:t>
-      </w:r>
-      <w:r>
-        <w:t>Pad redaktors ir bezmaksas teksta redaktors un avota redaktors, kas paredzēts programmētāju lietošanai.</w:t>
-      </w:r>
-    </w:p>
-    <w:p>
-      <w:pPr>
-        <w:pStyle w:val="Virsraksts2"/>
-        <w:jc w:val="left"/>
-      </w:pPr>
-      <w:r>
-        <w:t>3.2.4 WinSCP</w:t>
-      </w:r>
-    </w:p>
-    <w:p>
-      <w:r>
-        <w:t>WinSCP ir bezmaksas un atvērtā koda failu pārvaldnieks, SSH failu pārsūtīšanas protokols, failu pārsūtīšanas protokols, WebDAV, Amazon S3 un drošā kopiju protokola klients operētājsistēmai Microsoft Windows.</w:t>
-      </w:r>
-    </w:p>
-    <w:p>
-      <w:pPr>
-        <w:pStyle w:val="Virsraksts2"/>
-        <w:jc w:val="left"/>
-      </w:pPr>
-      <w:r>
-        <w:t>3.2.5</w:t>
-      </w:r>
-      <w:r>
-        <w:t xml:space="preserve"> Putty</w:t>
-      </w:r>
-    </w:p>
-    <w:p>
-      <w:pPr>
-        <w:sectPr>
-          <w:pgSz w:w="11906" w:h="16838"/>
-          <w:pgMar w:top="1418" w:right="1134" w:bottom="1134" w:left="1134" w:header="709" w:footer="709" w:gutter="0"/>
-          <w:cols w:space="708"/>
-          <w:titlePg/>
-          <w:docGrid w:linePitch="360"/>
-        </w:sectPr>
-      </w:pPr>
+      <w:proofErr w:type="spellStart"/>
       <w:r>
         <w:t>Putty</w:t>
       </w:r>
-      <w:r>
-        <w:t xml:space="preserve"> ir bezmaksas atvērtā koda termināļa emulators, seriālā konsole un tīkla failu pārsūtīšanas lietojumprogramma. Tā atbalsta vairākus tīkla protokolus, tostarp SCP, SSH, Telnet, rlogin un neapstrādātu ligzdas savienojumu. To var arī savienot ar seriālo portu.</w:t>
+      <w:proofErr w:type="spellEnd"/>
+      <w:r>
+        <w:t xml:space="preserve"> ir bezmaksas atvērtā koda termināļa emulators, seriālā konsole un tīkla failu pārsūtīšanas lietojumprogramma. Tā atbalsta vairākus tīkla protokolus, tostarp SCP, SSH, </w:t>
+      </w:r>
+      <w:proofErr w:type="spellStart"/>
+      <w:r>
+        <w:t>Telnet</w:t>
+      </w:r>
+      <w:proofErr w:type="spellEnd"/>
+      <w:r>
+        <w:t xml:space="preserve">, </w:t>
+      </w:r>
+      <w:proofErr w:type="spellStart"/>
+      <w:r>
+        <w:t>rlogin</w:t>
+      </w:r>
+      <w:proofErr w:type="spellEnd"/>
+      <w:r>
+        <w:t xml:space="preserve"> un neapstrādātu ligzdas savienojumu. To var arī savienot ar seriālo portu.</w:t>
       </w:r>
     </w:p>
     <w:p/>
@@ -4005,16 +4954,10 @@
     <w:p/>
     <w:p>
       <w:r>
-        <w:rPr>
-          <w:noProof/>
-        </w:rPr>
-      </w:r>
-      <w:r>
+        <w:lastRenderedPageBreak/>
         <w:pict>
-          <v:shape id="_x0000_s1026" type="#_x0000_t75" style="width:99.2pt;height:686.5pt;mso-left-percent:-10001;mso-top-percent:-10001;mso-position-horizontal:absolute;mso-position-horizontal-relative:char;mso-position-vertical:absolute;mso-position-vertical-relative:line;mso-left-percent:-10001;mso-top-percent:-10001">
+          <v:shape id="_x0000_i1026" type="#_x0000_t75" style="width:99pt;height:686.25pt;mso-left-percent:-10001;mso-top-percent:-10001;mso-position-horizontal:absolute;mso-position-horizontal-relative:char;mso-position-vertical:absolute;mso-position-vertical-relative:line;mso-left-percent:-10001;mso-top-percent:-10001">
             <v:imagedata r:id="rId13" o:title="diagram (2)"/>
-            <w10:wrap type="none"/>
-            <w10:anchorlock/>
           </v:shape>
         </w:pict>
       </w:r>
@@ -4048,7 +4991,7 @@
       </w:pPr>
       <w:r>
         <w:pict>
-          <v:shape id="_x0000_i1028" type="#_x0000_t75" style="width:481.5pt;height:97.5pt">
+          <v:shape id="_x0000_i1027" type="#_x0000_t75" style="width:481.5pt;height:97.5pt">
             <v:imagedata r:id="rId14" o:title="diagram (3)"/>
           </v:shape>
         </w:pict>
@@ -4101,7 +5044,7 @@
       </w:pPr>
       <w:r>
         <w:pict>
-          <v:shape id="_x0000_i1027" type="#_x0000_t75" style="width:365.25pt;height:529.5pt">
+          <v:shape id="_x0000_i1028" type="#_x0000_t75" style="width:365.25pt;height:529.5pt">
             <v:imagedata r:id="rId15" o:title="activity"/>
           </v:shape>
         </w:pict>
@@ -4142,7 +5085,15 @@
         <w:t>. attēlu)</w:t>
       </w:r>
       <w:r>
-        <w:t>. Šajā sadaļa kreisā maršrutu tabula ir tuvāko laiku tabula (atzīmēta ar zaļo krāsu),  visas citas maršrutu tabulas parāda vispārīgi maršrutus pēc kārtas. Šajā sadaļa arī ir pievienots klāt pulkstenis, kas rāda pareizu laiku, lai klientiem nebūtu pašiem jāskatās telefona vai kāda cita viedierīcē lai redzētu laiku.</w:t>
+        <w:t xml:space="preserve">. Šajā sadaļa kreisā maršrutu tabula ir tuvāko laiku tabula (atzīmēta ar zaļo krāsu),  visas citas maršrutu tabulas parāda vispārīgi maršrutus pēc kārtas. Šajā sadaļa arī ir pievienots klāt pulkstenis, kas rāda pareizu laiku, lai klientiem nebūtu pašiem jāskatās telefona vai kāda cita </w:t>
+      </w:r>
+      <w:proofErr w:type="spellStart"/>
+      <w:r>
+        <w:t>viedierīcē</w:t>
+      </w:r>
+      <w:proofErr w:type="spellEnd"/>
+      <w:r>
+        <w:t xml:space="preserve"> lai redzētu laiku.</w:t>
       </w:r>
     </w:p>
     <w:p>
@@ -4356,10 +5307,47 @@
     </w:p>
     <w:p>
       <w:r>
-        <w:t>Šajā sadaļa administratoram ir pieejas dzēst maršrutus un to laikus, kā arī pievienot jaunus paziņojumus, jeb izmaiņas,</w:t>
-      </w:r>
-      <w:r>
-        <w:t xml:space="preserve"> kā arī dzēst izmaiņas (skatīt 7</w:t>
+        <w:t>Šajā sadaļa administratoram ir pieejas dzēst maršrutus</w:t>
+      </w:r>
+      <w:r>
+        <w:t xml:space="preserve"> ( Ar zilu apzīmēta sadaļa )</w:t>
+      </w:r>
+      <w:r>
+        <w:t xml:space="preserve"> un to laikus, kā arī pievienot jaunus paziņojumus, jeb izmaiņas</w:t>
+      </w:r>
+      <w:r>
+        <w:t xml:space="preserve">, </w:t>
+      </w:r>
+      <w:r>
+        <w:t>kā arī dzēst izmaiņas</w:t>
+      </w:r>
+      <w:r>
+        <w:t>( ar zaļo atzīmēta sadaļa )</w:t>
+      </w:r>
+      <w:r>
+        <w:t>, pievienot administratoru, kā arī dzēst administratoru un atjaunināt ienākošos datus</w:t>
+      </w:r>
+      <w:r>
+        <w:t xml:space="preserve"> ( ar sarkanu atzīmēta sadaļa )</w:t>
+      </w:r>
+      <w:r>
+        <w:t>.</w:t>
+      </w:r>
+      <w:r>
+        <w:t xml:space="preserve"> Failu atjaunināšanas funkcija, kas ievada atjauninātus datus no ATD autobusu kustības sarakstes ( </w:t>
+      </w:r>
+      <w:proofErr w:type="spellStart"/>
+      <w:r>
+        <w:t>Orandži</w:t>
+      </w:r>
+      <w:proofErr w:type="spellEnd"/>
+      <w:r>
+        <w:t xml:space="preserve"> atzīmēta sadaļa )</w:t>
+      </w:r>
+      <w:bookmarkStart w:id="18" w:name="_GoBack"/>
+      <w:bookmarkEnd w:id="18"/>
+      <w:r>
+        <w:t xml:space="preserve"> (skatīt 7</w:t>
       </w:r>
       <w:r>
         <w:t>. attēlu).</w:t>
@@ -4388,7 +5376,18 @@
         <w:t>attēls</w:t>
       </w:r>
     </w:p>
-    <w:p>
+    <w:p/>
+    <w:p/>
+    <w:p>
+      <w:pPr>
+        <w:sectPr>
+          <w:pgSz w:w="11906" w:h="16838"/>
+          <w:pgMar w:top="1418" w:right="1134" w:bottom="1134" w:left="1134" w:header="709" w:footer="709" w:gutter="0"/>
+          <w:cols w:space="708"/>
+          <w:titlePg/>
+          <w:docGrid w:linePitch="360"/>
+        </w:sectPr>
+      </w:pPr>
       <w:r>
         <w:rPr>
           <w:noProof/>
@@ -4396,9 +5395,9 @@
         </w:rPr>
         <w:drawing>
           <wp:inline distT="0" distB="0" distL="0" distR="0">
-            <wp:extent cx="6120130" cy="2960188"/>
+            <wp:extent cx="6120130" cy="2917996"/>
             <wp:effectExtent l="0" t="0" r="0" b="0"/>
-            <wp:docPr id="6" name="Attēls 6" descr="C:\Users\GigaByte\Documents\ShareX\Screenshots\2024-05\chrome_OM1kmS632p.png"/>
+            <wp:docPr id="13" name="Attēls 13" descr="https://i.imgur.com/nvLxqq2.png"/>
             <wp:cNvGraphicFramePr>
               <a:graphicFrameLocks xmlns:a="http://schemas.openxmlformats.org/drawingml/2006/main" noChangeAspect="1"/>
             </wp:cNvGraphicFramePr>
@@ -4406,7 +5405,7 @@
               <a:graphicData uri="http://schemas.openxmlformats.org/drawingml/2006/picture">
                 <pic:pic xmlns:pic="http://schemas.openxmlformats.org/drawingml/2006/picture">
                   <pic:nvPicPr>
-                    <pic:cNvPr id="0" name="Picture 2" descr="C:\Users\GigaByte\Documents\ShareX\Screenshots\2024-05\chrome_OM1kmS632p.png"/>
+                    <pic:cNvPr id="0" name="Picture 21" descr="https://i.imgur.com/nvLxqq2.png"/>
                     <pic:cNvPicPr>
                       <a:picLocks noChangeAspect="1" noChangeArrowheads="1"/>
                     </pic:cNvPicPr>
@@ -4427,7 +5426,7 @@
                   <pic:spPr bwMode="auto">
                     <a:xfrm>
                       <a:off x="0" y="0"/>
-                      <a:ext cx="6120130" cy="2960188"/>
+                      <a:ext cx="6120130" cy="2917996"/>
                     </a:xfrm>
                     <a:prstGeom prst="rect">
                       <a:avLst/>
@@ -4444,18 +5443,6 @@
         </w:drawing>
       </w:r>
     </w:p>
-    <w:p/>
-    <w:p>
-      <w:pPr>
-        <w:sectPr>
-          <w:pgSz w:w="11906" w:h="16838"/>
-          <w:pgMar w:top="1418" w:right="1134" w:bottom="1134" w:left="1134" w:header="709" w:footer="709" w:gutter="0"/>
-          <w:cols w:space="708"/>
-          <w:titlePg/>
-          <w:docGrid w:linePitch="360"/>
-        </w:sectPr>
-      </w:pPr>
-    </w:p>
     <w:p>
       <w:pPr>
         <w:pStyle w:val="Virsraksts1"/>
@@ -4464,20 +5451,68 @@
         <w:lastRenderedPageBreak/>
         <w:t xml:space="preserve">6.  </w:t>
       </w:r>
-      <w:bookmarkStart w:id="18" w:name="_Toc151136129"/>
+      <w:bookmarkStart w:id="19" w:name="_Toc151136129"/>
       <w:r>
         <w:t>Testēšanas dokumentācija</w:t>
       </w:r>
-      <w:bookmarkEnd w:id="18"/>
-    </w:p>
-    <w:p>
-      <w:r>
-        <w:t>Šajā sadaļā tiks aprakstīts testēšanas process, kas tiek veikts lai parūpētos par programmatūras augsto kvalitāti un par to lai viss darbotos pareizi. Testēšanas dokumentācijā tiks veikta gan manuāla testēšana, gan automātiskā testēšana tai skaitā white box un black box testēšāna.</w:t>
-      </w:r>
-    </w:p>
-    <w:p>
-      <w:r>
-        <w:t>Manuāla testēšana ietver manuāli pārbaudi kurā administrators pats ievada visus datus un pārbauda vai funkcionālas lietas strādā un pārliecinās par lietotāju interfeisu. Automātiskā testēšana kurā tiek tiek izveidoti testa scenāriji, kuri pēc tam tiek izpildīti automātiski, lai pārliecinātos par sistēmas funkcionalitāti.</w:t>
+      <w:bookmarkEnd w:id="19"/>
+    </w:p>
+    <w:p>
+      <w:r>
+        <w:t xml:space="preserve">Šajā sadaļā tiks aprakstīts testēšanas process, kas tiek veikts lai parūpētos par programmatūras augsto kvalitāti un par to lai viss darbotos pareizi. Testēšanas dokumentācijā tiks veikta gan manuāla testēšana, gan automātiskā testēšana tai skaitā </w:t>
+      </w:r>
+      <w:proofErr w:type="spellStart"/>
+      <w:r>
+        <w:t>white</w:t>
+      </w:r>
+      <w:proofErr w:type="spellEnd"/>
+      <w:r>
+        <w:t xml:space="preserve"> </w:t>
+      </w:r>
+      <w:proofErr w:type="spellStart"/>
+      <w:r>
+        <w:t>box</w:t>
+      </w:r>
+      <w:proofErr w:type="spellEnd"/>
+      <w:r>
+        <w:t xml:space="preserve"> un </w:t>
+      </w:r>
+      <w:proofErr w:type="spellStart"/>
+      <w:r>
+        <w:t>black</w:t>
+      </w:r>
+      <w:proofErr w:type="spellEnd"/>
+      <w:r>
+        <w:t xml:space="preserve"> </w:t>
+      </w:r>
+      <w:proofErr w:type="spellStart"/>
+      <w:r>
+        <w:t>box</w:t>
+      </w:r>
+      <w:proofErr w:type="spellEnd"/>
+      <w:r>
+        <w:t xml:space="preserve"> </w:t>
+      </w:r>
+      <w:proofErr w:type="spellStart"/>
+      <w:r>
+        <w:t>testēšāna</w:t>
+      </w:r>
+      <w:proofErr w:type="spellEnd"/>
+      <w:r>
+        <w:t>.</w:t>
+      </w:r>
+    </w:p>
+    <w:p>
+      <w:r>
+        <w:t xml:space="preserve">Manuāla testēšana ietver manuāli pārbaudi kurā administrators pats ievada visus datus un pārbauda vai funkcionālas lietas strādā un pārliecinās par lietotāju interfeisu. Automātiskā testēšana kurā tiek </w:t>
+      </w:r>
+      <w:proofErr w:type="spellStart"/>
+      <w:r>
+        <w:t>tiek</w:t>
+      </w:r>
+      <w:proofErr w:type="spellEnd"/>
+      <w:r>
+        <w:t xml:space="preserve"> izveidoti testa scenāriji, kuri pēc tam tiek izpildīti automātiski, lai pārliecinātos par sistēmas funkcionalitāti.</w:t>
       </w:r>
     </w:p>
     <w:p>
@@ -4490,7 +5525,71 @@
     </w:p>
     <w:p>
       <w:r>
-        <w:t>Šajā sadaļa tiks veikts apraksts par izmantotajiem testēšanas veidiem, kā piemēram – white box un  black box. White box tiek saukta par strukturālo testēšānu, testēšana tiek veikta, pārbaudot programmas struktūru un programmas kodu. Black box, jeb funkcionālā testēšana vairāk tiek vērsta uz programmas funkcionalitāti un interfeisu lai pārliecinātos par to lai lietotājiem visas darbības ir funkcionējošas</w:t>
+        <w:t xml:space="preserve">Šajā sadaļa tiks veikts apraksts par izmantotajiem testēšanas veidiem, kā piemēram – </w:t>
+      </w:r>
+      <w:proofErr w:type="spellStart"/>
+      <w:r>
+        <w:t>white</w:t>
+      </w:r>
+      <w:proofErr w:type="spellEnd"/>
+      <w:r>
+        <w:t xml:space="preserve"> </w:t>
+      </w:r>
+      <w:proofErr w:type="spellStart"/>
+      <w:r>
+        <w:t>box</w:t>
+      </w:r>
+      <w:proofErr w:type="spellEnd"/>
+      <w:r>
+        <w:t xml:space="preserve"> un  </w:t>
+      </w:r>
+      <w:proofErr w:type="spellStart"/>
+      <w:r>
+        <w:t>black</w:t>
+      </w:r>
+      <w:proofErr w:type="spellEnd"/>
+      <w:r>
+        <w:t xml:space="preserve"> </w:t>
+      </w:r>
+      <w:proofErr w:type="spellStart"/>
+      <w:r>
+        <w:t>box</w:t>
+      </w:r>
+      <w:proofErr w:type="spellEnd"/>
+      <w:r>
+        <w:t xml:space="preserve">. </w:t>
+      </w:r>
+      <w:proofErr w:type="spellStart"/>
+      <w:r>
+        <w:t>White</w:t>
+      </w:r>
+      <w:proofErr w:type="spellEnd"/>
+      <w:r>
+        <w:t xml:space="preserve"> </w:t>
+      </w:r>
+      <w:proofErr w:type="spellStart"/>
+      <w:r>
+        <w:t>box</w:t>
+      </w:r>
+      <w:proofErr w:type="spellEnd"/>
+      <w:r>
+        <w:t xml:space="preserve"> tiek saukta par strukturālo </w:t>
+      </w:r>
+      <w:proofErr w:type="spellStart"/>
+      <w:r>
+        <w:t>testēšānu</w:t>
+      </w:r>
+      <w:proofErr w:type="spellEnd"/>
+      <w:r>
+        <w:t xml:space="preserve">, testēšana tiek veikta, pārbaudot programmas struktūru un programmas kodu. Black </w:t>
+      </w:r>
+      <w:proofErr w:type="spellStart"/>
+      <w:r>
+        <w:t>box</w:t>
+      </w:r>
+      <w:proofErr w:type="spellEnd"/>
+      <w:r>
+        <w:t>, jeb funkcionālā testēšana vairāk tiek vērsta uz programmas funkcionalitāti un interfeisu lai pārliecinātos par to lai lietotājiem visas darbības ir funkcionējošas</w:t>
       </w:r>
     </w:p>
     <w:p>
@@ -4514,18 +5613,119 @@
         <w:ind w:firstLine="720"/>
       </w:pPr>
       <w:r>
-        <w:t>Testēšanas laikā tika izmantoti white box un black box testēšanas metodes. White box un Black box testēšanas metodes nodrošina pilnu programmas pārbaudi, sniedzot ieskatu uz visām darbībām un funkcionalitātēm.</w:t>
+        <w:t xml:space="preserve">Testēšanas laikā tika izmantoti </w:t>
+      </w:r>
+      <w:proofErr w:type="spellStart"/>
+      <w:r>
+        <w:t>white</w:t>
+      </w:r>
+      <w:proofErr w:type="spellEnd"/>
+      <w:r>
+        <w:t xml:space="preserve"> </w:t>
+      </w:r>
+      <w:proofErr w:type="spellStart"/>
+      <w:r>
+        <w:t>box</w:t>
+      </w:r>
+      <w:proofErr w:type="spellEnd"/>
+      <w:r>
+        <w:t xml:space="preserve"> un </w:t>
+      </w:r>
+      <w:proofErr w:type="spellStart"/>
+      <w:r>
+        <w:t>black</w:t>
+      </w:r>
+      <w:proofErr w:type="spellEnd"/>
+      <w:r>
+        <w:t xml:space="preserve"> </w:t>
+      </w:r>
+      <w:proofErr w:type="spellStart"/>
+      <w:r>
+        <w:t>box</w:t>
+      </w:r>
+      <w:proofErr w:type="spellEnd"/>
+      <w:r>
+        <w:t xml:space="preserve"> testēšanas metodes. </w:t>
+      </w:r>
+      <w:proofErr w:type="spellStart"/>
+      <w:r>
+        <w:t>White</w:t>
+      </w:r>
+      <w:proofErr w:type="spellEnd"/>
+      <w:r>
+        <w:t xml:space="preserve"> </w:t>
+      </w:r>
+      <w:proofErr w:type="spellStart"/>
+      <w:r>
+        <w:t>box</w:t>
+      </w:r>
+      <w:proofErr w:type="spellEnd"/>
+      <w:r>
+        <w:t xml:space="preserve"> un Black </w:t>
+      </w:r>
+      <w:proofErr w:type="spellStart"/>
+      <w:r>
+        <w:t>box</w:t>
+      </w:r>
+      <w:proofErr w:type="spellEnd"/>
+      <w:r>
+        <w:t xml:space="preserve"> testēšanas metodes nodrošina pilnu programmas pārbaudi, sniedzot ieskatu uz visām darbībām un funkcionalitātēm.</w:t>
       </w:r>
     </w:p>
     <w:p>
       <w:pPr>
         <w:ind w:firstLine="720"/>
       </w:pPr>
-      <w:r>
-        <w:t>White box testēšana sniedz ieskatu uz programmas kodu un iekšējo izkārtojumu. White box galvenais mērķis ir izpētīt programmas darbības, lai pārliecinātos par kādiem programmas defektiem.</w:t>
-      </w:r>
-      <w:r>
-        <w:t xml:space="preserve"> White box palīdz parūpēties par to vai programma funkcionē pareizi un pārliecinās par to, ka tiek pasargāta no riskiem.</w:t>
+      <w:proofErr w:type="spellStart"/>
+      <w:r>
+        <w:t>White</w:t>
+      </w:r>
+      <w:proofErr w:type="spellEnd"/>
+      <w:r>
+        <w:t xml:space="preserve"> </w:t>
+      </w:r>
+      <w:proofErr w:type="spellStart"/>
+      <w:r>
+        <w:t>box</w:t>
+      </w:r>
+      <w:proofErr w:type="spellEnd"/>
+      <w:r>
+        <w:t xml:space="preserve"> testēšana sniedz ieskatu uz programmas kodu un iekšējo izkārtojumu. </w:t>
+      </w:r>
+      <w:proofErr w:type="spellStart"/>
+      <w:r>
+        <w:t>White</w:t>
+      </w:r>
+      <w:proofErr w:type="spellEnd"/>
+      <w:r>
+        <w:t xml:space="preserve"> </w:t>
+      </w:r>
+      <w:proofErr w:type="spellStart"/>
+      <w:r>
+        <w:t>box</w:t>
+      </w:r>
+      <w:proofErr w:type="spellEnd"/>
+      <w:r>
+        <w:t xml:space="preserve"> galvenais mērķis ir izpētīt programmas darbības, lai pārliecinātos par kādiem programmas defektiem.</w:t>
+      </w:r>
+      <w:r>
+        <w:t xml:space="preserve"> </w:t>
+      </w:r>
+      <w:proofErr w:type="spellStart"/>
+      <w:r>
+        <w:t>White</w:t>
+      </w:r>
+      <w:proofErr w:type="spellEnd"/>
+      <w:r>
+        <w:t xml:space="preserve"> </w:t>
+      </w:r>
+      <w:proofErr w:type="spellStart"/>
+      <w:r>
+        <w:t>box</w:t>
+      </w:r>
+      <w:proofErr w:type="spellEnd"/>
+      <w:r>
+        <w:t xml:space="preserve"> palīdz parūpēties par to vai programma funkcionē pareizi un pārliecinās par to, ka tiek pasargāta no riskiem.</w:t>
       </w:r>
     </w:p>
     <w:p>
@@ -4533,7 +5733,23 @@
         <w:ind w:firstLine="720"/>
       </w:pPr>
       <w:r>
-        <w:t>Black box testēšana vairāk fokusējas vairāk no lietotāja puses. Black box testēšanas metodē testētāji pārbauda sistēmas funkcionalitāti un tā interfeisu. Galvenais mērķis ir pārbaudīt vai programma atbild visām funkcionalitātēm.</w:t>
+        <w:t xml:space="preserve">Black </w:t>
+      </w:r>
+      <w:proofErr w:type="spellStart"/>
+      <w:r>
+        <w:t>box</w:t>
+      </w:r>
+      <w:proofErr w:type="spellEnd"/>
+      <w:r>
+        <w:t xml:space="preserve"> testēšana vairāk fokusējas vairāk no lietotāja puses. Black </w:t>
+      </w:r>
+      <w:proofErr w:type="spellStart"/>
+      <w:r>
+        <w:t>box</w:t>
+      </w:r>
+      <w:proofErr w:type="spellEnd"/>
+      <w:r>
+        <w:t xml:space="preserve"> testēšanas metodē testētāji pārbauda sistēmas funkcionalitāti un tā interfeisu. Galvenais mērķis ir pārbaudīt vai programma atbild visām funkcionalitātēm.</w:t>
       </w:r>
     </w:p>
     <w:p>
@@ -4781,9 +5997,11 @@
             <w:pPr>
               <w:ind w:firstLine="0"/>
             </w:pPr>
+            <w:proofErr w:type="spellStart"/>
             <w:r>
               <w:t>Ielogošās</w:t>
             </w:r>
+            <w:proofErr w:type="spellEnd"/>
           </w:p>
         </w:tc>
       </w:tr>
@@ -4986,6 +6204,68 @@
           </w:p>
         </w:tc>
       </w:tr>
+      <w:tr>
+        <w:tc>
+          <w:tcPr>
+            <w:tcW w:w="4814" w:type="dxa"/>
+          </w:tcPr>
+          <w:p>
+            <w:pPr>
+              <w:tabs>
+                <w:tab w:val="left" w:pos="960"/>
+              </w:tabs>
+              <w:ind w:firstLine="0"/>
+            </w:pPr>
+            <w:r>
+              <w:t>APIE</w:t>
+            </w:r>
+          </w:p>
+        </w:tc>
+        <w:tc>
+          <w:tcPr>
+            <w:tcW w:w="4814" w:type="dxa"/>
+          </w:tcPr>
+          <w:p>
+            <w:pPr>
+              <w:ind w:firstLine="0"/>
+            </w:pPr>
+            <w:r>
+              <w:t>Administratora pievienošana</w:t>
+            </w:r>
+          </w:p>
+        </w:tc>
+      </w:tr>
+      <w:tr>
+        <w:tc>
+          <w:tcPr>
+            <w:tcW w:w="4814" w:type="dxa"/>
+          </w:tcPr>
+          <w:p>
+            <w:pPr>
+              <w:tabs>
+                <w:tab w:val="left" w:pos="960"/>
+              </w:tabs>
+              <w:ind w:firstLine="0"/>
+            </w:pPr>
+            <w:r>
+              <w:t>AIZD</w:t>
+            </w:r>
+          </w:p>
+        </w:tc>
+        <w:tc>
+          <w:tcPr>
+            <w:tcW w:w="4814" w:type="dxa"/>
+          </w:tcPr>
+          <w:p>
+            <w:pPr>
+              <w:ind w:firstLine="0"/>
+            </w:pPr>
+            <w:r>
+              <w:t>Administratora dzēšana</w:t>
+            </w:r>
+          </w:p>
+        </w:tc>
+      </w:tr>
     </w:tbl>
     <w:p>
       <w:pPr>
@@ -4996,14 +6276,14 @@
       <w:pPr>
         <w:pStyle w:val="Virsraksts2"/>
       </w:pPr>
-      <w:bookmarkStart w:id="19" w:name="_Toc151136130"/>
+      <w:bookmarkStart w:id="20" w:name="_Toc151136130"/>
       <w:r>
         <w:t>6.3</w:t>
       </w:r>
       <w:r>
         <w:t xml:space="preserve">. </w:t>
       </w:r>
-      <w:bookmarkEnd w:id="19"/>
+      <w:bookmarkEnd w:id="20"/>
       <w:r>
         <w:t>Testēšanas prasības</w:t>
       </w:r>
@@ -5337,8 +6617,18 @@
                 <w:color w:val="000000"/>
                 <w:szCs w:val="24"/>
               </w:rPr>
-              <w:t xml:space="preserve"> aizveršana</w:t>
-            </w:r>
+              <w:t xml:space="preserve"> </w:t>
+            </w:r>
+            <w:proofErr w:type="spellStart"/>
+            <w:r>
+              <w:rPr>
+                <w:rFonts w:eastAsia="Times New Roman" w:cs="Times New Roman"/>
+                <w:color w:val="000000"/>
+                <w:szCs w:val="24"/>
+              </w:rPr>
+              <w:t>aizveršana</w:t>
+            </w:r>
+            <w:proofErr w:type="spellEnd"/>
           </w:p>
         </w:tc>
       </w:tr>
@@ -5415,8 +6705,18 @@
                 <w:color w:val="000000"/>
                 <w:szCs w:val="24"/>
               </w:rPr>
-              <w:t>sadaļas ielāde</w:t>
-            </w:r>
+              <w:t xml:space="preserve">sadaļas </w:t>
+            </w:r>
+            <w:proofErr w:type="spellStart"/>
+            <w:r>
+              <w:rPr>
+                <w:rFonts w:eastAsia="Times New Roman" w:cs="Times New Roman"/>
+                <w:color w:val="000000"/>
+                <w:szCs w:val="24"/>
+              </w:rPr>
+              <w:t>ielāde</w:t>
+            </w:r>
+            <w:proofErr w:type="spellEnd"/>
           </w:p>
         </w:tc>
       </w:tr>
@@ -5495,6 +6795,7 @@
                 <w:color w:val="000000"/>
                 <w:szCs w:val="24"/>
               </w:rPr>
+              <w:lastRenderedPageBreak/>
               <w:t>PR.GALS.01.</w:t>
             </w:r>
           </w:p>
@@ -5535,8 +6836,18 @@
                 <w:color w:val="000000"/>
                 <w:szCs w:val="24"/>
               </w:rPr>
-              <w:t>sadaļas ielāde</w:t>
-            </w:r>
+              <w:t xml:space="preserve">sadaļas </w:t>
+            </w:r>
+            <w:proofErr w:type="spellStart"/>
+            <w:r>
+              <w:rPr>
+                <w:rFonts w:eastAsia="Times New Roman" w:cs="Times New Roman"/>
+                <w:color w:val="000000"/>
+                <w:szCs w:val="24"/>
+              </w:rPr>
+              <w:t>ielāde</w:t>
+            </w:r>
+            <w:proofErr w:type="spellEnd"/>
           </w:p>
         </w:tc>
       </w:tr>
@@ -5605,7 +6916,25 @@
                 <w:color w:val="000000"/>
                 <w:szCs w:val="24"/>
               </w:rPr>
-              <w:t>Izmaiņu rediģēšana admin sadaļā</w:t>
+              <w:t xml:space="preserve">Izmaiņu rediģēšana </w:t>
+            </w:r>
+            <w:proofErr w:type="spellStart"/>
+            <w:r>
+              <w:rPr>
+                <w:rFonts w:eastAsia="Times New Roman" w:cs="Times New Roman"/>
+                <w:color w:val="000000"/>
+                <w:szCs w:val="24"/>
+              </w:rPr>
+              <w:t>admin</w:t>
+            </w:r>
+            <w:proofErr w:type="spellEnd"/>
+            <w:r>
+              <w:rPr>
+                <w:rFonts w:eastAsia="Times New Roman" w:cs="Times New Roman"/>
+                <w:color w:val="000000"/>
+                <w:szCs w:val="24"/>
+              </w:rPr>
+              <w:t xml:space="preserve"> sadaļā</w:t>
             </w:r>
           </w:p>
         </w:tc>
@@ -5643,7 +6972,6 @@
                 <w:color w:val="000000"/>
                 <w:szCs w:val="24"/>
               </w:rPr>
-              <w:lastRenderedPageBreak/>
               <w:t>PR.LOG.04.</w:t>
             </w:r>
           </w:p>
@@ -6027,6 +7355,122 @@
           </w:p>
         </w:tc>
       </w:tr>
+      <w:tr>
+        <w:trPr>
+          <w:trHeight w:val="300"/>
+          <w:jc w:val="center"/>
+        </w:trPr>
+        <w:tc>
+          <w:tcPr>
+            <w:tcW w:w="2130" w:type="dxa"/>
+            <w:tcBorders>
+              <w:top w:val="single" w:sz="6" w:space="0" w:color="000000"/>
+              <w:left w:val="single" w:sz="6" w:space="0" w:color="000000"/>
+              <w:bottom w:val="single" w:sz="6" w:space="0" w:color="000000"/>
+              <w:right w:val="single" w:sz="6" w:space="0" w:color="000000"/>
+            </w:tcBorders>
+            <w:vAlign w:val="bottom"/>
+          </w:tcPr>
+          <w:p>
+            <w:pPr>
+              <w:suppressAutoHyphens/>
+              <w:ind w:firstLine="0"/>
+              <w:jc w:val="center"/>
+              <w:rPr>
+                <w:rFonts w:eastAsia="Times New Roman" w:cs="Times New Roman"/>
+                <w:color w:val="000000"/>
+                <w:szCs w:val="24"/>
+              </w:rPr>
+            </w:pPr>
+            <w:r>
+              <w:rPr>
+                <w:rFonts w:eastAsia="Times New Roman" w:cs="Times New Roman"/>
+                <w:color w:val="000000"/>
+                <w:szCs w:val="24"/>
+              </w:rPr>
+              <w:t>PR.APIE.13</w:t>
+            </w:r>
+          </w:p>
+        </w:tc>
+        <w:tc>
+          <w:tcPr>
+            <w:tcW w:w="5940" w:type="dxa"/>
+            <w:tcBorders>
+              <w:top w:val="single" w:sz="6" w:space="0" w:color="000000"/>
+              <w:left w:val="single" w:sz="6" w:space="0" w:color="000000"/>
+              <w:bottom w:val="single" w:sz="6" w:space="0" w:color="000000"/>
+              <w:right w:val="single" w:sz="6" w:space="0" w:color="000000"/>
+            </w:tcBorders>
+          </w:tcPr>
+          <w:p>
+            <w:pPr>
+              <w:ind w:firstLine="0"/>
+              <w:jc w:val="center"/>
+            </w:pPr>
+            <w:r>
+              <w:t>Administratora pievienošana</w:t>
+            </w:r>
+          </w:p>
+        </w:tc>
+      </w:tr>
+      <w:tr>
+        <w:trPr>
+          <w:trHeight w:val="300"/>
+          <w:jc w:val="center"/>
+        </w:trPr>
+        <w:tc>
+          <w:tcPr>
+            <w:tcW w:w="2130" w:type="dxa"/>
+            <w:tcBorders>
+              <w:top w:val="single" w:sz="6" w:space="0" w:color="000000"/>
+              <w:left w:val="single" w:sz="6" w:space="0" w:color="000000"/>
+              <w:bottom w:val="single" w:sz="6" w:space="0" w:color="000000"/>
+              <w:right w:val="single" w:sz="6" w:space="0" w:color="000000"/>
+            </w:tcBorders>
+            <w:vAlign w:val="bottom"/>
+          </w:tcPr>
+          <w:p>
+            <w:pPr>
+              <w:suppressAutoHyphens/>
+              <w:ind w:firstLine="0"/>
+              <w:jc w:val="center"/>
+              <w:rPr>
+                <w:rFonts w:eastAsia="Times New Roman" w:cs="Times New Roman"/>
+                <w:color w:val="000000"/>
+                <w:szCs w:val="24"/>
+              </w:rPr>
+            </w:pPr>
+            <w:r>
+              <w:rPr>
+                <w:rFonts w:eastAsia="Times New Roman" w:cs="Times New Roman"/>
+                <w:color w:val="000000"/>
+                <w:szCs w:val="24"/>
+              </w:rPr>
+              <w:t>PR.AIZD.14</w:t>
+            </w:r>
+          </w:p>
+        </w:tc>
+        <w:tc>
+          <w:tcPr>
+            <w:tcW w:w="5940" w:type="dxa"/>
+            <w:tcBorders>
+              <w:top w:val="single" w:sz="6" w:space="0" w:color="000000"/>
+              <w:left w:val="single" w:sz="6" w:space="0" w:color="000000"/>
+              <w:bottom w:val="single" w:sz="6" w:space="0" w:color="000000"/>
+              <w:right w:val="single" w:sz="6" w:space="0" w:color="000000"/>
+            </w:tcBorders>
+          </w:tcPr>
+          <w:p>
+            <w:pPr>
+              <w:ind w:firstLine="0"/>
+              <w:jc w:val="center"/>
+            </w:pPr>
+            <w:r>
+              <w:t>Administratora dzēšana</w:t>
+            </w:r>
+          </w:p>
+        </w:tc>
+      </w:tr>
     </w:tbl>
     <w:p>
       <w:pPr>
@@ -6037,7 +7481,7 @@
       <w:pPr>
         <w:pStyle w:val="Virsraksts2"/>
       </w:pPr>
-      <w:bookmarkStart w:id="20" w:name="_Toc151136132"/>
+      <w:bookmarkStart w:id="21" w:name="_Toc151136132"/>
       <w:r>
         <w:lastRenderedPageBreak/>
         <w:t>6.4</w:t>
@@ -6045,7 +7489,7 @@
       <w:r>
         <w:t xml:space="preserve"> Testpiemēru kopa</w:t>
       </w:r>
-      <w:bookmarkEnd w:id="20"/>
+      <w:bookmarkEnd w:id="21"/>
     </w:p>
     <w:p>
       <w:r>
@@ -6054,10 +7498,10 @@
           <w:lang w:eastAsia="lv-LV"/>
         </w:rPr>
         <w:drawing>
-          <wp:inline distT="0" distB="0" distL="0" distR="0" wp14:anchorId="30AAD3BE" wp14:editId="6D54AA21">
-            <wp:extent cx="8285267" cy="3314795"/>
-            <wp:effectExtent l="8573" t="0" r="0" b="0"/>
-            <wp:docPr id="2" name="Attēls 2"/>
+          <wp:inline distT="0" distB="0" distL="0" distR="0">
+            <wp:extent cx="6120130" cy="3233932"/>
+            <wp:effectExtent l="0" t="4445" r="0" b="0"/>
+            <wp:docPr id="8" name="Attēls 8" descr="https://i.imgur.com/G1cr7Hc.png"/>
             <wp:cNvGraphicFramePr>
               <a:graphicFrameLocks xmlns:a="http://schemas.openxmlformats.org/drawingml/2006/main" noChangeAspect="1"/>
             </wp:cNvGraphicFramePr>
@@ -6065,23 +7509,36 @@
               <a:graphicData uri="http://schemas.openxmlformats.org/drawingml/2006/picture">
                 <pic:pic xmlns:pic="http://schemas.openxmlformats.org/drawingml/2006/picture">
                   <pic:nvPicPr>
-                    <pic:cNvPr id="1" name=""/>
-                    <pic:cNvPicPr/>
+                    <pic:cNvPr id="0" name="Picture 10" descr="https://i.imgur.com/G1cr7Hc.png"/>
+                    <pic:cNvPicPr>
+                      <a:picLocks noChangeAspect="1" noChangeArrowheads="1"/>
+                    </pic:cNvPicPr>
                   </pic:nvPicPr>
                   <pic:blipFill>
-                    <a:blip r:embed="rId19"/>
+                    <a:blip r:embed="rId19">
+                      <a:extLst>
+                        <a:ext uri="{28A0092B-C50C-407E-A947-70E740481C1C}">
+                          <a14:useLocalDpi xmlns:a14="http://schemas.microsoft.com/office/drawing/2010/main" val="0"/>
+                        </a:ext>
+                      </a:extLst>
+                    </a:blip>
+                    <a:srcRect/>
                     <a:stretch>
                       <a:fillRect/>
                     </a:stretch>
                   </pic:blipFill>
-                  <pic:spPr>
+                  <pic:spPr bwMode="auto">
                     <a:xfrm rot="16200000">
                       <a:off x="0" y="0"/>
-                      <a:ext cx="8386154" cy="3355158"/>
+                      <a:ext cx="6120130" cy="3233932"/>
                     </a:xfrm>
                     <a:prstGeom prst="rect">
                       <a:avLst/>
                     </a:prstGeom>
+                    <a:noFill/>
+                    <a:ln>
+                      <a:noFill/>
+                    </a:ln>
                   </pic:spPr>
                 </pic:pic>
               </a:graphicData>
@@ -6089,12 +7546,18 @@
           </wp:inline>
         </w:drawing>
       </w:r>
+      <w:r>
+        <w:t xml:space="preserve"> </w:t>
+      </w:r>
+      <w:r>
+        <w:t xml:space="preserve"> </w:t>
+      </w:r>
     </w:p>
     <w:p>
       <w:pPr>
         <w:pStyle w:val="Virsraksts2"/>
       </w:pPr>
-      <w:bookmarkStart w:id="21" w:name="_Toc151136133"/>
+      <w:bookmarkStart w:id="22" w:name="_Toc151136133"/>
       <w:r>
         <w:lastRenderedPageBreak/>
         <w:t>6.5</w:t>
@@ -6102,7 +7565,7 @@
       <w:r>
         <w:t xml:space="preserve"> Testēšanas žurnāls</w:t>
       </w:r>
-      <w:bookmarkEnd w:id="21"/>
+      <w:bookmarkEnd w:id="22"/>
     </w:p>
     <w:p>
       <w:pPr>
@@ -6121,10 +7584,10 @@
           <w:lang w:eastAsia="lv-LV"/>
         </w:rPr>
         <w:drawing>
-          <wp:inline distT="0" distB="0" distL="0" distR="0" wp14:anchorId="7EA983B1" wp14:editId="54F0B4E1">
-            <wp:extent cx="6120130" cy="5349240"/>
-            <wp:effectExtent l="0" t="0" r="0" b="3810"/>
-            <wp:docPr id="3" name="Attēls 3"/>
+          <wp:inline distT="0" distB="0" distL="0" distR="0">
+            <wp:extent cx="6120130" cy="5979617"/>
+            <wp:effectExtent l="0" t="0" r="0" b="2540"/>
+            <wp:docPr id="9" name="Attēls 9" descr="https://i.imgur.com/VPuA27x.png"/>
             <wp:cNvGraphicFramePr>
               <a:graphicFrameLocks xmlns:a="http://schemas.openxmlformats.org/drawingml/2006/main" noChangeAspect="1"/>
             </wp:cNvGraphicFramePr>
@@ -6132,23 +7595,36 @@
               <a:graphicData uri="http://schemas.openxmlformats.org/drawingml/2006/picture">
                 <pic:pic xmlns:pic="http://schemas.openxmlformats.org/drawingml/2006/picture">
                   <pic:nvPicPr>
-                    <pic:cNvPr id="1" name=""/>
-                    <pic:cNvPicPr/>
+                    <pic:cNvPr id="0" name="Picture 12" descr="https://i.imgur.com/VPuA27x.png"/>
+                    <pic:cNvPicPr>
+                      <a:picLocks noChangeAspect="1" noChangeArrowheads="1"/>
+                    </pic:cNvPicPr>
                   </pic:nvPicPr>
                   <pic:blipFill>
-                    <a:blip r:embed="rId20"/>
+                    <a:blip r:embed="rId20">
+                      <a:extLst>
+                        <a:ext uri="{28A0092B-C50C-407E-A947-70E740481C1C}">
+                          <a14:useLocalDpi xmlns:a14="http://schemas.microsoft.com/office/drawing/2010/main" val="0"/>
+                        </a:ext>
+                      </a:extLst>
+                    </a:blip>
+                    <a:srcRect/>
                     <a:stretch>
                       <a:fillRect/>
                     </a:stretch>
                   </pic:blipFill>
-                  <pic:spPr>
+                  <pic:spPr bwMode="auto">
                     <a:xfrm>
                       <a:off x="0" y="0"/>
-                      <a:ext cx="6120130" cy="5349240"/>
+                      <a:ext cx="6120130" cy="5979617"/>
                     </a:xfrm>
                     <a:prstGeom prst="rect">
                       <a:avLst/>
                     </a:prstGeom>
+                    <a:noFill/>
+                    <a:ln>
+                      <a:noFill/>
+                    </a:ln>
                   </pic:spPr>
                 </pic:pic>
               </a:graphicData>
@@ -6161,7 +7637,7 @@
       <w:pPr>
         <w:pStyle w:val="Virsraksts1"/>
       </w:pPr>
-      <w:bookmarkStart w:id="22" w:name="_Toc151136135"/>
+      <w:bookmarkStart w:id="23" w:name="_Toc151136135"/>
       <w:r>
         <w:lastRenderedPageBreak/>
         <w:t>7</w:t>
@@ -6169,7 +7645,7 @@
       <w:r>
         <w:t>. Secinājumi</w:t>
       </w:r>
-      <w:bookmarkEnd w:id="22"/>
+      <w:bookmarkEnd w:id="23"/>
     </w:p>
     <w:p>
       <w:r>
@@ -6188,12 +7664,50 @@
     </w:p>
     <w:p>
       <w:r>
-        <w:t>Dizainam apmēram tika izmantotas 200-300 koda līnijās, kā arī funkcionālajam tika izmantots apmēram 600-700 koda līnijas, kopā saskaitot funkcionālo ar dizainu, koda līnijas svārstās no 800-1000 līnijām</w:t>
-      </w:r>
-    </w:p>
-    <w:p>
-      <w:r>
-        <w:t>Programma notika sekmīgi, testēšana notika uz vairākiem interneta pārlūkiem ( Mozilla Firefox, Google Chrome, Internet Explorer, Microsoft Edge)</w:t>
+        <w:t>Dizainam apmēram tika izmantotas 200-300 koda līnijās, kā arī funkcionā</w:t>
+      </w:r>
+      <w:r>
+        <w:t>lajam tika izmantots apmēram 700-8</w:t>
+      </w:r>
+      <w:r>
+        <w:t>00 koda līnijas, kopā saskaitot funkcionālo ar dizainu, koda līnijas svārstās no 800-1000 līnijām</w:t>
+      </w:r>
+    </w:p>
+    <w:p>
+      <w:r>
+        <w:t xml:space="preserve">Programma notika sekmīgi, testēšana notika uz vairākiem interneta pārlūkiem ( </w:t>
+      </w:r>
+      <w:proofErr w:type="spellStart"/>
+      <w:r>
+        <w:t>Mozilla</w:t>
+      </w:r>
+      <w:proofErr w:type="spellEnd"/>
+      <w:r>
+        <w:t xml:space="preserve"> </w:t>
+      </w:r>
+      <w:proofErr w:type="spellStart"/>
+      <w:r>
+        <w:t>Firefox</w:t>
+      </w:r>
+      <w:proofErr w:type="spellEnd"/>
+      <w:r>
+        <w:t xml:space="preserve">, Google </w:t>
+      </w:r>
+      <w:proofErr w:type="spellStart"/>
+      <w:r>
+        <w:t>Chrome</w:t>
+      </w:r>
+      <w:proofErr w:type="spellEnd"/>
+      <w:r>
+        <w:t xml:space="preserve">, Internet Explorer, Microsoft </w:t>
+      </w:r>
+      <w:proofErr w:type="spellStart"/>
+      <w:r>
+        <w:t>Edge</w:t>
+      </w:r>
+      <w:proofErr w:type="spellEnd"/>
+      <w:r>
+        <w:t>)</w:t>
       </w:r>
     </w:p>
     <w:p>
@@ -6222,7 +7736,7 @@
       <w:pPr>
         <w:pStyle w:val="Virsraksts1"/>
       </w:pPr>
-      <w:bookmarkStart w:id="23" w:name="_Toc151136136"/>
+      <w:bookmarkStart w:id="24" w:name="_Toc151136136"/>
       <w:r>
         <w:lastRenderedPageBreak/>
         <w:t>8</w:t>
@@ -6230,7 +7744,7 @@
       <w:r>
         <w:t>. Lietoto saīsinājumu un terminu skaidrojums</w:t>
       </w:r>
-      <w:bookmarkEnd w:id="23"/>
+      <w:bookmarkEnd w:id="24"/>
     </w:p>
     <w:tbl>
       <w:tblPr>
@@ -6364,6 +7878,7 @@
                 <w:szCs w:val="20"/>
               </w:rPr>
             </w:pPr>
+            <w:proofErr w:type="spellStart"/>
             <w:r>
               <w:rPr>
                 <w:rFonts w:eastAsia="Times New Roman" w:cs="Times New Roman"/>
@@ -6374,6 +7889,7 @@
               </w:rPr>
               <w:t>Footer</w:t>
             </w:r>
+            <w:proofErr w:type="spellEnd"/>
           </w:p>
         </w:tc>
         <w:tc>
@@ -6449,6 +7965,7 @@
                 <w:szCs w:val="20"/>
               </w:rPr>
             </w:pPr>
+            <w:proofErr w:type="spellStart"/>
             <w:r>
               <w:rPr>
                 <w:rFonts w:eastAsia="Times New Roman" w:cs="Times New Roman"/>
@@ -6459,6 +7976,7 @@
               </w:rPr>
               <w:t>Admin</w:t>
             </w:r>
+            <w:proofErr w:type="spellEnd"/>
           </w:p>
         </w:tc>
         <w:tc>
@@ -6534,6 +8052,7 @@
                 <w:szCs w:val="20"/>
               </w:rPr>
             </w:pPr>
+            <w:proofErr w:type="spellStart"/>
             <w:r>
               <w:rPr>
                 <w:rFonts w:eastAsia="Times New Roman" w:cs="Times New Roman"/>
@@ -6544,6 +8063,7 @@
               </w:rPr>
               <w:t>Saskārne</w:t>
             </w:r>
+            <w:proofErr w:type="spellEnd"/>
           </w:p>
         </w:tc>
         <w:tc>
@@ -6619,6 +8139,7 @@
                 <w:szCs w:val="20"/>
               </w:rPr>
             </w:pPr>
+            <w:proofErr w:type="spellStart"/>
             <w:r>
               <w:rPr>
                 <w:rFonts w:eastAsia="Times New Roman" w:cs="Times New Roman"/>
@@ -6629,6 +8150,7 @@
               </w:rPr>
               <w:t>White</w:t>
             </w:r>
+            <w:proofErr w:type="spellEnd"/>
             <w:r>
               <w:rPr>
                 <w:rFonts w:eastAsia="Times New Roman" w:cs="Times New Roman"/>
@@ -6639,8 +8161,7 @@
               </w:rPr>
               <w:t xml:space="preserve"> </w:t>
             </w:r>
-            <w:bookmarkStart w:id="24" w:name="_GoBack"/>
-            <w:bookmarkEnd w:id="24"/>
+            <w:proofErr w:type="spellStart"/>
             <w:r>
               <w:rPr>
                 <w:rFonts w:eastAsia="Times New Roman" w:cs="Times New Roman"/>
@@ -6651,6 +8172,7 @@
               </w:rPr>
               <w:t>Box</w:t>
             </w:r>
+            <w:proofErr w:type="spellEnd"/>
           </w:p>
         </w:tc>
         <w:tc>
@@ -6746,6 +8268,7 @@
               </w:rPr>
               <w:t xml:space="preserve"> </w:t>
             </w:r>
+            <w:proofErr w:type="spellStart"/>
             <w:r>
               <w:rPr>
                 <w:rFonts w:eastAsia="Times New Roman" w:cs="Times New Roman"/>
@@ -6756,6 +8279,7 @@
               </w:rPr>
               <w:t>Box</w:t>
             </w:r>
+            <w:proofErr w:type="spellEnd"/>
           </w:p>
         </w:tc>
         <w:tc>
@@ -6815,16 +8339,131 @@
     <w:p>
       <w:pPr>
         <w:pStyle w:val="Virsraksts1"/>
+        <w:numPr>
+          <w:ilvl w:val="0"/>
+          <w:numId w:val="1"/>
+        </w:numPr>
       </w:pPr>
       <w:bookmarkStart w:id="25" w:name="_Toc151136137"/>
       <w:r>
         <w:lastRenderedPageBreak/>
-        <w:t>9</w:t>
-      </w:r>
-      <w:r>
-        <w:t>. Literatūras un informācijas avotu saraksts</w:t>
+        <w:t>Literatūras un informācijas avotu saraksts</w:t>
       </w:r>
       <w:bookmarkEnd w:id="25"/>
+    </w:p>
+    <w:p>
+      <w:pPr>
+        <w:pStyle w:val="Sarakstarindkopa"/>
+        <w:ind w:left="1211" w:firstLine="0"/>
+      </w:pPr>
+      <w:hyperlink r:id="rId21" w:history="1">
+        <w:r>
+          <w:rPr>
+            <w:rStyle w:val="Hipersaite"/>
+          </w:rPr>
+          <w:t>https://www.w3schools.com/php/</w:t>
+        </w:r>
+      </w:hyperlink>
+    </w:p>
+    <w:p>
+      <w:pPr>
+        <w:pStyle w:val="Sarakstarindkopa"/>
+        <w:ind w:left="1211" w:firstLine="0"/>
+      </w:pPr>
+      <w:hyperlink r:id="rId22" w:history="1">
+        <w:r>
+          <w:rPr>
+            <w:rStyle w:val="Hipersaite"/>
+          </w:rPr>
+          <w:t>https://www.geeksforgeeks.org/</w:t>
+        </w:r>
+      </w:hyperlink>
+    </w:p>
+    <w:p>
+      <w:pPr>
+        <w:pStyle w:val="Sarakstarindkopa"/>
+        <w:ind w:left="1211" w:firstLine="0"/>
+        <w:sectPr>
+          <w:pgSz w:w="11906" w:h="16838"/>
+          <w:pgMar w:top="1418" w:right="1134" w:bottom="1134" w:left="1134" w:header="709" w:footer="709" w:gutter="0"/>
+          <w:cols w:space="708"/>
+          <w:titlePg/>
+          <w:docGrid w:linePitch="360"/>
+        </w:sectPr>
+      </w:pPr>
+      <w:hyperlink r:id="rId23" w:history="1">
+        <w:r>
+          <w:rPr>
+            <w:rStyle w:val="Hipersaite"/>
+          </w:rPr>
+          <w:t>https://data.gov.lv/dati/eng/dataset/atd-gtfs/resource/b0a020e4-1ee6-4e1a-9a94-63b1f8defd6d?inner_span=True</w:t>
+        </w:r>
+      </w:hyperlink>
+    </w:p>
+    <w:p>
+      <w:pPr>
+        <w:pStyle w:val="Virsraksts1"/>
+      </w:pPr>
+      <w:r>
+        <w:lastRenderedPageBreak/>
+        <w:t>Pielikums</w:t>
+      </w:r>
+    </w:p>
+    <w:p>
+      <w:r>
+        <w:rPr>
+          <w:noProof/>
+          <w:lang w:eastAsia="lv-LV"/>
+        </w:rPr>
+        <w:drawing>
+          <wp:inline distT="0" distB="0" distL="0" distR="0">
+            <wp:extent cx="3380740" cy="5488593"/>
+            <wp:effectExtent l="0" t="0" r="0" b="0"/>
+            <wp:docPr id="10" name="Attēls 10" descr="https://i.imgur.com/OZ3xrVU.png"/>
+            <wp:cNvGraphicFramePr>
+              <a:graphicFrameLocks xmlns:a="http://schemas.openxmlformats.org/drawingml/2006/main" noChangeAspect="1"/>
+            </wp:cNvGraphicFramePr>
+            <a:graphic xmlns:a="http://schemas.openxmlformats.org/drawingml/2006/main">
+              <a:graphicData uri="http://schemas.openxmlformats.org/drawingml/2006/picture">
+                <pic:pic xmlns:pic="http://schemas.openxmlformats.org/drawingml/2006/picture">
+                  <pic:nvPicPr>
+                    <pic:cNvPr id="0" name="Picture 14" descr="https://i.imgur.com/OZ3xrVU.png"/>
+                    <pic:cNvPicPr>
+                      <a:picLocks noChangeAspect="1" noChangeArrowheads="1"/>
+                    </pic:cNvPicPr>
+                  </pic:nvPicPr>
+                  <pic:blipFill>
+                    <a:blip r:embed="rId24">
+                      <a:extLst>
+                        <a:ext uri="{28A0092B-C50C-407E-A947-70E740481C1C}">
+                          <a14:useLocalDpi xmlns:a14="http://schemas.microsoft.com/office/drawing/2010/main" val="0"/>
+                        </a:ext>
+                      </a:extLst>
+                    </a:blip>
+                    <a:srcRect/>
+                    <a:stretch>
+                      <a:fillRect/>
+                    </a:stretch>
+                  </pic:blipFill>
+                  <pic:spPr bwMode="auto">
+                    <a:xfrm>
+                      <a:off x="0" y="0"/>
+                      <a:ext cx="3395808" cy="5513055"/>
+                    </a:xfrm>
+                    <a:prstGeom prst="rect">
+                      <a:avLst/>
+                    </a:prstGeom>
+                    <a:noFill/>
+                    <a:ln>
+                      <a:noFill/>
+                    </a:ln>
+                  </pic:spPr>
+                </pic:pic>
+              </a:graphicData>
+            </a:graphic>
+          </wp:inline>
+        </w:drawing>
+      </w:r>
     </w:p>
     <w:sectPr>
       <w:pgSz w:w="11906" w:h="16838"/>
@@ -6906,7 +8545,7 @@
           <w:rPr>
             <w:noProof/>
           </w:rPr>
-          <w:t>26</w:t>
+          <w:t>18</w:t>
         </w:r>
         <w:r>
           <w:fldChar w:fldCharType="end"/>
@@ -9028,7 +10667,7 @@
 </file>
 
 <file path=customXml/itemProps1.xml><?xml version="1.0" encoding="utf-8"?>
-<ds:datastoreItem xmlns:ds="http://schemas.openxmlformats.org/officeDocument/2006/customXml" ds:itemID="{995E1FCF-27F1-422A-8BF3-9155773C8EFC}">
+<ds:datastoreItem xmlns:ds="http://schemas.openxmlformats.org/officeDocument/2006/customXml" ds:itemID="{E4485BE9-A6C2-422A-98F4-F5C7E767F9B3}">
   <ds:schemaRefs>
     <ds:schemaRef ds:uri="http://schemas.openxmlformats.org/officeDocument/2006/bibliography"/>
   </ds:schemaRefs>

</xml_diff>

<commit_message>
Uzlabota programma, pielabota dokumentācija, pievienots PDF fails
</commit_message>
<xml_diff>
--- a/Tehniskā Dokumentācija.docx
+++ b/Tehniskā Dokumentācija.docx
@@ -4885,6 +4885,9 @@
       </w:r>
     </w:p>
     <w:p>
+      <w:pPr>
+        <w:jc w:val="center"/>
+      </w:pPr>
       <w:r>
         <w:pict>
           <v:shapetype id="_x0000_t75" coordsize="21600,21600" o:spt="75" o:preferrelative="t" path="m@4@5l@4@11@9@11@9@5xe" filled="f" stroked="f">
@@ -4911,26 +4914,40 @@
           </v:shape>
         </w:pict>
       </w:r>
-    </w:p>
-    <w:p>
-      <w:pPr>
-        <w:pStyle w:val="Virsraksts2"/>
-      </w:pPr>
       <w:bookmarkStart w:id="15" w:name="_Toc151136126"/>
       <w:r>
+        <w:rPr>
+          <w:rStyle w:val="Virsraksts2Rakstz"/>
+        </w:rPr>
         <w:t xml:space="preserve">4.2 </w:t>
       </w:r>
       <w:bookmarkEnd w:id="15"/>
       <w:r>
+        <w:rPr>
+          <w:rStyle w:val="Virsraksts2Rakstz"/>
+        </w:rPr>
         <w:t>Klašu diagramma / ER diagramma</w:t>
       </w:r>
     </w:p>
     <w:p>
+      <w:pPr>
+        <w:rPr>
+          <w:noProof/>
+          <w:lang w:eastAsia="lv-LV"/>
+        </w:rPr>
+      </w:pPr>
       <w:r>
         <w:t>Grafisks attēlojums, kas attēlo datu bāzes moduļus.</w:t>
       </w:r>
       <w:r>
         <w:t xml:space="preserve"> (skatīt 2. attēlu)</w:t>
+      </w:r>
+      <w:r>
+        <w:rPr>
+          <w:noProof/>
+          <w:lang w:eastAsia="lv-LV"/>
+        </w:rPr>
+        <w:t xml:space="preserve"> </w:t>
       </w:r>
     </w:p>
     <w:p>
@@ -4951,28 +4968,84 @@
         <w:t>attēls</w:t>
       </w:r>
     </w:p>
-    <w:p/>
-    <w:p>
-      <w:r>
-        <w:lastRenderedPageBreak/>
-        <w:pict>
-          <v:shape id="_x0000_i1026" type="#_x0000_t75" style="width:99pt;height:686.25pt;mso-left-percent:-10001;mso-top-percent:-10001;mso-position-horizontal:absolute;mso-position-horizontal-relative:char;mso-position-vertical:absolute;mso-position-vertical-relative:line;mso-left-percent:-10001;mso-top-percent:-10001">
-            <v:imagedata r:id="rId13" o:title="diagram (2)"/>
-          </v:shape>
-        </w:pict>
-      </w:r>
-    </w:p>
-    <w:p/>
+    <w:p>
+      <w:pPr>
+        <w:ind w:firstLine="0"/>
+      </w:pPr>
+      <w:r>
+        <w:rPr>
+          <w:noProof/>
+          <w:lang w:eastAsia="lv-LV"/>
+        </w:rPr>
+        <w:br/>
+      </w:r>
+      <w:r>
+        <w:rPr>
+          <w:noProof/>
+          <w:lang w:eastAsia="lv-LV"/>
+        </w:rPr>
+        <w:drawing>
+          <wp:inline distT="0" distB="0" distL="0" distR="0">
+            <wp:extent cx="5532974" cy="4114800"/>
+            <wp:effectExtent l="0" t="0" r="0" b="0"/>
+            <wp:docPr id="7" name="Attēls 7" descr="C:\Users\GigaByte\Documents\ShareX\Screenshots\2024-06\chrome_WGkBS9m2RJ.png"/>
+            <wp:cNvGraphicFramePr>
+              <a:graphicFrameLocks xmlns:a="http://schemas.openxmlformats.org/drawingml/2006/main" noChangeAspect="1"/>
+            </wp:cNvGraphicFramePr>
+            <a:graphic xmlns:a="http://schemas.openxmlformats.org/drawingml/2006/main">
+              <a:graphicData uri="http://schemas.openxmlformats.org/drawingml/2006/picture">
+                <pic:pic xmlns:pic="http://schemas.openxmlformats.org/drawingml/2006/picture">
+                  <pic:nvPicPr>
+                    <pic:cNvPr id="0" name="Picture 9" descr="C:\Users\GigaByte\Documents\ShareX\Screenshots\2024-06\chrome_WGkBS9m2RJ.png"/>
+                    <pic:cNvPicPr>
+                      <a:picLocks noChangeAspect="1" noChangeArrowheads="1"/>
+                    </pic:cNvPicPr>
+                  </pic:nvPicPr>
+                  <pic:blipFill>
+                    <a:blip r:embed="rId13">
+                      <a:extLst>
+                        <a:ext uri="{28A0092B-C50C-407E-A947-70E740481C1C}">
+                          <a14:useLocalDpi xmlns:a14="http://schemas.microsoft.com/office/drawing/2010/main" val="0"/>
+                        </a:ext>
+                      </a:extLst>
+                    </a:blip>
+                    <a:srcRect/>
+                    <a:stretch>
+                      <a:fillRect/>
+                    </a:stretch>
+                  </pic:blipFill>
+                  <pic:spPr bwMode="auto">
+                    <a:xfrm>
+                      <a:off x="0" y="0"/>
+                      <a:ext cx="5532974" cy="4114800"/>
+                    </a:xfrm>
+                    <a:prstGeom prst="rect">
+                      <a:avLst/>
+                    </a:prstGeom>
+                    <a:noFill/>
+                    <a:ln>
+                      <a:noFill/>
+                    </a:ln>
+                  </pic:spPr>
+                </pic:pic>
+              </a:graphicData>
+            </a:graphic>
+          </wp:inline>
+        </w:drawing>
+      </w:r>
+      <w:bookmarkStart w:id="16" w:name="_GoBack"/>
+      <w:bookmarkEnd w:id="16"/>
+    </w:p>
     <w:p>
       <w:pPr>
         <w:pStyle w:val="Virsraksts2"/>
       </w:pPr>
-      <w:bookmarkStart w:id="16" w:name="_Toc151136127"/>
+      <w:bookmarkStart w:id="17" w:name="_Toc151136127"/>
       <w:r>
         <w:lastRenderedPageBreak/>
         <w:t>4.3 Sistēmas moduļu apraksts un algoritmu shēmas</w:t>
       </w:r>
-      <w:bookmarkEnd w:id="16"/>
+      <w:bookmarkEnd w:id="17"/>
     </w:p>
     <w:p>
       <w:r>
@@ -4991,7 +5064,7 @@
       </w:pPr>
       <w:r>
         <w:pict>
-          <v:shape id="_x0000_i1027" type="#_x0000_t75" style="width:481.5pt;height:97.5pt">
+          <v:shape id="_x0000_i1026" type="#_x0000_t75" style="width:481.5pt;height:97.5pt">
             <v:imagedata r:id="rId14" o:title="diagram (3)"/>
           </v:shape>
         </w:pict>
@@ -5044,7 +5117,7 @@
       </w:pPr>
       <w:r>
         <w:pict>
-          <v:shape id="_x0000_i1028" type="#_x0000_t75" style="width:365.25pt;height:529.5pt">
+          <v:shape id="_x0000_i1027" type="#_x0000_t75" style="width:365.25pt;height:529.5pt">
             <v:imagedata r:id="rId15" o:title="activity"/>
           </v:shape>
         </w:pict>
@@ -5054,12 +5127,12 @@
       <w:pPr>
         <w:pStyle w:val="Virsraksts1"/>
       </w:pPr>
-      <w:bookmarkStart w:id="17" w:name="_Toc151136128"/>
+      <w:bookmarkStart w:id="18" w:name="_Toc151136128"/>
       <w:r>
         <w:lastRenderedPageBreak/>
         <w:t>5. Lietotāju ceļvedis</w:t>
       </w:r>
-      <w:bookmarkEnd w:id="17"/>
+      <w:bookmarkEnd w:id="18"/>
     </w:p>
     <w:p>
       <w:r>
@@ -5344,8 +5417,6 @@
       <w:r>
         <w:t xml:space="preserve"> atzīmēta sadaļa )</w:t>
       </w:r>
-      <w:bookmarkStart w:id="18" w:name="_GoBack"/>
-      <w:bookmarkEnd w:id="18"/>
       <w:r>
         <w:t xml:space="preserve"> (skatīt 7</w:t>
       </w:r>
@@ -8403,13 +8474,59 @@
     <w:p>
       <w:pPr>
         <w:pStyle w:val="Virsraksts1"/>
+        <w:sectPr>
+          <w:pgSz w:w="11906" w:h="16838"/>
+          <w:pgMar w:top="1418" w:right="1134" w:bottom="1134" w:left="1134" w:header="709" w:footer="709" w:gutter="0"/>
+          <w:cols w:space="708"/>
+          <w:titlePg/>
+          <w:docGrid w:linePitch="360"/>
+        </w:sectPr>
       </w:pPr>
       <w:r>
         <w:lastRenderedPageBreak/>
-        <w:t>Pielikums</w:t>
-      </w:r>
-    </w:p>
-    <w:p>
+        <w:t>Pielikumi</w:t>
+      </w:r>
+    </w:p>
+    <w:p>
+      <w:pPr>
+        <w:ind w:left="851" w:firstLine="0"/>
+        <w:jc w:val="right"/>
+        <w:rPr>
+          <w:b/>
+          <w:sz w:val="20"/>
+          <w:szCs w:val="20"/>
+        </w:rPr>
+      </w:pPr>
+      <w:r>
+        <w:rPr>
+          <w:b/>
+          <w:sz w:val="20"/>
+          <w:szCs w:val="20"/>
+        </w:rPr>
+        <w:lastRenderedPageBreak/>
+        <w:t>1</w:t>
+      </w:r>
+      <w:r>
+        <w:rPr>
+          <w:b/>
+          <w:sz w:val="20"/>
+          <w:szCs w:val="20"/>
+        </w:rPr>
+        <w:t xml:space="preserve">. </w:t>
+      </w:r>
+      <w:r>
+        <w:rPr>
+          <w:b/>
+          <w:sz w:val="20"/>
+          <w:szCs w:val="20"/>
+        </w:rPr>
+        <w:t>attēls</w:t>
+      </w:r>
+    </w:p>
+    <w:p>
+      <w:pPr>
+        <w:jc w:val="center"/>
+      </w:pPr>
       <w:r>
         <w:rPr>
           <w:noProof/>
@@ -8465,6 +8582,221 @@
         </w:drawing>
       </w:r>
     </w:p>
+    <w:p>
+      <w:pPr>
+        <w:jc w:val="center"/>
+      </w:pPr>
+    </w:p>
+    <w:p>
+      <w:pPr>
+        <w:jc w:val="center"/>
+      </w:pPr>
+    </w:p>
+    <w:p>
+      <w:pPr>
+        <w:jc w:val="center"/>
+      </w:pPr>
+    </w:p>
+    <w:p>
+      <w:pPr>
+        <w:ind w:left="851" w:firstLine="0"/>
+        <w:jc w:val="center"/>
+        <w:rPr>
+          <w:b/>
+          <w:sz w:val="20"/>
+          <w:szCs w:val="20"/>
+        </w:rPr>
+      </w:pPr>
+    </w:p>
+    <w:p>
+      <w:pPr>
+        <w:jc w:val="right"/>
+        <w:rPr>
+          <w:b/>
+          <w:sz w:val="20"/>
+          <w:szCs w:val="20"/>
+        </w:rPr>
+      </w:pPr>
+      <w:r>
+        <w:rPr>
+          <w:b/>
+          <w:sz w:val="20"/>
+          <w:szCs w:val="20"/>
+        </w:rPr>
+        <w:lastRenderedPageBreak/>
+        <w:t>2</w:t>
+      </w:r>
+      <w:r>
+        <w:rPr>
+          <w:b/>
+          <w:sz w:val="20"/>
+          <w:szCs w:val="20"/>
+        </w:rPr>
+        <w:t>. attēls</w:t>
+      </w:r>
+      <w:r>
+        <w:br/>
+      </w:r>
+      <w:r>
+        <w:rPr>
+          <w:noProof/>
+          <w:lang w:eastAsia="lv-LV"/>
+        </w:rPr>
+        <w:drawing>
+          <wp:inline distT="0" distB="0" distL="0" distR="0">
+            <wp:extent cx="5148502" cy="4861171"/>
+            <wp:effectExtent l="0" t="0" r="0" b="0"/>
+            <wp:docPr id="3" name="Attēls 3" descr="C:\Users\GigaByte\Documents\ShareX\Screenshots\2024-06\Code_TBNF9AzrWn.png"/>
+            <wp:cNvGraphicFramePr>
+              <a:graphicFrameLocks xmlns:a="http://schemas.openxmlformats.org/drawingml/2006/main" noChangeAspect="1"/>
+            </wp:cNvGraphicFramePr>
+            <a:graphic xmlns:a="http://schemas.openxmlformats.org/drawingml/2006/main">
+              <a:graphicData uri="http://schemas.openxmlformats.org/drawingml/2006/picture">
+                <pic:pic xmlns:pic="http://schemas.openxmlformats.org/drawingml/2006/picture">
+                  <pic:nvPicPr>
+                    <pic:cNvPr id="0" name="Picture 6" descr="C:\Users\GigaByte\Documents\ShareX\Screenshots\2024-06\Code_TBNF9AzrWn.png"/>
+                    <pic:cNvPicPr>
+                      <a:picLocks noChangeAspect="1" noChangeArrowheads="1"/>
+                    </pic:cNvPicPr>
+                  </pic:nvPicPr>
+                  <pic:blipFill>
+                    <a:blip r:embed="rId25">
+                      <a:extLst>
+                        <a:ext uri="{28A0092B-C50C-407E-A947-70E740481C1C}">
+                          <a14:useLocalDpi xmlns:a14="http://schemas.microsoft.com/office/drawing/2010/main" val="0"/>
+                        </a:ext>
+                      </a:extLst>
+                    </a:blip>
+                    <a:srcRect/>
+                    <a:stretch>
+                      <a:fillRect/>
+                    </a:stretch>
+                  </pic:blipFill>
+                  <pic:spPr bwMode="auto">
+                    <a:xfrm>
+                      <a:off x="0" y="0"/>
+                      <a:ext cx="5155936" cy="4868190"/>
+                    </a:xfrm>
+                    <a:prstGeom prst="rect">
+                      <a:avLst/>
+                    </a:prstGeom>
+                    <a:noFill/>
+                    <a:ln>
+                      <a:noFill/>
+                    </a:ln>
+                  </pic:spPr>
+                </pic:pic>
+              </a:graphicData>
+            </a:graphic>
+          </wp:inline>
+        </w:drawing>
+      </w:r>
+    </w:p>
+    <w:p>
+      <w:pPr>
+        <w:jc w:val="right"/>
+        <w:rPr>
+          <w:b/>
+          <w:sz w:val="20"/>
+          <w:szCs w:val="20"/>
+        </w:rPr>
+      </w:pPr>
+      <w:r>
+        <w:rPr>
+          <w:b/>
+          <w:sz w:val="20"/>
+          <w:szCs w:val="20"/>
+        </w:rPr>
+        <w:lastRenderedPageBreak/>
+        <w:t>3.</w:t>
+      </w:r>
+      <w:r>
+        <w:rPr>
+          <w:b/>
+          <w:sz w:val="20"/>
+          <w:szCs w:val="20"/>
+        </w:rPr>
+        <w:t>. attē</w:t>
+      </w:r>
+      <w:r>
+        <w:rPr>
+          <w:b/>
+          <w:sz w:val="20"/>
+          <w:szCs w:val="20"/>
+        </w:rPr>
+        <w:t>ls</w:t>
+      </w:r>
+      <w:r>
+        <w:rPr>
+          <w:b/>
+          <w:sz w:val="20"/>
+          <w:szCs w:val="20"/>
+        </w:rPr>
+        <w:br/>
+      </w:r>
+      <w:r>
+        <w:rPr>
+          <w:b/>
+          <w:noProof/>
+          <w:sz w:val="20"/>
+          <w:szCs w:val="20"/>
+          <w:lang w:eastAsia="lv-LV"/>
+        </w:rPr>
+        <w:drawing>
+          <wp:inline distT="0" distB="0" distL="0" distR="0">
+            <wp:extent cx="6120130" cy="5936597"/>
+            <wp:effectExtent l="0" t="0" r="0" b="7620"/>
+            <wp:docPr id="6" name="Attēls 6" descr="C:\Users\GigaByte\Documents\ShareX\Screenshots\2024-06\Code_nojkroppy2.png"/>
+            <wp:cNvGraphicFramePr>
+              <a:graphicFrameLocks xmlns:a="http://schemas.openxmlformats.org/drawingml/2006/main" noChangeAspect="1"/>
+            </wp:cNvGraphicFramePr>
+            <a:graphic xmlns:a="http://schemas.openxmlformats.org/drawingml/2006/main">
+              <a:graphicData uri="http://schemas.openxmlformats.org/drawingml/2006/picture">
+                <pic:pic xmlns:pic="http://schemas.openxmlformats.org/drawingml/2006/picture">
+                  <pic:nvPicPr>
+                    <pic:cNvPr id="0" name="Picture 7" descr="C:\Users\GigaByte\Documents\ShareX\Screenshots\2024-06\Code_nojkroppy2.png"/>
+                    <pic:cNvPicPr>
+                      <a:picLocks noChangeAspect="1" noChangeArrowheads="1"/>
+                    </pic:cNvPicPr>
+                  </pic:nvPicPr>
+                  <pic:blipFill>
+                    <a:blip r:embed="rId26">
+                      <a:extLst>
+                        <a:ext uri="{28A0092B-C50C-407E-A947-70E740481C1C}">
+                          <a14:useLocalDpi xmlns:a14="http://schemas.microsoft.com/office/drawing/2010/main" val="0"/>
+                        </a:ext>
+                      </a:extLst>
+                    </a:blip>
+                    <a:srcRect/>
+                    <a:stretch>
+                      <a:fillRect/>
+                    </a:stretch>
+                  </pic:blipFill>
+                  <pic:spPr bwMode="auto">
+                    <a:xfrm>
+                      <a:off x="0" y="0"/>
+                      <a:ext cx="6120130" cy="5936597"/>
+                    </a:xfrm>
+                    <a:prstGeom prst="rect">
+                      <a:avLst/>
+                    </a:prstGeom>
+                    <a:noFill/>
+                    <a:ln>
+                      <a:noFill/>
+                    </a:ln>
+                  </pic:spPr>
+                </pic:pic>
+              </a:graphicData>
+            </a:graphic>
+          </wp:inline>
+        </w:drawing>
+      </w:r>
+    </w:p>
+    <w:p>
+      <w:pPr>
+        <w:jc w:val="right"/>
+      </w:pPr>
+    </w:p>
     <w:sectPr>
       <w:pgSz w:w="11906" w:h="16838"/>
       <w:pgMar w:top="1418" w:right="1134" w:bottom="1134" w:left="1134" w:header="709" w:footer="709" w:gutter="0"/>
@@ -8526,6 +8858,7 @@
         <w:docPartGallery w:val="AutoText"/>
       </w:docPartObj>
     </w:sdtPr>
+    <w:sdtEndPr/>
     <w:sdtContent>
       <w:p>
         <w:pPr>
@@ -8545,7 +8878,7 @@
           <w:rPr>
             <w:noProof/>
           </w:rPr>
-          <w:t>18</w:t>
+          <w:t>24</w:t>
         </w:r>
         <w:r>
           <w:fldChar w:fldCharType="end"/>
@@ -9258,6 +9591,184 @@
     </w:lvl>
   </w:abstractNum>
   <w:abstractNum w:abstractNumId="7">
+    <w:nsid w:val="52EA2C65"/>
+    <w:multiLevelType w:val="multilevel"/>
+    <w:tmpl w:val="7A0B45A4"/>
+    <w:lvl w:ilvl="0">
+      <w:start w:val="1"/>
+      <w:numFmt w:val="decimal"/>
+      <w:lvlText w:val="%1."/>
+      <w:lvlJc w:val="left"/>
+      <w:pPr>
+        <w:ind w:left="1571" w:hanging="360"/>
+      </w:pPr>
+      <w:rPr>
+        <w:rFonts w:hint="default"/>
+      </w:rPr>
+    </w:lvl>
+    <w:lvl w:ilvl="1">
+      <w:start w:val="1"/>
+      <w:numFmt w:val="lowerLetter"/>
+      <w:lvlText w:val="%2."/>
+      <w:lvlJc w:val="left"/>
+      <w:pPr>
+        <w:ind w:left="2291" w:hanging="360"/>
+      </w:pPr>
+    </w:lvl>
+    <w:lvl w:ilvl="2">
+      <w:start w:val="1"/>
+      <w:numFmt w:val="lowerRoman"/>
+      <w:lvlText w:val="%3."/>
+      <w:lvlJc w:val="right"/>
+      <w:pPr>
+        <w:ind w:left="3011" w:hanging="180"/>
+      </w:pPr>
+    </w:lvl>
+    <w:lvl w:ilvl="3">
+      <w:start w:val="1"/>
+      <w:numFmt w:val="decimal"/>
+      <w:lvlText w:val="%4."/>
+      <w:lvlJc w:val="left"/>
+      <w:pPr>
+        <w:ind w:left="3731" w:hanging="360"/>
+      </w:pPr>
+    </w:lvl>
+    <w:lvl w:ilvl="4">
+      <w:start w:val="1"/>
+      <w:numFmt w:val="lowerLetter"/>
+      <w:lvlText w:val="%5."/>
+      <w:lvlJc w:val="left"/>
+      <w:pPr>
+        <w:ind w:left="4451" w:hanging="360"/>
+      </w:pPr>
+    </w:lvl>
+    <w:lvl w:ilvl="5">
+      <w:start w:val="1"/>
+      <w:numFmt w:val="lowerRoman"/>
+      <w:lvlText w:val="%6."/>
+      <w:lvlJc w:val="right"/>
+      <w:pPr>
+        <w:ind w:left="5171" w:hanging="180"/>
+      </w:pPr>
+    </w:lvl>
+    <w:lvl w:ilvl="6">
+      <w:start w:val="1"/>
+      <w:numFmt w:val="decimal"/>
+      <w:lvlText w:val="%7."/>
+      <w:lvlJc w:val="left"/>
+      <w:pPr>
+        <w:ind w:left="5891" w:hanging="360"/>
+      </w:pPr>
+    </w:lvl>
+    <w:lvl w:ilvl="7">
+      <w:start w:val="1"/>
+      <w:numFmt w:val="lowerLetter"/>
+      <w:lvlText w:val="%8."/>
+      <w:lvlJc w:val="left"/>
+      <w:pPr>
+        <w:ind w:left="6611" w:hanging="360"/>
+      </w:pPr>
+    </w:lvl>
+    <w:lvl w:ilvl="8">
+      <w:start w:val="1"/>
+      <w:numFmt w:val="lowerRoman"/>
+      <w:lvlText w:val="%9."/>
+      <w:lvlJc w:val="right"/>
+      <w:pPr>
+        <w:ind w:left="7331" w:hanging="180"/>
+      </w:pPr>
+    </w:lvl>
+  </w:abstractNum>
+  <w:abstractNum w:abstractNumId="8">
+    <w:nsid w:val="53E532CF"/>
+    <w:multiLevelType w:val="multilevel"/>
+    <w:tmpl w:val="7A0B45A4"/>
+    <w:lvl w:ilvl="0">
+      <w:start w:val="1"/>
+      <w:numFmt w:val="decimal"/>
+      <w:lvlText w:val="%1."/>
+      <w:lvlJc w:val="left"/>
+      <w:pPr>
+        <w:ind w:left="1571" w:hanging="360"/>
+      </w:pPr>
+      <w:rPr>
+        <w:rFonts w:hint="default"/>
+      </w:rPr>
+    </w:lvl>
+    <w:lvl w:ilvl="1">
+      <w:start w:val="1"/>
+      <w:numFmt w:val="lowerLetter"/>
+      <w:lvlText w:val="%2."/>
+      <w:lvlJc w:val="left"/>
+      <w:pPr>
+        <w:ind w:left="2291" w:hanging="360"/>
+      </w:pPr>
+    </w:lvl>
+    <w:lvl w:ilvl="2">
+      <w:start w:val="1"/>
+      <w:numFmt w:val="lowerRoman"/>
+      <w:lvlText w:val="%3."/>
+      <w:lvlJc w:val="right"/>
+      <w:pPr>
+        <w:ind w:left="3011" w:hanging="180"/>
+      </w:pPr>
+    </w:lvl>
+    <w:lvl w:ilvl="3">
+      <w:start w:val="1"/>
+      <w:numFmt w:val="decimal"/>
+      <w:lvlText w:val="%4."/>
+      <w:lvlJc w:val="left"/>
+      <w:pPr>
+        <w:ind w:left="3731" w:hanging="360"/>
+      </w:pPr>
+    </w:lvl>
+    <w:lvl w:ilvl="4">
+      <w:start w:val="1"/>
+      <w:numFmt w:val="lowerLetter"/>
+      <w:lvlText w:val="%5."/>
+      <w:lvlJc w:val="left"/>
+      <w:pPr>
+        <w:ind w:left="4451" w:hanging="360"/>
+      </w:pPr>
+    </w:lvl>
+    <w:lvl w:ilvl="5">
+      <w:start w:val="1"/>
+      <w:numFmt w:val="lowerRoman"/>
+      <w:lvlText w:val="%6."/>
+      <w:lvlJc w:val="right"/>
+      <w:pPr>
+        <w:ind w:left="5171" w:hanging="180"/>
+      </w:pPr>
+    </w:lvl>
+    <w:lvl w:ilvl="6">
+      <w:start w:val="1"/>
+      <w:numFmt w:val="decimal"/>
+      <w:lvlText w:val="%7."/>
+      <w:lvlJc w:val="left"/>
+      <w:pPr>
+        <w:ind w:left="5891" w:hanging="360"/>
+      </w:pPr>
+    </w:lvl>
+    <w:lvl w:ilvl="7">
+      <w:start w:val="1"/>
+      <w:numFmt w:val="lowerLetter"/>
+      <w:lvlText w:val="%8."/>
+      <w:lvlJc w:val="left"/>
+      <w:pPr>
+        <w:ind w:left="6611" w:hanging="360"/>
+      </w:pPr>
+    </w:lvl>
+    <w:lvl w:ilvl="8">
+      <w:start w:val="1"/>
+      <w:numFmt w:val="lowerRoman"/>
+      <w:lvlText w:val="%9."/>
+      <w:lvlJc w:val="right"/>
+      <w:pPr>
+        <w:ind w:left="7331" w:hanging="180"/>
+      </w:pPr>
+    </w:lvl>
+  </w:abstractNum>
+  <w:abstractNum w:abstractNumId="9">
     <w:nsid w:val="5D177F5A"/>
     <w:multiLevelType w:val="multilevel"/>
     <w:tmpl w:val="7A0B45A4"/>
@@ -9346,7 +9857,7 @@
       </w:pPr>
     </w:lvl>
   </w:abstractNum>
-  <w:abstractNum w:abstractNumId="8">
+  <w:abstractNum w:abstractNumId="10">
     <w:nsid w:val="66760FE9"/>
     <w:multiLevelType w:val="multilevel"/>
     <w:tmpl w:val="455D3492"/>
@@ -9435,7 +9946,7 @@
       </w:pPr>
     </w:lvl>
   </w:abstractNum>
-  <w:abstractNum w:abstractNumId="9">
+  <w:abstractNum w:abstractNumId="11">
     <w:nsid w:val="6CA37F53"/>
     <w:multiLevelType w:val="multilevel"/>
     <w:tmpl w:val="7A0B45A4"/>
@@ -9524,7 +10035,7 @@
       </w:pPr>
     </w:lvl>
   </w:abstractNum>
-  <w:abstractNum w:abstractNumId="10">
+  <w:abstractNum w:abstractNumId="12">
     <w:nsid w:val="7A0B45A4"/>
     <w:multiLevelType w:val="multilevel"/>
     <w:tmpl w:val="7A0B45A4"/>
@@ -9613,7 +10124,7 @@
       </w:pPr>
     </w:lvl>
   </w:abstractNum>
-  <w:abstractNum w:abstractNumId="11">
+  <w:abstractNum w:abstractNumId="13">
     <w:nsid w:val="7DFD391A"/>
     <w:multiLevelType w:val="multilevel"/>
     <w:tmpl w:val="455D3492"/>
@@ -9709,19 +10220,19 @@
     <w:abstractNumId w:val="5"/>
   </w:num>
   <w:num w:numId="3">
-    <w:abstractNumId w:val="10"/>
+    <w:abstractNumId w:val="12"/>
   </w:num>
   <w:num w:numId="4">
     <w:abstractNumId w:val="1"/>
   </w:num>
   <w:num w:numId="5">
-    <w:abstractNumId w:val="8"/>
+    <w:abstractNumId w:val="10"/>
   </w:num>
   <w:num w:numId="6">
     <w:abstractNumId w:val="0"/>
   </w:num>
   <w:num w:numId="7">
-    <w:abstractNumId w:val="11"/>
+    <w:abstractNumId w:val="13"/>
   </w:num>
   <w:num w:numId="8">
     <w:abstractNumId w:val="3"/>
@@ -9730,13 +10241,19 @@
     <w:abstractNumId w:val="6"/>
   </w:num>
   <w:num w:numId="10">
-    <w:abstractNumId w:val="9"/>
+    <w:abstractNumId w:val="11"/>
   </w:num>
   <w:num w:numId="11">
-    <w:abstractNumId w:val="7"/>
+    <w:abstractNumId w:val="9"/>
   </w:num>
   <w:num w:numId="12">
     <w:abstractNumId w:val="2"/>
+  </w:num>
+  <w:num w:numId="13">
+    <w:abstractNumId w:val="8"/>
+  </w:num>
+  <w:num w:numId="14">
+    <w:abstractNumId w:val="7"/>
   </w:num>
 </w:numbering>
 </file>
@@ -10667,7 +11184,7 @@
 </file>
 
 <file path=customXml/itemProps1.xml><?xml version="1.0" encoding="utf-8"?>
-<ds:datastoreItem xmlns:ds="http://schemas.openxmlformats.org/officeDocument/2006/customXml" ds:itemID="{E4485BE9-A6C2-422A-98F4-F5C7E767F9B3}">
+<ds:datastoreItem xmlns:ds="http://schemas.openxmlformats.org/officeDocument/2006/customXml" ds:itemID="{E89A5CE2-9222-4B6F-ADC7-1CEACAAF48C2}">
   <ds:schemaRefs>
     <ds:schemaRef ds:uri="http://schemas.openxmlformats.org/officeDocument/2006/bibliography"/>
   </ds:schemaRefs>

</xml_diff>